<commit_message>
update to the overview of the document
</commit_message>
<xml_diff>
--- a/doc/CMPT370Requirements.docx
+++ b/doc/CMPT370Requirements.docx
@@ -149,8 +149,6 @@
         </w:rPr>
         <w:t>Mitchel Kovacs</w:t>
       </w:r>
-      <w:bookmarkStart w:id="0" w:name="_GoBack"/>
-      <w:bookmarkEnd w:id="0"/>
     </w:p>
     <w:p>
       <w:pPr>
@@ -382,8 +380,118 @@
           <w:sz w:val="24"/>
           <w:szCs w:val="24"/>
         </w:rPr>
-        <w:t>and our client.  Everything included in the requested program will be listed here, along with information of what will not be included.</w:t>
-      </w:r>
+        <w:t>and our client</w:t>
+      </w:r>
+      <w:r>
+        <w:rPr>
+          <w:rFonts w:ascii="Times New Roman" w:hAnsi="Times New Roman" w:cs="Times New Roman"/>
+          <w:sz w:val="24"/>
+          <w:szCs w:val="24"/>
+        </w:rPr>
+        <w:t xml:space="preserve"> Chris </w:t>
+      </w:r>
+      <w:proofErr w:type="spellStart"/>
+      <w:r>
+        <w:rPr>
+          <w:rFonts w:ascii="Times New Roman" w:hAnsi="Times New Roman" w:cs="Times New Roman"/>
+          <w:sz w:val="24"/>
+          <w:szCs w:val="24"/>
+        </w:rPr>
+        <w:t>Dutchyn</w:t>
+      </w:r>
+      <w:proofErr w:type="spellEnd"/>
+      <w:r>
+        <w:rPr>
+          <w:rFonts w:ascii="Times New Roman" w:hAnsi="Times New Roman" w:cs="Times New Roman"/>
+          <w:sz w:val="24"/>
+          <w:szCs w:val="24"/>
+        </w:rPr>
+        <w:t xml:space="preserve">.  </w:t>
+      </w:r>
+      <w:r>
+        <w:rPr>
+          <w:rFonts w:ascii="Times New Roman" w:hAnsi="Times New Roman" w:cs="Times New Roman"/>
+          <w:sz w:val="24"/>
+          <w:szCs w:val="24"/>
+        </w:rPr>
+        <w:t xml:space="preserve">We will be developing a robot battle game for our client hereby referred to as Battle Bots.  </w:t>
+      </w:r>
+      <w:r>
+        <w:rPr>
+          <w:rFonts w:ascii="Times New Roman" w:hAnsi="Times New Roman" w:cs="Times New Roman"/>
+          <w:sz w:val="24"/>
+          <w:szCs w:val="24"/>
+        </w:rPr>
+        <w:t xml:space="preserve">Everything </w:t>
+      </w:r>
+      <w:r>
+        <w:rPr>
+          <w:rFonts w:ascii="Times New Roman" w:hAnsi="Times New Roman" w:cs="Times New Roman"/>
+          <w:sz w:val="24"/>
+          <w:szCs w:val="24"/>
+        </w:rPr>
+        <w:t>contained within this document is our promise of what we will have in the finished program.</w:t>
+      </w:r>
+    </w:p>
+    <w:p>
+      <w:pPr>
+        <w:ind w:firstLine="720"/>
+        <w:rPr>
+          <w:rFonts w:ascii="Times New Roman" w:hAnsi="Times New Roman" w:cs="Times New Roman"/>
+          <w:sz w:val="24"/>
+          <w:szCs w:val="24"/>
+        </w:rPr>
+      </w:pPr>
+      <w:r>
+        <w:rPr>
+          <w:rFonts w:ascii="Times New Roman" w:hAnsi="Times New Roman" w:cs="Times New Roman"/>
+          <w:sz w:val="24"/>
+          <w:szCs w:val="24"/>
+        </w:rPr>
+        <w:t xml:space="preserve">The finished program will allow users to play against other players, computer controlled robots, or run a simulation of a robotic battle between different robot teams.  When the user chooses to play against other players or computers they will be able to visually see </w:t>
+      </w:r>
+      <w:r>
+        <w:rPr>
+          <w:rFonts w:ascii="Times New Roman" w:hAnsi="Times New Roman" w:cs="Times New Roman"/>
+          <w:sz w:val="24"/>
+          <w:szCs w:val="24"/>
+        </w:rPr>
+        <w:t>a</w:t>
+      </w:r>
+      <w:r>
+        <w:rPr>
+          <w:rFonts w:ascii="Times New Roman" w:hAnsi="Times New Roman" w:cs="Times New Roman"/>
+          <w:sz w:val="24"/>
+          <w:szCs w:val="24"/>
+        </w:rPr>
+        <w:t xml:space="preserve"> board </w:t>
+      </w:r>
+      <w:r>
+        <w:rPr>
+          <w:rFonts w:ascii="Times New Roman" w:hAnsi="Times New Roman" w:cs="Times New Roman"/>
+          <w:sz w:val="24"/>
+          <w:szCs w:val="24"/>
+        </w:rPr>
+        <w:t xml:space="preserve">where they will take turns with their opponents.  Each play will involve a series of rounds where each player will be given the ability to move a specific robot and attack anything within that robots’ range.  The game ends when only one player has robots remaining.  All robots will have their win and loss stats updated based on the outcome of the game.  If the user chooses run a game with no human players then a simulation is run instead, showing the result of the simulation and an updated version of each robot </w:t>
+      </w:r>
+      <w:r>
+        <w:rPr>
+          <w:rFonts w:ascii="Times New Roman" w:hAnsi="Times New Roman" w:cs="Times New Roman"/>
+          <w:sz w:val="24"/>
+          <w:szCs w:val="24"/>
+        </w:rPr>
+        <w:t>team’s</w:t>
+      </w:r>
+      <w:r>
+        <w:rPr>
+          <w:rFonts w:ascii="Times New Roman" w:hAnsi="Times New Roman" w:cs="Times New Roman"/>
+          <w:sz w:val="24"/>
+          <w:szCs w:val="24"/>
+        </w:rPr>
+        <w:t xml:space="preserve"> stats.</w:t>
+      </w:r>
+      <w:bookmarkStart w:id="0" w:name="_GoBack"/>
+      <w:bookmarkEnd w:id="0"/>
     </w:p>
     <w:p>
       <w:pPr>
@@ -501,6 +609,70 @@
         </w:rPr>
         <w:t>the users’ chosen parameters.</w:t>
       </w:r>
+    </w:p>
+    <w:p>
+      <w:pPr>
+        <w:rPr>
+          <w:rFonts w:ascii="Times New Roman" w:hAnsi="Times New Roman" w:cs="Times New Roman"/>
+          <w:sz w:val="24"/>
+          <w:szCs w:val="24"/>
+        </w:rPr>
+      </w:pPr>
+    </w:p>
+    <w:p>
+      <w:pPr>
+        <w:rPr>
+          <w:rFonts w:ascii="Times New Roman" w:hAnsi="Times New Roman" w:cs="Times New Roman"/>
+          <w:sz w:val="32"/>
+          <w:szCs w:val="32"/>
+        </w:rPr>
+      </w:pPr>
+      <w:r>
+        <w:rPr>
+          <w:rFonts w:ascii="Times New Roman" w:hAnsi="Times New Roman" w:cs="Times New Roman"/>
+          <w:b/>
+          <w:sz w:val="32"/>
+          <w:szCs w:val="32"/>
+          <w:u w:val="single"/>
+        </w:rPr>
+        <w:t>Actors</w:t>
+      </w:r>
+      <w:r>
+        <w:rPr>
+          <w:rFonts w:ascii="Times New Roman" w:hAnsi="Times New Roman" w:cs="Times New Roman"/>
+          <w:b/>
+          <w:sz w:val="32"/>
+          <w:szCs w:val="32"/>
+          <w:u w:val="single"/>
+        </w:rPr>
+        <w:t>:</w:t>
+      </w:r>
+    </w:p>
+    <w:p>
+      <w:pPr>
+        <w:rPr>
+          <w:rFonts w:ascii="Times New Roman" w:hAnsi="Times New Roman" w:cs="Times New Roman"/>
+          <w:sz w:val="24"/>
+          <w:szCs w:val="24"/>
+        </w:rPr>
+      </w:pPr>
+      <w:r>
+        <w:rPr>
+          <w:rFonts w:ascii="Times New Roman" w:hAnsi="Times New Roman" w:cs="Times New Roman"/>
+          <w:sz w:val="24"/>
+          <w:szCs w:val="24"/>
+        </w:rPr>
+        <w:t xml:space="preserve">There </w:t>
+      </w:r>
+    </w:p>
+    <w:p>
+      <w:pPr>
+        <w:rPr>
+          <w:rFonts w:ascii="Times New Roman" w:hAnsi="Times New Roman" w:cs="Times New Roman"/>
+          <w:sz w:val="24"/>
+          <w:szCs w:val="24"/>
+        </w:rPr>
+      </w:pPr>
     </w:p>
     <w:p>
       <w:pPr>

</xml_diff>

<commit_message>
editing to functionality section
</commit_message>
<xml_diff>
--- a/doc/CMPT370Requirements.docx
+++ b/doc/CMPT370Requirements.docx
@@ -514,23 +514,7 @@
           <w:sz w:val="24"/>
           <w:szCs w:val="24"/>
         </w:rPr>
-        <w:t xml:space="preserve">This document is the requirements contract between the student software engineers Mackenzie, Mitch, Will, </w:t>
-      </w:r>
-      <w:r>
-        <w:rPr>
-          <w:rFonts w:cs="Times New Roman" w:ascii="Times New Roman" w:hAnsi="Times New Roman"/>
-          <w:sz w:val="24"/>
-          <w:szCs w:val="24"/>
-        </w:rPr>
-        <w:t>Haotian</w:t>
-      </w:r>
-      <w:r>
-        <w:rPr>
-          <w:rFonts w:cs="Times New Roman" w:ascii="Times New Roman" w:hAnsi="Times New Roman"/>
-          <w:sz w:val="24"/>
-          <w:szCs w:val="24"/>
-        </w:rPr>
-        <w:t>, Ryan and our client Chris Dutchyn.  We will be developing a robot battle game for our client hereby referred to as Battle Bots.  Everything contained within this document is our promise of what we will have in the finished program.</w:t>
+        <w:t>This document is the requirements contract between the student software engineers Mackenzie, Mitch, Will, Haotian, Ryan and our client Chris Dutchyn.  We will be developing a robot battle game for our client hereby referred to as Battle Bots.  Everything contained within this document is our promise of what we will have in the finished program.</w:t>
       </w:r>
     </w:p>
     <w:p>
@@ -729,25 +713,43 @@
           <w:sz w:val="24"/>
           <w:szCs w:val="24"/>
         </w:rPr>
-        <w:t xml:space="preserve">-The user must be able to click on a button </w:t>
-      </w:r>
-      <w:r>
-        <w:rPr>
-          <w:rStyle w:val="SourceText"/>
-          <w:rFonts w:ascii="times new roman" w:hAnsi="times new roman"/>
-          <w:sz w:val="24"/>
-          <w:szCs w:val="24"/>
-        </w:rPr>
-        <w:t>labelled</w:t>
-      </w:r>
-      <w:r>
-        <w:rPr>
-          <w:rStyle w:val="SourceText"/>
-          <w:rFonts w:ascii="times new roman" w:hAnsi="times new roman"/>
-          <w:sz w:val="24"/>
-          <w:szCs w:val="24"/>
-        </w:rPr>
-        <w:t xml:space="preserve"> "Help" which would display a screen that explains all of the rules of the game. From there, the user should be able to click a button to go back to the previous screen.</w:t>
+        <w:t xml:space="preserve">-The user must be able to click on a button labelled "Help" which would display a screen that explains all of the rules of the game </w:t>
+      </w:r>
+      <w:r>
+        <w:rPr>
+          <w:rStyle w:val="SourceText"/>
+          <w:rFonts w:ascii="times new roman" w:hAnsi="times new roman"/>
+          <w:sz w:val="24"/>
+          <w:szCs w:val="24"/>
+        </w:rPr>
+        <w:t>and comments for troubleshooting</w:t>
+      </w:r>
+      <w:r>
+        <w:rPr>
+          <w:rStyle w:val="SourceText"/>
+          <w:rFonts w:ascii="times new roman" w:hAnsi="times new roman"/>
+          <w:sz w:val="24"/>
+          <w:szCs w:val="24"/>
+        </w:rPr>
+        <w:t>. From there, the user should be able to click a “</w:t>
+      </w:r>
+      <w:r>
+        <w:rPr>
+          <w:rStyle w:val="SourceText"/>
+          <w:rFonts w:ascii="times new roman" w:hAnsi="times new roman"/>
+          <w:sz w:val="24"/>
+          <w:szCs w:val="24"/>
+        </w:rPr>
+        <w:t xml:space="preserve">Back” button to return to the </w:t>
+      </w:r>
+      <w:r>
+        <w:rPr>
+          <w:rStyle w:val="SourceText"/>
+          <w:rFonts w:ascii="times new roman" w:hAnsi="times new roman"/>
+          <w:sz w:val="24"/>
+          <w:szCs w:val="24"/>
+        </w:rPr>
+        <w:t>previous screen.</w:t>
       </w:r>
     </w:p>
     <w:p>
@@ -784,20 +786,74 @@
           <w:sz w:val="24"/>
           <w:szCs w:val="24"/>
         </w:rPr>
-        <w:t>-The user must have an option to exit the game from this interface. There will be a button labeled "Exit" which, when pressed, will terminate the program.</w:t>
-      </w:r>
-    </w:p>
-    <w:p>
-      <w:pPr>
-        <w:pStyle w:val="PreformattedText"/>
-        <w:rPr>
-          <w:rFonts w:ascii="times new roman" w:hAnsi="times new roman"/>
-          <w:sz w:val="24"/>
-          <w:szCs w:val="24"/>
-        </w:rPr>
-      </w:pPr>
-      <w:bookmarkStart w:id="13" w:name="LC10"/>
-      <w:bookmarkStart w:id="14" w:name="LC10"/>
+        <w:t xml:space="preserve">-The user must have an option to exit the game </w:t>
+      </w:r>
+      <w:r>
+        <w:rPr>
+          <w:rStyle w:val="SourceText"/>
+          <w:rFonts w:ascii="times new roman" w:hAnsi="times new roman"/>
+          <w:sz w:val="24"/>
+          <w:szCs w:val="24"/>
+        </w:rPr>
+        <w:t>at any point in time while the program is running</w:t>
+      </w:r>
+      <w:r>
+        <w:rPr>
+          <w:rStyle w:val="SourceText"/>
+          <w:rFonts w:ascii="times new roman" w:hAnsi="times new roman"/>
+          <w:sz w:val="24"/>
+          <w:szCs w:val="24"/>
+        </w:rPr>
+        <w:t xml:space="preserve">. There will be a button </w:t>
+      </w:r>
+      <w:r>
+        <w:rPr>
+          <w:rStyle w:val="SourceText"/>
+          <w:rFonts w:ascii="times new roman" w:hAnsi="times new roman"/>
+          <w:sz w:val="24"/>
+          <w:szCs w:val="24"/>
+        </w:rPr>
+        <w:t>labelled</w:t>
+      </w:r>
+      <w:r>
+        <w:rPr>
+          <w:rStyle w:val="SourceText"/>
+          <w:rFonts w:ascii="times new roman" w:hAnsi="times new roman"/>
+          <w:sz w:val="24"/>
+          <w:szCs w:val="24"/>
+        </w:rPr>
+        <w:t xml:space="preserve"> "</w:t>
+      </w:r>
+      <w:r>
+        <w:rPr>
+          <w:rStyle w:val="SourceText"/>
+          <w:rFonts w:ascii="times new roman" w:hAnsi="times new roman"/>
+          <w:sz w:val="24"/>
+          <w:szCs w:val="24"/>
+        </w:rPr>
+        <w:t>Quit</w:t>
+      </w:r>
+      <w:r>
+        <w:rPr>
+          <w:rStyle w:val="SourceText"/>
+          <w:rFonts w:ascii="times new roman" w:hAnsi="times new roman"/>
+          <w:sz w:val="24"/>
+          <w:szCs w:val="24"/>
+        </w:rPr>
+        <w:t>" which, when pressed, will terminate the program.</w:t>
+      </w:r>
+    </w:p>
+    <w:p>
+      <w:pPr>
+        <w:pStyle w:val="PreformattedText"/>
+        <w:rPr>
+          <w:rFonts w:ascii="times new roman" w:hAnsi="times new roman"/>
+          <w:sz w:val="24"/>
+          <w:szCs w:val="24"/>
+        </w:rPr>
+      </w:pPr>
+      <w:bookmarkStart w:id="13" w:name="LC12"/>
+      <w:bookmarkStart w:id="14" w:name="LC12"/>
       <w:bookmarkEnd w:id="14"/>
       <w:r>
         <w:rPr>
@@ -812,7 +868,7 @@
         <w:pStyle w:val="PreformattedText"/>
         <w:rPr/>
       </w:pPr>
-      <w:bookmarkStart w:id="15" w:name="LC11"/>
+      <w:bookmarkStart w:id="15" w:name="LC13"/>
       <w:bookmarkEnd w:id="15"/>
       <w:r>
         <w:rPr>
@@ -821,20 +877,29 @@
           <w:sz w:val="24"/>
           <w:szCs w:val="24"/>
         </w:rPr>
-        <w:t>-The final functionality in the first interface will be a button labeled "Play" which will lead the user to the next interface screen.</w:t>
-      </w:r>
-    </w:p>
-    <w:p>
-      <w:pPr>
-        <w:pStyle w:val="PreformattedText"/>
-        <w:rPr>
-          <w:rFonts w:ascii="times new roman" w:hAnsi="times new roman"/>
-          <w:sz w:val="24"/>
-          <w:szCs w:val="24"/>
-        </w:rPr>
-      </w:pPr>
-      <w:bookmarkStart w:id="16" w:name="LC12"/>
-      <w:bookmarkStart w:id="17" w:name="LC12"/>
+        <w:t xml:space="preserve">        </w:t>
+      </w:r>
+      <w:r>
+        <w:rPr>
+          <w:rStyle w:val="SourceText"/>
+          <w:rFonts w:ascii="times new roman" w:hAnsi="times new roman"/>
+          <w:sz w:val="24"/>
+          <w:szCs w:val="24"/>
+        </w:rPr>
+        <w:t>Game-play setup screen</w:t>
+      </w:r>
+    </w:p>
+    <w:p>
+      <w:pPr>
+        <w:pStyle w:val="PreformattedText"/>
+        <w:rPr>
+          <w:rFonts w:ascii="times new roman" w:hAnsi="times new roman"/>
+          <w:sz w:val="24"/>
+          <w:szCs w:val="24"/>
+        </w:rPr>
+      </w:pPr>
+      <w:bookmarkStart w:id="16" w:name="LC14"/>
+      <w:bookmarkStart w:id="17" w:name="LC14"/>
       <w:bookmarkEnd w:id="17"/>
       <w:r>
         <w:rPr>
@@ -849,7 +914,7 @@
         <w:pStyle w:val="PreformattedText"/>
         <w:rPr/>
       </w:pPr>
-      <w:bookmarkStart w:id="18" w:name="LC13"/>
+      <w:bookmarkStart w:id="18" w:name="LC15"/>
       <w:bookmarkEnd w:id="18"/>
       <w:r>
         <w:rPr>
@@ -858,6 +923,226 @@
           <w:sz w:val="24"/>
           <w:szCs w:val="24"/>
         </w:rPr>
+        <w:t>-</w:t>
+      </w:r>
+      <w:r>
+        <w:rPr>
+          <w:rStyle w:val="SourceText"/>
+          <w:rFonts w:ascii="times new roman" w:hAnsi="times new roman"/>
+          <w:sz w:val="24"/>
+          <w:szCs w:val="24"/>
+        </w:rPr>
+        <w:t>The user will also have the option to select</w:t>
+      </w:r>
+      <w:r>
+        <w:rPr>
+          <w:rStyle w:val="SourceText"/>
+          <w:rFonts w:ascii="times new roman" w:hAnsi="times new roman"/>
+          <w:sz w:val="24"/>
+          <w:szCs w:val="24"/>
+        </w:rPr>
+        <w:t xml:space="preserve"> to select the number of players they would like </w:t>
+      </w:r>
+      <w:r>
+        <w:rPr>
+          <w:rStyle w:val="SourceText"/>
+          <w:rFonts w:ascii="times new roman" w:hAnsi="times new roman"/>
+          <w:sz w:val="24"/>
+          <w:szCs w:val="24"/>
+        </w:rPr>
+        <w:t xml:space="preserve">to participate in </w:t>
+      </w:r>
+      <w:r>
+        <w:rPr>
+          <w:rStyle w:val="SourceText"/>
+          <w:rFonts w:ascii="times new roman" w:hAnsi="times new roman"/>
+          <w:sz w:val="24"/>
+          <w:szCs w:val="24"/>
+        </w:rPr>
+        <w:t>their game. They will have three options: two players, three players, or six players.</w:t>
+      </w:r>
+    </w:p>
+    <w:p>
+      <w:pPr>
+        <w:pStyle w:val="PreformattedText"/>
+        <w:rPr>
+          <w:rFonts w:ascii="times new roman" w:hAnsi="times new roman"/>
+          <w:sz w:val="24"/>
+          <w:szCs w:val="24"/>
+        </w:rPr>
+      </w:pPr>
+      <w:bookmarkStart w:id="19" w:name="LC16"/>
+      <w:bookmarkStart w:id="20" w:name="LC16"/>
+      <w:bookmarkEnd w:id="20"/>
+      <w:r>
+        <w:rPr>
+          <w:rFonts w:ascii="times new roman" w:hAnsi="times new roman"/>
+          <w:sz w:val="24"/>
+          <w:szCs w:val="24"/>
+        </w:rPr>
+      </w:r>
+    </w:p>
+    <w:p>
+      <w:pPr>
+        <w:pStyle w:val="PreformattedText"/>
+        <w:rPr/>
+      </w:pPr>
+      <w:bookmarkStart w:id="21" w:name="LC17"/>
+      <w:bookmarkEnd w:id="21"/>
+      <w:r>
+        <w:rPr>
+          <w:rStyle w:val="SourceText"/>
+          <w:rFonts w:ascii="times new roman" w:hAnsi="times new roman"/>
+          <w:sz w:val="24"/>
+          <w:szCs w:val="24"/>
+        </w:rPr>
+        <w:t>-If three players is chosen, the user will then have to decide whether to play on a board with five spaces on a side or seven spaces on a side.</w:t>
+      </w:r>
+    </w:p>
+    <w:p>
+      <w:pPr>
+        <w:pStyle w:val="PreformattedText"/>
+        <w:rPr>
+          <w:rFonts w:ascii="times new roman" w:hAnsi="times new roman"/>
+          <w:sz w:val="24"/>
+          <w:szCs w:val="24"/>
+        </w:rPr>
+      </w:pPr>
+      <w:bookmarkStart w:id="22" w:name="LC18"/>
+      <w:bookmarkStart w:id="23" w:name="LC18"/>
+      <w:bookmarkEnd w:id="23"/>
+      <w:r>
+        <w:rPr>
+          <w:rFonts w:ascii="times new roman" w:hAnsi="times new roman"/>
+          <w:sz w:val="24"/>
+          <w:szCs w:val="24"/>
+        </w:rPr>
+      </w:r>
+    </w:p>
+    <w:p>
+      <w:pPr>
+        <w:pStyle w:val="PreformattedText"/>
+        <w:rPr/>
+      </w:pPr>
+      <w:bookmarkStart w:id="24" w:name="LC19"/>
+      <w:bookmarkEnd w:id="24"/>
+      <w:r>
+        <w:rPr>
+          <w:rStyle w:val="SourceText"/>
+          <w:rFonts w:ascii="times new roman" w:hAnsi="times new roman"/>
+          <w:sz w:val="24"/>
+          <w:szCs w:val="24"/>
+        </w:rPr>
+        <w:t xml:space="preserve">-The user then must choose how many of the players in the game will be humans, </w:t>
+      </w:r>
+      <w:r>
+        <w:rPr>
+          <w:rStyle w:val="SourceText"/>
+          <w:rFonts w:ascii="times new roman" w:hAnsi="times new roman"/>
+          <w:sz w:val="24"/>
+          <w:szCs w:val="24"/>
+        </w:rPr>
+        <w:t>which will determine</w:t>
+      </w:r>
+      <w:r>
+        <w:rPr>
+          <w:rStyle w:val="SourceText"/>
+          <w:rFonts w:ascii="times new roman" w:hAnsi="times new roman"/>
+          <w:sz w:val="24"/>
+          <w:szCs w:val="24"/>
+        </w:rPr>
+        <w:t>.</w:t>
+      </w:r>
+    </w:p>
+    <w:p>
+      <w:pPr>
+        <w:pStyle w:val="PreformattedText"/>
+        <w:rPr>
+          <w:rFonts w:ascii="times new roman" w:hAnsi="times new roman"/>
+          <w:sz w:val="24"/>
+          <w:szCs w:val="24"/>
+        </w:rPr>
+      </w:pPr>
+      <w:bookmarkStart w:id="25" w:name="LC20"/>
+      <w:bookmarkStart w:id="26" w:name="LC20"/>
+      <w:bookmarkEnd w:id="26"/>
+      <w:r>
+        <w:rPr>
+          <w:rFonts w:ascii="times new roman" w:hAnsi="times new roman"/>
+          <w:sz w:val="24"/>
+          <w:szCs w:val="24"/>
+        </w:rPr>
+      </w:r>
+    </w:p>
+    <w:p>
+      <w:pPr>
+        <w:pStyle w:val="PreformattedText"/>
+        <w:rPr/>
+      </w:pPr>
+      <w:bookmarkStart w:id="27" w:name="LC21"/>
+      <w:bookmarkEnd w:id="27"/>
+      <w:r>
+        <w:rPr>
+          <w:rStyle w:val="SourceText"/>
+          <w:rFonts w:ascii="times new roman" w:hAnsi="times new roman"/>
+          <w:sz w:val="24"/>
+          <w:szCs w:val="24"/>
+        </w:rPr>
+        <w:t xml:space="preserve">-Once the user has selected these things, they will then have to click a button </w:t>
+      </w:r>
+      <w:r>
+        <w:rPr>
+          <w:rStyle w:val="SourceText"/>
+          <w:rFonts w:ascii="times new roman" w:hAnsi="times new roman"/>
+          <w:sz w:val="24"/>
+          <w:szCs w:val="24"/>
+        </w:rPr>
+        <w:t>labelled</w:t>
+      </w:r>
+      <w:r>
+        <w:rPr>
+          <w:rStyle w:val="SourceText"/>
+          <w:rFonts w:ascii="times new roman" w:hAnsi="times new roman"/>
+          <w:sz w:val="24"/>
+          <w:szCs w:val="24"/>
+        </w:rPr>
+        <w:t xml:space="preserve"> "Proceed", which will then take them to the game-play screen.</w:t>
+      </w:r>
+    </w:p>
+    <w:p>
+      <w:pPr>
+        <w:pStyle w:val="PreformattedText"/>
+        <w:rPr>
+          <w:rFonts w:ascii="times new roman" w:hAnsi="times new roman"/>
+          <w:sz w:val="24"/>
+          <w:szCs w:val="24"/>
+        </w:rPr>
+      </w:pPr>
+      <w:bookmarkStart w:id="28" w:name="LC22"/>
+      <w:bookmarkStart w:id="29" w:name="LC22"/>
+      <w:bookmarkEnd w:id="29"/>
+      <w:r>
+        <w:rPr>
+          <w:rFonts w:ascii="times new roman" w:hAnsi="times new roman"/>
+          <w:sz w:val="24"/>
+          <w:szCs w:val="24"/>
+        </w:rPr>
+      </w:r>
+    </w:p>
+    <w:p>
+      <w:pPr>
+        <w:pStyle w:val="PreformattedText"/>
+        <w:rPr/>
+      </w:pPr>
+      <w:bookmarkStart w:id="30" w:name="LC23"/>
+      <w:bookmarkEnd w:id="30"/>
+      <w:r>
+        <w:rPr>
+          <w:rStyle w:val="SourceText"/>
+          <w:rFonts w:ascii="times new roman" w:hAnsi="times new roman"/>
+          <w:sz w:val="24"/>
+          <w:szCs w:val="24"/>
+        </w:rPr>
         <w:t xml:space="preserve">        </w:t>
       </w:r>
       <w:r>
@@ -867,168 +1152,20 @@
           <w:sz w:val="24"/>
           <w:szCs w:val="24"/>
         </w:rPr>
-        <w:t>Game-play setup screen</w:t>
-      </w:r>
-    </w:p>
-    <w:p>
-      <w:pPr>
-        <w:pStyle w:val="PreformattedText"/>
-        <w:rPr>
-          <w:rFonts w:ascii="times new roman" w:hAnsi="times new roman"/>
-          <w:sz w:val="24"/>
-          <w:szCs w:val="24"/>
-        </w:rPr>
-      </w:pPr>
-      <w:bookmarkStart w:id="19" w:name="LC14"/>
-      <w:bookmarkStart w:id="20" w:name="LC14"/>
-      <w:bookmarkEnd w:id="20"/>
-      <w:r>
-        <w:rPr>
-          <w:rFonts w:ascii="times new roman" w:hAnsi="times new roman"/>
-          <w:sz w:val="24"/>
-          <w:szCs w:val="24"/>
-        </w:rPr>
-      </w:r>
-    </w:p>
-    <w:p>
-      <w:pPr>
-        <w:pStyle w:val="PreformattedText"/>
-        <w:rPr/>
-      </w:pPr>
-      <w:bookmarkStart w:id="21" w:name="LC15"/>
-      <w:bookmarkEnd w:id="21"/>
-      <w:r>
-        <w:rPr>
-          <w:rStyle w:val="SourceText"/>
-          <w:rFonts w:ascii="times new roman" w:hAnsi="times new roman"/>
-          <w:sz w:val="24"/>
-          <w:szCs w:val="24"/>
-        </w:rPr>
-        <w:t>-After the user has clicked the "Play" button, they will first have to select the number of players they would like in their game. They will have three options: two players, three players, or six players.</w:t>
-      </w:r>
-    </w:p>
-    <w:p>
-      <w:pPr>
-        <w:pStyle w:val="PreformattedText"/>
-        <w:rPr>
-          <w:rFonts w:ascii="times new roman" w:hAnsi="times new roman"/>
-          <w:sz w:val="24"/>
-          <w:szCs w:val="24"/>
-        </w:rPr>
-      </w:pPr>
-      <w:bookmarkStart w:id="22" w:name="LC16"/>
-      <w:bookmarkStart w:id="23" w:name="LC16"/>
-      <w:bookmarkEnd w:id="23"/>
-      <w:r>
-        <w:rPr>
-          <w:rFonts w:ascii="times new roman" w:hAnsi="times new roman"/>
-          <w:sz w:val="24"/>
-          <w:szCs w:val="24"/>
-        </w:rPr>
-      </w:r>
-    </w:p>
-    <w:p>
-      <w:pPr>
-        <w:pStyle w:val="PreformattedText"/>
-        <w:rPr/>
-      </w:pPr>
-      <w:bookmarkStart w:id="24" w:name="LC17"/>
-      <w:bookmarkEnd w:id="24"/>
-      <w:r>
-        <w:rPr>
-          <w:rStyle w:val="SourceText"/>
-          <w:rFonts w:ascii="times new roman" w:hAnsi="times new roman"/>
-          <w:sz w:val="24"/>
-          <w:szCs w:val="24"/>
-        </w:rPr>
-        <w:t>-If three players is chosen, the user will then have to decide whether to play on a board with five spaces on a side or seven spaces on a side.</w:t>
-      </w:r>
-    </w:p>
-    <w:p>
-      <w:pPr>
-        <w:pStyle w:val="PreformattedText"/>
-        <w:rPr>
-          <w:rFonts w:ascii="times new roman" w:hAnsi="times new roman"/>
-          <w:sz w:val="24"/>
-          <w:szCs w:val="24"/>
-        </w:rPr>
-      </w:pPr>
-      <w:bookmarkStart w:id="25" w:name="LC18"/>
-      <w:bookmarkStart w:id="26" w:name="LC18"/>
-      <w:bookmarkEnd w:id="26"/>
-      <w:r>
-        <w:rPr>
-          <w:rFonts w:ascii="times new roman" w:hAnsi="times new roman"/>
-          <w:sz w:val="24"/>
-          <w:szCs w:val="24"/>
-        </w:rPr>
-      </w:r>
-    </w:p>
-    <w:p>
-      <w:pPr>
-        <w:pStyle w:val="PreformattedText"/>
-        <w:rPr/>
-      </w:pPr>
-      <w:bookmarkStart w:id="27" w:name="LC19"/>
-      <w:bookmarkEnd w:id="27"/>
-      <w:r>
-        <w:rPr>
-          <w:rStyle w:val="SourceText"/>
-          <w:rFonts w:ascii="times new roman" w:hAnsi="times new roman"/>
-          <w:sz w:val="24"/>
-          <w:szCs w:val="24"/>
-        </w:rPr>
-        <w:t>-The user then must choose how many of the players in the game will be humans, and how many will be played by the computer. They must then choose the robot teams that will be playing.</w:t>
-      </w:r>
-    </w:p>
-    <w:p>
-      <w:pPr>
-        <w:pStyle w:val="PreformattedText"/>
-        <w:rPr>
-          <w:rFonts w:ascii="times new roman" w:hAnsi="times new roman"/>
-          <w:sz w:val="24"/>
-          <w:szCs w:val="24"/>
-        </w:rPr>
-      </w:pPr>
-      <w:bookmarkStart w:id="28" w:name="LC20"/>
-      <w:bookmarkStart w:id="29" w:name="LC20"/>
-      <w:bookmarkEnd w:id="29"/>
-      <w:r>
-        <w:rPr>
-          <w:rFonts w:ascii="times new roman" w:hAnsi="times new roman"/>
-          <w:sz w:val="24"/>
-          <w:szCs w:val="24"/>
-        </w:rPr>
-      </w:r>
-    </w:p>
-    <w:p>
-      <w:pPr>
-        <w:pStyle w:val="PreformattedText"/>
-        <w:rPr/>
-      </w:pPr>
-      <w:bookmarkStart w:id="30" w:name="LC21"/>
-      <w:bookmarkEnd w:id="30"/>
-      <w:r>
-        <w:rPr>
-          <w:rStyle w:val="SourceText"/>
-          <w:rFonts w:ascii="times new roman" w:hAnsi="times new roman"/>
-          <w:sz w:val="24"/>
-          <w:szCs w:val="24"/>
-        </w:rPr>
-        <w:t>-Once the user has selected these things, they will then have to click a button labeled "Proceed", which will then take them to the game-play screen.</w:t>
-      </w:r>
-    </w:p>
-    <w:p>
-      <w:pPr>
-        <w:pStyle w:val="PreformattedText"/>
-        <w:rPr>
-          <w:rFonts w:ascii="times new roman" w:hAnsi="times new roman"/>
-          <w:sz w:val="24"/>
-          <w:szCs w:val="24"/>
-        </w:rPr>
-      </w:pPr>
-      <w:bookmarkStart w:id="31" w:name="LC22"/>
-      <w:bookmarkStart w:id="32" w:name="LC22"/>
+        <w:t>Game-play screen</w:t>
+      </w:r>
+    </w:p>
+    <w:p>
+      <w:pPr>
+        <w:pStyle w:val="PreformattedText"/>
+        <w:rPr>
+          <w:rFonts w:ascii="times new roman" w:hAnsi="times new roman"/>
+          <w:sz w:val="24"/>
+          <w:szCs w:val="24"/>
+        </w:rPr>
+      </w:pPr>
+      <w:bookmarkStart w:id="31" w:name="LC24"/>
+      <w:bookmarkStart w:id="32" w:name="LC24"/>
       <w:bookmarkEnd w:id="32"/>
       <w:r>
         <w:rPr>
@@ -1043,7 +1180,7 @@
         <w:pStyle w:val="PreformattedText"/>
         <w:rPr/>
       </w:pPr>
-      <w:bookmarkStart w:id="33" w:name="LC23"/>
+      <w:bookmarkStart w:id="33" w:name="LC25"/>
       <w:bookmarkEnd w:id="33"/>
       <w:r>
         <w:rPr>
@@ -1052,6 +1189,359 @@
           <w:sz w:val="24"/>
           <w:szCs w:val="24"/>
         </w:rPr>
+        <w:t>-Now that the game-play screen is ready to be displayed, the program must be able to display the correct size of game board. There will be five spaces on each side for two players, and seven on each side with six players. If the user selects players, they can then choose the board size to be either five or seven spaces on each side. The program must also randomly assign each player in the game to a colour.</w:t>
+      </w:r>
+    </w:p>
+    <w:p>
+      <w:pPr>
+        <w:pStyle w:val="PreformattedText"/>
+        <w:rPr>
+          <w:rFonts w:ascii="times new roman" w:hAnsi="times new roman"/>
+          <w:sz w:val="24"/>
+          <w:szCs w:val="24"/>
+        </w:rPr>
+      </w:pPr>
+      <w:bookmarkStart w:id="34" w:name="LC26"/>
+      <w:bookmarkStart w:id="35" w:name="LC26"/>
+      <w:bookmarkEnd w:id="35"/>
+      <w:r>
+        <w:rPr>
+          <w:rFonts w:ascii="times new roman" w:hAnsi="times new roman"/>
+          <w:sz w:val="24"/>
+          <w:szCs w:val="24"/>
+        </w:rPr>
+      </w:r>
+    </w:p>
+    <w:p>
+      <w:pPr>
+        <w:pStyle w:val="PreformattedText"/>
+        <w:rPr/>
+      </w:pPr>
+      <w:bookmarkStart w:id="36" w:name="LC27"/>
+      <w:bookmarkEnd w:id="36"/>
+      <w:r>
+        <w:rPr>
+          <w:rStyle w:val="SourceText"/>
+          <w:rFonts w:ascii="times new roman" w:hAnsi="times new roman"/>
+          <w:sz w:val="24"/>
+          <w:szCs w:val="24"/>
+        </w:rPr>
+        <w:t>- The program must be able to identify whose team's turn it is, and which robot they should be using for their turn. It must also identify if it is a human team or a computer team.</w:t>
+      </w:r>
+    </w:p>
+    <w:p>
+      <w:pPr>
+        <w:pStyle w:val="PreformattedText"/>
+        <w:rPr>
+          <w:rFonts w:ascii="times new roman" w:hAnsi="times new roman"/>
+          <w:sz w:val="24"/>
+          <w:szCs w:val="24"/>
+        </w:rPr>
+      </w:pPr>
+      <w:bookmarkStart w:id="37" w:name="LC28"/>
+      <w:bookmarkStart w:id="38" w:name="LC28"/>
+      <w:bookmarkEnd w:id="38"/>
+      <w:r>
+        <w:rPr>
+          <w:rFonts w:ascii="times new roman" w:hAnsi="times new roman"/>
+          <w:sz w:val="24"/>
+          <w:szCs w:val="24"/>
+        </w:rPr>
+      </w:r>
+    </w:p>
+    <w:p>
+      <w:pPr>
+        <w:pStyle w:val="PreformattedText"/>
+        <w:rPr/>
+      </w:pPr>
+      <w:bookmarkStart w:id="39" w:name="LC29"/>
+      <w:bookmarkEnd w:id="39"/>
+      <w:r>
+        <w:rPr>
+          <w:rStyle w:val="SourceText"/>
+          <w:rFonts w:ascii="times new roman" w:hAnsi="times new roman"/>
+          <w:sz w:val="24"/>
+          <w:szCs w:val="24"/>
+        </w:rPr>
+        <w:t>-If there are no human players in the game, the screen will show each teams moves one turn at a time. This will continue until either the game is over, or the user terminates the game. The user must be able to end the game because the game may take a long time, and may potentially never end.</w:t>
+      </w:r>
+    </w:p>
+    <w:p>
+      <w:pPr>
+        <w:pStyle w:val="PreformattedText"/>
+        <w:rPr>
+          <w:rFonts w:ascii="times new roman" w:hAnsi="times new roman"/>
+          <w:sz w:val="24"/>
+          <w:szCs w:val="24"/>
+        </w:rPr>
+      </w:pPr>
+      <w:bookmarkStart w:id="40" w:name="LC30"/>
+      <w:bookmarkStart w:id="41" w:name="LC30"/>
+      <w:bookmarkEnd w:id="41"/>
+      <w:r>
+        <w:rPr>
+          <w:rFonts w:ascii="times new roman" w:hAnsi="times new roman"/>
+          <w:sz w:val="24"/>
+          <w:szCs w:val="24"/>
+        </w:rPr>
+      </w:r>
+    </w:p>
+    <w:p>
+      <w:pPr>
+        <w:pStyle w:val="PreformattedText"/>
+        <w:rPr/>
+      </w:pPr>
+      <w:bookmarkStart w:id="42" w:name="LC31"/>
+      <w:bookmarkEnd w:id="42"/>
+      <w:r>
+        <w:rPr>
+          <w:rStyle w:val="SourceText"/>
+          <w:rFonts w:ascii="times new roman" w:hAnsi="times new roman"/>
+          <w:sz w:val="24"/>
+          <w:szCs w:val="24"/>
+        </w:rPr>
+        <w:t>-If there are humans in the game, then the user will be able to see the entire board. Once their turn is over, they can observe the entire board and where the other players have moved to. If there is more than one human in the game, then they can both see the entire board.</w:t>
+      </w:r>
+    </w:p>
+    <w:p>
+      <w:pPr>
+        <w:pStyle w:val="PreformattedText"/>
+        <w:rPr>
+          <w:rFonts w:ascii="times new roman" w:hAnsi="times new roman"/>
+          <w:sz w:val="24"/>
+          <w:szCs w:val="24"/>
+        </w:rPr>
+      </w:pPr>
+      <w:bookmarkStart w:id="43" w:name="LC32"/>
+      <w:bookmarkStart w:id="44" w:name="LC32"/>
+      <w:bookmarkEnd w:id="44"/>
+      <w:r>
+        <w:rPr>
+          <w:rFonts w:ascii="times new roman" w:hAnsi="times new roman"/>
+          <w:sz w:val="24"/>
+          <w:szCs w:val="24"/>
+        </w:rPr>
+      </w:r>
+    </w:p>
+    <w:p>
+      <w:pPr>
+        <w:pStyle w:val="PreformattedText"/>
+        <w:rPr/>
+      </w:pPr>
+      <w:bookmarkStart w:id="45" w:name="LC33"/>
+      <w:bookmarkEnd w:id="45"/>
+      <w:r>
+        <w:rPr>
+          <w:rStyle w:val="SourceText"/>
+          <w:rFonts w:ascii="times new roman" w:hAnsi="times new roman"/>
+          <w:sz w:val="24"/>
+          <w:szCs w:val="24"/>
+        </w:rPr>
+        <w:t>-If it is a human team's turn, they must be able to move the appropriate robot, if they choose to, or fire at a space.  They must also be able to move, fire, and then move again if they still have any moves left. These options will be determined by the user supplying input to the keyboard and mouse.</w:t>
+      </w:r>
+    </w:p>
+    <w:p>
+      <w:pPr>
+        <w:pStyle w:val="PreformattedText"/>
+        <w:rPr>
+          <w:rFonts w:ascii="times new roman" w:hAnsi="times new roman"/>
+          <w:sz w:val="24"/>
+          <w:szCs w:val="24"/>
+        </w:rPr>
+      </w:pPr>
+      <w:bookmarkStart w:id="46" w:name="LC34"/>
+      <w:bookmarkStart w:id="47" w:name="LC34"/>
+      <w:bookmarkEnd w:id="47"/>
+      <w:r>
+        <w:rPr>
+          <w:rFonts w:ascii="times new roman" w:hAnsi="times new roman"/>
+          <w:sz w:val="24"/>
+          <w:szCs w:val="24"/>
+        </w:rPr>
+      </w:r>
+    </w:p>
+    <w:p>
+      <w:pPr>
+        <w:pStyle w:val="PreformattedText"/>
+        <w:rPr/>
+      </w:pPr>
+      <w:bookmarkStart w:id="48" w:name="LC35"/>
+      <w:bookmarkEnd w:id="48"/>
+      <w:r>
+        <w:rPr>
+          <w:rStyle w:val="SourceText"/>
+          <w:rFonts w:ascii="times new roman" w:hAnsi="times new roman"/>
+          <w:sz w:val="24"/>
+          <w:szCs w:val="24"/>
+        </w:rPr>
+        <w:t>-For teams that are being operated by the computer, the program must have an interpreter to take the moves determined by a certain AI code, and translate that into the computers actions in the game.</w:t>
+      </w:r>
+    </w:p>
+    <w:p>
+      <w:pPr>
+        <w:pStyle w:val="PreformattedText"/>
+        <w:rPr>
+          <w:rFonts w:ascii="times new roman" w:hAnsi="times new roman"/>
+          <w:sz w:val="24"/>
+          <w:szCs w:val="24"/>
+        </w:rPr>
+      </w:pPr>
+      <w:bookmarkStart w:id="49" w:name="LC36"/>
+      <w:bookmarkStart w:id="50" w:name="LC36"/>
+      <w:bookmarkEnd w:id="50"/>
+      <w:r>
+        <w:rPr>
+          <w:rFonts w:ascii="times new roman" w:hAnsi="times new roman"/>
+          <w:sz w:val="24"/>
+          <w:szCs w:val="24"/>
+        </w:rPr>
+      </w:r>
+    </w:p>
+    <w:p>
+      <w:pPr>
+        <w:pStyle w:val="PreformattedText"/>
+        <w:rPr/>
+      </w:pPr>
+      <w:bookmarkStart w:id="51" w:name="LC37"/>
+      <w:bookmarkEnd w:id="51"/>
+      <w:r>
+        <w:rPr>
+          <w:rStyle w:val="SourceText"/>
+          <w:rFonts w:ascii="times new roman" w:hAnsi="times new roman"/>
+          <w:sz w:val="24"/>
+          <w:szCs w:val="24"/>
+        </w:rPr>
+        <w:t>-During the game, there will be a section on the side that will display the current statistics of the game. This will include each teams robots that remain, along with how much health they have left. For this to remain accurate, these statistics must be updated every time a robot shoots.</w:t>
+      </w:r>
+    </w:p>
+    <w:p>
+      <w:pPr>
+        <w:pStyle w:val="PreformattedText"/>
+        <w:rPr>
+          <w:rFonts w:ascii="times new roman" w:hAnsi="times new roman"/>
+          <w:sz w:val="24"/>
+          <w:szCs w:val="24"/>
+        </w:rPr>
+      </w:pPr>
+      <w:bookmarkStart w:id="52" w:name="LC38"/>
+      <w:bookmarkStart w:id="53" w:name="LC38"/>
+      <w:bookmarkEnd w:id="53"/>
+      <w:r>
+        <w:rPr>
+          <w:rFonts w:ascii="times new roman" w:hAnsi="times new roman"/>
+          <w:sz w:val="24"/>
+          <w:szCs w:val="24"/>
+        </w:rPr>
+      </w:r>
+    </w:p>
+    <w:p>
+      <w:pPr>
+        <w:pStyle w:val="PreformattedText"/>
+        <w:rPr/>
+      </w:pPr>
+      <w:bookmarkStart w:id="54" w:name="LC39"/>
+      <w:bookmarkEnd w:id="54"/>
+      <w:r>
+        <w:rPr>
+          <w:rStyle w:val="SourceText"/>
+          <w:rFonts w:ascii="times new roman" w:hAnsi="times new roman"/>
+          <w:sz w:val="24"/>
+          <w:szCs w:val="24"/>
+        </w:rPr>
+        <w:t>-Once the game is over, a screen will be displayed that shows the final statistics of the game. This means that statistics must be kept track of for each team. This will include how much damage they dealt out, how much damage they received, and how many spaces they moved. After this it will update these statistics to the Robot Librarian.</w:t>
+      </w:r>
+    </w:p>
+    <w:p>
+      <w:pPr>
+        <w:pStyle w:val="PreformattedText"/>
+        <w:rPr>
+          <w:rFonts w:ascii="times new roman" w:hAnsi="times new roman"/>
+          <w:sz w:val="24"/>
+          <w:szCs w:val="24"/>
+        </w:rPr>
+      </w:pPr>
+      <w:bookmarkStart w:id="55" w:name="LC40"/>
+      <w:bookmarkStart w:id="56" w:name="LC40"/>
+      <w:bookmarkEnd w:id="56"/>
+      <w:r>
+        <w:rPr>
+          <w:rFonts w:ascii="times new roman" w:hAnsi="times new roman"/>
+          <w:sz w:val="24"/>
+          <w:szCs w:val="24"/>
+        </w:rPr>
+      </w:r>
+    </w:p>
+    <w:p>
+      <w:pPr>
+        <w:pStyle w:val="PreformattedText"/>
+        <w:rPr>
+          <w:rFonts w:ascii="times new roman" w:hAnsi="times new roman"/>
+          <w:sz w:val="24"/>
+          <w:szCs w:val="24"/>
+        </w:rPr>
+      </w:pPr>
+      <w:bookmarkStart w:id="57" w:name="LC41"/>
+      <w:bookmarkStart w:id="58" w:name="LC41"/>
+      <w:bookmarkEnd w:id="58"/>
+      <w:r>
+        <w:rPr>
+          <w:rFonts w:ascii="times new roman" w:hAnsi="times new roman"/>
+          <w:sz w:val="24"/>
+          <w:szCs w:val="24"/>
+        </w:rPr>
+      </w:r>
+    </w:p>
+    <w:p>
+      <w:pPr>
+        <w:pStyle w:val="PreformattedText"/>
+        <w:rPr/>
+      </w:pPr>
+      <w:bookmarkStart w:id="59" w:name="LC42"/>
+      <w:bookmarkEnd w:id="59"/>
+      <w:r>
+        <w:rPr>
+          <w:rStyle w:val="SourceText"/>
+          <w:rFonts w:ascii="times new roman" w:hAnsi="times new roman"/>
+          <w:sz w:val="24"/>
+          <w:szCs w:val="24"/>
+        </w:rPr>
+        <w:t>Future Versions</w:t>
+      </w:r>
+    </w:p>
+    <w:p>
+      <w:pPr>
+        <w:pStyle w:val="PreformattedText"/>
+        <w:rPr>
+          <w:rFonts w:ascii="times new roman" w:hAnsi="times new roman"/>
+          <w:sz w:val="24"/>
+          <w:szCs w:val="24"/>
+        </w:rPr>
+      </w:pPr>
+      <w:bookmarkStart w:id="60" w:name="LC43"/>
+      <w:bookmarkStart w:id="61" w:name="LC43"/>
+      <w:bookmarkEnd w:id="61"/>
+      <w:r>
+        <w:rPr>
+          <w:rFonts w:ascii="times new roman" w:hAnsi="times new roman"/>
+          <w:sz w:val="24"/>
+          <w:szCs w:val="24"/>
+        </w:rPr>
+      </w:r>
+    </w:p>
+    <w:p>
+      <w:pPr>
+        <w:pStyle w:val="PreformattedText"/>
+        <w:rPr/>
+      </w:pPr>
+      <w:bookmarkStart w:id="62" w:name="LC44"/>
+      <w:bookmarkEnd w:id="62"/>
+      <w:r>
+        <w:rPr>
+          <w:rStyle w:val="SourceText"/>
+          <w:rFonts w:ascii="times new roman" w:hAnsi="times new roman"/>
+          <w:sz w:val="24"/>
+          <w:szCs w:val="24"/>
+        </w:rPr>
         <w:t xml:space="preserve">        </w:t>
       </w:r>
       <w:r>
@@ -1061,373 +1551,20 @@
           <w:sz w:val="24"/>
           <w:szCs w:val="24"/>
         </w:rPr>
-        <w:t>Game-play screen</w:t>
-      </w:r>
-    </w:p>
-    <w:p>
-      <w:pPr>
-        <w:pStyle w:val="PreformattedText"/>
-        <w:rPr>
-          <w:rFonts w:ascii="times new roman" w:hAnsi="times new roman"/>
-          <w:sz w:val="24"/>
-          <w:szCs w:val="24"/>
-        </w:rPr>
-      </w:pPr>
-      <w:bookmarkStart w:id="34" w:name="LC24"/>
-      <w:bookmarkStart w:id="35" w:name="LC24"/>
-      <w:bookmarkEnd w:id="35"/>
-      <w:r>
-        <w:rPr>
-          <w:rFonts w:ascii="times new roman" w:hAnsi="times new roman"/>
-          <w:sz w:val="24"/>
-          <w:szCs w:val="24"/>
-        </w:rPr>
-      </w:r>
-    </w:p>
-    <w:p>
-      <w:pPr>
-        <w:pStyle w:val="PreformattedText"/>
-        <w:rPr/>
-      </w:pPr>
-      <w:bookmarkStart w:id="36" w:name="LC25"/>
-      <w:bookmarkEnd w:id="36"/>
-      <w:r>
-        <w:rPr>
-          <w:rStyle w:val="SourceText"/>
-          <w:rFonts w:ascii="times new roman" w:hAnsi="times new roman"/>
-          <w:sz w:val="24"/>
-          <w:szCs w:val="24"/>
-        </w:rPr>
-        <w:t>-Now that the game-play screen is ready to be displayed, the program must be able to display the correct size of game board. There will be five spaces on each side for two players, and seven on each side with six players. If the user selects players, they can then choose the board size to be either five or seven spaces on each side. The program must also randomly assign each player in the game to a colour.</w:t>
-      </w:r>
-    </w:p>
-    <w:p>
-      <w:pPr>
-        <w:pStyle w:val="PreformattedText"/>
-        <w:rPr>
-          <w:rFonts w:ascii="times new roman" w:hAnsi="times new roman"/>
-          <w:sz w:val="24"/>
-          <w:szCs w:val="24"/>
-        </w:rPr>
-      </w:pPr>
-      <w:bookmarkStart w:id="37" w:name="LC26"/>
-      <w:bookmarkStart w:id="38" w:name="LC26"/>
-      <w:bookmarkEnd w:id="38"/>
-      <w:r>
-        <w:rPr>
-          <w:rFonts w:ascii="times new roman" w:hAnsi="times new roman"/>
-          <w:sz w:val="24"/>
-          <w:szCs w:val="24"/>
-        </w:rPr>
-      </w:r>
-    </w:p>
-    <w:p>
-      <w:pPr>
-        <w:pStyle w:val="PreformattedText"/>
-        <w:rPr/>
-      </w:pPr>
-      <w:bookmarkStart w:id="39" w:name="LC27"/>
-      <w:bookmarkEnd w:id="39"/>
-      <w:r>
-        <w:rPr>
-          <w:rStyle w:val="SourceText"/>
-          <w:rFonts w:ascii="times new roman" w:hAnsi="times new roman"/>
-          <w:sz w:val="24"/>
-          <w:szCs w:val="24"/>
-        </w:rPr>
-        <w:t>- The program must be able to identify whose team's turn it is, and which robot they should be using for their turn. It must also identify if it is a human team or a computer team.</w:t>
-      </w:r>
-    </w:p>
-    <w:p>
-      <w:pPr>
-        <w:pStyle w:val="PreformattedText"/>
-        <w:rPr>
-          <w:rFonts w:ascii="times new roman" w:hAnsi="times new roman"/>
-          <w:sz w:val="24"/>
-          <w:szCs w:val="24"/>
-        </w:rPr>
-      </w:pPr>
-      <w:bookmarkStart w:id="40" w:name="LC28"/>
-      <w:bookmarkStart w:id="41" w:name="LC28"/>
-      <w:bookmarkEnd w:id="41"/>
-      <w:r>
-        <w:rPr>
-          <w:rFonts w:ascii="times new roman" w:hAnsi="times new roman"/>
-          <w:sz w:val="24"/>
-          <w:szCs w:val="24"/>
-        </w:rPr>
-      </w:r>
-    </w:p>
-    <w:p>
-      <w:pPr>
-        <w:pStyle w:val="PreformattedText"/>
-        <w:rPr/>
-      </w:pPr>
-      <w:bookmarkStart w:id="42" w:name="LC29"/>
-      <w:bookmarkEnd w:id="42"/>
-      <w:r>
-        <w:rPr>
-          <w:rStyle w:val="SourceText"/>
-          <w:rFonts w:ascii="times new roman" w:hAnsi="times new roman"/>
-          <w:sz w:val="24"/>
-          <w:szCs w:val="24"/>
-        </w:rPr>
-        <w:t>-If there are no human players in the game, the screen will show each teams moves one turn at a time. This will continue until either the game is over, or the user terminates the game. The user must be able to end the game because the game may take a long time, and may potentially never end.</w:t>
-      </w:r>
-    </w:p>
-    <w:p>
-      <w:pPr>
-        <w:pStyle w:val="PreformattedText"/>
-        <w:rPr>
-          <w:rFonts w:ascii="times new roman" w:hAnsi="times new roman"/>
-          <w:sz w:val="24"/>
-          <w:szCs w:val="24"/>
-        </w:rPr>
-      </w:pPr>
-      <w:bookmarkStart w:id="43" w:name="LC30"/>
-      <w:bookmarkStart w:id="44" w:name="LC30"/>
-      <w:bookmarkEnd w:id="44"/>
-      <w:r>
-        <w:rPr>
-          <w:rFonts w:ascii="times new roman" w:hAnsi="times new roman"/>
-          <w:sz w:val="24"/>
-          <w:szCs w:val="24"/>
-        </w:rPr>
-      </w:r>
-    </w:p>
-    <w:p>
-      <w:pPr>
-        <w:pStyle w:val="PreformattedText"/>
-        <w:rPr/>
-      </w:pPr>
-      <w:bookmarkStart w:id="45" w:name="LC31"/>
-      <w:bookmarkEnd w:id="45"/>
-      <w:r>
-        <w:rPr>
-          <w:rStyle w:val="SourceText"/>
-          <w:rFonts w:ascii="times new roman" w:hAnsi="times new roman"/>
-          <w:sz w:val="24"/>
-          <w:szCs w:val="24"/>
-        </w:rPr>
-        <w:t>-If there are humans in the game, then the user will be able to see the entire board. Once their turn is over, they can observe the entire board and where the other players have moved to. If there is more than one human in the game, then they can both see the entire board.</w:t>
-      </w:r>
-    </w:p>
-    <w:p>
-      <w:pPr>
-        <w:pStyle w:val="PreformattedText"/>
-        <w:rPr>
-          <w:rFonts w:ascii="times new roman" w:hAnsi="times new roman"/>
-          <w:sz w:val="24"/>
-          <w:szCs w:val="24"/>
-        </w:rPr>
-      </w:pPr>
-      <w:bookmarkStart w:id="46" w:name="LC32"/>
-      <w:bookmarkStart w:id="47" w:name="LC32"/>
-      <w:bookmarkEnd w:id="47"/>
-      <w:r>
-        <w:rPr>
-          <w:rFonts w:ascii="times new roman" w:hAnsi="times new roman"/>
-          <w:sz w:val="24"/>
-          <w:szCs w:val="24"/>
-        </w:rPr>
-      </w:r>
-    </w:p>
-    <w:p>
-      <w:pPr>
-        <w:pStyle w:val="PreformattedText"/>
-        <w:rPr/>
-      </w:pPr>
-      <w:bookmarkStart w:id="48" w:name="LC33"/>
-      <w:bookmarkEnd w:id="48"/>
-      <w:r>
-        <w:rPr>
-          <w:rStyle w:val="SourceText"/>
-          <w:rFonts w:ascii="times new roman" w:hAnsi="times new roman"/>
-          <w:sz w:val="24"/>
-          <w:szCs w:val="24"/>
-        </w:rPr>
-        <w:t>-If it is a human team's turn, they must be able to move the appropriate robot, if they choose to, or fire at a space.  They must also be able to move, fire, and then move again if they still have any moves left. These options will be determined by the user supplying input to the keyboard and mouse.</w:t>
-      </w:r>
-    </w:p>
-    <w:p>
-      <w:pPr>
-        <w:pStyle w:val="PreformattedText"/>
-        <w:rPr>
-          <w:rFonts w:ascii="times new roman" w:hAnsi="times new roman"/>
-          <w:sz w:val="24"/>
-          <w:szCs w:val="24"/>
-        </w:rPr>
-      </w:pPr>
-      <w:bookmarkStart w:id="49" w:name="LC34"/>
-      <w:bookmarkStart w:id="50" w:name="LC34"/>
-      <w:bookmarkEnd w:id="50"/>
-      <w:r>
-        <w:rPr>
-          <w:rFonts w:ascii="times new roman" w:hAnsi="times new roman"/>
-          <w:sz w:val="24"/>
-          <w:szCs w:val="24"/>
-        </w:rPr>
-      </w:r>
-    </w:p>
-    <w:p>
-      <w:pPr>
-        <w:pStyle w:val="PreformattedText"/>
-        <w:rPr/>
-      </w:pPr>
-      <w:bookmarkStart w:id="51" w:name="LC35"/>
-      <w:bookmarkEnd w:id="51"/>
-      <w:r>
-        <w:rPr>
-          <w:rStyle w:val="SourceText"/>
-          <w:rFonts w:ascii="times new roman" w:hAnsi="times new roman"/>
-          <w:sz w:val="24"/>
-          <w:szCs w:val="24"/>
-        </w:rPr>
-        <w:t>-For teams that are being operated by the computer, the program must have an interpreter to take the moves determined by a certain AI code, and translate that into the computers actions in the game.</w:t>
-      </w:r>
-    </w:p>
-    <w:p>
-      <w:pPr>
-        <w:pStyle w:val="PreformattedText"/>
-        <w:rPr>
-          <w:rFonts w:ascii="times new roman" w:hAnsi="times new roman"/>
-          <w:sz w:val="24"/>
-          <w:szCs w:val="24"/>
-        </w:rPr>
-      </w:pPr>
-      <w:bookmarkStart w:id="52" w:name="LC36"/>
-      <w:bookmarkStart w:id="53" w:name="LC36"/>
-      <w:bookmarkEnd w:id="53"/>
-      <w:r>
-        <w:rPr>
-          <w:rFonts w:ascii="times new roman" w:hAnsi="times new roman"/>
-          <w:sz w:val="24"/>
-          <w:szCs w:val="24"/>
-        </w:rPr>
-      </w:r>
-    </w:p>
-    <w:p>
-      <w:pPr>
-        <w:pStyle w:val="PreformattedText"/>
-        <w:rPr/>
-      </w:pPr>
-      <w:bookmarkStart w:id="54" w:name="LC37"/>
-      <w:bookmarkEnd w:id="54"/>
-      <w:r>
-        <w:rPr>
-          <w:rStyle w:val="SourceText"/>
-          <w:rFonts w:ascii="times new roman" w:hAnsi="times new roman"/>
-          <w:sz w:val="24"/>
-          <w:szCs w:val="24"/>
-        </w:rPr>
-        <w:t>-During the game, there will be a section on the side that will display the current statistics of the game. This will include each teams robots that remain, along with how much health they have left. For this to remain accurate, these statistics must be updated every time a robot shoots.</w:t>
-      </w:r>
-    </w:p>
-    <w:p>
-      <w:pPr>
-        <w:pStyle w:val="PreformattedText"/>
-        <w:rPr>
-          <w:rFonts w:ascii="times new roman" w:hAnsi="times new roman"/>
-          <w:sz w:val="24"/>
-          <w:szCs w:val="24"/>
-        </w:rPr>
-      </w:pPr>
-      <w:bookmarkStart w:id="55" w:name="LC38"/>
-      <w:bookmarkStart w:id="56" w:name="LC38"/>
-      <w:bookmarkEnd w:id="56"/>
-      <w:r>
-        <w:rPr>
-          <w:rFonts w:ascii="times new roman" w:hAnsi="times new roman"/>
-          <w:sz w:val="24"/>
-          <w:szCs w:val="24"/>
-        </w:rPr>
-      </w:r>
-    </w:p>
-    <w:p>
-      <w:pPr>
-        <w:pStyle w:val="PreformattedText"/>
-        <w:rPr/>
-      </w:pPr>
-      <w:bookmarkStart w:id="57" w:name="LC39"/>
-      <w:bookmarkEnd w:id="57"/>
-      <w:r>
-        <w:rPr>
-          <w:rStyle w:val="SourceText"/>
-          <w:rFonts w:ascii="times new roman" w:hAnsi="times new roman"/>
-          <w:sz w:val="24"/>
-          <w:szCs w:val="24"/>
-        </w:rPr>
-        <w:t>-Once the game is over, a screen will be displayed that shows the final statistics of the game. This means that statistics must be kept track of for each team. This will include how much damage they dealt out, how much damage they received, and how many spaces they moved. After this it will update these statistics to the Robot Librarian.</w:t>
-      </w:r>
-    </w:p>
-    <w:p>
-      <w:pPr>
-        <w:pStyle w:val="PreformattedText"/>
-        <w:rPr>
-          <w:rFonts w:ascii="times new roman" w:hAnsi="times new roman"/>
-          <w:sz w:val="24"/>
-          <w:szCs w:val="24"/>
-        </w:rPr>
-      </w:pPr>
-      <w:bookmarkStart w:id="58" w:name="LC40"/>
-      <w:bookmarkStart w:id="59" w:name="LC40"/>
-      <w:bookmarkEnd w:id="59"/>
-      <w:r>
-        <w:rPr>
-          <w:rFonts w:ascii="times new roman" w:hAnsi="times new roman"/>
-          <w:sz w:val="24"/>
-          <w:szCs w:val="24"/>
-        </w:rPr>
-      </w:r>
-    </w:p>
-    <w:p>
-      <w:pPr>
-        <w:pStyle w:val="PreformattedText"/>
-        <w:rPr>
-          <w:rFonts w:ascii="times new roman" w:hAnsi="times new roman"/>
-          <w:sz w:val="24"/>
-          <w:szCs w:val="24"/>
-        </w:rPr>
-      </w:pPr>
-      <w:bookmarkStart w:id="60" w:name="LC41"/>
-      <w:bookmarkStart w:id="61" w:name="LC41"/>
-      <w:bookmarkEnd w:id="61"/>
-      <w:r>
-        <w:rPr>
-          <w:rFonts w:ascii="times new roman" w:hAnsi="times new roman"/>
-          <w:sz w:val="24"/>
-          <w:szCs w:val="24"/>
-        </w:rPr>
-      </w:r>
-    </w:p>
-    <w:p>
-      <w:pPr>
-        <w:pStyle w:val="PreformattedText"/>
-        <w:rPr/>
-      </w:pPr>
-      <w:bookmarkStart w:id="62" w:name="LC42"/>
-      <w:bookmarkEnd w:id="62"/>
-      <w:r>
-        <w:rPr>
-          <w:rStyle w:val="SourceText"/>
-          <w:rFonts w:ascii="times new roman" w:hAnsi="times new roman"/>
-          <w:sz w:val="24"/>
-          <w:szCs w:val="24"/>
-        </w:rPr>
-        <w:t>Future Versions</w:t>
-      </w:r>
-    </w:p>
-    <w:p>
-      <w:pPr>
-        <w:pStyle w:val="PreformattedText"/>
-        <w:rPr>
-          <w:rFonts w:ascii="times new roman" w:hAnsi="times new roman"/>
-          <w:sz w:val="24"/>
-          <w:szCs w:val="24"/>
-        </w:rPr>
-      </w:pPr>
-      <w:bookmarkStart w:id="63" w:name="LC43"/>
-      <w:bookmarkStart w:id="64" w:name="LC43"/>
+        <w:t>Due to time constraints we will not be able to include all of the components that we would like to. We have come up with a few ideas that we believe would improve the game, but they are not detrimental to the functionality of the game. We are not promising that these features will be added, they are just some of our ideas that could be added, given more time. The following is a few aspects that could be added in future versions.</w:t>
+      </w:r>
+    </w:p>
+    <w:p>
+      <w:pPr>
+        <w:pStyle w:val="PreformattedText"/>
+        <w:rPr>
+          <w:rFonts w:ascii="times new roman" w:hAnsi="times new roman"/>
+          <w:sz w:val="24"/>
+          <w:szCs w:val="24"/>
+        </w:rPr>
+      </w:pPr>
+      <w:bookmarkStart w:id="63" w:name="LC45"/>
+      <w:bookmarkStart w:id="64" w:name="LC45"/>
       <w:bookmarkEnd w:id="64"/>
       <w:r>
         <w:rPr>
@@ -1442,7 +1579,7 @@
         <w:pStyle w:val="PreformattedText"/>
         <w:rPr/>
       </w:pPr>
-      <w:bookmarkStart w:id="65" w:name="LC44"/>
+      <w:bookmarkStart w:id="65" w:name="LC46"/>
       <w:bookmarkEnd w:id="65"/>
       <w:r>
         <w:rPr>
@@ -1451,47 +1588,185 @@
           <w:sz w:val="24"/>
           <w:szCs w:val="24"/>
         </w:rPr>
-        <w:t xml:space="preserve">        </w:t>
-      </w:r>
-      <w:r>
-        <w:rPr>
-          <w:rStyle w:val="SourceText"/>
-          <w:rFonts w:ascii="times new roman" w:hAnsi="times new roman"/>
-          <w:sz w:val="24"/>
-          <w:szCs w:val="24"/>
-        </w:rPr>
-        <w:t>Due to time constraints we will not be able to include all of the components that we would like to. We have come up with a few ideas that we believe would improve the game, but they are not detrimental to the functionality of the game. We are not promising that these features will be added, they are just some of our ideas that could be added, given more time. The following is a few aspects that could be added in future versions.</w:t>
-      </w:r>
-    </w:p>
-    <w:p>
-      <w:pPr>
-        <w:pStyle w:val="PreformattedText"/>
-        <w:rPr>
-          <w:rFonts w:ascii="times new roman" w:hAnsi="times new roman"/>
-          <w:sz w:val="24"/>
-          <w:szCs w:val="24"/>
-        </w:rPr>
-      </w:pPr>
-      <w:bookmarkStart w:id="66" w:name="LC45"/>
-      <w:bookmarkStart w:id="67" w:name="LC45"/>
-      <w:bookmarkEnd w:id="67"/>
-      <w:r>
-        <w:rPr>
-          <w:rFonts w:ascii="times new roman" w:hAnsi="times new roman"/>
-          <w:sz w:val="24"/>
-          <w:szCs w:val="24"/>
-        </w:rPr>
-      </w:r>
-    </w:p>
-    <w:p>
-      <w:pPr>
-        <w:pStyle w:val="PreformattedText"/>
-        <w:rPr/>
-      </w:pPr>
-      <w:bookmarkStart w:id="68" w:name="LC46"/>
+        <w:t xml:space="preserve">  </w:t>
+      </w:r>
+      <w:r>
+        <w:rPr>
+          <w:rStyle w:val="SourceText"/>
+          <w:rFonts w:ascii="times new roman" w:hAnsi="times new roman"/>
+          <w:sz w:val="24"/>
+          <w:szCs w:val="24"/>
+        </w:rPr>
+        <w:t>- Animation</w:t>
+      </w:r>
+    </w:p>
+    <w:p>
+      <w:pPr>
+        <w:pStyle w:val="PreformattedText"/>
+        <w:rPr/>
+      </w:pPr>
+      <w:bookmarkStart w:id="66" w:name="LC47"/>
+      <w:bookmarkEnd w:id="66"/>
+      <w:r>
+        <w:rPr>
+          <w:rStyle w:val="SourceText"/>
+          <w:rFonts w:ascii="times new roman" w:hAnsi="times new roman"/>
+          <w:sz w:val="24"/>
+          <w:szCs w:val="24"/>
+        </w:rPr>
+        <w:t xml:space="preserve">    </w:t>
+      </w:r>
+      <w:r>
+        <w:rPr>
+          <w:rStyle w:val="SourceText"/>
+          <w:rFonts w:ascii="times new roman" w:hAnsi="times new roman"/>
+          <w:sz w:val="24"/>
+          <w:szCs w:val="24"/>
+        </w:rPr>
+        <w:t>When a robot is moving to a new position on the map it looks as though it is driving there, instead of just disappearing and reappearing from space to space. Also when a robot is firing at a space on the map, it would show a missile flying through the air to the spot, and an explosion would be shown on collision.</w:t>
+      </w:r>
+    </w:p>
+    <w:p>
+      <w:pPr>
+        <w:pStyle w:val="PreformattedText"/>
+        <w:rPr>
+          <w:rFonts w:ascii="times new roman" w:hAnsi="times new roman"/>
+          <w:sz w:val="24"/>
+          <w:szCs w:val="24"/>
+        </w:rPr>
+      </w:pPr>
+      <w:bookmarkStart w:id="67" w:name="LC48"/>
+      <w:bookmarkStart w:id="68" w:name="LC48"/>
       <w:bookmarkEnd w:id="68"/>
       <w:r>
         <w:rPr>
+          <w:rFonts w:ascii="times new roman" w:hAnsi="times new roman"/>
+          <w:sz w:val="24"/>
+          <w:szCs w:val="24"/>
+        </w:rPr>
+      </w:r>
+    </w:p>
+    <w:p>
+      <w:pPr>
+        <w:pStyle w:val="PreformattedText"/>
+        <w:rPr/>
+      </w:pPr>
+      <w:bookmarkStart w:id="69" w:name="LC49"/>
+      <w:bookmarkEnd w:id="69"/>
+      <w:r>
+        <w:rPr>
+          <w:rStyle w:val="SourceText"/>
+          <w:rFonts w:ascii="times new roman" w:hAnsi="times new roman"/>
+          <w:sz w:val="24"/>
+          <w:szCs w:val="24"/>
+        </w:rPr>
+        <w:t>-Sound Effects</w:t>
+      </w:r>
+    </w:p>
+    <w:p>
+      <w:pPr>
+        <w:pStyle w:val="PreformattedText"/>
+        <w:rPr/>
+      </w:pPr>
+      <w:bookmarkStart w:id="70" w:name="LC50"/>
+      <w:bookmarkEnd w:id="70"/>
+      <w:r>
+        <w:rPr>
+          <w:rStyle w:val="SourceText"/>
+          <w:rFonts w:ascii="times new roman" w:hAnsi="times new roman"/>
+          <w:sz w:val="24"/>
+          <w:szCs w:val="24"/>
+        </w:rPr>
+        <w:t xml:space="preserve">    </w:t>
+      </w:r>
+      <w:r>
+        <w:rPr>
+          <w:rStyle w:val="SourceText"/>
+          <w:rFonts w:ascii="times new roman" w:hAnsi="times new roman"/>
+          <w:sz w:val="24"/>
+          <w:szCs w:val="24"/>
+        </w:rPr>
+        <w:t>It would be nice to add sound effects to our game. This would possibly include sounds for firing missiles, explosions, and driving robots. We could also have some sort of intense background war music playing.</w:t>
+      </w:r>
+    </w:p>
+    <w:p>
+      <w:pPr>
+        <w:pStyle w:val="PreformattedText"/>
+        <w:rPr/>
+      </w:pPr>
+      <w:bookmarkStart w:id="71" w:name="LC51"/>
+      <w:bookmarkEnd w:id="71"/>
+      <w:r>
+        <w:rPr>
+          <w:rStyle w:val="SourceText"/>
+          <w:rFonts w:ascii="times new roman" w:hAnsi="times new roman"/>
+          <w:sz w:val="24"/>
+          <w:szCs w:val="24"/>
+        </w:rPr>
+        <w:t xml:space="preserve"> </w:t>
+      </w:r>
+    </w:p>
+    <w:p>
+      <w:pPr>
+        <w:pStyle w:val="PreformattedText"/>
+        <w:rPr/>
+      </w:pPr>
+      <w:bookmarkStart w:id="72" w:name="LC52"/>
+      <w:bookmarkEnd w:id="72"/>
+      <w:r>
+        <w:rPr>
+          <w:rStyle w:val="SourceText"/>
+          <w:rFonts w:ascii="times new roman" w:hAnsi="times new roman"/>
+          <w:sz w:val="24"/>
+          <w:szCs w:val="24"/>
+        </w:rPr>
+        <w:t xml:space="preserve"> </w:t>
+      </w:r>
+      <w:r>
+        <w:rPr>
+          <w:rStyle w:val="SourceText"/>
+          <w:rFonts w:ascii="times new roman" w:hAnsi="times new roman"/>
+          <w:sz w:val="24"/>
+          <w:szCs w:val="24"/>
+        </w:rPr>
+        <w:t>- More advanced AI</w:t>
+      </w:r>
+    </w:p>
+    <w:p>
+      <w:pPr>
+        <w:pStyle w:val="PreformattedText"/>
+        <w:rPr/>
+      </w:pPr>
+      <w:bookmarkStart w:id="73" w:name="LC53"/>
+      <w:bookmarkEnd w:id="73"/>
+      <w:r>
+        <w:rPr>
+          <w:rStyle w:val="SourceText"/>
+          <w:rFonts w:ascii="times new roman" w:hAnsi="times new roman"/>
+          <w:sz w:val="24"/>
+          <w:szCs w:val="24"/>
+        </w:rPr>
+        <w:t xml:space="preserve">    </w:t>
+      </w:r>
+      <w:r>
+        <w:rPr>
+          <w:rStyle w:val="SourceText"/>
+          <w:rFonts w:ascii="times new roman" w:hAnsi="times new roman"/>
+          <w:sz w:val="24"/>
+          <w:szCs w:val="24"/>
+        </w:rPr>
+        <w:t>Based on testing game-play, we would observe the actions of the CPU's strategy, and devise new strategies that would make the game more difficult for humans to play against. Perhaps, as an example, the CPU's could detect if another player is doing well, and teams up with other CPU's in the game to even things out. We would make an option in the game setup interface to choose a desired difficulty.</w:t>
+      </w:r>
+    </w:p>
+    <w:p>
+      <w:pPr>
+        <w:pStyle w:val="PreformattedText"/>
+        <w:rPr/>
+      </w:pPr>
+      <w:bookmarkStart w:id="74" w:name="LC54"/>
+      <w:bookmarkEnd w:id="74"/>
+      <w:r>
+        <w:rPr>
           <w:rStyle w:val="SourceText"/>
           <w:rFonts w:ascii="times new roman" w:hAnsi="times new roman"/>
           <w:sz w:val="24"/>
@@ -1499,23 +1774,31 @@
         </w:rPr>
         <w:t xml:space="preserve">  </w:t>
       </w:r>
-      <w:r>
-        <w:rPr>
-          <w:rStyle w:val="SourceText"/>
-          <w:rFonts w:ascii="times new roman" w:hAnsi="times new roman"/>
-          <w:sz w:val="24"/>
-          <w:szCs w:val="24"/>
-        </w:rPr>
-        <w:t>- Animation</w:t>
-      </w:r>
-    </w:p>
-    <w:p>
-      <w:pPr>
-        <w:pStyle w:val="PreformattedText"/>
-        <w:rPr/>
-      </w:pPr>
-      <w:bookmarkStart w:id="69" w:name="LC47"/>
-      <w:bookmarkEnd w:id="69"/>
+    </w:p>
+    <w:p>
+      <w:pPr>
+        <w:pStyle w:val="PreformattedText"/>
+        <w:rPr/>
+      </w:pPr>
+      <w:bookmarkStart w:id="75" w:name="LC55"/>
+      <w:bookmarkEnd w:id="75"/>
+      <w:r>
+        <w:rPr>
+          <w:rStyle w:val="SourceText"/>
+          <w:rFonts w:ascii="times new roman" w:hAnsi="times new roman"/>
+          <w:sz w:val="24"/>
+          <w:szCs w:val="24"/>
+        </w:rPr>
+        <w:t xml:space="preserve">- Networking </w:t>
+      </w:r>
+    </w:p>
+    <w:p>
+      <w:pPr>
+        <w:pStyle w:val="PreformattedText"/>
+        <w:rPr/>
+      </w:pPr>
+      <w:bookmarkStart w:id="76" w:name="LC56"/>
+      <w:bookmarkEnd w:id="76"/>
       <w:r>
         <w:rPr>
           <w:rStyle w:val="SourceText"/>
@@ -1532,79 +1815,79 @@
           <w:sz w:val="24"/>
           <w:szCs w:val="24"/>
         </w:rPr>
-        <w:t>When a robot is moving to a new position on the map it looks as though it is driving there, instead of just disappearing and reappearing from space to space. Also when a robot is firing at a space on the map, it would show a missile flying through the air to the spot, and an explosion would be shown on collision.</w:t>
-      </w:r>
-    </w:p>
-    <w:p>
-      <w:pPr>
-        <w:pStyle w:val="PreformattedText"/>
-        <w:rPr>
-          <w:rFonts w:ascii="times new roman" w:hAnsi="times new roman"/>
-          <w:sz w:val="24"/>
-          <w:szCs w:val="24"/>
-        </w:rPr>
-      </w:pPr>
-      <w:bookmarkStart w:id="70" w:name="LC48"/>
-      <w:bookmarkStart w:id="71" w:name="LC48"/>
-      <w:bookmarkEnd w:id="71"/>
-      <w:r>
-        <w:rPr>
-          <w:rFonts w:ascii="times new roman" w:hAnsi="times new roman"/>
-          <w:sz w:val="24"/>
-          <w:szCs w:val="24"/>
-        </w:rPr>
-      </w:r>
-    </w:p>
-    <w:p>
-      <w:pPr>
-        <w:pStyle w:val="PreformattedText"/>
-        <w:rPr/>
-      </w:pPr>
-      <w:bookmarkStart w:id="72" w:name="LC49"/>
-      <w:bookmarkEnd w:id="72"/>
-      <w:r>
-        <w:rPr>
-          <w:rStyle w:val="SourceText"/>
-          <w:rFonts w:ascii="times new roman" w:hAnsi="times new roman"/>
-          <w:sz w:val="24"/>
-          <w:szCs w:val="24"/>
-        </w:rPr>
-        <w:t>-Sound Effects</w:t>
-      </w:r>
-    </w:p>
-    <w:p>
-      <w:pPr>
-        <w:pStyle w:val="PreformattedText"/>
-        <w:rPr/>
-      </w:pPr>
-      <w:bookmarkStart w:id="73" w:name="LC50"/>
-      <w:bookmarkEnd w:id="73"/>
-      <w:r>
-        <w:rPr>
-          <w:rStyle w:val="SourceText"/>
-          <w:rFonts w:ascii="times new roman" w:hAnsi="times new roman"/>
-          <w:sz w:val="24"/>
-          <w:szCs w:val="24"/>
-        </w:rPr>
-        <w:t xml:space="preserve">    </w:t>
-      </w:r>
-      <w:r>
-        <w:rPr>
-          <w:rStyle w:val="SourceText"/>
-          <w:rFonts w:ascii="times new roman" w:hAnsi="times new roman"/>
-          <w:sz w:val="24"/>
-          <w:szCs w:val="24"/>
-        </w:rPr>
-        <w:t>It would be nice to add sound effects to our game. This would possibly include sounds for firing missiles, explosions, and driving robots. We could also have some sort of intense background war music playing.</w:t>
-      </w:r>
-    </w:p>
-    <w:p>
-      <w:pPr>
-        <w:pStyle w:val="PreformattedText"/>
-        <w:rPr/>
-      </w:pPr>
-      <w:bookmarkStart w:id="74" w:name="LC51"/>
-      <w:bookmarkEnd w:id="74"/>
+        <w:t>As of now, our game is designed to be played on a single computer. In a future version, the game would be able to be played on different computers for different human players. Each players screen would only display the area that they are allowed see, and would not be allowed to do anything until it is their turn to move. This would be more desirable for multi-player use.</w:t>
+      </w:r>
+    </w:p>
+    <w:p>
+      <w:pPr>
+        <w:pStyle w:val="PreformattedText"/>
+        <w:rPr>
+          <w:rFonts w:ascii="times new roman" w:hAnsi="times new roman"/>
+          <w:sz w:val="24"/>
+          <w:szCs w:val="24"/>
+        </w:rPr>
+      </w:pPr>
+      <w:bookmarkStart w:id="77" w:name="LC57"/>
+      <w:bookmarkStart w:id="78" w:name="LC57"/>
+      <w:bookmarkEnd w:id="78"/>
+      <w:r>
+        <w:rPr>
+          <w:rFonts w:ascii="times new roman" w:hAnsi="times new roman"/>
+          <w:sz w:val="24"/>
+          <w:szCs w:val="24"/>
+        </w:rPr>
+      </w:r>
+    </w:p>
+    <w:p>
+      <w:pPr>
+        <w:pStyle w:val="PreformattedText"/>
+        <w:rPr/>
+      </w:pPr>
+      <w:bookmarkStart w:id="79" w:name="LC58"/>
+      <w:bookmarkEnd w:id="79"/>
+      <w:r>
+        <w:rPr>
+          <w:rStyle w:val="SourceText"/>
+          <w:rFonts w:ascii="times new roman" w:hAnsi="times new roman"/>
+          <w:sz w:val="24"/>
+          <w:szCs w:val="24"/>
+        </w:rPr>
+        <w:t>-Choice of team</w:t>
+      </w:r>
+    </w:p>
+    <w:p>
+      <w:pPr>
+        <w:pStyle w:val="PreformattedText"/>
+        <w:rPr/>
+      </w:pPr>
+      <w:bookmarkStart w:id="80" w:name="LC59"/>
+      <w:bookmarkEnd w:id="80"/>
+      <w:r>
+        <w:rPr>
+          <w:rStyle w:val="SourceText"/>
+          <w:rFonts w:ascii="times new roman" w:hAnsi="times new roman"/>
+          <w:sz w:val="24"/>
+          <w:szCs w:val="24"/>
+        </w:rPr>
+        <w:t xml:space="preserve">   </w:t>
+      </w:r>
+      <w:r>
+        <w:rPr>
+          <w:rStyle w:val="SourceText"/>
+          <w:rFonts w:ascii="times new roman" w:hAnsi="times new roman"/>
+          <w:sz w:val="24"/>
+          <w:szCs w:val="24"/>
+        </w:rPr>
+        <w:t>It would be nice to add a feature that allows the user to choose their team that they would be playing with.</w:t>
+      </w:r>
+    </w:p>
+    <w:p>
+      <w:pPr>
+        <w:pStyle w:val="PreformattedText"/>
+        <w:rPr/>
+      </w:pPr>
+      <w:bookmarkStart w:id="81" w:name="LC60"/>
+      <w:bookmarkEnd w:id="81"/>
       <w:r>
         <w:rPr>
           <w:rStyle w:val="SourceText"/>
@@ -1620,200 +1903,8 @@
         <w:pStyle w:val="PreformattedText"/>
         <w:rPr/>
       </w:pPr>
-      <w:bookmarkStart w:id="75" w:name="LC52"/>
-      <w:bookmarkEnd w:id="75"/>
-      <w:r>
-        <w:rPr>
-          <w:rStyle w:val="SourceText"/>
-          <w:rFonts w:ascii="times new roman" w:hAnsi="times new roman"/>
-          <w:sz w:val="24"/>
-          <w:szCs w:val="24"/>
-        </w:rPr>
-        <w:t xml:space="preserve"> </w:t>
-      </w:r>
-      <w:r>
-        <w:rPr>
-          <w:rStyle w:val="SourceText"/>
-          <w:rFonts w:ascii="times new roman" w:hAnsi="times new roman"/>
-          <w:sz w:val="24"/>
-          <w:szCs w:val="24"/>
-        </w:rPr>
-        <w:t>- More advanced AI</w:t>
-      </w:r>
-    </w:p>
-    <w:p>
-      <w:pPr>
-        <w:pStyle w:val="PreformattedText"/>
-        <w:rPr/>
-      </w:pPr>
-      <w:bookmarkStart w:id="76" w:name="LC53"/>
-      <w:bookmarkEnd w:id="76"/>
-      <w:r>
-        <w:rPr>
-          <w:rStyle w:val="SourceText"/>
-          <w:rFonts w:ascii="times new roman" w:hAnsi="times new roman"/>
-          <w:sz w:val="24"/>
-          <w:szCs w:val="24"/>
-        </w:rPr>
-        <w:t xml:space="preserve">    </w:t>
-      </w:r>
-      <w:r>
-        <w:rPr>
-          <w:rStyle w:val="SourceText"/>
-          <w:rFonts w:ascii="times new roman" w:hAnsi="times new roman"/>
-          <w:sz w:val="24"/>
-          <w:szCs w:val="24"/>
-        </w:rPr>
-        <w:t>Based on testing game-play, we would observe the actions of the CPU's strategy, and devise new strategies that would make the game more difficult for humans to play against. Perhaps, as an example, the CPU's could detect if another player is doing well, and teams up with other CPU's in the game to even things out. We would make an option in the game setup interface to choose a desired difficulty.</w:t>
-      </w:r>
-    </w:p>
-    <w:p>
-      <w:pPr>
-        <w:pStyle w:val="PreformattedText"/>
-        <w:rPr/>
-      </w:pPr>
-      <w:bookmarkStart w:id="77" w:name="LC54"/>
-      <w:bookmarkEnd w:id="77"/>
-      <w:r>
-        <w:rPr>
-          <w:rStyle w:val="SourceText"/>
-          <w:rFonts w:ascii="times new roman" w:hAnsi="times new roman"/>
-          <w:sz w:val="24"/>
-          <w:szCs w:val="24"/>
-        </w:rPr>
-        <w:t xml:space="preserve">  </w:t>
-      </w:r>
-    </w:p>
-    <w:p>
-      <w:pPr>
-        <w:pStyle w:val="PreformattedText"/>
-        <w:rPr/>
-      </w:pPr>
-      <w:bookmarkStart w:id="78" w:name="LC55"/>
-      <w:bookmarkEnd w:id="78"/>
-      <w:r>
-        <w:rPr>
-          <w:rStyle w:val="SourceText"/>
-          <w:rFonts w:ascii="times new roman" w:hAnsi="times new roman"/>
-          <w:sz w:val="24"/>
-          <w:szCs w:val="24"/>
-        </w:rPr>
-        <w:t xml:space="preserve">- Networking </w:t>
-      </w:r>
-    </w:p>
-    <w:p>
-      <w:pPr>
-        <w:pStyle w:val="PreformattedText"/>
-        <w:rPr/>
-      </w:pPr>
-      <w:bookmarkStart w:id="79" w:name="LC56"/>
-      <w:bookmarkEnd w:id="79"/>
-      <w:r>
-        <w:rPr>
-          <w:rStyle w:val="SourceText"/>
-          <w:rFonts w:ascii="times new roman" w:hAnsi="times new roman"/>
-          <w:sz w:val="24"/>
-          <w:szCs w:val="24"/>
-        </w:rPr>
-        <w:t xml:space="preserve">    </w:t>
-      </w:r>
-      <w:r>
-        <w:rPr>
-          <w:rStyle w:val="SourceText"/>
-          <w:rFonts w:ascii="times new roman" w:hAnsi="times new roman"/>
-          <w:sz w:val="24"/>
-          <w:szCs w:val="24"/>
-        </w:rPr>
-        <w:t>As of now, our game is designed to be played on a single computer. In a future version, the game would be able to be played on different computers for different human players. Each players screen would only display the area that they are allowed see, and would not be allowed to do anything until it is their turn to move. This would be more desirable for multi-player use.</w:t>
-      </w:r>
-    </w:p>
-    <w:p>
-      <w:pPr>
-        <w:pStyle w:val="PreformattedText"/>
-        <w:rPr>
-          <w:rFonts w:ascii="times new roman" w:hAnsi="times new roman"/>
-          <w:sz w:val="24"/>
-          <w:szCs w:val="24"/>
-        </w:rPr>
-      </w:pPr>
-      <w:bookmarkStart w:id="80" w:name="LC57"/>
-      <w:bookmarkStart w:id="81" w:name="LC57"/>
-      <w:bookmarkEnd w:id="81"/>
-      <w:r>
-        <w:rPr>
-          <w:rFonts w:ascii="times new roman" w:hAnsi="times new roman"/>
-          <w:sz w:val="24"/>
-          <w:szCs w:val="24"/>
-        </w:rPr>
-      </w:r>
-    </w:p>
-    <w:p>
-      <w:pPr>
-        <w:pStyle w:val="PreformattedText"/>
-        <w:rPr/>
-      </w:pPr>
-      <w:bookmarkStart w:id="82" w:name="LC58"/>
+      <w:bookmarkStart w:id="82" w:name="LC61"/>
       <w:bookmarkEnd w:id="82"/>
-      <w:r>
-        <w:rPr>
-          <w:rStyle w:val="SourceText"/>
-          <w:rFonts w:ascii="times new roman" w:hAnsi="times new roman"/>
-          <w:sz w:val="24"/>
-          <w:szCs w:val="24"/>
-        </w:rPr>
-        <w:t>-Choice of team</w:t>
-      </w:r>
-    </w:p>
-    <w:p>
-      <w:pPr>
-        <w:pStyle w:val="PreformattedText"/>
-        <w:rPr/>
-      </w:pPr>
-      <w:bookmarkStart w:id="83" w:name="LC59"/>
-      <w:bookmarkEnd w:id="83"/>
-      <w:r>
-        <w:rPr>
-          <w:rStyle w:val="SourceText"/>
-          <w:rFonts w:ascii="times new roman" w:hAnsi="times new roman"/>
-          <w:sz w:val="24"/>
-          <w:szCs w:val="24"/>
-        </w:rPr>
-        <w:t xml:space="preserve">   </w:t>
-      </w:r>
-      <w:r>
-        <w:rPr>
-          <w:rStyle w:val="SourceText"/>
-          <w:rFonts w:ascii="times new roman" w:hAnsi="times new roman"/>
-          <w:sz w:val="24"/>
-          <w:szCs w:val="24"/>
-        </w:rPr>
-        <w:t>It would be nice to add a feature that allows the user to choose their team that they would be playing with.</w:t>
-      </w:r>
-    </w:p>
-    <w:p>
-      <w:pPr>
-        <w:pStyle w:val="PreformattedText"/>
-        <w:rPr/>
-      </w:pPr>
-      <w:bookmarkStart w:id="84" w:name="LC60"/>
-      <w:bookmarkEnd w:id="84"/>
-      <w:r>
-        <w:rPr>
-          <w:rStyle w:val="SourceText"/>
-          <w:rFonts w:ascii="times new roman" w:hAnsi="times new roman"/>
-          <w:sz w:val="24"/>
-          <w:szCs w:val="24"/>
-        </w:rPr>
-        <w:t xml:space="preserve"> </w:t>
-      </w:r>
-    </w:p>
-    <w:p>
-      <w:pPr>
-        <w:pStyle w:val="PreformattedText"/>
-        <w:rPr/>
-      </w:pPr>
-      <w:bookmarkStart w:id="85" w:name="LC61"/>
-      <w:bookmarkEnd w:id="85"/>
       <w:r>
         <w:rPr>
           <w:rStyle w:val="SourceText"/>
@@ -1945,11 +2036,7 @@
     <w:p>
       <w:pPr>
         <w:pStyle w:val="Normal"/>
-        <w:rPr>
-          <w:rFonts w:ascii="Times New Roman" w:hAnsi="Times New Roman" w:cs="Times New Roman"/>
-          <w:sz w:val="24"/>
-          <w:szCs w:val="24"/>
-        </w:rPr>
+        <w:rPr/>
       </w:pPr>
       <w:r>
         <w:rPr>
@@ -1970,33 +2057,34 @@
         </w:rPr>
       </w:pPr>
       <w:r>
-        <w:rPr>
-          <w:rFonts w:cs="Times New Roman" w:ascii="Times New Roman" w:hAnsi="Times New Roman"/>
-          <w:sz w:val="24"/>
-          <w:szCs w:val="24"/>
-        </w:rPr>
-      </w:r>
-    </w:p>
-    <w:p>
-      <w:pPr>
-        <w:pStyle w:val="Normal"/>
-        <w:rPr>
-          <w:rFonts w:ascii="Times New Roman" w:hAnsi="Times New Roman" w:cs="Times New Roman"/>
-          <w:sz w:val="24"/>
-          <w:szCs w:val="24"/>
-        </w:rPr>
-      </w:pPr>
-      <w:r>
-        <w:rPr>
-          <w:rFonts w:cs="Times New Roman" w:ascii="Times New Roman" w:hAnsi="Times New Roman"/>
-          <w:sz w:val="24"/>
-          <w:szCs w:val="24"/>
-        </w:rPr>
-      </w:r>
-    </w:p>
-    <w:p>
-      <w:pPr>
-        <w:pStyle w:val="Normal"/>
+        <w:rPr/>
+      </w:r>
+    </w:p>
+    <w:p>
+      <w:pPr>
+        <w:pStyle w:val="Normal"/>
+        <w:rPr>
+          <w:rFonts w:ascii="Times New Roman" w:hAnsi="Times New Roman" w:cs="Times New Roman"/>
+          <w:sz w:val="24"/>
+          <w:szCs w:val="24"/>
+        </w:rPr>
+      </w:pPr>
+      <w:r>
+        <w:rPr>
+          <w:rFonts w:cs="Times New Roman" w:ascii="Times New Roman" w:hAnsi="Times New Roman"/>
+          <w:sz w:val="24"/>
+          <w:szCs w:val="24"/>
+        </w:rPr>
+      </w:r>
+    </w:p>
+    <w:p>
+      <w:pPr>
+        <w:pStyle w:val="Normal"/>
+        <w:widowControl/>
+        <w:suppressAutoHyphens w:val="true"/>
+        <w:bidi w:val="0"/>
+        <w:spacing w:lineRule="auto" w:line="259" w:before="0" w:after="160"/>
+        <w:jc w:val="left"/>
         <w:rPr/>
       </w:pPr>
       <w:r>
@@ -2022,7 +2110,6 @@
     <w:rPrDefault>
       <w:rPr>
         <w:rFonts w:ascii="Calibri" w:hAnsi="Calibri" w:eastAsia="Calibri" w:cs="" w:asciiTheme="minorHAnsi" w:cstheme="minorBidi" w:eastAsiaTheme="minorHAnsi" w:hAnsiTheme="minorHAnsi"/>
-        <w:sz w:val="22"/>
         <w:szCs w:val="22"/>
         <w:lang w:val="en-CA" w:eastAsia="en-US" w:bidi="ar-SA"/>
       </w:rPr>
@@ -2418,7 +2505,7 @@
     </w:pPr>
     <w:rPr>
       <w:rFonts w:ascii="Calibri" w:hAnsi="Calibri" w:eastAsia="Calibri" w:cs="" w:asciiTheme="minorHAnsi" w:cstheme="minorBidi" w:eastAsiaTheme="minorHAnsi" w:hAnsiTheme="minorHAnsi"/>
-      <w:color w:val="auto"/>
+      <w:color w:val="00000A"/>
       <w:sz w:val="22"/>
       <w:szCs w:val="22"/>
       <w:lang w:val="en-CA" w:eastAsia="en-US" w:bidi="ar-SA"/>

</xml_diff>

<commit_message>
added robot librarian functions
</commit_message>
<xml_diff>
--- a/doc/CMPT370Requirements.docx
+++ b/doc/CMPT370Requirements.docx
@@ -535,7 +535,23 @@
           <w:sz w:val="24"/>
           <w:szCs w:val="24"/>
         </w:rPr>
-        <w:t>The finished program will allow users to play against other players, computer controlled robots, or run a simulation of a robotic battle between different robot teams.  When the user chooses to play against other players or computers they will be able to visually see a board where they will take turns with their opponents.  Each play will involve a series of rounds where each player will be given the ability to move a specific robot and attack anything within that robots’ range.  The game ends when only one player has robots remaining.  All robots will have their win and loss stats updated based on the outcome of the game.  If the user chooses run a game with no human players then a simulation is run instead, showing the result of the simulation and an updated version of each robot team’s stats.</w:t>
+        <w:t xml:space="preserve">The finished program will allow users to play against other players, computer controlled robots, or run a simulation of a robotic battle between different robot teams.  When the user chooses to play against other players or computers they will be able to visually see a board where they will take turns with their opponents.  Each play will involve a series of rounds where each player will be given the ability to move a specific robot and attack anything within that robots’ range.  The game ends when only one player has robots remaining.  All robots will have their win and loss stats updated based on the outcome of the game.  If the user chooses </w:t>
+      </w:r>
+      <w:r>
+        <w:rPr>
+          <w:rFonts w:cs="Times New Roman" w:ascii="Times New Roman" w:hAnsi="Times New Roman"/>
+          <w:sz w:val="24"/>
+          <w:szCs w:val="24"/>
+        </w:rPr>
+        <w:t>to</w:t>
+      </w:r>
+      <w:r>
+        <w:rPr>
+          <w:rFonts w:cs="Times New Roman" w:ascii="Times New Roman" w:hAnsi="Times New Roman"/>
+          <w:sz w:val="24"/>
+          <w:szCs w:val="24"/>
+        </w:rPr>
+        <w:t xml:space="preserve"> run a game with no human players then a simulation is run instead, showing the result of the simulation and an updated version of each robot team’s stats.</w:t>
       </w:r>
     </w:p>
     <w:p>
@@ -713,43 +729,7 @@
           <w:sz w:val="24"/>
           <w:szCs w:val="24"/>
         </w:rPr>
-        <w:t xml:space="preserve">-The user must be able to click on a button labelled "Help" which would display a screen that explains all of the rules of the game </w:t>
-      </w:r>
-      <w:r>
-        <w:rPr>
-          <w:rStyle w:val="SourceText"/>
-          <w:rFonts w:ascii="times new roman" w:hAnsi="times new roman"/>
-          <w:sz w:val="24"/>
-          <w:szCs w:val="24"/>
-        </w:rPr>
-        <w:t>and comments for troubleshooting</w:t>
-      </w:r>
-      <w:r>
-        <w:rPr>
-          <w:rStyle w:val="SourceText"/>
-          <w:rFonts w:ascii="times new roman" w:hAnsi="times new roman"/>
-          <w:sz w:val="24"/>
-          <w:szCs w:val="24"/>
-        </w:rPr>
-        <w:t>. From there, the user should be able to click a “</w:t>
-      </w:r>
-      <w:r>
-        <w:rPr>
-          <w:rStyle w:val="SourceText"/>
-          <w:rFonts w:ascii="times new roman" w:hAnsi="times new roman"/>
-          <w:sz w:val="24"/>
-          <w:szCs w:val="24"/>
-        </w:rPr>
-        <w:t xml:space="preserve">Back” button to return to the </w:t>
-      </w:r>
-      <w:r>
-        <w:rPr>
-          <w:rStyle w:val="SourceText"/>
-          <w:rFonts w:ascii="times new roman" w:hAnsi="times new roman"/>
-          <w:sz w:val="24"/>
-          <w:szCs w:val="24"/>
-        </w:rPr>
-        <w:t>previous screen.</w:t>
+        <w:t>-The user must be able to click on a button labelled "Help" which would display a screen that explains all of the rules of the game and comments for troubleshooting. From there, the user should be able to click a “Back” button to return to the previous screen.</w:t>
       </w:r>
     </w:p>
     <w:p>
@@ -786,61 +766,7 @@
           <w:sz w:val="24"/>
           <w:szCs w:val="24"/>
         </w:rPr>
-        <w:t xml:space="preserve">-The user must have an option to exit the game </w:t>
-      </w:r>
-      <w:r>
-        <w:rPr>
-          <w:rStyle w:val="SourceText"/>
-          <w:rFonts w:ascii="times new roman" w:hAnsi="times new roman"/>
-          <w:sz w:val="24"/>
-          <w:szCs w:val="24"/>
-        </w:rPr>
-        <w:t>at any point in time while the program is running</w:t>
-      </w:r>
-      <w:r>
-        <w:rPr>
-          <w:rStyle w:val="SourceText"/>
-          <w:rFonts w:ascii="times new roman" w:hAnsi="times new roman"/>
-          <w:sz w:val="24"/>
-          <w:szCs w:val="24"/>
-        </w:rPr>
-        <w:t xml:space="preserve">. There will be a button </w:t>
-      </w:r>
-      <w:r>
-        <w:rPr>
-          <w:rStyle w:val="SourceText"/>
-          <w:rFonts w:ascii="times new roman" w:hAnsi="times new roman"/>
-          <w:sz w:val="24"/>
-          <w:szCs w:val="24"/>
-        </w:rPr>
-        <w:t>labelled</w:t>
-      </w:r>
-      <w:r>
-        <w:rPr>
-          <w:rStyle w:val="SourceText"/>
-          <w:rFonts w:ascii="times new roman" w:hAnsi="times new roman"/>
-          <w:sz w:val="24"/>
-          <w:szCs w:val="24"/>
-        </w:rPr>
-        <w:t xml:space="preserve"> "</w:t>
-      </w:r>
-      <w:r>
-        <w:rPr>
-          <w:rStyle w:val="SourceText"/>
-          <w:rFonts w:ascii="times new roman" w:hAnsi="times new roman"/>
-          <w:sz w:val="24"/>
-          <w:szCs w:val="24"/>
-        </w:rPr>
-        <w:t>Quit</w:t>
-      </w:r>
-      <w:r>
-        <w:rPr>
-          <w:rStyle w:val="SourceText"/>
-          <w:rFonts w:ascii="times new roman" w:hAnsi="times new roman"/>
-          <w:sz w:val="24"/>
-          <w:szCs w:val="24"/>
-        </w:rPr>
-        <w:t>" which, when pressed, will terminate the program.</w:t>
+        <w:t>-The user must have an option to exit the game at any point in time while the program is running. There will be a button labelled "Quit" which, when pressed, will terminate the program.</w:t>
       </w:r>
     </w:p>
     <w:p>
@@ -923,43 +849,7 @@
           <w:sz w:val="24"/>
           <w:szCs w:val="24"/>
         </w:rPr>
-        <w:t>-</w:t>
-      </w:r>
-      <w:r>
-        <w:rPr>
-          <w:rStyle w:val="SourceText"/>
-          <w:rFonts w:ascii="times new roman" w:hAnsi="times new roman"/>
-          <w:sz w:val="24"/>
-          <w:szCs w:val="24"/>
-        </w:rPr>
-        <w:t>The user will also have the option to select</w:t>
-      </w:r>
-      <w:r>
-        <w:rPr>
-          <w:rStyle w:val="SourceText"/>
-          <w:rFonts w:ascii="times new roman" w:hAnsi="times new roman"/>
-          <w:sz w:val="24"/>
-          <w:szCs w:val="24"/>
-        </w:rPr>
-        <w:t xml:space="preserve"> to select the number of players they would like </w:t>
-      </w:r>
-      <w:r>
-        <w:rPr>
-          <w:rStyle w:val="SourceText"/>
-          <w:rFonts w:ascii="times new roman" w:hAnsi="times new roman"/>
-          <w:sz w:val="24"/>
-          <w:szCs w:val="24"/>
-        </w:rPr>
-        <w:t xml:space="preserve">to participate in </w:t>
-      </w:r>
-      <w:r>
-        <w:rPr>
-          <w:rStyle w:val="SourceText"/>
-          <w:rFonts w:ascii="times new roman" w:hAnsi="times new roman"/>
-          <w:sz w:val="24"/>
-          <w:szCs w:val="24"/>
-        </w:rPr>
-        <w:t>their game. They will have three options: two players, three players, or six players.</w:t>
+        <w:t>-The user will also have the option to select to select the number of players they would like to participate in their game. They will have three options: two players, three players, or six players.</w:t>
       </w:r>
     </w:p>
     <w:p>
@@ -1033,25 +923,7 @@
           <w:sz w:val="24"/>
           <w:szCs w:val="24"/>
         </w:rPr>
-        <w:t xml:space="preserve">-The user then must choose how many of the players in the game will be humans, </w:t>
-      </w:r>
-      <w:r>
-        <w:rPr>
-          <w:rStyle w:val="SourceText"/>
-          <w:rFonts w:ascii="times new roman" w:hAnsi="times new roman"/>
-          <w:sz w:val="24"/>
-          <w:szCs w:val="24"/>
-        </w:rPr>
-        <w:t>which will determine</w:t>
-      </w:r>
-      <w:r>
-        <w:rPr>
-          <w:rStyle w:val="SourceText"/>
-          <w:rFonts w:ascii="times new roman" w:hAnsi="times new roman"/>
-          <w:sz w:val="24"/>
-          <w:szCs w:val="24"/>
-        </w:rPr>
-        <w:t>.</w:t>
+        <w:t>-The user then must choose how many of the players in the game will be humans, which will determine.</w:t>
       </w:r>
     </w:p>
     <w:p>
@@ -1088,25 +960,7 @@
           <w:sz w:val="24"/>
           <w:szCs w:val="24"/>
         </w:rPr>
-        <w:t xml:space="preserve">-Once the user has selected these things, they will then have to click a button </w:t>
-      </w:r>
-      <w:r>
-        <w:rPr>
-          <w:rStyle w:val="SourceText"/>
-          <w:rFonts w:ascii="times new roman" w:hAnsi="times new roman"/>
-          <w:sz w:val="24"/>
-          <w:szCs w:val="24"/>
-        </w:rPr>
-        <w:t>labelled</w:t>
-      </w:r>
-      <w:r>
-        <w:rPr>
-          <w:rStyle w:val="SourceText"/>
-          <w:rFonts w:ascii="times new roman" w:hAnsi="times new roman"/>
-          <w:sz w:val="24"/>
-          <w:szCs w:val="24"/>
-        </w:rPr>
-        <w:t xml:space="preserve"> "Proceed", which will then take them to the game-play screen.</w:t>
+        <w:t>-Once the user has selected these things, they will then have to click a button labelled "Proceed", which will then take them to the game-play screen.</w:t>
       </w:r>
     </w:p>
     <w:p>
@@ -1189,7 +1043,61 @@
           <w:sz w:val="24"/>
           <w:szCs w:val="24"/>
         </w:rPr>
-        <w:t>-Now that the game-play screen is ready to be displayed, the program must be able to display the correct size of game board. There will be five spaces on each side for two players, and seven on each side with six players. If the user selects players, they can then choose the board size to be either five or seven spaces on each side. The program must also randomly assign each player in the game to a colour.</w:t>
+        <w:t xml:space="preserve">-Now that the game-play screen is ready to be displayed, the program must be able to display the correct size of game board. There will be five spaces on each side for two players, and seven on each side with six players. If the user </w:t>
+      </w:r>
+      <w:r>
+        <w:rPr>
+          <w:rStyle w:val="SourceText"/>
+          <w:rFonts w:ascii="times new roman" w:hAnsi="times new roman"/>
+          <w:sz w:val="24"/>
+          <w:szCs w:val="24"/>
+        </w:rPr>
+        <w:t>has selected</w:t>
+      </w:r>
+      <w:r>
+        <w:rPr>
+          <w:rStyle w:val="SourceText"/>
+          <w:rFonts w:ascii="times new roman" w:hAnsi="times new roman"/>
+          <w:sz w:val="24"/>
+          <w:szCs w:val="24"/>
+        </w:rPr>
+        <w:t xml:space="preserve"> </w:t>
+      </w:r>
+      <w:r>
+        <w:rPr>
+          <w:rStyle w:val="SourceText"/>
+          <w:rFonts w:ascii="times new roman" w:hAnsi="times new roman"/>
+          <w:sz w:val="24"/>
+          <w:szCs w:val="24"/>
+        </w:rPr>
+        <w:t xml:space="preserve">three </w:t>
+      </w:r>
+      <w:r>
+        <w:rPr>
+          <w:rStyle w:val="SourceText"/>
+          <w:rFonts w:ascii="times new roman" w:hAnsi="times new roman"/>
+          <w:sz w:val="24"/>
+          <w:szCs w:val="24"/>
+        </w:rPr>
+        <w:t xml:space="preserve">players, they </w:t>
+      </w:r>
+      <w:r>
+        <w:rPr>
+          <w:rStyle w:val="SourceText"/>
+          <w:rFonts w:ascii="times new roman" w:hAnsi="times new roman"/>
+          <w:sz w:val="24"/>
+          <w:szCs w:val="24"/>
+        </w:rPr>
+        <w:t xml:space="preserve">have also chosen </w:t>
+      </w:r>
+      <w:r>
+        <w:rPr>
+          <w:rStyle w:val="SourceText"/>
+          <w:rFonts w:ascii="times new roman" w:hAnsi="times new roman"/>
+          <w:sz w:val="24"/>
+          <w:szCs w:val="24"/>
+        </w:rPr>
+        <w:t>the board size to be either five or seven spaces on each side. The program must also randomly assign each player in the game to a colour.</w:t>
       </w:r>
     </w:p>
     <w:p>
@@ -1263,7 +1171,43 @@
           <w:sz w:val="24"/>
           <w:szCs w:val="24"/>
         </w:rPr>
-        <w:t>-If there are no human players in the game, the screen will show each teams moves one turn at a time. This will continue until either the game is over, or the user terminates the game. The user must be able to end the game because the game may take a long time, and may potentially never end.</w:t>
+        <w:t xml:space="preserve">-If there are no human players in the game, </w:t>
+      </w:r>
+      <w:r>
+        <w:rPr>
+          <w:rStyle w:val="SourceText"/>
+          <w:rFonts w:ascii="times new roman" w:hAnsi="times new roman"/>
+          <w:sz w:val="24"/>
+          <w:szCs w:val="24"/>
+        </w:rPr>
+        <w:t xml:space="preserve">the program will simulate the game behind the scenes and display the end of game screen. If this is taking too long the user has the option to </w:t>
+      </w:r>
+      <w:r>
+        <w:rPr>
+          <w:rStyle w:val="SourceText"/>
+          <w:rFonts w:ascii="times new roman" w:hAnsi="times new roman"/>
+          <w:sz w:val="24"/>
+          <w:szCs w:val="24"/>
+        </w:rPr>
+        <w:t xml:space="preserve">terminate the game. The user must be able to end the game because the game may take a long time </w:t>
+      </w:r>
+      <w:r>
+        <w:rPr>
+          <w:rStyle w:val="SourceText"/>
+          <w:rFonts w:ascii="times new roman" w:hAnsi="times new roman"/>
+          <w:sz w:val="24"/>
+          <w:szCs w:val="24"/>
+        </w:rPr>
+        <w:t>to simulate</w:t>
+      </w:r>
+      <w:r>
+        <w:rPr>
+          <w:rStyle w:val="SourceText"/>
+          <w:rFonts w:ascii="times new roman" w:hAnsi="times new roman"/>
+          <w:sz w:val="24"/>
+          <w:szCs w:val="24"/>
+        </w:rPr>
+        <w:t>, and may potentially never end.</w:t>
       </w:r>
     </w:p>
     <w:p>
@@ -1337,7 +1281,7 @@
           <w:sz w:val="24"/>
           <w:szCs w:val="24"/>
         </w:rPr>
-        <w:t>-If it is a human team's turn, they must be able to move the appropriate robot, if they choose to, or fire at a space.  They must also be able to move, fire, and then move again if they still have any moves left. These options will be determined by the user supplying input to the keyboard and mouse.</w:t>
+        <w:t>-If it is a human team's turn, they must be able to move the appropriate robot, or fire at a space.  They must also be able to move, fire, and then move again if they still have any moves left. These options will be determined by the user supplying input to the keyboard and mouse.</w:t>
       </w:r>
     </w:p>
     <w:p>
@@ -1922,6 +1866,30 @@
           <w:szCs w:val="24"/>
         </w:rPr>
         <w:t>- Feedback based on user testing</w:t>
+      </w:r>
+    </w:p>
+    <w:p>
+      <w:pPr>
+        <w:pStyle w:val="PreformattedText"/>
+        <w:rPr/>
+      </w:pPr>
+      <w:r>
+        <w:rPr>
+          <w:rStyle w:val="SourceText"/>
+          <w:rFonts w:ascii="times new roman" w:hAnsi="times new roman"/>
+          <w:sz w:val="24"/>
+          <w:szCs w:val="24"/>
+        </w:rPr>
+        <w:t xml:space="preserve">    </w:t>
+      </w:r>
+      <w:r>
+        <w:rPr>
+          <w:rStyle w:val="SourceText"/>
+          <w:rFonts w:ascii="times new roman" w:hAnsi="times new roman"/>
+          <w:sz w:val="24"/>
+          <w:szCs w:val="24"/>
+        </w:rPr>
+        <w:t xml:space="preserve">Once we have a working version of our game, we would test it with some people and use their feedback to make improvements based on their opinions.  </w:t>
       </w:r>
     </w:p>
     <w:p>
@@ -2057,7 +2025,11 @@
         </w:rPr>
       </w:pPr>
       <w:r>
-        <w:rPr/>
+        <w:rPr>
+          <w:rFonts w:cs="Times New Roman" w:ascii="Times New Roman" w:hAnsi="Times New Roman"/>
+          <w:sz w:val="24"/>
+          <w:szCs w:val="24"/>
+        </w:rPr>
       </w:r>
     </w:p>
     <w:p>

</xml_diff>

<commit_message>
edits in functionality section to match GUI interface diagrams
</commit_message>
<xml_diff>
--- a/doc/CMPT370Requirements.docx
+++ b/doc/CMPT370Requirements.docx
@@ -723,40 +723,72 @@
     <w:p>
       <w:pPr>
         <w:pStyle w:val="PreformattedText"/>
-        <w:rPr>
-          <w:rFonts w:ascii="Times New Roman" w:hAnsi="Times New Roman" w:cs="Times New Roman"/>
-          <w:color w:val="000000" w:themeColor="text1"/>
-          <w:sz w:val="24"/>
-          <w:szCs w:val="24"/>
-        </w:rPr>
-      </w:pPr>
-      <w:bookmarkStart w:id="1" w:name="LC1"/>
+        <w:rPr/>
+      </w:pPr>
+      <w:r>
+        <w:rPr>
+          <w:rStyle w:val="SourceText"/>
+          <w:rFonts w:ascii="times new roman" w:hAnsi="times new roman"/>
+          <w:sz w:val="24"/>
+          <w:szCs w:val="24"/>
+        </w:rPr>
+        <w:t>Must Haves</w:t>
+      </w:r>
+    </w:p>
+    <w:p>
+      <w:pPr>
+        <w:pStyle w:val="PreformattedText"/>
+        <w:rPr/>
+      </w:pPr>
+      <w:bookmarkStart w:id="1" w:name="LC2"/>
       <w:bookmarkEnd w:id="1"/>
       <w:r>
         <w:rPr>
           <w:rStyle w:val="SourceText"/>
-          <w:rFonts w:ascii="Times New Roman" w:hAnsi="Times New Roman"/>
-          <w:color w:val="000000" w:themeColor="text1"/>
-          <w:sz w:val="24"/>
-          <w:szCs w:val="24"/>
-        </w:rPr>
-        <w:t>Must Haves</w:t>
-      </w:r>
-    </w:p>
-    <w:p>
-      <w:pPr>
-        <w:pStyle w:val="PreformattedText"/>
-        <w:rPr>
-          <w:color w:val="000000" w:themeColor="text1"/>
-        </w:rPr>
-      </w:pPr>
-      <w:bookmarkStart w:id="2" w:name="LC2"/>
+          <w:rFonts w:ascii="times new roman" w:hAnsi="times new roman"/>
+          <w:sz w:val="24"/>
+          <w:szCs w:val="24"/>
+        </w:rPr>
+        <w:t xml:space="preserve">  </w:t>
+      </w:r>
+    </w:p>
+    <w:p>
+      <w:pPr>
+        <w:pStyle w:val="PreformattedText"/>
+        <w:rPr/>
+      </w:pPr>
+      <w:bookmarkStart w:id="2" w:name="LC3"/>
       <w:bookmarkEnd w:id="2"/>
       <w:r>
         <w:rPr>
           <w:rStyle w:val="SourceText"/>
-          <w:rFonts w:ascii="Times New Roman" w:hAnsi="Times New Roman"/>
-          <w:color w:val="000000" w:themeColor="text1"/>
+          <w:rFonts w:ascii="times new roman" w:hAnsi="times new roman"/>
+          <w:sz w:val="24"/>
+          <w:szCs w:val="24"/>
+        </w:rPr>
+        <w:t xml:space="preserve">        </w:t>
+      </w:r>
+      <w:r>
+        <w:rPr>
+          <w:rStyle w:val="SourceText"/>
+          <w:rFonts w:ascii="times new roman" w:hAnsi="times new roman"/>
+          <w:sz w:val="24"/>
+          <w:szCs w:val="24"/>
+        </w:rPr>
+        <w:t>This section will list the functionality that our game will need in order for it to work properly. It will not include all of the features that we would like to implement, which is outlined in the following section, but rather the features that will be required to allow the game to be playable.</w:t>
+      </w:r>
+    </w:p>
+    <w:p>
+      <w:pPr>
+        <w:pStyle w:val="PreformattedText"/>
+        <w:rPr/>
+      </w:pPr>
+      <w:bookmarkStart w:id="3" w:name="LC4"/>
+      <w:bookmarkEnd w:id="3"/>
+      <w:r>
+        <w:rPr>
+          <w:rStyle w:val="SourceText"/>
+          <w:rFonts w:ascii="times new roman" w:hAnsi="times new roman"/>
           <w:sz w:val="24"/>
           <w:szCs w:val="24"/>
         </w:rPr>
@@ -766,17 +798,14 @@
     <w:p>
       <w:pPr>
         <w:pStyle w:val="PreformattedText"/>
-        <w:rPr>
-          <w:color w:val="000000" w:themeColor="text1"/>
-        </w:rPr>
-      </w:pPr>
-      <w:bookmarkStart w:id="3" w:name="LC3"/>
-      <w:bookmarkEnd w:id="3"/>
-      <w:r>
-        <w:rPr>
-          <w:rStyle w:val="SourceText"/>
-          <w:rFonts w:ascii="Times New Roman" w:hAnsi="Times New Roman"/>
-          <w:color w:val="000000" w:themeColor="text1"/>
+        <w:rPr/>
+      </w:pPr>
+      <w:bookmarkStart w:id="4" w:name="LC5"/>
+      <w:bookmarkEnd w:id="4"/>
+      <w:r>
+        <w:rPr>
+          <w:rStyle w:val="SourceText"/>
+          <w:rFonts w:ascii="times new roman" w:hAnsi="times new roman"/>
           <w:sz w:val="24"/>
           <w:szCs w:val="24"/>
         </w:rPr>
@@ -785,980 +814,975 @@
       <w:r>
         <w:rPr>
           <w:rStyle w:val="SourceText"/>
-          <w:rFonts w:ascii="Times New Roman" w:hAnsi="Times New Roman"/>
-          <w:color w:val="000000" w:themeColor="text1"/>
-          <w:sz w:val="24"/>
-          <w:szCs w:val="24"/>
-        </w:rPr>
-        <w:t>This section will list the functionality that our game will need in order for it to work properly. It will not include all of the features that we would like to implement, which is outlined in the following section, but rather the features that will be required to allow the game to be playable.</w:t>
-      </w:r>
-    </w:p>
-    <w:p>
-      <w:pPr>
-        <w:pStyle w:val="PreformattedText"/>
-        <w:rPr>
-          <w:color w:val="000000" w:themeColor="text1"/>
-        </w:rPr>
-      </w:pPr>
-      <w:bookmarkStart w:id="4" w:name="LC4"/>
-      <w:bookmarkEnd w:id="4"/>
-      <w:r>
-        <w:rPr>
-          <w:rStyle w:val="SourceText"/>
-          <w:rFonts w:ascii="Times New Roman" w:hAnsi="Times New Roman"/>
-          <w:color w:val="000000" w:themeColor="text1"/>
+          <w:rFonts w:ascii="times new roman" w:hAnsi="times new roman"/>
+          <w:sz w:val="24"/>
+          <w:szCs w:val="24"/>
+        </w:rPr>
+        <w:t>The first user interface must have the following functionality:</w:t>
+      </w:r>
+    </w:p>
+    <w:p>
+      <w:pPr>
+        <w:pStyle w:val="PreformattedText"/>
+        <w:rPr>
+          <w:rFonts w:ascii="times new roman" w:hAnsi="times new roman"/>
+          <w:sz w:val="24"/>
+          <w:szCs w:val="24"/>
+        </w:rPr>
+      </w:pPr>
+      <w:bookmarkStart w:id="5" w:name="LC6"/>
+      <w:bookmarkStart w:id="6" w:name="LC6"/>
+      <w:bookmarkEnd w:id="6"/>
+      <w:r>
+        <w:rPr>
+          <w:rFonts w:ascii="times new roman" w:hAnsi="times new roman"/>
+          <w:sz w:val="24"/>
+          <w:szCs w:val="24"/>
+        </w:rPr>
+      </w:r>
+    </w:p>
+    <w:p>
+      <w:pPr>
+        <w:pStyle w:val="PreformattedText"/>
+        <w:rPr/>
+      </w:pPr>
+      <w:bookmarkStart w:id="7" w:name="LC7"/>
+      <w:bookmarkEnd w:id="7"/>
+      <w:r>
+        <w:rPr>
+          <w:rStyle w:val="SourceText"/>
+          <w:rFonts w:ascii="times new roman" w:hAnsi="times new roman"/>
+          <w:sz w:val="24"/>
+          <w:szCs w:val="24"/>
+        </w:rPr>
+        <w:t>-The user must be able to click on a button labelled "Help" which would display a screen that explains all of the rules of the game and comments for troubleshooting. From there, the user should be able to click a “Back” button to return to the previous screen.</w:t>
+      </w:r>
+    </w:p>
+    <w:p>
+      <w:pPr>
+        <w:pStyle w:val="PreformattedText"/>
+        <w:rPr>
+          <w:rFonts w:ascii="times new roman" w:hAnsi="times new roman"/>
+          <w:sz w:val="24"/>
+          <w:szCs w:val="24"/>
+        </w:rPr>
+      </w:pPr>
+      <w:bookmarkStart w:id="8" w:name="LC8"/>
+      <w:bookmarkStart w:id="9" w:name="LC8"/>
+      <w:bookmarkEnd w:id="9"/>
+      <w:r>
+        <w:rPr>
+          <w:rFonts w:ascii="times new roman" w:hAnsi="times new roman"/>
+          <w:sz w:val="24"/>
+          <w:szCs w:val="24"/>
+        </w:rPr>
+      </w:r>
+    </w:p>
+    <w:p>
+      <w:pPr>
+        <w:pStyle w:val="PreformattedText"/>
+        <w:rPr/>
+      </w:pPr>
+      <w:bookmarkStart w:id="10" w:name="LC9"/>
+      <w:bookmarkEnd w:id="10"/>
+      <w:r>
+        <w:rPr>
+          <w:rStyle w:val="SourceText"/>
+          <w:rFonts w:ascii="times new roman" w:hAnsi="times new roman"/>
+          <w:sz w:val="24"/>
+          <w:szCs w:val="24"/>
+        </w:rPr>
+        <w:t>-The user must have an option to exit the game at any point in time while the program is running. There will be a button labelled "Quit" which, when pressed, will terminate the program.</w:t>
+      </w:r>
+    </w:p>
+    <w:p>
+      <w:pPr>
+        <w:pStyle w:val="PreformattedText"/>
+        <w:rPr>
+          <w:rFonts w:ascii="times new roman" w:hAnsi="times new roman"/>
+          <w:sz w:val="24"/>
+          <w:szCs w:val="24"/>
+        </w:rPr>
+      </w:pPr>
+      <w:bookmarkStart w:id="11" w:name="LC12"/>
+      <w:bookmarkStart w:id="12" w:name="LC12"/>
+      <w:bookmarkEnd w:id="12"/>
+      <w:r>
+        <w:rPr>
+          <w:rFonts w:ascii="times new roman" w:hAnsi="times new roman"/>
+          <w:sz w:val="24"/>
+          <w:szCs w:val="24"/>
+        </w:rPr>
+      </w:r>
+    </w:p>
+    <w:p>
+      <w:pPr>
+        <w:pStyle w:val="PreformattedText"/>
+        <w:rPr/>
+      </w:pPr>
+      <w:bookmarkStart w:id="13" w:name="LC13"/>
+      <w:bookmarkEnd w:id="13"/>
+      <w:r>
+        <w:rPr>
+          <w:rStyle w:val="SourceText"/>
+          <w:rFonts w:ascii="times new roman" w:hAnsi="times new roman"/>
+          <w:sz w:val="24"/>
+          <w:szCs w:val="24"/>
+        </w:rPr>
+        <w:t xml:space="preserve">        </w:t>
+      </w:r>
+      <w:r>
+        <w:rPr>
+          <w:rStyle w:val="SourceText"/>
+          <w:rFonts w:ascii="times new roman" w:hAnsi="times new roman"/>
+          <w:sz w:val="24"/>
+          <w:szCs w:val="24"/>
+        </w:rPr>
+        <w:t>Game-play setup screen</w:t>
+      </w:r>
+    </w:p>
+    <w:p>
+      <w:pPr>
+        <w:pStyle w:val="PreformattedText"/>
+        <w:rPr>
+          <w:rFonts w:ascii="times new roman" w:hAnsi="times new roman"/>
+          <w:sz w:val="24"/>
+          <w:szCs w:val="24"/>
+        </w:rPr>
+      </w:pPr>
+      <w:bookmarkStart w:id="14" w:name="LC14"/>
+      <w:bookmarkStart w:id="15" w:name="LC14"/>
+      <w:bookmarkEnd w:id="15"/>
+      <w:r>
+        <w:rPr>
+          <w:rFonts w:ascii="times new roman" w:hAnsi="times new roman"/>
+          <w:sz w:val="24"/>
+          <w:szCs w:val="24"/>
+        </w:rPr>
+      </w:r>
+    </w:p>
+    <w:p>
+      <w:pPr>
+        <w:pStyle w:val="PreformattedText"/>
+        <w:rPr/>
+      </w:pPr>
+      <w:bookmarkStart w:id="16" w:name="LC15"/>
+      <w:bookmarkEnd w:id="16"/>
+      <w:r>
+        <w:rPr>
+          <w:rStyle w:val="SourceText"/>
+          <w:rFonts w:ascii="times new roman" w:hAnsi="times new roman"/>
+          <w:sz w:val="24"/>
+          <w:szCs w:val="24"/>
+        </w:rPr>
+        <w:t>-The user will also have the option to select to select the number of players they would like to participate in their game. They will have three options: two players, three players, or six players.</w:t>
+      </w:r>
+    </w:p>
+    <w:p>
+      <w:pPr>
+        <w:pStyle w:val="PreformattedText"/>
+        <w:rPr>
+          <w:rFonts w:ascii="times new roman" w:hAnsi="times new roman"/>
+          <w:sz w:val="24"/>
+          <w:szCs w:val="24"/>
+        </w:rPr>
+      </w:pPr>
+      <w:bookmarkStart w:id="17" w:name="LC16"/>
+      <w:bookmarkStart w:id="18" w:name="LC16"/>
+      <w:bookmarkEnd w:id="18"/>
+      <w:r>
+        <w:rPr>
+          <w:rFonts w:ascii="times new roman" w:hAnsi="times new roman"/>
+          <w:sz w:val="24"/>
+          <w:szCs w:val="24"/>
+        </w:rPr>
+      </w:r>
+    </w:p>
+    <w:p>
+      <w:pPr>
+        <w:pStyle w:val="PreformattedText"/>
+        <w:rPr/>
+      </w:pPr>
+      <w:bookmarkStart w:id="19" w:name="LC17"/>
+      <w:bookmarkEnd w:id="19"/>
+      <w:r>
+        <w:rPr>
+          <w:rStyle w:val="SourceText"/>
+          <w:rFonts w:ascii="times new roman" w:hAnsi="times new roman"/>
+          <w:sz w:val="24"/>
+          <w:szCs w:val="24"/>
+        </w:rPr>
+        <w:t>-If three players is chosen, the user will then have to decide whether to play on a board with five spaces on a side or seven spaces on a side.</w:t>
+      </w:r>
+    </w:p>
+    <w:p>
+      <w:pPr>
+        <w:pStyle w:val="PreformattedText"/>
+        <w:rPr>
+          <w:rFonts w:ascii="times new roman" w:hAnsi="times new roman"/>
+          <w:sz w:val="24"/>
+          <w:szCs w:val="24"/>
+        </w:rPr>
+      </w:pPr>
+      <w:bookmarkStart w:id="20" w:name="LC18"/>
+      <w:bookmarkStart w:id="21" w:name="LC18"/>
+      <w:bookmarkEnd w:id="21"/>
+      <w:r>
+        <w:rPr>
+          <w:rFonts w:ascii="times new roman" w:hAnsi="times new roman"/>
+          <w:sz w:val="24"/>
+          <w:szCs w:val="24"/>
+        </w:rPr>
+      </w:r>
+    </w:p>
+    <w:p>
+      <w:pPr>
+        <w:pStyle w:val="PreformattedText"/>
+        <w:rPr/>
+      </w:pPr>
+      <w:bookmarkStart w:id="22" w:name="LC19"/>
+      <w:bookmarkEnd w:id="22"/>
+      <w:r>
+        <w:rPr>
+          <w:rStyle w:val="SourceText"/>
+          <w:rFonts w:ascii="times new roman" w:hAnsi="times new roman"/>
+          <w:sz w:val="24"/>
+          <w:szCs w:val="24"/>
+        </w:rPr>
+        <w:t>-The user then must choose how many of the players in the game will be humans, which will determine.</w:t>
+      </w:r>
+    </w:p>
+    <w:p>
+      <w:pPr>
+        <w:pStyle w:val="PreformattedText"/>
+        <w:rPr>
+          <w:rFonts w:ascii="times new roman" w:hAnsi="times new roman"/>
+          <w:sz w:val="24"/>
+          <w:szCs w:val="24"/>
+        </w:rPr>
+      </w:pPr>
+      <w:bookmarkStart w:id="23" w:name="LC20"/>
+      <w:bookmarkStart w:id="24" w:name="LC20"/>
+      <w:bookmarkEnd w:id="24"/>
+      <w:r>
+        <w:rPr>
+          <w:rFonts w:ascii="times new roman" w:hAnsi="times new roman"/>
+          <w:sz w:val="24"/>
+          <w:szCs w:val="24"/>
+        </w:rPr>
+      </w:r>
+    </w:p>
+    <w:p>
+      <w:pPr>
+        <w:pStyle w:val="PreformattedText"/>
+        <w:rPr/>
+      </w:pPr>
+      <w:bookmarkStart w:id="25" w:name="LC21"/>
+      <w:bookmarkEnd w:id="25"/>
+      <w:r>
+        <w:rPr>
+          <w:rStyle w:val="SourceText"/>
+          <w:rFonts w:ascii="times new roman" w:hAnsi="times new roman"/>
+          <w:sz w:val="24"/>
+          <w:szCs w:val="24"/>
+        </w:rPr>
+        <w:t>-Once the user has selected these things, they will then have to click a button labelled "Proceed", which will then take them to the game-play screen.</w:t>
+      </w:r>
+    </w:p>
+    <w:p>
+      <w:pPr>
+        <w:pStyle w:val="PreformattedText"/>
+        <w:rPr>
+          <w:rFonts w:ascii="times new roman" w:hAnsi="times new roman"/>
+          <w:sz w:val="24"/>
+          <w:szCs w:val="24"/>
+        </w:rPr>
+      </w:pPr>
+      <w:bookmarkStart w:id="26" w:name="LC22"/>
+      <w:bookmarkStart w:id="27" w:name="LC22"/>
+      <w:bookmarkEnd w:id="27"/>
+      <w:r>
+        <w:rPr>
+          <w:rFonts w:ascii="times new roman" w:hAnsi="times new roman"/>
+          <w:sz w:val="24"/>
+          <w:szCs w:val="24"/>
+        </w:rPr>
+      </w:r>
+    </w:p>
+    <w:p>
+      <w:pPr>
+        <w:pStyle w:val="PreformattedText"/>
+        <w:rPr/>
+      </w:pPr>
+      <w:bookmarkStart w:id="28" w:name="LC23"/>
+      <w:bookmarkEnd w:id="28"/>
+      <w:r>
+        <w:rPr>
+          <w:rStyle w:val="SourceText"/>
+          <w:rFonts w:ascii="times new roman" w:hAnsi="times new roman"/>
+          <w:sz w:val="24"/>
+          <w:szCs w:val="24"/>
+        </w:rPr>
+        <w:t xml:space="preserve">        </w:t>
+      </w:r>
+      <w:r>
+        <w:rPr>
+          <w:rStyle w:val="SourceText"/>
+          <w:rFonts w:ascii="times new roman" w:hAnsi="times new roman"/>
+          <w:sz w:val="24"/>
+          <w:szCs w:val="24"/>
+        </w:rPr>
+        <w:t>Game-play screen</w:t>
+      </w:r>
+    </w:p>
+    <w:p>
+      <w:pPr>
+        <w:pStyle w:val="PreformattedText"/>
+        <w:rPr>
+          <w:rFonts w:ascii="times new roman" w:hAnsi="times new roman"/>
+          <w:sz w:val="24"/>
+          <w:szCs w:val="24"/>
+        </w:rPr>
+      </w:pPr>
+      <w:bookmarkStart w:id="29" w:name="LC24"/>
+      <w:bookmarkStart w:id="30" w:name="LC24"/>
+      <w:bookmarkEnd w:id="30"/>
+      <w:r>
+        <w:rPr>
+          <w:rFonts w:ascii="times new roman" w:hAnsi="times new roman"/>
+          <w:sz w:val="24"/>
+          <w:szCs w:val="24"/>
+        </w:rPr>
+      </w:r>
+    </w:p>
+    <w:p>
+      <w:pPr>
+        <w:pStyle w:val="PreformattedText"/>
+        <w:rPr/>
+      </w:pPr>
+      <w:bookmarkStart w:id="31" w:name="LC25"/>
+      <w:bookmarkEnd w:id="31"/>
+      <w:r>
+        <w:rPr>
+          <w:rStyle w:val="SourceText"/>
+          <w:rFonts w:ascii="times new roman" w:hAnsi="times new roman"/>
+          <w:sz w:val="24"/>
+          <w:szCs w:val="24"/>
+        </w:rPr>
+        <w:t>-Now that the game-play screen is ready to be displayed, the program must be able to display the correct size of game board. There will be five spaces on each side for two players, and seven on each side with six players. If the user has selected three players, they have also chosen the board size to be either five or seven spaces on each side. The program must also randomly assign each player in the game to a colour.</w:t>
+      </w:r>
+    </w:p>
+    <w:p>
+      <w:pPr>
+        <w:pStyle w:val="PreformattedText"/>
+        <w:rPr>
+          <w:rFonts w:ascii="times new roman" w:hAnsi="times new roman"/>
+          <w:sz w:val="24"/>
+          <w:szCs w:val="24"/>
+        </w:rPr>
+      </w:pPr>
+      <w:bookmarkStart w:id="32" w:name="LC26"/>
+      <w:bookmarkStart w:id="33" w:name="LC26"/>
+      <w:bookmarkEnd w:id="33"/>
+      <w:r>
+        <w:rPr>
+          <w:rFonts w:ascii="times new roman" w:hAnsi="times new roman"/>
+          <w:sz w:val="24"/>
+          <w:szCs w:val="24"/>
+        </w:rPr>
+      </w:r>
+    </w:p>
+    <w:p>
+      <w:pPr>
+        <w:pStyle w:val="PreformattedText"/>
+        <w:rPr/>
+      </w:pPr>
+      <w:bookmarkStart w:id="34" w:name="LC27"/>
+      <w:bookmarkEnd w:id="34"/>
+      <w:r>
+        <w:rPr>
+          <w:rStyle w:val="SourceText"/>
+          <w:rFonts w:ascii="times new roman" w:hAnsi="times new roman"/>
+          <w:sz w:val="24"/>
+          <w:szCs w:val="24"/>
+        </w:rPr>
+        <w:t>- The program must be able to identify whose team's turn it is, and which robot they should be using for their turn. It must also identify if it is a human team or a computer team.</w:t>
+      </w:r>
+    </w:p>
+    <w:p>
+      <w:pPr>
+        <w:pStyle w:val="PreformattedText"/>
+        <w:rPr>
+          <w:rFonts w:ascii="times new roman" w:hAnsi="times new roman"/>
+          <w:sz w:val="24"/>
+          <w:szCs w:val="24"/>
+        </w:rPr>
+      </w:pPr>
+      <w:bookmarkStart w:id="35" w:name="LC28"/>
+      <w:bookmarkStart w:id="36" w:name="LC28"/>
+      <w:bookmarkEnd w:id="36"/>
+      <w:r>
+        <w:rPr>
+          <w:rFonts w:ascii="times new roman" w:hAnsi="times new roman"/>
+          <w:sz w:val="24"/>
+          <w:szCs w:val="24"/>
+        </w:rPr>
+      </w:r>
+    </w:p>
+    <w:p>
+      <w:pPr>
+        <w:pStyle w:val="PreformattedText"/>
+        <w:rPr/>
+      </w:pPr>
+      <w:bookmarkStart w:id="37" w:name="LC29"/>
+      <w:bookmarkEnd w:id="37"/>
+      <w:r>
+        <w:rPr>
+          <w:rStyle w:val="SourceText"/>
+          <w:rFonts w:ascii="times new roman" w:hAnsi="times new roman"/>
+          <w:sz w:val="24"/>
+          <w:szCs w:val="24"/>
+        </w:rPr>
+        <w:t>-If there are no human players in the game, the program will simulate the game behind the scenes and display the end of game screen. If this is taking too long the user has the option to terminate the game. The user must be able to end the game because the game may take a long time to simulate, and may potentially never end.</w:t>
+      </w:r>
+    </w:p>
+    <w:p>
+      <w:pPr>
+        <w:pStyle w:val="PreformattedText"/>
+        <w:rPr>
+          <w:rFonts w:ascii="times new roman" w:hAnsi="times new roman"/>
+          <w:sz w:val="24"/>
+          <w:szCs w:val="24"/>
+        </w:rPr>
+      </w:pPr>
+      <w:bookmarkStart w:id="38" w:name="LC30"/>
+      <w:bookmarkStart w:id="39" w:name="LC30"/>
+      <w:bookmarkEnd w:id="39"/>
+      <w:r>
+        <w:rPr>
+          <w:rFonts w:ascii="times new roman" w:hAnsi="times new roman"/>
+          <w:sz w:val="24"/>
+          <w:szCs w:val="24"/>
+        </w:rPr>
+      </w:r>
+    </w:p>
+    <w:p>
+      <w:pPr>
+        <w:pStyle w:val="PreformattedText"/>
+        <w:rPr/>
+      </w:pPr>
+      <w:bookmarkStart w:id="40" w:name="LC31"/>
+      <w:bookmarkEnd w:id="40"/>
+      <w:r>
+        <w:rPr>
+          <w:rStyle w:val="SourceText"/>
+          <w:rFonts w:ascii="times new roman" w:hAnsi="times new roman"/>
+          <w:sz w:val="24"/>
+          <w:szCs w:val="24"/>
+        </w:rPr>
+        <w:t>-If there are humans in the game, then the user will be able to see the entire board. Once their turn is over, they can observe the entire board and where the other players have moved to. If there is more than one human in the game, then they can both see the entire board.</w:t>
+      </w:r>
+    </w:p>
+    <w:p>
+      <w:pPr>
+        <w:pStyle w:val="PreformattedText"/>
+        <w:rPr>
+          <w:rFonts w:ascii="times new roman" w:hAnsi="times new roman"/>
+          <w:sz w:val="24"/>
+          <w:szCs w:val="24"/>
+        </w:rPr>
+      </w:pPr>
+      <w:bookmarkStart w:id="41" w:name="LC32"/>
+      <w:bookmarkStart w:id="42" w:name="LC32"/>
+      <w:bookmarkEnd w:id="42"/>
+      <w:r>
+        <w:rPr>
+          <w:rFonts w:ascii="times new roman" w:hAnsi="times new roman"/>
+          <w:sz w:val="24"/>
+          <w:szCs w:val="24"/>
+        </w:rPr>
+      </w:r>
+    </w:p>
+    <w:p>
+      <w:pPr>
+        <w:pStyle w:val="PreformattedText"/>
+        <w:rPr/>
+      </w:pPr>
+      <w:bookmarkStart w:id="43" w:name="LC33"/>
+      <w:bookmarkEnd w:id="43"/>
+      <w:r>
+        <w:rPr>
+          <w:rStyle w:val="SourceText"/>
+          <w:rFonts w:ascii="times new roman" w:hAnsi="times new roman"/>
+          <w:sz w:val="24"/>
+          <w:szCs w:val="24"/>
+        </w:rPr>
+        <w:t>-If it is a human team's turn, they must be able to move the appropriate robot, or fire at a space.  They must also be able to move, fire, and then move again if they still have any moves left. These options will be determined by the user supplying input to the keyboard and mouse.</w:t>
+      </w:r>
+    </w:p>
+    <w:p>
+      <w:pPr>
+        <w:pStyle w:val="PreformattedText"/>
+        <w:rPr>
+          <w:rFonts w:ascii="times new roman" w:hAnsi="times new roman"/>
+          <w:sz w:val="24"/>
+          <w:szCs w:val="24"/>
+        </w:rPr>
+      </w:pPr>
+      <w:bookmarkStart w:id="44" w:name="LC34"/>
+      <w:bookmarkStart w:id="45" w:name="LC34"/>
+      <w:bookmarkEnd w:id="45"/>
+      <w:r>
+        <w:rPr>
+          <w:rFonts w:ascii="times new roman" w:hAnsi="times new roman"/>
+          <w:sz w:val="24"/>
+          <w:szCs w:val="24"/>
+        </w:rPr>
+      </w:r>
+    </w:p>
+    <w:p>
+      <w:pPr>
+        <w:pStyle w:val="PreformattedText"/>
+        <w:rPr/>
+      </w:pPr>
+      <w:bookmarkStart w:id="46" w:name="LC35"/>
+      <w:bookmarkEnd w:id="46"/>
+      <w:r>
+        <w:rPr>
+          <w:rStyle w:val="SourceText"/>
+          <w:rFonts w:ascii="times new roman" w:hAnsi="times new roman"/>
+          <w:sz w:val="24"/>
+          <w:szCs w:val="24"/>
+        </w:rPr>
+        <w:t>-For teams that are being operated by the computer, the program must have an interpreter to take the moves determined by a certain AI code, and translate that into the computers actions in the game.</w:t>
+      </w:r>
+    </w:p>
+    <w:p>
+      <w:pPr>
+        <w:pStyle w:val="PreformattedText"/>
+        <w:rPr>
+          <w:rFonts w:ascii="times new roman" w:hAnsi="times new roman"/>
+          <w:sz w:val="24"/>
+          <w:szCs w:val="24"/>
+        </w:rPr>
+      </w:pPr>
+      <w:bookmarkStart w:id="47" w:name="LC36"/>
+      <w:bookmarkStart w:id="48" w:name="LC36"/>
+      <w:bookmarkEnd w:id="48"/>
+      <w:r>
+        <w:rPr>
+          <w:rFonts w:ascii="times new roman" w:hAnsi="times new roman"/>
+          <w:sz w:val="24"/>
+          <w:szCs w:val="24"/>
+        </w:rPr>
+      </w:r>
+    </w:p>
+    <w:p>
+      <w:pPr>
+        <w:pStyle w:val="PreformattedText"/>
+        <w:rPr/>
+      </w:pPr>
+      <w:bookmarkStart w:id="49" w:name="LC37"/>
+      <w:bookmarkEnd w:id="49"/>
+      <w:r>
+        <w:rPr>
+          <w:rStyle w:val="SourceText"/>
+          <w:rFonts w:ascii="times new roman" w:hAnsi="times new roman"/>
+          <w:sz w:val="24"/>
+          <w:szCs w:val="24"/>
+        </w:rPr>
+        <w:t>-During the game, there will be a section on the side that will display the current statistics of the game. This will include each teams robots that remain, along with how much health they have left. For this to remain accurate, these statistics must be updated every time a robot shoots.</w:t>
+      </w:r>
+    </w:p>
+    <w:p>
+      <w:pPr>
+        <w:pStyle w:val="PreformattedText"/>
+        <w:rPr>
+          <w:rFonts w:ascii="times new roman" w:hAnsi="times new roman"/>
+          <w:sz w:val="24"/>
+          <w:szCs w:val="24"/>
+        </w:rPr>
+      </w:pPr>
+      <w:bookmarkStart w:id="50" w:name="LC38"/>
+      <w:bookmarkStart w:id="51" w:name="LC38"/>
+      <w:bookmarkEnd w:id="51"/>
+      <w:r>
+        <w:rPr>
+          <w:rFonts w:ascii="times new roman" w:hAnsi="times new roman"/>
+          <w:sz w:val="24"/>
+          <w:szCs w:val="24"/>
+        </w:rPr>
+      </w:r>
+    </w:p>
+    <w:p>
+      <w:pPr>
+        <w:pStyle w:val="PreformattedText"/>
+        <w:rPr/>
+      </w:pPr>
+      <w:bookmarkStart w:id="52" w:name="LC39"/>
+      <w:bookmarkEnd w:id="52"/>
+      <w:r>
+        <w:rPr>
+          <w:rStyle w:val="SourceText"/>
+          <w:rFonts w:ascii="times new roman" w:hAnsi="times new roman"/>
+          <w:sz w:val="24"/>
+          <w:szCs w:val="24"/>
+        </w:rPr>
+        <w:t>-Once the game is over, a screen will be displayed that shows the final statistics of the game. This means that statistics must be kept track of for each team. This will include how much damage they dealt out, how much damage they received, and how many spaces they moved. After this it will update these statistics to the Robot Librarian.</w:t>
+      </w:r>
+    </w:p>
+    <w:p>
+      <w:pPr>
+        <w:pStyle w:val="PreformattedText"/>
+        <w:rPr>
+          <w:rFonts w:ascii="times new roman" w:hAnsi="times new roman"/>
+          <w:sz w:val="24"/>
+          <w:szCs w:val="24"/>
+        </w:rPr>
+      </w:pPr>
+      <w:bookmarkStart w:id="53" w:name="LC40"/>
+      <w:bookmarkStart w:id="54" w:name="LC40"/>
+      <w:bookmarkEnd w:id="54"/>
+      <w:r>
+        <w:rPr>
+          <w:rFonts w:ascii="times new roman" w:hAnsi="times new roman"/>
+          <w:sz w:val="24"/>
+          <w:szCs w:val="24"/>
+        </w:rPr>
+      </w:r>
+    </w:p>
+    <w:p>
+      <w:pPr>
+        <w:pStyle w:val="PreformattedText"/>
+        <w:rPr>
+          <w:rFonts w:ascii="times new roman" w:hAnsi="times new roman"/>
+          <w:sz w:val="24"/>
+          <w:szCs w:val="24"/>
+        </w:rPr>
+      </w:pPr>
+      <w:bookmarkStart w:id="55" w:name="LC41"/>
+      <w:bookmarkStart w:id="56" w:name="LC41"/>
+      <w:bookmarkEnd w:id="56"/>
+      <w:r>
+        <w:rPr>
+          <w:rFonts w:ascii="times new roman" w:hAnsi="times new roman"/>
+          <w:sz w:val="24"/>
+          <w:szCs w:val="24"/>
+        </w:rPr>
+      </w:r>
+    </w:p>
+    <w:p>
+      <w:pPr>
+        <w:pStyle w:val="PreformattedText"/>
+        <w:rPr/>
+      </w:pPr>
+      <w:bookmarkStart w:id="57" w:name="LC42"/>
+      <w:bookmarkEnd w:id="57"/>
+      <w:r>
+        <w:rPr>
+          <w:rStyle w:val="SourceText"/>
+          <w:rFonts w:ascii="times new roman" w:hAnsi="times new roman"/>
+          <w:sz w:val="24"/>
+          <w:szCs w:val="24"/>
+        </w:rPr>
+        <w:t>Future Versions</w:t>
+      </w:r>
+    </w:p>
+    <w:p>
+      <w:pPr>
+        <w:pStyle w:val="PreformattedText"/>
+        <w:rPr>
+          <w:rFonts w:ascii="times new roman" w:hAnsi="times new roman"/>
+          <w:sz w:val="24"/>
+          <w:szCs w:val="24"/>
+        </w:rPr>
+      </w:pPr>
+      <w:bookmarkStart w:id="58" w:name="LC43"/>
+      <w:bookmarkStart w:id="59" w:name="LC43"/>
+      <w:bookmarkEnd w:id="59"/>
+      <w:r>
+        <w:rPr>
+          <w:rFonts w:ascii="times new roman" w:hAnsi="times new roman"/>
+          <w:sz w:val="24"/>
+          <w:szCs w:val="24"/>
+        </w:rPr>
+      </w:r>
+    </w:p>
+    <w:p>
+      <w:pPr>
+        <w:pStyle w:val="PreformattedText"/>
+        <w:rPr/>
+      </w:pPr>
+      <w:bookmarkStart w:id="60" w:name="LC44"/>
+      <w:bookmarkEnd w:id="60"/>
+      <w:r>
+        <w:rPr>
+          <w:rStyle w:val="SourceText"/>
+          <w:rFonts w:ascii="times new roman" w:hAnsi="times new roman"/>
+          <w:sz w:val="24"/>
+          <w:szCs w:val="24"/>
+        </w:rPr>
+        <w:t xml:space="preserve">        </w:t>
+      </w:r>
+      <w:r>
+        <w:rPr>
+          <w:rStyle w:val="SourceText"/>
+          <w:rFonts w:ascii="times new roman" w:hAnsi="times new roman"/>
+          <w:sz w:val="24"/>
+          <w:szCs w:val="24"/>
+        </w:rPr>
+        <w:t>Due to time constraints we will not be able to include all of the components that we would like to. We have come up with a few ideas that we believe would improve the game, but they are not detrimental to the functionality of the game. We are not promising that these features will be added, they are just some of our ideas that could be added, given more time. The following is a few aspects that could be added in future versions.</w:t>
+      </w:r>
+    </w:p>
+    <w:p>
+      <w:pPr>
+        <w:pStyle w:val="PreformattedText"/>
+        <w:rPr>
+          <w:rFonts w:ascii="times new roman" w:hAnsi="times new roman"/>
+          <w:sz w:val="24"/>
+          <w:szCs w:val="24"/>
+        </w:rPr>
+      </w:pPr>
+      <w:bookmarkStart w:id="61" w:name="LC45"/>
+      <w:bookmarkStart w:id="62" w:name="LC45"/>
+      <w:bookmarkEnd w:id="62"/>
+      <w:r>
+        <w:rPr>
+          <w:rFonts w:ascii="times new roman" w:hAnsi="times new roman"/>
+          <w:sz w:val="24"/>
+          <w:szCs w:val="24"/>
+        </w:rPr>
+      </w:r>
+    </w:p>
+    <w:p>
+      <w:pPr>
+        <w:pStyle w:val="PreformattedText"/>
+        <w:rPr/>
+      </w:pPr>
+      <w:bookmarkStart w:id="63" w:name="LC46"/>
+      <w:bookmarkEnd w:id="63"/>
+      <w:r>
+        <w:rPr>
+          <w:rStyle w:val="SourceText"/>
+          <w:rFonts w:ascii="times new roman" w:hAnsi="times new roman"/>
           <w:sz w:val="24"/>
           <w:szCs w:val="24"/>
         </w:rPr>
         <w:t xml:space="preserve">  </w:t>
       </w:r>
-    </w:p>
-    <w:p>
-      <w:pPr>
-        <w:pStyle w:val="PreformattedText"/>
-        <w:rPr>
-          <w:color w:val="000000" w:themeColor="text1"/>
-        </w:rPr>
-      </w:pPr>
-      <w:bookmarkStart w:id="5" w:name="LC5"/>
-      <w:bookmarkEnd w:id="5"/>
-      <w:r>
-        <w:rPr>
-          <w:rStyle w:val="SourceText"/>
-          <w:rFonts w:ascii="Times New Roman" w:hAnsi="Times New Roman"/>
-          <w:color w:val="000000" w:themeColor="text1"/>
-          <w:sz w:val="24"/>
-          <w:szCs w:val="24"/>
-        </w:rPr>
-        <w:t xml:space="preserve">        </w:t>
-      </w:r>
-      <w:r>
-        <w:rPr>
-          <w:rStyle w:val="SourceText"/>
-          <w:rFonts w:ascii="Times New Roman" w:hAnsi="Times New Roman"/>
-          <w:color w:val="000000" w:themeColor="text1"/>
-          <w:sz w:val="24"/>
-          <w:szCs w:val="24"/>
-        </w:rPr>
-        <w:t>The first user interface must have the following functionality:</w:t>
-      </w:r>
-    </w:p>
-    <w:p>
-      <w:pPr>
-        <w:pStyle w:val="PreformattedText"/>
-        <w:rPr>
-          <w:rFonts w:ascii="Times New Roman" w:hAnsi="Times New Roman"/>
-          <w:color w:val="000000" w:themeColor="text1"/>
-          <w:sz w:val="24"/>
-          <w:szCs w:val="24"/>
-        </w:rPr>
-      </w:pPr>
-      <w:bookmarkStart w:id="6" w:name="LC6"/>
-      <w:bookmarkStart w:id="7" w:name="LC6"/>
-      <w:bookmarkEnd w:id="7"/>
-      <w:r>
-        <w:rPr>
-          <w:rFonts w:ascii="Times New Roman" w:hAnsi="Times New Roman"/>
-          <w:color w:val="000000" w:themeColor="text1"/>
-          <w:sz w:val="24"/>
-          <w:szCs w:val="24"/>
-        </w:rPr>
-      </w:r>
-    </w:p>
-    <w:p>
-      <w:pPr>
-        <w:pStyle w:val="PreformattedText"/>
-        <w:rPr>
-          <w:color w:val="000000" w:themeColor="text1"/>
-        </w:rPr>
-      </w:pPr>
-      <w:bookmarkStart w:id="8" w:name="LC7"/>
-      <w:bookmarkEnd w:id="8"/>
-      <w:r>
-        <w:rPr>
-          <w:rStyle w:val="SourceText"/>
-          <w:rFonts w:ascii="Times New Roman" w:hAnsi="Times New Roman"/>
-          <w:color w:val="000000" w:themeColor="text1"/>
-          <w:sz w:val="24"/>
-          <w:szCs w:val="24"/>
-        </w:rPr>
-        <w:t>-The user must be able to click on a button labelled "Help" which would display a screen that explains all of the rules of the game. From there, the user should be able to click a button to go back to the previous screen.</w:t>
-      </w:r>
-    </w:p>
-    <w:p>
-      <w:pPr>
-        <w:pStyle w:val="PreformattedText"/>
-        <w:rPr>
-          <w:rFonts w:ascii="Times New Roman" w:hAnsi="Times New Roman"/>
-          <w:color w:val="000000" w:themeColor="text1"/>
-          <w:sz w:val="24"/>
-          <w:szCs w:val="24"/>
-        </w:rPr>
-      </w:pPr>
-      <w:bookmarkStart w:id="9" w:name="LC8"/>
-      <w:bookmarkStart w:id="10" w:name="LC8"/>
-      <w:bookmarkEnd w:id="10"/>
-      <w:r>
-        <w:rPr>
-          <w:rFonts w:ascii="Times New Roman" w:hAnsi="Times New Roman"/>
-          <w:color w:val="000000" w:themeColor="text1"/>
-          <w:sz w:val="24"/>
-          <w:szCs w:val="24"/>
-        </w:rPr>
-      </w:r>
-    </w:p>
-    <w:p>
-      <w:pPr>
-        <w:pStyle w:val="PreformattedText"/>
-        <w:rPr>
-          <w:color w:val="000000" w:themeColor="text1"/>
-        </w:rPr>
-      </w:pPr>
-      <w:bookmarkStart w:id="11" w:name="LC9"/>
-      <w:bookmarkEnd w:id="11"/>
-      <w:r>
-        <w:rPr>
-          <w:rStyle w:val="SourceText"/>
-          <w:rFonts w:ascii="Times New Roman" w:hAnsi="Times New Roman"/>
-          <w:color w:val="000000" w:themeColor="text1"/>
-          <w:sz w:val="24"/>
-          <w:szCs w:val="24"/>
-        </w:rPr>
-        <w:t>-The user must have an option to exit the game from this interface. There will be a button labeled "Exit" which, when pressed, will terminate the program.</w:t>
-      </w:r>
-    </w:p>
-    <w:p>
-      <w:pPr>
-        <w:pStyle w:val="PreformattedText"/>
-        <w:rPr>
-          <w:rFonts w:ascii="Times New Roman" w:hAnsi="Times New Roman"/>
-          <w:color w:val="000000" w:themeColor="text1"/>
-          <w:sz w:val="24"/>
-          <w:szCs w:val="24"/>
-        </w:rPr>
-      </w:pPr>
-      <w:bookmarkStart w:id="12" w:name="LC10"/>
-      <w:bookmarkStart w:id="13" w:name="LC10"/>
-      <w:bookmarkEnd w:id="13"/>
-      <w:r>
-        <w:rPr>
-          <w:rFonts w:ascii="Times New Roman" w:hAnsi="Times New Roman"/>
-          <w:color w:val="000000" w:themeColor="text1"/>
-          <w:sz w:val="24"/>
-          <w:szCs w:val="24"/>
-        </w:rPr>
-      </w:r>
-    </w:p>
-    <w:p>
-      <w:pPr>
-        <w:pStyle w:val="PreformattedText"/>
-        <w:rPr>
-          <w:color w:val="000000" w:themeColor="text1"/>
-        </w:rPr>
-      </w:pPr>
-      <w:bookmarkStart w:id="14" w:name="LC11"/>
-      <w:bookmarkEnd w:id="14"/>
-      <w:r>
-        <w:rPr>
-          <w:rStyle w:val="SourceText"/>
-          <w:rFonts w:ascii="Times New Roman" w:hAnsi="Times New Roman"/>
-          <w:color w:val="000000" w:themeColor="text1"/>
-          <w:sz w:val="24"/>
-          <w:szCs w:val="24"/>
-        </w:rPr>
-        <w:t>-The final functionality in the first interface will be a button labeled "Play" which will lead the user to the next interface screen.</w:t>
-      </w:r>
-    </w:p>
-    <w:p>
-      <w:pPr>
-        <w:pStyle w:val="PreformattedText"/>
-        <w:rPr>
-          <w:rFonts w:ascii="Times New Roman" w:hAnsi="Times New Roman"/>
-          <w:color w:val="000000" w:themeColor="text1"/>
-          <w:sz w:val="24"/>
-          <w:szCs w:val="24"/>
-        </w:rPr>
-      </w:pPr>
-      <w:bookmarkStart w:id="15" w:name="LC12"/>
-      <w:bookmarkStart w:id="16" w:name="LC12"/>
-      <w:bookmarkEnd w:id="16"/>
-      <w:r>
-        <w:rPr>
-          <w:rFonts w:ascii="Times New Roman" w:hAnsi="Times New Roman"/>
-          <w:color w:val="000000" w:themeColor="text1"/>
-          <w:sz w:val="24"/>
-          <w:szCs w:val="24"/>
-        </w:rPr>
-      </w:r>
-    </w:p>
-    <w:p>
-      <w:pPr>
-        <w:pStyle w:val="PreformattedText"/>
-        <w:rPr>
-          <w:color w:val="000000" w:themeColor="text1"/>
-        </w:rPr>
-      </w:pPr>
-      <w:bookmarkStart w:id="17" w:name="LC13"/>
-      <w:bookmarkEnd w:id="17"/>
-      <w:r>
-        <w:rPr>
-          <w:rStyle w:val="SourceText"/>
-          <w:rFonts w:ascii="Times New Roman" w:hAnsi="Times New Roman"/>
-          <w:color w:val="000000" w:themeColor="text1"/>
-          <w:sz w:val="24"/>
-          <w:szCs w:val="24"/>
-        </w:rPr>
-        <w:t xml:space="preserve">        </w:t>
-      </w:r>
-      <w:r>
-        <w:rPr>
-          <w:rStyle w:val="SourceText"/>
-          <w:rFonts w:ascii="Times New Roman" w:hAnsi="Times New Roman"/>
-          <w:color w:val="000000" w:themeColor="text1"/>
-          <w:sz w:val="24"/>
-          <w:szCs w:val="24"/>
-        </w:rPr>
-        <w:t>Game-play setup screen</w:t>
-      </w:r>
-    </w:p>
-    <w:p>
-      <w:pPr>
-        <w:pStyle w:val="PreformattedText"/>
-        <w:rPr>
-          <w:rFonts w:ascii="Times New Roman" w:hAnsi="Times New Roman"/>
-          <w:color w:val="000000" w:themeColor="text1"/>
-          <w:sz w:val="24"/>
-          <w:szCs w:val="24"/>
-        </w:rPr>
-      </w:pPr>
-      <w:bookmarkStart w:id="18" w:name="LC14"/>
-      <w:bookmarkStart w:id="19" w:name="LC14"/>
-      <w:bookmarkEnd w:id="19"/>
-      <w:r>
-        <w:rPr>
-          <w:rFonts w:ascii="Times New Roman" w:hAnsi="Times New Roman"/>
-          <w:color w:val="000000" w:themeColor="text1"/>
-          <w:sz w:val="24"/>
-          <w:szCs w:val="24"/>
-        </w:rPr>
-      </w:r>
-    </w:p>
-    <w:p>
-      <w:pPr>
-        <w:pStyle w:val="PreformattedText"/>
-        <w:rPr>
-          <w:color w:val="000000" w:themeColor="text1"/>
-        </w:rPr>
-      </w:pPr>
-      <w:bookmarkStart w:id="20" w:name="LC15"/>
-      <w:bookmarkEnd w:id="20"/>
-      <w:r>
-        <w:rPr>
-          <w:rStyle w:val="SourceText"/>
-          <w:rFonts w:ascii="Times New Roman" w:hAnsi="Times New Roman"/>
-          <w:color w:val="000000" w:themeColor="text1"/>
-          <w:sz w:val="24"/>
-          <w:szCs w:val="24"/>
-        </w:rPr>
-        <w:t>-After the user has clicked the "Play" button, they will first have to select the number of players they would like in their game. They will have three options: two players, three players, or six players.</w:t>
-      </w:r>
-    </w:p>
-    <w:p>
-      <w:pPr>
-        <w:pStyle w:val="PreformattedText"/>
-        <w:rPr>
-          <w:rFonts w:ascii="Times New Roman" w:hAnsi="Times New Roman"/>
-          <w:color w:val="000000" w:themeColor="text1"/>
-          <w:sz w:val="24"/>
-          <w:szCs w:val="24"/>
-        </w:rPr>
-      </w:pPr>
-      <w:bookmarkStart w:id="21" w:name="LC16"/>
-      <w:bookmarkStart w:id="22" w:name="LC16"/>
-      <w:bookmarkEnd w:id="22"/>
-      <w:r>
-        <w:rPr>
-          <w:rFonts w:ascii="Times New Roman" w:hAnsi="Times New Roman"/>
-          <w:color w:val="000000" w:themeColor="text1"/>
-          <w:sz w:val="24"/>
-          <w:szCs w:val="24"/>
-        </w:rPr>
-      </w:r>
-    </w:p>
-    <w:p>
-      <w:pPr>
-        <w:pStyle w:val="PreformattedText"/>
-        <w:rPr>
-          <w:color w:val="000000" w:themeColor="text1"/>
-        </w:rPr>
-      </w:pPr>
-      <w:bookmarkStart w:id="23" w:name="LC17"/>
-      <w:bookmarkEnd w:id="23"/>
-      <w:r>
-        <w:rPr>
-          <w:rStyle w:val="SourceText"/>
-          <w:rFonts w:ascii="Times New Roman" w:hAnsi="Times New Roman"/>
-          <w:color w:val="000000" w:themeColor="text1"/>
-          <w:sz w:val="24"/>
-          <w:szCs w:val="24"/>
-        </w:rPr>
-        <w:t>-If three players is chosen, the user will then have to decide whether to play on a board with five spaces on a side or seven spaces on a side.</w:t>
-      </w:r>
-    </w:p>
-    <w:p>
-      <w:pPr>
-        <w:pStyle w:val="PreformattedText"/>
-        <w:rPr>
-          <w:rFonts w:ascii="Times New Roman" w:hAnsi="Times New Roman"/>
-          <w:color w:val="000000" w:themeColor="text1"/>
-          <w:sz w:val="24"/>
-          <w:szCs w:val="24"/>
-        </w:rPr>
-      </w:pPr>
-      <w:bookmarkStart w:id="24" w:name="LC18"/>
-      <w:bookmarkStart w:id="25" w:name="LC18"/>
-      <w:bookmarkEnd w:id="25"/>
-      <w:r>
-        <w:rPr>
-          <w:rFonts w:ascii="Times New Roman" w:hAnsi="Times New Roman"/>
-          <w:color w:val="000000" w:themeColor="text1"/>
-          <w:sz w:val="24"/>
-          <w:szCs w:val="24"/>
-        </w:rPr>
-      </w:r>
-    </w:p>
-    <w:p>
-      <w:pPr>
-        <w:pStyle w:val="PreformattedText"/>
-        <w:rPr>
-          <w:color w:val="000000" w:themeColor="text1"/>
-        </w:rPr>
-      </w:pPr>
-      <w:bookmarkStart w:id="26" w:name="LC19"/>
-      <w:bookmarkEnd w:id="26"/>
-      <w:r>
-        <w:rPr>
-          <w:rStyle w:val="SourceText"/>
-          <w:rFonts w:ascii="Times New Roman" w:hAnsi="Times New Roman"/>
-          <w:color w:val="000000" w:themeColor="text1"/>
-          <w:sz w:val="24"/>
-          <w:szCs w:val="24"/>
-        </w:rPr>
-        <w:t>-The user then must choose how many of the players in the game will be humans, and how many will be played by the computer. They must then choose the robot teams that will be playing.</w:t>
-      </w:r>
-    </w:p>
-    <w:p>
-      <w:pPr>
-        <w:pStyle w:val="PreformattedText"/>
-        <w:rPr>
-          <w:rFonts w:ascii="Times New Roman" w:hAnsi="Times New Roman"/>
-          <w:color w:val="000000" w:themeColor="text1"/>
-          <w:sz w:val="24"/>
-          <w:szCs w:val="24"/>
-        </w:rPr>
-      </w:pPr>
-      <w:bookmarkStart w:id="27" w:name="LC20"/>
-      <w:bookmarkStart w:id="28" w:name="LC20"/>
-      <w:bookmarkEnd w:id="28"/>
-      <w:r>
-        <w:rPr>
-          <w:rFonts w:ascii="Times New Roman" w:hAnsi="Times New Roman"/>
-          <w:color w:val="000000" w:themeColor="text1"/>
-          <w:sz w:val="24"/>
-          <w:szCs w:val="24"/>
-        </w:rPr>
-      </w:r>
-    </w:p>
-    <w:p>
-      <w:pPr>
-        <w:pStyle w:val="PreformattedText"/>
-        <w:rPr>
-          <w:color w:val="000000" w:themeColor="text1"/>
-        </w:rPr>
-      </w:pPr>
-      <w:bookmarkStart w:id="29" w:name="LC21"/>
-      <w:bookmarkEnd w:id="29"/>
-      <w:r>
-        <w:rPr>
-          <w:rStyle w:val="SourceText"/>
-          <w:rFonts w:ascii="Times New Roman" w:hAnsi="Times New Roman"/>
-          <w:color w:val="000000" w:themeColor="text1"/>
-          <w:sz w:val="24"/>
-          <w:szCs w:val="24"/>
-        </w:rPr>
-        <w:t>-Once the user has selected these things, they will then have to click a button labeled "Proceed", which will then take them to the game-play screen.</w:t>
-      </w:r>
-    </w:p>
-    <w:p>
-      <w:pPr>
-        <w:pStyle w:val="PreformattedText"/>
-        <w:rPr>
-          <w:rFonts w:ascii="Times New Roman" w:hAnsi="Times New Roman"/>
-          <w:color w:val="000000" w:themeColor="text1"/>
-          <w:sz w:val="24"/>
-          <w:szCs w:val="24"/>
-        </w:rPr>
-      </w:pPr>
-      <w:bookmarkStart w:id="30" w:name="LC22"/>
-      <w:bookmarkStart w:id="31" w:name="LC22"/>
-      <w:bookmarkEnd w:id="31"/>
-      <w:r>
-        <w:rPr>
-          <w:rFonts w:ascii="Times New Roman" w:hAnsi="Times New Roman"/>
-          <w:color w:val="000000" w:themeColor="text1"/>
-          <w:sz w:val="24"/>
-          <w:szCs w:val="24"/>
-        </w:rPr>
-      </w:r>
-    </w:p>
-    <w:p>
-      <w:pPr>
-        <w:pStyle w:val="PreformattedText"/>
-        <w:rPr>
-          <w:color w:val="000000" w:themeColor="text1"/>
-        </w:rPr>
-      </w:pPr>
-      <w:bookmarkStart w:id="32" w:name="LC23"/>
-      <w:bookmarkEnd w:id="32"/>
-      <w:r>
-        <w:rPr>
-          <w:rStyle w:val="SourceText"/>
-          <w:rFonts w:ascii="Times New Roman" w:hAnsi="Times New Roman"/>
-          <w:color w:val="000000" w:themeColor="text1"/>
-          <w:sz w:val="24"/>
-          <w:szCs w:val="24"/>
-        </w:rPr>
-        <w:t xml:space="preserve">        </w:t>
-      </w:r>
-      <w:r>
-        <w:rPr>
-          <w:rStyle w:val="SourceText"/>
-          <w:rFonts w:ascii="Times New Roman" w:hAnsi="Times New Roman"/>
-          <w:color w:val="000000" w:themeColor="text1"/>
-          <w:sz w:val="24"/>
-          <w:szCs w:val="24"/>
-        </w:rPr>
-        <w:t>Game-play screen</w:t>
-      </w:r>
-    </w:p>
-    <w:p>
-      <w:pPr>
-        <w:pStyle w:val="PreformattedText"/>
-        <w:rPr>
-          <w:rFonts w:ascii="Times New Roman" w:hAnsi="Times New Roman"/>
-          <w:color w:val="000000" w:themeColor="text1"/>
-          <w:sz w:val="24"/>
-          <w:szCs w:val="24"/>
-        </w:rPr>
-      </w:pPr>
-      <w:bookmarkStart w:id="33" w:name="LC24"/>
-      <w:bookmarkStart w:id="34" w:name="LC24"/>
-      <w:bookmarkEnd w:id="34"/>
-      <w:r>
-        <w:rPr>
-          <w:rFonts w:ascii="Times New Roman" w:hAnsi="Times New Roman"/>
-          <w:color w:val="000000" w:themeColor="text1"/>
-          <w:sz w:val="24"/>
-          <w:szCs w:val="24"/>
-        </w:rPr>
-      </w:r>
-    </w:p>
-    <w:p>
-      <w:pPr>
-        <w:pStyle w:val="PreformattedText"/>
-        <w:rPr>
-          <w:color w:val="000000" w:themeColor="text1"/>
-        </w:rPr>
-      </w:pPr>
-      <w:bookmarkStart w:id="35" w:name="LC25"/>
-      <w:bookmarkEnd w:id="35"/>
-      <w:r>
-        <w:rPr>
-          <w:rStyle w:val="SourceText"/>
-          <w:rFonts w:ascii="Times New Roman" w:hAnsi="Times New Roman"/>
-          <w:color w:val="000000" w:themeColor="text1"/>
-          <w:sz w:val="24"/>
-          <w:szCs w:val="24"/>
-        </w:rPr>
-        <w:t>-Now that the game-play screen is ready to be displayed, the program must be able to display the correct size of game board. There will be five spaces on each side for two players, and seven on each side with six players. If the user selects players, they can then choose the board size to be either five or seven spaces on each side. The program must also randomly assign each player in the game to a colour.</w:t>
-      </w:r>
-    </w:p>
-    <w:p>
-      <w:pPr>
-        <w:pStyle w:val="PreformattedText"/>
-        <w:rPr>
-          <w:rFonts w:ascii="Times New Roman" w:hAnsi="Times New Roman"/>
-          <w:color w:val="000000" w:themeColor="text1"/>
-          <w:sz w:val="24"/>
-          <w:szCs w:val="24"/>
-        </w:rPr>
-      </w:pPr>
-      <w:bookmarkStart w:id="36" w:name="LC26"/>
-      <w:bookmarkStart w:id="37" w:name="LC26"/>
-      <w:bookmarkEnd w:id="37"/>
-      <w:r>
-        <w:rPr>
-          <w:rFonts w:ascii="Times New Roman" w:hAnsi="Times New Roman"/>
-          <w:color w:val="000000" w:themeColor="text1"/>
-          <w:sz w:val="24"/>
-          <w:szCs w:val="24"/>
-        </w:rPr>
-      </w:r>
-    </w:p>
-    <w:p>
-      <w:pPr>
-        <w:pStyle w:val="PreformattedText"/>
-        <w:rPr>
-          <w:color w:val="000000" w:themeColor="text1"/>
-        </w:rPr>
-      </w:pPr>
-      <w:bookmarkStart w:id="38" w:name="LC27"/>
-      <w:bookmarkEnd w:id="38"/>
-      <w:r>
-        <w:rPr>
-          <w:rStyle w:val="SourceText"/>
-          <w:rFonts w:ascii="Times New Roman" w:hAnsi="Times New Roman"/>
-          <w:color w:val="000000" w:themeColor="text1"/>
-          <w:sz w:val="24"/>
-          <w:szCs w:val="24"/>
-        </w:rPr>
-        <w:t>- The program must be able to identify whose team's turn it is, and which robot they should be using for their turn. It must also identify if it is a human team or a computer team.</w:t>
-      </w:r>
-    </w:p>
-    <w:p>
-      <w:pPr>
-        <w:pStyle w:val="PreformattedText"/>
-        <w:rPr>
-          <w:rFonts w:ascii="Times New Roman" w:hAnsi="Times New Roman"/>
-          <w:color w:val="000000" w:themeColor="text1"/>
-          <w:sz w:val="24"/>
-          <w:szCs w:val="24"/>
-        </w:rPr>
-      </w:pPr>
-      <w:bookmarkStart w:id="39" w:name="LC28"/>
-      <w:bookmarkStart w:id="40" w:name="LC28"/>
-      <w:bookmarkEnd w:id="40"/>
-      <w:r>
-        <w:rPr>
-          <w:rFonts w:ascii="Times New Roman" w:hAnsi="Times New Roman"/>
-          <w:color w:val="000000" w:themeColor="text1"/>
-          <w:sz w:val="24"/>
-          <w:szCs w:val="24"/>
-        </w:rPr>
-      </w:r>
-    </w:p>
-    <w:p>
-      <w:pPr>
-        <w:pStyle w:val="PreformattedText"/>
-        <w:rPr>
-          <w:color w:val="000000" w:themeColor="text1"/>
-        </w:rPr>
-      </w:pPr>
-      <w:bookmarkStart w:id="41" w:name="LC29"/>
-      <w:bookmarkEnd w:id="41"/>
-      <w:r>
-        <w:rPr>
-          <w:rStyle w:val="SourceText"/>
-          <w:rFonts w:ascii="Times New Roman" w:hAnsi="Times New Roman"/>
-          <w:color w:val="000000" w:themeColor="text1"/>
-          <w:sz w:val="24"/>
-          <w:szCs w:val="24"/>
-        </w:rPr>
-        <w:t>-If there are no human players in the game, the screen will show each teams moves one turn at a time. This will continue until either the game is over, or the user terminates the game. The user must be able to end the game because the game may take a long time, and may potentially never end.</w:t>
-      </w:r>
-    </w:p>
-    <w:p>
-      <w:pPr>
-        <w:pStyle w:val="PreformattedText"/>
-        <w:rPr>
-          <w:rFonts w:ascii="Times New Roman" w:hAnsi="Times New Roman"/>
-          <w:color w:val="000000" w:themeColor="text1"/>
-          <w:sz w:val="24"/>
-          <w:szCs w:val="24"/>
-        </w:rPr>
-      </w:pPr>
-      <w:bookmarkStart w:id="42" w:name="LC30"/>
-      <w:bookmarkStart w:id="43" w:name="LC30"/>
-      <w:bookmarkEnd w:id="43"/>
-      <w:r>
-        <w:rPr>
-          <w:rFonts w:ascii="Times New Roman" w:hAnsi="Times New Roman"/>
-          <w:color w:val="000000" w:themeColor="text1"/>
-          <w:sz w:val="24"/>
-          <w:szCs w:val="24"/>
-        </w:rPr>
-      </w:r>
-    </w:p>
-    <w:p>
-      <w:pPr>
-        <w:pStyle w:val="PreformattedText"/>
-        <w:rPr>
-          <w:color w:val="000000" w:themeColor="text1"/>
-        </w:rPr>
-      </w:pPr>
-      <w:bookmarkStart w:id="44" w:name="LC31"/>
-      <w:bookmarkEnd w:id="44"/>
-      <w:r>
-        <w:rPr>
-          <w:rStyle w:val="SourceText"/>
-          <w:rFonts w:ascii="Times New Roman" w:hAnsi="Times New Roman"/>
-          <w:color w:val="000000" w:themeColor="text1"/>
-          <w:sz w:val="24"/>
-          <w:szCs w:val="24"/>
-        </w:rPr>
-        <w:t>-If there are humans in the game, then the user will be able to see the entire board. Once their turn is over, they can observe the entire board and where the other players have moved to. If there is more than one human in the game, then they can both see the entire board.</w:t>
-      </w:r>
-    </w:p>
-    <w:p>
-      <w:pPr>
-        <w:pStyle w:val="PreformattedText"/>
-        <w:rPr>
-          <w:rFonts w:ascii="Times New Roman" w:hAnsi="Times New Roman"/>
-          <w:color w:val="000000" w:themeColor="text1"/>
-          <w:sz w:val="24"/>
-          <w:szCs w:val="24"/>
-        </w:rPr>
-      </w:pPr>
-      <w:bookmarkStart w:id="45" w:name="LC32"/>
-      <w:bookmarkStart w:id="46" w:name="LC32"/>
-      <w:bookmarkEnd w:id="46"/>
-      <w:r>
-        <w:rPr>
-          <w:rFonts w:ascii="Times New Roman" w:hAnsi="Times New Roman"/>
-          <w:color w:val="000000" w:themeColor="text1"/>
-          <w:sz w:val="24"/>
-          <w:szCs w:val="24"/>
-        </w:rPr>
-      </w:r>
-    </w:p>
-    <w:p>
-      <w:pPr>
-        <w:pStyle w:val="PreformattedText"/>
-        <w:rPr>
-          <w:color w:val="000000" w:themeColor="text1"/>
-        </w:rPr>
-      </w:pPr>
-      <w:bookmarkStart w:id="47" w:name="LC33"/>
-      <w:bookmarkEnd w:id="47"/>
-      <w:r>
-        <w:rPr>
-          <w:rStyle w:val="SourceText"/>
-          <w:rFonts w:ascii="Times New Roman" w:hAnsi="Times New Roman"/>
-          <w:color w:val="000000" w:themeColor="text1"/>
-          <w:sz w:val="24"/>
-          <w:szCs w:val="24"/>
-        </w:rPr>
-        <w:t>-If it is a human team's turn, they must be able to move the appropriate robot, if they choose to, or fire at a space.  They must also be able to move, fire, and then move again if they still have any moves left. These options will be determined by the user supplying input to the keyboard and mouse.</w:t>
-      </w:r>
-    </w:p>
-    <w:p>
-      <w:pPr>
-        <w:pStyle w:val="PreformattedText"/>
-        <w:rPr>
-          <w:rFonts w:ascii="Times New Roman" w:hAnsi="Times New Roman"/>
-          <w:color w:val="000000" w:themeColor="text1"/>
-          <w:sz w:val="24"/>
-          <w:szCs w:val="24"/>
-        </w:rPr>
-      </w:pPr>
-      <w:bookmarkStart w:id="48" w:name="LC34"/>
-      <w:bookmarkStart w:id="49" w:name="LC34"/>
-      <w:bookmarkEnd w:id="49"/>
-      <w:r>
-        <w:rPr>
-          <w:rFonts w:ascii="Times New Roman" w:hAnsi="Times New Roman"/>
-          <w:color w:val="000000" w:themeColor="text1"/>
-          <w:sz w:val="24"/>
-          <w:szCs w:val="24"/>
-        </w:rPr>
-      </w:r>
-    </w:p>
-    <w:p>
-      <w:pPr>
-        <w:pStyle w:val="PreformattedText"/>
-        <w:rPr>
-          <w:color w:val="000000" w:themeColor="text1"/>
-        </w:rPr>
-      </w:pPr>
-      <w:bookmarkStart w:id="50" w:name="LC35"/>
-      <w:bookmarkEnd w:id="50"/>
-      <w:r>
-        <w:rPr>
-          <w:rStyle w:val="SourceText"/>
-          <w:rFonts w:ascii="Times New Roman" w:hAnsi="Times New Roman"/>
-          <w:color w:val="000000" w:themeColor="text1"/>
-          <w:sz w:val="24"/>
-          <w:szCs w:val="24"/>
-        </w:rPr>
-        <w:t>-For teams that are being operated by the computer, the program must have an interpreter to take the moves determined by a certain AI code, and translate that into the computers actions in the game.</w:t>
-      </w:r>
-    </w:p>
-    <w:p>
-      <w:pPr>
-        <w:pStyle w:val="PreformattedText"/>
-        <w:rPr>
-          <w:rFonts w:ascii="Times New Roman" w:hAnsi="Times New Roman"/>
-          <w:color w:val="000000" w:themeColor="text1"/>
-          <w:sz w:val="24"/>
-          <w:szCs w:val="24"/>
-        </w:rPr>
-      </w:pPr>
-      <w:bookmarkStart w:id="51" w:name="LC36"/>
-      <w:bookmarkStart w:id="52" w:name="LC36"/>
-      <w:bookmarkEnd w:id="52"/>
-      <w:r>
-        <w:rPr>
-          <w:rFonts w:ascii="Times New Roman" w:hAnsi="Times New Roman"/>
-          <w:color w:val="000000" w:themeColor="text1"/>
-          <w:sz w:val="24"/>
-          <w:szCs w:val="24"/>
-        </w:rPr>
-      </w:r>
-    </w:p>
-    <w:p>
-      <w:pPr>
-        <w:pStyle w:val="PreformattedText"/>
-        <w:rPr>
-          <w:color w:val="000000" w:themeColor="text1"/>
-        </w:rPr>
-      </w:pPr>
-      <w:bookmarkStart w:id="53" w:name="LC37"/>
-      <w:bookmarkEnd w:id="53"/>
-      <w:r>
-        <w:rPr>
-          <w:rStyle w:val="SourceText"/>
-          <w:rFonts w:ascii="Times New Roman" w:hAnsi="Times New Roman"/>
-          <w:color w:val="000000" w:themeColor="text1"/>
-          <w:sz w:val="24"/>
-          <w:szCs w:val="24"/>
-        </w:rPr>
-        <w:t>-During the game, there will be a section on the side that will display the current statistics of the game. This will include each teams robots that remain, along with how much health they have left. For this to remain accurate, these statistics must be updated every time a robot shoots.</w:t>
-      </w:r>
-    </w:p>
-    <w:p>
-      <w:pPr>
-        <w:pStyle w:val="PreformattedText"/>
-        <w:rPr>
-          <w:rFonts w:ascii="Times New Roman" w:hAnsi="Times New Roman"/>
-          <w:color w:val="000000" w:themeColor="text1"/>
-          <w:sz w:val="24"/>
-          <w:szCs w:val="24"/>
-        </w:rPr>
-      </w:pPr>
-      <w:bookmarkStart w:id="54" w:name="LC38"/>
-      <w:bookmarkStart w:id="55" w:name="LC38"/>
-      <w:bookmarkEnd w:id="55"/>
-      <w:r>
-        <w:rPr>
-          <w:rFonts w:ascii="Times New Roman" w:hAnsi="Times New Roman"/>
-          <w:color w:val="000000" w:themeColor="text1"/>
-          <w:sz w:val="24"/>
-          <w:szCs w:val="24"/>
-        </w:rPr>
-      </w:r>
-    </w:p>
-    <w:p>
-      <w:pPr>
-        <w:pStyle w:val="PreformattedText"/>
-        <w:rPr>
-          <w:color w:val="000000" w:themeColor="text1"/>
-        </w:rPr>
-      </w:pPr>
-      <w:bookmarkStart w:id="56" w:name="LC39"/>
-      <w:bookmarkEnd w:id="56"/>
-      <w:r>
-        <w:rPr>
-          <w:rStyle w:val="SourceText"/>
-          <w:rFonts w:ascii="Times New Roman" w:hAnsi="Times New Roman"/>
-          <w:color w:val="000000" w:themeColor="text1"/>
-          <w:sz w:val="24"/>
-          <w:szCs w:val="24"/>
-        </w:rPr>
-        <w:t>-Once the game is over, a screen will be displayed that shows the final statistics of the game. This means that statistics must be kept track of for each team. This will include how much damage they dealt out, how much damage they received, and how many spaces they moved. After this it will update these statistics to the Robot Librarian.</w:t>
-      </w:r>
-    </w:p>
-    <w:p>
-      <w:pPr>
-        <w:pStyle w:val="PreformattedText"/>
-        <w:rPr>
-          <w:rFonts w:ascii="Times New Roman" w:hAnsi="Times New Roman"/>
-          <w:color w:val="000000" w:themeColor="text1"/>
-          <w:sz w:val="24"/>
-          <w:szCs w:val="24"/>
-        </w:rPr>
-      </w:pPr>
-      <w:bookmarkStart w:id="57" w:name="LC40"/>
-      <w:bookmarkStart w:id="58" w:name="LC40"/>
-      <w:bookmarkEnd w:id="58"/>
-      <w:r>
-        <w:rPr>
-          <w:rFonts w:ascii="Times New Roman" w:hAnsi="Times New Roman"/>
-          <w:color w:val="000000" w:themeColor="text1"/>
-          <w:sz w:val="24"/>
-          <w:szCs w:val="24"/>
-        </w:rPr>
-      </w:r>
-    </w:p>
-    <w:p>
-      <w:pPr>
-        <w:pStyle w:val="PreformattedText"/>
-        <w:rPr>
-          <w:rFonts w:ascii="Times New Roman" w:hAnsi="Times New Roman"/>
-          <w:color w:val="000000" w:themeColor="text1"/>
-          <w:sz w:val="24"/>
-          <w:szCs w:val="24"/>
-        </w:rPr>
-      </w:pPr>
-      <w:bookmarkStart w:id="59" w:name="LC41"/>
-      <w:bookmarkStart w:id="60" w:name="LC41"/>
-      <w:bookmarkEnd w:id="60"/>
-      <w:r>
-        <w:rPr>
-          <w:rFonts w:ascii="Times New Roman" w:hAnsi="Times New Roman"/>
-          <w:color w:val="000000" w:themeColor="text1"/>
-          <w:sz w:val="24"/>
-          <w:szCs w:val="24"/>
-        </w:rPr>
-      </w:r>
-    </w:p>
-    <w:p>
-      <w:pPr>
-        <w:pStyle w:val="PreformattedText"/>
-        <w:rPr>
-          <w:color w:val="000000" w:themeColor="text1"/>
-        </w:rPr>
-      </w:pPr>
-      <w:bookmarkStart w:id="61" w:name="LC42"/>
-      <w:bookmarkEnd w:id="61"/>
-      <w:r>
-        <w:rPr>
-          <w:rStyle w:val="SourceText"/>
-          <w:rFonts w:ascii="Times New Roman" w:hAnsi="Times New Roman"/>
-          <w:color w:val="000000" w:themeColor="text1"/>
-          <w:sz w:val="24"/>
-          <w:szCs w:val="24"/>
-        </w:rPr>
-        <w:t>Future Versions</w:t>
-      </w:r>
-    </w:p>
-    <w:p>
-      <w:pPr>
-        <w:pStyle w:val="PreformattedText"/>
-        <w:rPr>
-          <w:rFonts w:ascii="Times New Roman" w:hAnsi="Times New Roman"/>
-          <w:color w:val="000000" w:themeColor="text1"/>
-          <w:sz w:val="24"/>
-          <w:szCs w:val="24"/>
-        </w:rPr>
-      </w:pPr>
-      <w:bookmarkStart w:id="62" w:name="LC43"/>
-      <w:bookmarkStart w:id="63" w:name="LC43"/>
-      <w:bookmarkEnd w:id="63"/>
-      <w:r>
-        <w:rPr>
-          <w:rFonts w:ascii="Times New Roman" w:hAnsi="Times New Roman"/>
-          <w:color w:val="000000" w:themeColor="text1"/>
-          <w:sz w:val="24"/>
-          <w:szCs w:val="24"/>
-        </w:rPr>
-      </w:r>
-    </w:p>
-    <w:p>
-      <w:pPr>
-        <w:pStyle w:val="PreformattedText"/>
-        <w:rPr>
-          <w:color w:val="000000" w:themeColor="text1"/>
-        </w:rPr>
-      </w:pPr>
-      <w:bookmarkStart w:id="64" w:name="LC44"/>
+      <w:r>
+        <w:rPr>
+          <w:rStyle w:val="SourceText"/>
+          <w:rFonts w:ascii="times new roman" w:hAnsi="times new roman"/>
+          <w:sz w:val="24"/>
+          <w:szCs w:val="24"/>
+        </w:rPr>
+        <w:t>- Animation</w:t>
+      </w:r>
+    </w:p>
+    <w:p>
+      <w:pPr>
+        <w:pStyle w:val="PreformattedText"/>
+        <w:rPr/>
+      </w:pPr>
+      <w:bookmarkStart w:id="64" w:name="LC47"/>
       <w:bookmarkEnd w:id="64"/>
       <w:r>
         <w:rPr>
           <w:rStyle w:val="SourceText"/>
-          <w:rFonts w:ascii="Times New Roman" w:hAnsi="Times New Roman"/>
-          <w:color w:val="000000" w:themeColor="text1"/>
-          <w:sz w:val="24"/>
-          <w:szCs w:val="24"/>
-        </w:rPr>
-        <w:t xml:space="preserve">        </w:t>
-      </w:r>
-      <w:r>
-        <w:rPr>
-          <w:rStyle w:val="SourceText"/>
-          <w:rFonts w:ascii="Times New Roman" w:hAnsi="Times New Roman"/>
-          <w:color w:val="000000" w:themeColor="text1"/>
-          <w:sz w:val="24"/>
-          <w:szCs w:val="24"/>
-        </w:rPr>
-        <w:t>Due to time constraints we will not be able to include all of the components that we would like to. We have come up with a few ideas that we believe would improve the game, but they are not detrimental to the functionality of the game. We are not promising that these features will be added, they are just some of our ideas that could be added, given more time. The following is a few aspects that could be added in future versions.</w:t>
-      </w:r>
-    </w:p>
-    <w:p>
-      <w:pPr>
-        <w:pStyle w:val="PreformattedText"/>
-        <w:rPr>
-          <w:rFonts w:ascii="Times New Roman" w:hAnsi="Times New Roman"/>
-          <w:color w:val="000000" w:themeColor="text1"/>
-          <w:sz w:val="24"/>
-          <w:szCs w:val="24"/>
-        </w:rPr>
-      </w:pPr>
-      <w:bookmarkStart w:id="65" w:name="LC45"/>
-      <w:bookmarkStart w:id="66" w:name="LC45"/>
+          <w:rFonts w:ascii="times new roman" w:hAnsi="times new roman"/>
+          <w:sz w:val="24"/>
+          <w:szCs w:val="24"/>
+        </w:rPr>
+        <w:t xml:space="preserve">    </w:t>
+      </w:r>
+      <w:r>
+        <w:rPr>
+          <w:rStyle w:val="SourceText"/>
+          <w:rFonts w:ascii="times new roman" w:hAnsi="times new roman"/>
+          <w:sz w:val="24"/>
+          <w:szCs w:val="24"/>
+        </w:rPr>
+        <w:t>When a robot is moving to a new position on the map it looks as though it is driving there, instead of just disappearing and reappearing from space to space. Also when a robot is firing at a space on the map, it would show a missile flying through the air to the spot, and an explosion would be shown on collision.</w:t>
+      </w:r>
+    </w:p>
+    <w:p>
+      <w:pPr>
+        <w:pStyle w:val="PreformattedText"/>
+        <w:rPr>
+          <w:rFonts w:ascii="times new roman" w:hAnsi="times new roman"/>
+          <w:sz w:val="24"/>
+          <w:szCs w:val="24"/>
+        </w:rPr>
+      </w:pPr>
+      <w:bookmarkStart w:id="65" w:name="LC48"/>
+      <w:bookmarkStart w:id="66" w:name="LC48"/>
       <w:bookmarkEnd w:id="66"/>
       <w:r>
         <w:rPr>
-          <w:rFonts w:ascii="Times New Roman" w:hAnsi="Times New Roman"/>
-          <w:color w:val="000000" w:themeColor="text1"/>
-          <w:sz w:val="24"/>
-          <w:szCs w:val="24"/>
-        </w:rPr>
-      </w:r>
-    </w:p>
-    <w:p>
-      <w:pPr>
-        <w:pStyle w:val="PreformattedText"/>
-        <w:rPr>
-          <w:color w:val="000000" w:themeColor="text1"/>
-        </w:rPr>
-      </w:pPr>
-      <w:bookmarkStart w:id="67" w:name="LC46"/>
+          <w:rFonts w:ascii="times new roman" w:hAnsi="times new roman"/>
+          <w:sz w:val="24"/>
+          <w:szCs w:val="24"/>
+        </w:rPr>
+      </w:r>
+    </w:p>
+    <w:p>
+      <w:pPr>
+        <w:pStyle w:val="PreformattedText"/>
+        <w:rPr/>
+      </w:pPr>
+      <w:bookmarkStart w:id="67" w:name="LC49"/>
       <w:bookmarkEnd w:id="67"/>
       <w:r>
         <w:rPr>
           <w:rStyle w:val="SourceText"/>
-          <w:rFonts w:ascii="Times New Roman" w:hAnsi="Times New Roman"/>
-          <w:color w:val="000000" w:themeColor="text1"/>
+          <w:rFonts w:ascii="times new roman" w:hAnsi="times new roman"/>
+          <w:sz w:val="24"/>
+          <w:szCs w:val="24"/>
+        </w:rPr>
+        <w:t>-Sound Effects</w:t>
+      </w:r>
+    </w:p>
+    <w:p>
+      <w:pPr>
+        <w:pStyle w:val="PreformattedText"/>
+        <w:rPr/>
+      </w:pPr>
+      <w:bookmarkStart w:id="68" w:name="LC50"/>
+      <w:bookmarkEnd w:id="68"/>
+      <w:r>
+        <w:rPr>
+          <w:rStyle w:val="SourceText"/>
+          <w:rFonts w:ascii="times new roman" w:hAnsi="times new roman"/>
+          <w:sz w:val="24"/>
+          <w:szCs w:val="24"/>
+        </w:rPr>
+        <w:t xml:space="preserve">    </w:t>
+      </w:r>
+      <w:r>
+        <w:rPr>
+          <w:rStyle w:val="SourceText"/>
+          <w:rFonts w:ascii="times new roman" w:hAnsi="times new roman"/>
+          <w:sz w:val="24"/>
+          <w:szCs w:val="24"/>
+        </w:rPr>
+        <w:t>It would be nice to add sound effects to our game. This would possibly include sounds for firing missiles, explosions, and driving robots. We could also have some sort of intense background war music playing.</w:t>
+      </w:r>
+    </w:p>
+    <w:p>
+      <w:pPr>
+        <w:pStyle w:val="PreformattedText"/>
+        <w:rPr/>
+      </w:pPr>
+      <w:bookmarkStart w:id="69" w:name="LC51"/>
+      <w:bookmarkEnd w:id="69"/>
+      <w:r>
+        <w:rPr>
+          <w:rStyle w:val="SourceText"/>
+          <w:rFonts w:ascii="times new roman" w:hAnsi="times new roman"/>
+          <w:sz w:val="24"/>
+          <w:szCs w:val="24"/>
+        </w:rPr>
+        <w:t xml:space="preserve"> </w:t>
+      </w:r>
+    </w:p>
+    <w:p>
+      <w:pPr>
+        <w:pStyle w:val="PreformattedText"/>
+        <w:rPr/>
+      </w:pPr>
+      <w:bookmarkStart w:id="70" w:name="LC52"/>
+      <w:bookmarkEnd w:id="70"/>
+      <w:r>
+        <w:rPr>
+          <w:rStyle w:val="SourceText"/>
+          <w:rFonts w:ascii="times new roman" w:hAnsi="times new roman"/>
+          <w:sz w:val="24"/>
+          <w:szCs w:val="24"/>
+        </w:rPr>
+        <w:t xml:space="preserve"> </w:t>
+      </w:r>
+      <w:r>
+        <w:rPr>
+          <w:rStyle w:val="SourceText"/>
+          <w:rFonts w:ascii="times new roman" w:hAnsi="times new roman"/>
+          <w:sz w:val="24"/>
+          <w:szCs w:val="24"/>
+        </w:rPr>
+        <w:t>- More advanced AI</w:t>
+      </w:r>
+    </w:p>
+    <w:p>
+      <w:pPr>
+        <w:pStyle w:val="PreformattedText"/>
+        <w:rPr/>
+      </w:pPr>
+      <w:bookmarkStart w:id="71" w:name="LC53"/>
+      <w:bookmarkEnd w:id="71"/>
+      <w:r>
+        <w:rPr>
+          <w:rStyle w:val="SourceText"/>
+          <w:rFonts w:ascii="times new roman" w:hAnsi="times new roman"/>
+          <w:sz w:val="24"/>
+          <w:szCs w:val="24"/>
+        </w:rPr>
+        <w:t xml:space="preserve">    </w:t>
+      </w:r>
+      <w:r>
+        <w:rPr>
+          <w:rStyle w:val="SourceText"/>
+          <w:rFonts w:ascii="times new roman" w:hAnsi="times new roman"/>
+          <w:sz w:val="24"/>
+          <w:szCs w:val="24"/>
+        </w:rPr>
+        <w:t>Based on testing game-play, we would observe the actions of the CPU's strategy, and devise new strategies that would make the game more difficult for humans to play against. Perhaps, as an example, the CPU's could detect if another player is doing well, and teams up with other CPU's in the game to even things out. We would make an option in the game setup interface to choose a desired difficulty.</w:t>
+      </w:r>
+    </w:p>
+    <w:p>
+      <w:pPr>
+        <w:pStyle w:val="PreformattedText"/>
+        <w:rPr/>
+      </w:pPr>
+      <w:bookmarkStart w:id="72" w:name="LC54"/>
+      <w:bookmarkEnd w:id="72"/>
+      <w:r>
+        <w:rPr>
+          <w:rStyle w:val="SourceText"/>
+          <w:rFonts w:ascii="times new roman" w:hAnsi="times new roman"/>
           <w:sz w:val="24"/>
           <w:szCs w:val="24"/>
         </w:rPr>
         <w:t xml:space="preserve">  </w:t>
       </w:r>
-      <w:r>
-        <w:rPr>
-          <w:rStyle w:val="SourceText"/>
-          <w:rFonts w:ascii="Times New Roman" w:hAnsi="Times New Roman"/>
-          <w:color w:val="000000" w:themeColor="text1"/>
-          <w:sz w:val="24"/>
-          <w:szCs w:val="24"/>
-        </w:rPr>
-        <w:t>- Animation</w:t>
-      </w:r>
-    </w:p>
-    <w:p>
-      <w:pPr>
-        <w:pStyle w:val="PreformattedText"/>
-        <w:rPr>
-          <w:color w:val="000000" w:themeColor="text1"/>
-        </w:rPr>
-      </w:pPr>
-      <w:bookmarkStart w:id="68" w:name="LC47"/>
-      <w:bookmarkEnd w:id="68"/>
-      <w:r>
-        <w:rPr>
-          <w:rStyle w:val="SourceText"/>
-          <w:rFonts w:ascii="Times New Roman" w:hAnsi="Times New Roman"/>
-          <w:color w:val="000000" w:themeColor="text1"/>
+    </w:p>
+    <w:p>
+      <w:pPr>
+        <w:pStyle w:val="PreformattedText"/>
+        <w:rPr/>
+      </w:pPr>
+      <w:bookmarkStart w:id="73" w:name="LC55"/>
+      <w:bookmarkEnd w:id="73"/>
+      <w:r>
+        <w:rPr>
+          <w:rStyle w:val="SourceText"/>
+          <w:rFonts w:ascii="times new roman" w:hAnsi="times new roman"/>
+          <w:sz w:val="24"/>
+          <w:szCs w:val="24"/>
+        </w:rPr>
+        <w:t xml:space="preserve">- Networking </w:t>
+      </w:r>
+    </w:p>
+    <w:p>
+      <w:pPr>
+        <w:pStyle w:val="PreformattedText"/>
+        <w:rPr/>
+      </w:pPr>
+      <w:bookmarkStart w:id="74" w:name="LC56"/>
+      <w:bookmarkEnd w:id="74"/>
+      <w:r>
+        <w:rPr>
+          <w:rStyle w:val="SourceText"/>
+          <w:rFonts w:ascii="times new roman" w:hAnsi="times new roman"/>
           <w:sz w:val="24"/>
           <w:szCs w:val="24"/>
         </w:rPr>
@@ -1767,69 +1791,133 @@
       <w:r>
         <w:rPr>
           <w:rStyle w:val="SourceText"/>
-          <w:rFonts w:ascii="Times New Roman" w:hAnsi="Times New Roman"/>
-          <w:color w:val="000000" w:themeColor="text1"/>
-          <w:sz w:val="24"/>
-          <w:szCs w:val="24"/>
-        </w:rPr>
-        <w:t>When a robot is moving to a new position on the map it looks as though it is driving there, instead of just disappearing and reappearing from space to space. Also when a robot is firing at a space on the map, it would show a missile flying through the air to the spot, and an explosion would be shown on collision.</w:t>
-      </w:r>
-    </w:p>
-    <w:p>
-      <w:pPr>
-        <w:pStyle w:val="PreformattedText"/>
-        <w:rPr>
-          <w:rFonts w:ascii="Times New Roman" w:hAnsi="Times New Roman"/>
-          <w:color w:val="000000" w:themeColor="text1"/>
-          <w:sz w:val="24"/>
-          <w:szCs w:val="24"/>
-        </w:rPr>
-      </w:pPr>
-      <w:bookmarkStart w:id="69" w:name="LC48"/>
-      <w:bookmarkStart w:id="70" w:name="LC48"/>
-      <w:bookmarkEnd w:id="70"/>
-      <w:r>
-        <w:rPr>
-          <w:rFonts w:ascii="Times New Roman" w:hAnsi="Times New Roman"/>
-          <w:color w:val="000000" w:themeColor="text1"/>
-          <w:sz w:val="24"/>
-          <w:szCs w:val="24"/>
-        </w:rPr>
-      </w:r>
-    </w:p>
-    <w:p>
-      <w:pPr>
-        <w:pStyle w:val="PreformattedText"/>
-        <w:rPr>
-          <w:color w:val="000000" w:themeColor="text1"/>
-        </w:rPr>
-      </w:pPr>
-      <w:bookmarkStart w:id="71" w:name="LC49"/>
-      <w:bookmarkEnd w:id="71"/>
-      <w:r>
-        <w:rPr>
-          <w:rStyle w:val="SourceText"/>
-          <w:rFonts w:ascii="Times New Roman" w:hAnsi="Times New Roman"/>
-          <w:color w:val="000000" w:themeColor="text1"/>
-          <w:sz w:val="24"/>
-          <w:szCs w:val="24"/>
-        </w:rPr>
-        <w:t>-Sound Effects</w:t>
-      </w:r>
-    </w:p>
-    <w:p>
-      <w:pPr>
-        <w:pStyle w:val="PreformattedText"/>
-        <w:rPr>
-          <w:color w:val="000000" w:themeColor="text1"/>
-        </w:rPr>
-      </w:pPr>
-      <w:bookmarkStart w:id="72" w:name="LC50"/>
-      <w:bookmarkEnd w:id="72"/>
-      <w:r>
-        <w:rPr>
-          <w:rStyle w:val="SourceText"/>
-          <w:rFonts w:ascii="Times New Roman" w:hAnsi="Times New Roman"/>
+          <w:rFonts w:ascii="times new roman" w:hAnsi="times new roman"/>
+          <w:sz w:val="24"/>
+          <w:szCs w:val="24"/>
+        </w:rPr>
+        <w:t>As of now, our game is designed to be played on a single computer. In a future version, the game would be able to be played on different computers for different human players. Each players screen would only display the area that they are allowed see, and would not be allowed to do anything until it is their turn to move. This would be more desirable for multi-player use.</w:t>
+      </w:r>
+    </w:p>
+    <w:p>
+      <w:pPr>
+        <w:pStyle w:val="PreformattedText"/>
+        <w:rPr>
+          <w:rFonts w:ascii="times new roman" w:hAnsi="times new roman"/>
+          <w:sz w:val="24"/>
+          <w:szCs w:val="24"/>
+        </w:rPr>
+      </w:pPr>
+      <w:bookmarkStart w:id="75" w:name="LC57"/>
+      <w:bookmarkStart w:id="76" w:name="LC57"/>
+      <w:bookmarkEnd w:id="76"/>
+      <w:r>
+        <w:rPr>
+          <w:rFonts w:ascii="times new roman" w:hAnsi="times new roman"/>
+          <w:sz w:val="24"/>
+          <w:szCs w:val="24"/>
+        </w:rPr>
+      </w:r>
+    </w:p>
+    <w:p>
+      <w:pPr>
+        <w:pStyle w:val="PreformattedText"/>
+        <w:rPr/>
+      </w:pPr>
+      <w:bookmarkStart w:id="77" w:name="LC58"/>
+      <w:bookmarkEnd w:id="77"/>
+      <w:r>
+        <w:rPr>
+          <w:rStyle w:val="SourceText"/>
+          <w:rFonts w:ascii="times new roman" w:hAnsi="times new roman"/>
+          <w:sz w:val="24"/>
+          <w:szCs w:val="24"/>
+        </w:rPr>
+        <w:t>-Choice of team</w:t>
+      </w:r>
+    </w:p>
+    <w:p>
+      <w:pPr>
+        <w:pStyle w:val="PreformattedText"/>
+        <w:rPr/>
+      </w:pPr>
+      <w:bookmarkStart w:id="78" w:name="LC59"/>
+      <w:bookmarkEnd w:id="78"/>
+      <w:r>
+        <w:rPr>
+          <w:rStyle w:val="SourceText"/>
+          <w:rFonts w:ascii="times new roman" w:hAnsi="times new roman"/>
+          <w:sz w:val="24"/>
+          <w:szCs w:val="24"/>
+        </w:rPr>
+        <w:t xml:space="preserve">   </w:t>
+      </w:r>
+      <w:r>
+        <w:rPr>
+          <w:rStyle w:val="SourceText"/>
+          <w:rFonts w:ascii="times new roman" w:hAnsi="times new roman"/>
+          <w:sz w:val="24"/>
+          <w:szCs w:val="24"/>
+        </w:rPr>
+        <w:t>It would be nice to add a feature that allows the user to choose their team that they would be playing with.</w:t>
+      </w:r>
+    </w:p>
+    <w:p>
+      <w:pPr>
+        <w:pStyle w:val="PreformattedText"/>
+        <w:rPr/>
+      </w:pPr>
+      <w:bookmarkStart w:id="79" w:name="LC60"/>
+      <w:bookmarkEnd w:id="79"/>
+      <w:r>
+        <w:rPr>
+          <w:rStyle w:val="SourceText"/>
+          <w:rFonts w:ascii="times new roman" w:hAnsi="times new roman"/>
+          <w:sz w:val="24"/>
+          <w:szCs w:val="24"/>
+        </w:rPr>
+        <w:t xml:space="preserve"> </w:t>
+      </w:r>
+    </w:p>
+    <w:p>
+      <w:pPr>
+        <w:pStyle w:val="PreformattedText"/>
+        <w:rPr/>
+      </w:pPr>
+      <w:bookmarkStart w:id="80" w:name="LC61"/>
+      <w:bookmarkEnd w:id="80"/>
+      <w:r>
+        <w:rPr>
+          <w:rStyle w:val="SourceText"/>
+          <w:rFonts w:ascii="times new roman" w:hAnsi="times new roman"/>
+          <w:sz w:val="24"/>
+          <w:szCs w:val="24"/>
+        </w:rPr>
+        <w:t xml:space="preserve"> </w:t>
+      </w:r>
+      <w:r>
+        <w:rPr>
+          <w:rStyle w:val="SourceText"/>
+          <w:rFonts w:ascii="times new roman" w:hAnsi="times new roman"/>
+          <w:sz w:val="24"/>
+          <w:szCs w:val="24"/>
+        </w:rPr>
+        <w:t>- Feedback based on user testing</w:t>
+      </w:r>
+    </w:p>
+    <w:p>
+      <w:pPr>
+        <w:pStyle w:val="PreformattedText"/>
+        <w:rPr>
+          <w:rFonts w:ascii="Times New Roman" w:hAnsi="Times New Roman" w:cs="Times New Roman"/>
+          <w:color w:val="000000" w:themeColor="text1"/>
+          <w:sz w:val="24"/>
+          <w:szCs w:val="24"/>
+        </w:rPr>
+      </w:pPr>
+      <w:r>
+        <w:rPr>
+          <w:rStyle w:val="SourceText"/>
+          <w:rFonts w:ascii="times new roman" w:hAnsi="times new roman"/>
           <w:color w:val="000000" w:themeColor="text1"/>
           <w:sz w:val="24"/>
           <w:szCs w:val="24"/>
@@ -1839,303 +1927,12 @@
       <w:r>
         <w:rPr>
           <w:rStyle w:val="SourceText"/>
-          <w:rFonts w:ascii="Times New Roman" w:hAnsi="Times New Roman"/>
-          <w:color w:val="000000" w:themeColor="text1"/>
-          <w:sz w:val="24"/>
-          <w:szCs w:val="24"/>
-        </w:rPr>
-        <w:t>It would be nice to add sound effects to our game. This would possibly include sounds for firing missiles, explosions, and driving robots. We could also have some sort of intense background war music playing.</w:t>
-      </w:r>
-    </w:p>
-    <w:p>
-      <w:pPr>
-        <w:pStyle w:val="PreformattedText"/>
-        <w:rPr>
-          <w:color w:val="000000" w:themeColor="text1"/>
-        </w:rPr>
-      </w:pPr>
-      <w:bookmarkStart w:id="73" w:name="LC51"/>
-      <w:bookmarkEnd w:id="73"/>
-      <w:r>
-        <w:rPr>
-          <w:rStyle w:val="SourceText"/>
-          <w:rFonts w:ascii="Times New Roman" w:hAnsi="Times New Roman"/>
-          <w:color w:val="000000" w:themeColor="text1"/>
-          <w:sz w:val="24"/>
-          <w:szCs w:val="24"/>
-        </w:rPr>
-        <w:t xml:space="preserve"> </w:t>
-      </w:r>
-    </w:p>
-    <w:p>
-      <w:pPr>
-        <w:pStyle w:val="PreformattedText"/>
-        <w:rPr>
-          <w:color w:val="000000" w:themeColor="text1"/>
-        </w:rPr>
-      </w:pPr>
-      <w:bookmarkStart w:id="74" w:name="LC52"/>
-      <w:bookmarkEnd w:id="74"/>
-      <w:r>
-        <w:rPr>
-          <w:rStyle w:val="SourceText"/>
-          <w:rFonts w:ascii="Times New Roman" w:hAnsi="Times New Roman"/>
-          <w:color w:val="000000" w:themeColor="text1"/>
-          <w:sz w:val="24"/>
-          <w:szCs w:val="24"/>
-        </w:rPr>
-        <w:t xml:space="preserve"> </w:t>
-      </w:r>
-      <w:r>
-        <w:rPr>
-          <w:rStyle w:val="SourceText"/>
-          <w:rFonts w:ascii="Times New Roman" w:hAnsi="Times New Roman"/>
-          <w:color w:val="000000" w:themeColor="text1"/>
-          <w:sz w:val="24"/>
-          <w:szCs w:val="24"/>
-        </w:rPr>
-        <w:t>- More advanced AI</w:t>
-      </w:r>
-    </w:p>
-    <w:p>
-      <w:pPr>
-        <w:pStyle w:val="PreformattedText"/>
-        <w:rPr>
-          <w:color w:val="000000" w:themeColor="text1"/>
-        </w:rPr>
-      </w:pPr>
-      <w:bookmarkStart w:id="75" w:name="LC53"/>
-      <w:bookmarkEnd w:id="75"/>
-      <w:r>
-        <w:rPr>
-          <w:rStyle w:val="SourceText"/>
-          <w:rFonts w:ascii="Times New Roman" w:hAnsi="Times New Roman"/>
-          <w:color w:val="000000" w:themeColor="text1"/>
-          <w:sz w:val="24"/>
-          <w:szCs w:val="24"/>
-        </w:rPr>
-        <w:t xml:space="preserve">    </w:t>
-      </w:r>
-      <w:r>
-        <w:rPr>
-          <w:rStyle w:val="SourceText"/>
-          <w:rFonts w:ascii="Times New Roman" w:hAnsi="Times New Roman"/>
-          <w:color w:val="000000" w:themeColor="text1"/>
-          <w:sz w:val="24"/>
-          <w:szCs w:val="24"/>
-        </w:rPr>
-        <w:t>Based on testing game-play, we would observe the actions of the CPU's strategy, and devise new strategies that would make the game more difficult for humans to play against. Perhaps, as an example, the CPU's could detect if another player is doing well, and teams up with other CPU's in the game to even things out. We would make an option in the game setup interface to choose a desired difficulty.</w:t>
-      </w:r>
-    </w:p>
-    <w:p>
-      <w:pPr>
-        <w:pStyle w:val="PreformattedText"/>
-        <w:rPr>
-          <w:color w:val="000000" w:themeColor="text1"/>
-        </w:rPr>
-      </w:pPr>
-      <w:bookmarkStart w:id="76" w:name="LC54"/>
-      <w:bookmarkEnd w:id="76"/>
-      <w:r>
-        <w:rPr>
-          <w:rStyle w:val="SourceText"/>
-          <w:rFonts w:ascii="Times New Roman" w:hAnsi="Times New Roman"/>
-          <w:color w:val="000000" w:themeColor="text1"/>
-          <w:sz w:val="24"/>
-          <w:szCs w:val="24"/>
-        </w:rPr>
-        <w:t xml:space="preserve">  </w:t>
-      </w:r>
-    </w:p>
-    <w:p>
-      <w:pPr>
-        <w:pStyle w:val="PreformattedText"/>
-        <w:rPr>
-          <w:color w:val="000000" w:themeColor="text1"/>
-        </w:rPr>
-      </w:pPr>
-      <w:bookmarkStart w:id="77" w:name="LC55"/>
-      <w:bookmarkEnd w:id="77"/>
-      <w:r>
-        <w:rPr>
-          <w:rStyle w:val="SourceText"/>
-          <w:rFonts w:ascii="Times New Roman" w:hAnsi="Times New Roman"/>
-          <w:color w:val="000000" w:themeColor="text1"/>
-          <w:sz w:val="24"/>
-          <w:szCs w:val="24"/>
-        </w:rPr>
-        <w:t xml:space="preserve">- Networking </w:t>
-      </w:r>
-    </w:p>
-    <w:p>
-      <w:pPr>
-        <w:pStyle w:val="PreformattedText"/>
-        <w:rPr>
-          <w:color w:val="000000" w:themeColor="text1"/>
-        </w:rPr>
-      </w:pPr>
-      <w:bookmarkStart w:id="78" w:name="LC56"/>
-      <w:bookmarkEnd w:id="78"/>
-      <w:r>
-        <w:rPr>
-          <w:rStyle w:val="SourceText"/>
-          <w:rFonts w:ascii="Times New Roman" w:hAnsi="Times New Roman"/>
-          <w:color w:val="000000" w:themeColor="text1"/>
-          <w:sz w:val="24"/>
-          <w:szCs w:val="24"/>
-        </w:rPr>
-        <w:t xml:space="preserve">    </w:t>
-      </w:r>
-      <w:r>
-        <w:rPr>
-          <w:rStyle w:val="SourceText"/>
-          <w:rFonts w:ascii="Times New Roman" w:hAnsi="Times New Roman"/>
-          <w:color w:val="000000" w:themeColor="text1"/>
-          <w:sz w:val="24"/>
-          <w:szCs w:val="24"/>
-        </w:rPr>
-        <w:t>As of now, our game is designed to be played on a single computer. In a future version, the game would be able to be played on different computers for different human players. Each players screen would only display the area that they are allowed see, and would not be allowed to do anything until it is their turn to move. This would be more desirable for multi-player use.</w:t>
-      </w:r>
-    </w:p>
-    <w:p>
-      <w:pPr>
-        <w:pStyle w:val="PreformattedText"/>
-        <w:rPr>
-          <w:rFonts w:ascii="Times New Roman" w:hAnsi="Times New Roman"/>
-          <w:color w:val="000000" w:themeColor="text1"/>
-          <w:sz w:val="24"/>
-          <w:szCs w:val="24"/>
-        </w:rPr>
-      </w:pPr>
-      <w:bookmarkStart w:id="79" w:name="LC57"/>
-      <w:bookmarkStart w:id="80" w:name="LC57"/>
-      <w:bookmarkEnd w:id="80"/>
-      <w:r>
-        <w:rPr>
-          <w:rFonts w:ascii="Times New Roman" w:hAnsi="Times New Roman"/>
-          <w:color w:val="000000" w:themeColor="text1"/>
-          <w:sz w:val="24"/>
-          <w:szCs w:val="24"/>
-        </w:rPr>
-      </w:r>
-    </w:p>
-    <w:p>
-      <w:pPr>
-        <w:pStyle w:val="PreformattedText"/>
-        <w:rPr>
-          <w:color w:val="000000" w:themeColor="text1"/>
-        </w:rPr>
-      </w:pPr>
-      <w:bookmarkStart w:id="81" w:name="LC58"/>
-      <w:bookmarkEnd w:id="81"/>
-      <w:r>
-        <w:rPr>
-          <w:rStyle w:val="SourceText"/>
-          <w:rFonts w:ascii="Times New Roman" w:hAnsi="Times New Roman"/>
-          <w:color w:val="000000" w:themeColor="text1"/>
-          <w:sz w:val="24"/>
-          <w:szCs w:val="24"/>
-        </w:rPr>
-        <w:t>-Choice of team</w:t>
-      </w:r>
-    </w:p>
-    <w:p>
-      <w:pPr>
-        <w:pStyle w:val="PreformattedText"/>
-        <w:rPr>
-          <w:color w:val="000000" w:themeColor="text1"/>
-        </w:rPr>
-      </w:pPr>
-      <w:bookmarkStart w:id="82" w:name="LC59"/>
-      <w:bookmarkEnd w:id="82"/>
-      <w:r>
-        <w:rPr>
-          <w:rStyle w:val="SourceText"/>
-          <w:rFonts w:ascii="Times New Roman" w:hAnsi="Times New Roman"/>
-          <w:color w:val="000000" w:themeColor="text1"/>
-          <w:sz w:val="24"/>
-          <w:szCs w:val="24"/>
-        </w:rPr>
-        <w:t xml:space="preserve">   </w:t>
-      </w:r>
-      <w:r>
-        <w:rPr>
-          <w:rStyle w:val="SourceText"/>
-          <w:rFonts w:ascii="Times New Roman" w:hAnsi="Times New Roman"/>
-          <w:color w:val="000000" w:themeColor="text1"/>
-          <w:sz w:val="24"/>
-          <w:szCs w:val="24"/>
-        </w:rPr>
-        <w:t>It would be nice to add a feature that allows the user to choose their team that they would be playing with.</w:t>
-      </w:r>
-    </w:p>
-    <w:p>
-      <w:pPr>
-        <w:pStyle w:val="PreformattedText"/>
-        <w:rPr>
-          <w:color w:val="000000" w:themeColor="text1"/>
-        </w:rPr>
-      </w:pPr>
-      <w:bookmarkStart w:id="83" w:name="LC60"/>
-      <w:bookmarkEnd w:id="83"/>
-      <w:r>
-        <w:rPr>
-          <w:rStyle w:val="SourceText"/>
-          <w:rFonts w:ascii="Times New Roman" w:hAnsi="Times New Roman"/>
-          <w:color w:val="000000" w:themeColor="text1"/>
-          <w:sz w:val="24"/>
-          <w:szCs w:val="24"/>
-        </w:rPr>
-        <w:t xml:space="preserve"> </w:t>
-      </w:r>
-    </w:p>
-    <w:p>
-      <w:pPr>
-        <w:pStyle w:val="PreformattedText"/>
-        <w:rPr>
-          <w:color w:val="000000" w:themeColor="text1"/>
-        </w:rPr>
-      </w:pPr>
-      <w:bookmarkStart w:id="84" w:name="LC61"/>
-      <w:bookmarkEnd w:id="84"/>
-      <w:r>
-        <w:rPr>
-          <w:rStyle w:val="SourceText"/>
-          <w:rFonts w:ascii="Times New Roman" w:hAnsi="Times New Roman"/>
-          <w:color w:val="000000" w:themeColor="text1"/>
-          <w:sz w:val="24"/>
-          <w:szCs w:val="24"/>
-        </w:rPr>
-        <w:t xml:space="preserve"> </w:t>
-      </w:r>
-      <w:r>
-        <w:rPr>
-          <w:rStyle w:val="SourceText"/>
-          <w:rFonts w:ascii="Times New Roman" w:hAnsi="Times New Roman"/>
-          <w:color w:val="000000" w:themeColor="text1"/>
-          <w:sz w:val="24"/>
-          <w:szCs w:val="24"/>
-        </w:rPr>
-        <w:t>- Feedback based on user testing</w:t>
-      </w:r>
-    </w:p>
-    <w:p>
-      <w:pPr>
-        <w:pStyle w:val="Normal"/>
-        <w:rPr>
-          <w:rFonts w:ascii="Times New Roman" w:hAnsi="Times New Roman" w:cs="Times New Roman"/>
-          <w:color w:val="000000" w:themeColor="text1"/>
-          <w:sz w:val="24"/>
-          <w:szCs w:val="24"/>
-        </w:rPr>
-      </w:pPr>
-      <w:r>
-        <w:rPr>
-          <w:rFonts w:cs="Times New Roman" w:ascii="Times New Roman" w:hAnsi="Times New Roman"/>
-          <w:color w:val="000000" w:themeColor="text1"/>
-          <w:sz w:val="24"/>
-          <w:szCs w:val="24"/>
-        </w:rPr>
+          <w:rFonts w:ascii="times new roman" w:hAnsi="times new roman"/>
+          <w:color w:val="000000" w:themeColor="text1"/>
+          <w:sz w:val="24"/>
+          <w:szCs w:val="24"/>
+        </w:rPr>
+        <w:t xml:space="preserve">Once we have a working version of our game, we would test it with some people and use their feedback to make improvements based on their opinions.  </w:t>
       </w:r>
     </w:p>
     <w:p>
@@ -2587,7 +2384,7 @@
                   </pic:nvPicPr>
                   <pic:blipFill>
                     <a:blip r:embed="rId2"/>
-                    <a:srcRect l="0" t="0" r="0" b="38313"/>
+                    <a:srcRect l="0" t="0" r="0" b="41372"/>
                     <a:stretch>
                       <a:fillRect/>
                     </a:stretch>
@@ -2706,7 +2503,7 @@
                   </pic:nvPicPr>
                   <pic:blipFill>
                     <a:blip r:embed="rId3"/>
-                    <a:srcRect l="0" t="0" r="0" b="19449"/>
+                    <a:srcRect l="0" t="0" r="0" b="21004"/>
                     <a:stretch>
                       <a:fillRect/>
                     </a:stretch>
@@ -2786,7 +2583,7 @@
                   </pic:nvPicPr>
                   <pic:blipFill>
                     <a:blip r:embed="rId4"/>
-                    <a:srcRect l="0" t="0" r="0" b="18291"/>
+                    <a:srcRect l="0" t="0" r="0" b="19748"/>
                     <a:stretch>
                       <a:fillRect/>
                     </a:stretch>
@@ -2885,7 +2682,7 @@
                   </pic:nvPicPr>
                   <pic:blipFill>
                     <a:blip r:embed="rId5"/>
-                    <a:srcRect l="7691" t="15952" r="8973" b="15380"/>
+                    <a:srcRect l="7688" t="15942" r="8967" b="15380"/>
                     <a:stretch>
                       <a:fillRect/>
                     </a:stretch>
@@ -3049,7 +2846,7 @@
                   </pic:nvPicPr>
                   <pic:blipFill>
                     <a:blip r:embed="rId6"/>
-                    <a:srcRect l="6729" t="15380" r="7848" b="13391"/>
+                    <a:srcRect l="6723" t="15380" r="7842" b="13391"/>
                     <a:stretch>
                       <a:fillRect/>
                     </a:stretch>
@@ -3129,7 +2926,7 @@
                   </pic:nvPicPr>
                   <pic:blipFill>
                     <a:blip r:embed="rId7"/>
-                    <a:srcRect l="6891" t="14530" r="8332" b="15091"/>
+                    <a:srcRect l="6891" t="14530" r="8326" b="15081"/>
                     <a:stretch>
                       <a:fillRect/>
                     </a:stretch>
@@ -3210,7 +3007,7 @@
                   </pic:nvPicPr>
                   <pic:blipFill>
                     <a:blip r:embed="rId8"/>
-                    <a:srcRect l="6891" t="13952" r="8651" b="13952"/>
+                    <a:srcRect l="6891" t="13942" r="8651" b="13942"/>
                     <a:stretch>
                       <a:fillRect/>
                     </a:stretch>
@@ -3269,7 +3066,7 @@
                   </pic:nvPicPr>
                   <pic:blipFill>
                     <a:blip r:embed="rId9"/>
-                    <a:srcRect l="6566" t="14241" r="8173" b="13102"/>
+                    <a:srcRect l="6563" t="14241" r="8173" b="13091"/>
                     <a:stretch>
                       <a:fillRect/>
                     </a:stretch>
@@ -3328,8 +3125,8 @@
         <w:jc w:val="left"/>
         <w:rPr/>
       </w:pPr>
-      <w:bookmarkStart w:id="85" w:name="_GoBack"/>
-      <w:bookmarkEnd w:id="85"/>
+      <w:bookmarkStart w:id="81" w:name="_GoBack"/>
+      <w:bookmarkEnd w:id="81"/>
       <w:r>
         <w:rPr/>
         <w:drawing>
@@ -3351,7 +3148,7 @@
                   </pic:nvPicPr>
                   <pic:blipFill>
                     <a:blip r:embed="rId10"/>
-                    <a:srcRect l="7048" t="13952" r="7370" b="13391"/>
+                    <a:srcRect l="7048" t="13942" r="7364" b="13391"/>
                     <a:stretch>
                       <a:fillRect/>
                     </a:stretch>
@@ -3398,7 +3195,6 @@
     <w:rPrDefault>
       <w:rPr>
         <w:rFonts w:ascii="Calibri" w:hAnsi="Calibri" w:eastAsia="SimSun" w:cs="" w:asciiTheme="minorHAnsi" w:cstheme="minorBidi" w:hAnsiTheme="minorHAnsi"/>
-        <w:sz w:val="22"/>
         <w:szCs w:val="22"/>
         <w:lang w:val="en-CA" w:eastAsia="en-US" w:bidi="ar-SA"/>
       </w:rPr>
@@ -3789,12 +3585,12 @@
       <w:widowControl/>
       <w:suppressAutoHyphens w:val="true"/>
       <w:bidi w:val="0"/>
-      <w:spacing w:before="0" w:after="160" w:lineRule="auto" w:line="259"/>
+      <w:spacing w:lineRule="auto" w:line="259" w:before="0" w:after="160"/>
       <w:jc w:val="left"/>
     </w:pPr>
     <w:rPr>
-      <w:rFonts w:eastAsia="Calibri" w:eastAsiaTheme="minorHAnsi" w:ascii="Calibri" w:hAnsi="Calibri" w:cs=""/>
-      <w:color w:val="auto"/>
+      <w:rFonts w:ascii="Calibri" w:hAnsi="Calibri" w:eastAsia="Calibri" w:cs="" w:eastAsiaTheme="minorHAnsi"/>
+      <w:color w:val="00000A"/>
       <w:sz w:val="22"/>
       <w:szCs w:val="22"/>
       <w:lang w:val="en-CA" w:eastAsia="en-US" w:bidi="ar-SA"/>

</xml_diff>

<commit_message>
Adding the final document and pdf to the folder, ALL DONE!
</commit_message>
<xml_diff>
--- a/doc/CMPT370Requirements.docx
+++ b/doc/CMPT370Requirements.docx
@@ -394,27 +394,706 @@
     </w:p>
     <w:p>
       <w:pPr>
+        <w:pStyle w:val="Standard"/>
         <w:jc w:val="center"/>
         <w:rPr>
           <w:rFonts w:ascii="Times New Roman" w:hAnsi="Times New Roman" w:cs="Times New Roman"/>
-          <w:color w:val="000000" w:themeColor="text1"/>
-          <w:sz w:val="28"/>
-          <w:szCs w:val="28"/>
-        </w:rPr>
-      </w:pPr>
-    </w:p>
-    <w:p>
-      <w:pPr>
-        <w:rPr>
-          <w:rFonts w:ascii="Times New Roman" w:hAnsi="Times New Roman" w:cs="Times New Roman"/>
-          <w:color w:val="000000" w:themeColor="text1"/>
-          <w:sz w:val="28"/>
-          <w:szCs w:val="28"/>
-        </w:rPr>
-      </w:pPr>
-      <w:r>
-        <w:rPr>
-          <w:rFonts w:ascii="Times New Roman" w:hAnsi="Times New Roman" w:cs="Times New Roman"/>
+          <w:color w:val="000000"/>
+          <w:sz w:val="28"/>
+          <w:szCs w:val="28"/>
+        </w:rPr>
+      </w:pPr>
+      <w:r>
+        <w:rPr>
+          <w:rFonts w:ascii="Times New Roman" w:hAnsi="Times New Roman" w:cs="Times New Roman"/>
+          <w:color w:val="000000"/>
+          <w:sz w:val="28"/>
+          <w:szCs w:val="28"/>
+        </w:rPr>
+        <w:lastRenderedPageBreak/>
+        <w:t>Table of Contents</w:t>
+      </w:r>
+    </w:p>
+    <w:p>
+      <w:pPr>
+        <w:pStyle w:val="Standard"/>
+        <w:rPr>
+          <w:sz w:val="28"/>
+          <w:szCs w:val="28"/>
+        </w:rPr>
+      </w:pPr>
+    </w:p>
+    <w:p>
+      <w:pPr>
+        <w:pStyle w:val="Standard"/>
+        <w:rPr>
+          <w:sz w:val="28"/>
+          <w:szCs w:val="28"/>
+        </w:rPr>
+      </w:pPr>
+    </w:p>
+    <w:p>
+      <w:pPr>
+        <w:pStyle w:val="Standard"/>
+        <w:rPr>
+          <w:sz w:val="28"/>
+          <w:szCs w:val="28"/>
+        </w:rPr>
+      </w:pPr>
+      <w:r>
+        <w:rPr>
+          <w:rFonts w:ascii="Times New Roman" w:hAnsi="Times New Roman" w:cs="Times New Roman"/>
+          <w:color w:val="000000"/>
+          <w:sz w:val="28"/>
+          <w:szCs w:val="28"/>
+        </w:rPr>
+        <w:t>Premise</w:t>
+      </w:r>
+      <w:r>
+        <w:rPr>
+          <w:rFonts w:ascii="Times New Roman" w:hAnsi="Times New Roman" w:cs="Times New Roman"/>
+          <w:color w:val="000000"/>
+          <w:sz w:val="28"/>
+          <w:szCs w:val="28"/>
+        </w:rPr>
+        <w:t>…………………………………………..…………………………………3</w:t>
+      </w:r>
+    </w:p>
+    <w:p>
+      <w:pPr>
+        <w:pStyle w:val="Standard"/>
+        <w:rPr>
+          <w:sz w:val="28"/>
+          <w:szCs w:val="28"/>
+        </w:rPr>
+      </w:pPr>
+      <w:r>
+        <w:rPr>
+          <w:rFonts w:ascii="Times New Roman" w:hAnsi="Times New Roman" w:cs="Times New Roman"/>
+          <w:color w:val="000000"/>
+          <w:sz w:val="28"/>
+          <w:szCs w:val="28"/>
+        </w:rPr>
+        <w:t>Product…</w:t>
+      </w:r>
+      <w:r>
+        <w:rPr>
+          <w:rFonts w:ascii="Times New Roman" w:hAnsi="Times New Roman" w:cs="Times New Roman"/>
+          <w:color w:val="000000"/>
+          <w:sz w:val="28"/>
+          <w:szCs w:val="28"/>
+        </w:rPr>
+        <w:t>…………………………………………………………………………...3</w:t>
+      </w:r>
+    </w:p>
+    <w:p>
+      <w:pPr>
+        <w:pStyle w:val="Standard"/>
+        <w:rPr>
+          <w:sz w:val="28"/>
+          <w:szCs w:val="28"/>
+        </w:rPr>
+      </w:pPr>
+      <w:r>
+        <w:rPr>
+          <w:rFonts w:ascii="Times New Roman" w:hAnsi="Times New Roman" w:cs="Times New Roman"/>
+          <w:color w:val="000000"/>
+          <w:sz w:val="28"/>
+          <w:szCs w:val="28"/>
+        </w:rPr>
+        <w:t>Platform and Sof</w:t>
+      </w:r>
+      <w:r>
+        <w:rPr>
+          <w:rFonts w:ascii="Times New Roman" w:hAnsi="Times New Roman" w:cs="Times New Roman"/>
+          <w:color w:val="000000"/>
+          <w:sz w:val="28"/>
+          <w:szCs w:val="28"/>
+        </w:rPr>
+        <w:t>tware……………………………………………………………...3</w:t>
+      </w:r>
+    </w:p>
+    <w:p>
+      <w:pPr>
+        <w:pStyle w:val="Standard"/>
+        <w:rPr>
+          <w:sz w:val="28"/>
+          <w:szCs w:val="28"/>
+        </w:rPr>
+      </w:pPr>
+      <w:r>
+        <w:rPr>
+          <w:rFonts w:ascii="Times New Roman" w:hAnsi="Times New Roman" w:cs="Times New Roman"/>
+          <w:color w:val="000000"/>
+          <w:sz w:val="28"/>
+          <w:szCs w:val="28"/>
+        </w:rPr>
+        <w:t xml:space="preserve">Use Case Diagram </w:t>
+      </w:r>
+      <w:r>
+        <w:rPr>
+          <w:rFonts w:ascii="Times New Roman" w:hAnsi="Times New Roman" w:cs="Times New Roman"/>
+          <w:color w:val="000000"/>
+          <w:sz w:val="28"/>
+          <w:szCs w:val="28"/>
+        </w:rPr>
+        <w:t>1………………………………………………………………..4</w:t>
+      </w:r>
+    </w:p>
+    <w:p>
+      <w:pPr>
+        <w:pStyle w:val="Standard"/>
+        <w:rPr>
+          <w:sz w:val="28"/>
+          <w:szCs w:val="28"/>
+        </w:rPr>
+      </w:pPr>
+      <w:r>
+        <w:rPr>
+          <w:rFonts w:ascii="Times New Roman" w:hAnsi="Times New Roman" w:cs="Times New Roman"/>
+          <w:color w:val="000000"/>
+          <w:sz w:val="28"/>
+          <w:szCs w:val="28"/>
+        </w:rPr>
+        <w:t>Actors</w:t>
+      </w:r>
+      <w:r>
+        <w:rPr>
+          <w:rFonts w:ascii="Times New Roman" w:hAnsi="Times New Roman" w:cs="Times New Roman"/>
+          <w:color w:val="000000"/>
+          <w:sz w:val="28"/>
+          <w:szCs w:val="28"/>
+        </w:rPr>
+        <w:t>……………………………………………………………………………….4</w:t>
+      </w:r>
+    </w:p>
+    <w:p>
+      <w:pPr>
+        <w:pStyle w:val="Standard"/>
+        <w:rPr>
+          <w:rFonts w:ascii="Times New Roman" w:hAnsi="Times New Roman" w:cs="Times New Roman"/>
+          <w:color w:val="000000"/>
+          <w:sz w:val="28"/>
+          <w:szCs w:val="28"/>
+        </w:rPr>
+      </w:pPr>
+      <w:r>
+        <w:rPr>
+          <w:rFonts w:ascii="Times New Roman" w:hAnsi="Times New Roman" w:cs="Times New Roman"/>
+          <w:color w:val="000000"/>
+          <w:sz w:val="28"/>
+          <w:szCs w:val="28"/>
+        </w:rPr>
+        <w:t>Actions</w:t>
+      </w:r>
+      <w:proofErr w:type="gramStart"/>
+      <w:r>
+        <w:rPr>
+          <w:rFonts w:ascii="Times New Roman" w:hAnsi="Times New Roman" w:cs="Times New Roman"/>
+          <w:color w:val="000000"/>
+          <w:sz w:val="28"/>
+          <w:szCs w:val="28"/>
+        </w:rPr>
+        <w:t>…………</w:t>
+      </w:r>
+      <w:r>
+        <w:rPr>
+          <w:rFonts w:ascii="Times New Roman" w:hAnsi="Times New Roman" w:cs="Times New Roman"/>
+          <w:color w:val="000000"/>
+          <w:sz w:val="28"/>
+          <w:szCs w:val="28"/>
+        </w:rPr>
+        <w:t>..…..……………………………………………………………...5</w:t>
+      </w:r>
+      <w:proofErr w:type="gramEnd"/>
+    </w:p>
+    <w:p>
+      <w:pPr>
+        <w:pStyle w:val="Standard"/>
+        <w:rPr>
+          <w:rFonts w:ascii="Times New Roman" w:hAnsi="Times New Roman" w:cs="Times New Roman"/>
+          <w:color w:val="000000"/>
+          <w:sz w:val="28"/>
+          <w:szCs w:val="28"/>
+        </w:rPr>
+      </w:pPr>
+      <w:r>
+        <w:rPr>
+          <w:rFonts w:ascii="Times New Roman" w:hAnsi="Times New Roman" w:cs="Times New Roman"/>
+          <w:color w:val="000000"/>
+          <w:sz w:val="28"/>
+          <w:szCs w:val="28"/>
+        </w:rPr>
+        <w:tab/>
+        <w:t>Must Haves…………………………………………………………………</w:t>
+      </w:r>
+      <w:r>
+        <w:rPr>
+          <w:rFonts w:ascii="Times New Roman" w:hAnsi="Times New Roman" w:cs="Times New Roman"/>
+          <w:color w:val="000000"/>
+          <w:sz w:val="28"/>
+          <w:szCs w:val="28"/>
+        </w:rPr>
+        <w:t>..5</w:t>
+      </w:r>
+    </w:p>
+    <w:p>
+      <w:pPr>
+        <w:pStyle w:val="Standard"/>
+        <w:rPr>
+          <w:rFonts w:ascii="Times New Roman" w:hAnsi="Times New Roman" w:cs="Times New Roman"/>
+          <w:color w:val="000000"/>
+          <w:sz w:val="28"/>
+          <w:szCs w:val="28"/>
+        </w:rPr>
+      </w:pPr>
+      <w:r>
+        <w:rPr>
+          <w:rFonts w:ascii="Times New Roman" w:hAnsi="Times New Roman" w:cs="Times New Roman"/>
+          <w:color w:val="000000"/>
+          <w:sz w:val="28"/>
+          <w:szCs w:val="28"/>
+        </w:rPr>
+        <w:tab/>
+        <w:t>Should Haves………………………………………………………………...</w:t>
+      </w:r>
+      <w:r>
+        <w:rPr>
+          <w:rFonts w:ascii="Times New Roman" w:hAnsi="Times New Roman" w:cs="Times New Roman"/>
+          <w:color w:val="000000"/>
+          <w:sz w:val="28"/>
+          <w:szCs w:val="28"/>
+        </w:rPr>
+        <w:t>9</w:t>
+      </w:r>
+    </w:p>
+    <w:p>
+      <w:pPr>
+        <w:pStyle w:val="Standard"/>
+        <w:rPr>
+          <w:sz w:val="28"/>
+          <w:szCs w:val="28"/>
+        </w:rPr>
+      </w:pPr>
+      <w:r>
+        <w:rPr>
+          <w:rFonts w:ascii="Times New Roman" w:hAnsi="Times New Roman" w:cs="Times New Roman"/>
+          <w:color w:val="000000"/>
+          <w:sz w:val="28"/>
+          <w:szCs w:val="28"/>
+        </w:rPr>
+        <w:tab/>
+        <w:t>Could Haves…………………………………………………………………</w:t>
+      </w:r>
+      <w:r>
+        <w:rPr>
+          <w:rFonts w:ascii="Times New Roman" w:hAnsi="Times New Roman" w:cs="Times New Roman"/>
+          <w:color w:val="000000"/>
+          <w:sz w:val="28"/>
+          <w:szCs w:val="28"/>
+        </w:rPr>
+        <w:t>9</w:t>
+      </w:r>
+    </w:p>
+    <w:p>
+      <w:pPr>
+        <w:pStyle w:val="Standard"/>
+        <w:rPr>
+          <w:sz w:val="28"/>
+          <w:szCs w:val="28"/>
+        </w:rPr>
+      </w:pPr>
+      <w:r>
+        <w:rPr>
+          <w:rFonts w:ascii="Times New Roman" w:hAnsi="Times New Roman" w:cs="Times New Roman"/>
+          <w:color w:val="000000"/>
+          <w:sz w:val="28"/>
+          <w:szCs w:val="28"/>
+        </w:rPr>
+        <w:t>Product Functiona</w:t>
+      </w:r>
+      <w:r>
+        <w:rPr>
+          <w:rFonts w:ascii="Times New Roman" w:hAnsi="Times New Roman" w:cs="Times New Roman"/>
+          <w:color w:val="000000"/>
+          <w:sz w:val="28"/>
+          <w:szCs w:val="28"/>
+        </w:rPr>
+        <w:t>lity……………………………………………………………..11</w:t>
+      </w:r>
+      <w:bookmarkStart w:id="1" w:name="_GoBack"/>
+      <w:bookmarkEnd w:id="1"/>
+    </w:p>
+    <w:p>
+      <w:pPr>
+        <w:pStyle w:val="Standard"/>
+        <w:rPr>
+          <w:sz w:val="28"/>
+          <w:szCs w:val="28"/>
+        </w:rPr>
+      </w:pPr>
+      <w:r>
+        <w:rPr>
+          <w:rFonts w:ascii="Times New Roman" w:hAnsi="Times New Roman" w:cs="Times New Roman"/>
+          <w:color w:val="000000"/>
+          <w:sz w:val="28"/>
+          <w:szCs w:val="28"/>
+        </w:rPr>
+        <w:t>Sequence Dia</w:t>
+      </w:r>
+      <w:r>
+        <w:rPr>
+          <w:rFonts w:ascii="Times New Roman" w:hAnsi="Times New Roman" w:cs="Times New Roman"/>
+          <w:color w:val="000000"/>
+          <w:sz w:val="28"/>
+          <w:szCs w:val="28"/>
+        </w:rPr>
+        <w:t>grams……………………………………………………………….13</w:t>
+      </w:r>
+    </w:p>
+    <w:p>
+      <w:pPr>
+        <w:pStyle w:val="Standard"/>
+        <w:rPr>
+          <w:sz w:val="28"/>
+          <w:szCs w:val="28"/>
+        </w:rPr>
+      </w:pPr>
+      <w:r>
+        <w:rPr>
+          <w:rFonts w:ascii="Times New Roman" w:hAnsi="Times New Roman" w:cs="Times New Roman"/>
+          <w:color w:val="000000"/>
+          <w:sz w:val="28"/>
+          <w:szCs w:val="28"/>
+        </w:rPr>
+        <w:t>GUI exampl</w:t>
+      </w:r>
+      <w:r>
+        <w:rPr>
+          <w:rFonts w:ascii="Times New Roman" w:hAnsi="Times New Roman" w:cs="Times New Roman"/>
+          <w:color w:val="000000"/>
+          <w:sz w:val="28"/>
+          <w:szCs w:val="28"/>
+        </w:rPr>
+        <w:t>es……………………………………………………………………..17</w:t>
+      </w:r>
+    </w:p>
+    <w:p>
+      <w:pPr>
+        <w:pStyle w:val="Standard"/>
+        <w:rPr>
+          <w:rFonts w:ascii="Times New Roman" w:hAnsi="Times New Roman" w:cs="Times New Roman"/>
+          <w:color w:val="000000"/>
+          <w:sz w:val="28"/>
+          <w:szCs w:val="28"/>
+        </w:rPr>
+      </w:pPr>
+      <w:r>
+        <w:rPr>
+          <w:rFonts w:ascii="Times New Roman" w:hAnsi="Times New Roman" w:cs="Times New Roman"/>
+          <w:color w:val="000000"/>
+          <w:sz w:val="28"/>
+          <w:szCs w:val="28"/>
+        </w:rPr>
+        <w:t>Executive Su</w:t>
+      </w:r>
+      <w:r>
+        <w:rPr>
+          <w:rFonts w:ascii="Times New Roman" w:hAnsi="Times New Roman" w:cs="Times New Roman"/>
+          <w:color w:val="000000"/>
+          <w:sz w:val="28"/>
+          <w:szCs w:val="28"/>
+        </w:rPr>
+        <w:t>mmary……………………………………………………………….20</w:t>
+      </w:r>
+    </w:p>
+    <w:p>
+      <w:pPr>
+        <w:pStyle w:val="Standard"/>
+        <w:rPr>
+          <w:rFonts w:ascii="Times New Roman" w:hAnsi="Times New Roman" w:cs="Times New Roman"/>
+          <w:color w:val="000000"/>
+          <w:sz w:val="28"/>
+          <w:szCs w:val="28"/>
+        </w:rPr>
+      </w:pPr>
+    </w:p>
+    <w:p>
+      <w:pPr>
+        <w:pStyle w:val="Standard"/>
+        <w:rPr>
+          <w:rFonts w:ascii="Times New Roman" w:hAnsi="Times New Roman" w:cs="Times New Roman"/>
+          <w:color w:val="000000"/>
+          <w:sz w:val="28"/>
+          <w:szCs w:val="28"/>
+        </w:rPr>
+      </w:pPr>
+    </w:p>
+    <w:p>
+      <w:pPr>
+        <w:pStyle w:val="Standard"/>
+        <w:rPr>
+          <w:rFonts w:ascii="Times New Roman" w:hAnsi="Times New Roman" w:cs="Times New Roman"/>
+          <w:color w:val="000000"/>
+          <w:sz w:val="28"/>
+          <w:szCs w:val="28"/>
+        </w:rPr>
+      </w:pPr>
+    </w:p>
+    <w:p>
+      <w:pPr>
+        <w:pStyle w:val="Standard"/>
+        <w:rPr>
+          <w:rFonts w:ascii="Times New Roman" w:hAnsi="Times New Roman" w:cs="Times New Roman"/>
+          <w:color w:val="000000"/>
+          <w:sz w:val="28"/>
+          <w:szCs w:val="28"/>
+        </w:rPr>
+      </w:pPr>
+    </w:p>
+    <w:p>
+      <w:pPr>
+        <w:pStyle w:val="Standard"/>
+        <w:rPr>
+          <w:rFonts w:ascii="Times New Roman" w:hAnsi="Times New Roman" w:cs="Times New Roman"/>
+          <w:color w:val="000000"/>
+          <w:sz w:val="28"/>
+          <w:szCs w:val="28"/>
+        </w:rPr>
+      </w:pPr>
+    </w:p>
+    <w:p>
+      <w:pPr>
+        <w:pStyle w:val="Standard"/>
+        <w:rPr>
+          <w:rFonts w:ascii="Times New Roman" w:hAnsi="Times New Roman" w:cs="Times New Roman"/>
+          <w:color w:val="000000"/>
+          <w:sz w:val="28"/>
+          <w:szCs w:val="28"/>
+        </w:rPr>
+      </w:pPr>
+    </w:p>
+    <w:p>
+      <w:pPr>
+        <w:pStyle w:val="Standard"/>
+        <w:rPr>
+          <w:rFonts w:ascii="Times New Roman" w:hAnsi="Times New Roman" w:cs="Times New Roman"/>
+          <w:color w:val="000000"/>
+          <w:sz w:val="28"/>
+          <w:szCs w:val="28"/>
+        </w:rPr>
+      </w:pPr>
+    </w:p>
+    <w:p>
+      <w:pPr>
+        <w:pStyle w:val="Standard"/>
+        <w:rPr>
+          <w:rFonts w:ascii="Times New Roman" w:hAnsi="Times New Roman" w:cs="Times New Roman"/>
+          <w:color w:val="000000"/>
+          <w:sz w:val="28"/>
+          <w:szCs w:val="28"/>
+        </w:rPr>
+      </w:pPr>
+    </w:p>
+    <w:p>
+      <w:pPr>
+        <w:pStyle w:val="Standard"/>
+        <w:rPr>
+          <w:rFonts w:ascii="Times New Roman" w:hAnsi="Times New Roman" w:cs="Times New Roman"/>
+          <w:color w:val="000000"/>
+          <w:sz w:val="28"/>
+          <w:szCs w:val="28"/>
+        </w:rPr>
+      </w:pPr>
+    </w:p>
+    <w:p>
+      <w:pPr>
+        <w:pStyle w:val="Standard"/>
+        <w:rPr>
+          <w:rFonts w:ascii="Times New Roman" w:hAnsi="Times New Roman" w:cs="Times New Roman"/>
+          <w:color w:val="000000"/>
+          <w:sz w:val="28"/>
+          <w:szCs w:val="28"/>
+        </w:rPr>
+      </w:pPr>
+    </w:p>
+    <w:p>
+      <w:pPr>
+        <w:pStyle w:val="Standard"/>
+        <w:rPr>
+          <w:rFonts w:ascii="Times New Roman" w:hAnsi="Times New Roman" w:cs="Times New Roman"/>
+          <w:color w:val="000000"/>
+          <w:sz w:val="28"/>
+          <w:szCs w:val="28"/>
+        </w:rPr>
+      </w:pPr>
+    </w:p>
+    <w:p>
+      <w:pPr>
+        <w:pStyle w:val="Standard"/>
+        <w:rPr>
+          <w:rFonts w:ascii="Times New Roman" w:hAnsi="Times New Roman" w:cs="Times New Roman"/>
+          <w:color w:val="000000"/>
+          <w:sz w:val="28"/>
+          <w:szCs w:val="28"/>
+        </w:rPr>
+      </w:pPr>
+    </w:p>
+    <w:p>
+      <w:pPr>
+        <w:pStyle w:val="Standard"/>
+        <w:rPr>
+          <w:rFonts w:ascii="Times New Roman" w:hAnsi="Times New Roman" w:cs="Times New Roman"/>
+          <w:color w:val="000000"/>
+          <w:sz w:val="28"/>
+          <w:szCs w:val="28"/>
+        </w:rPr>
+      </w:pPr>
+    </w:p>
+    <w:p>
+      <w:pPr>
+        <w:pStyle w:val="Standard"/>
+        <w:rPr>
+          <w:rFonts w:ascii="Times New Roman" w:hAnsi="Times New Roman" w:cs="Times New Roman"/>
+          <w:color w:val="000000"/>
+          <w:sz w:val="28"/>
+          <w:szCs w:val="28"/>
+        </w:rPr>
+      </w:pPr>
+    </w:p>
+    <w:p>
+      <w:pPr>
+        <w:pStyle w:val="Standard"/>
+        <w:rPr>
+          <w:rFonts w:ascii="Times New Roman" w:hAnsi="Times New Roman" w:cs="Times New Roman"/>
+          <w:color w:val="000000"/>
+          <w:sz w:val="28"/>
+          <w:szCs w:val="28"/>
+        </w:rPr>
+      </w:pPr>
+    </w:p>
+    <w:p>
+      <w:pPr>
+        <w:pStyle w:val="Standard"/>
+        <w:rPr>
+          <w:rFonts w:ascii="Times New Roman" w:hAnsi="Times New Roman" w:cs="Times New Roman"/>
+          <w:color w:val="000000"/>
+          <w:sz w:val="28"/>
+          <w:szCs w:val="28"/>
+        </w:rPr>
+      </w:pPr>
+    </w:p>
+    <w:p>
+      <w:pPr>
+        <w:pStyle w:val="Standard"/>
+        <w:rPr>
+          <w:rFonts w:ascii="Times New Roman" w:hAnsi="Times New Roman" w:cs="Times New Roman"/>
+          <w:color w:val="000000"/>
+          <w:sz w:val="28"/>
+          <w:szCs w:val="28"/>
+        </w:rPr>
+      </w:pPr>
+    </w:p>
+    <w:p>
+      <w:pPr>
+        <w:pStyle w:val="Standard"/>
+        <w:rPr>
+          <w:rFonts w:ascii="Times New Roman" w:hAnsi="Times New Roman" w:cs="Times New Roman"/>
+          <w:color w:val="000000"/>
+          <w:sz w:val="28"/>
+          <w:szCs w:val="28"/>
+        </w:rPr>
+      </w:pPr>
+    </w:p>
+    <w:p>
+      <w:pPr>
+        <w:pStyle w:val="Standard"/>
+        <w:rPr>
+          <w:rFonts w:ascii="Times New Roman" w:hAnsi="Times New Roman" w:cs="Times New Roman"/>
+          <w:color w:val="000000"/>
+          <w:sz w:val="28"/>
+          <w:szCs w:val="28"/>
+        </w:rPr>
+      </w:pPr>
+    </w:p>
+    <w:p>
+      <w:pPr>
+        <w:pStyle w:val="Standard"/>
+        <w:rPr>
+          <w:rFonts w:ascii="Times New Roman" w:hAnsi="Times New Roman" w:cs="Times New Roman"/>
+          <w:color w:val="000000"/>
+          <w:sz w:val="28"/>
+          <w:szCs w:val="28"/>
+        </w:rPr>
+      </w:pPr>
+    </w:p>
+    <w:p>
+      <w:pPr>
+        <w:pStyle w:val="Standard"/>
+        <w:rPr>
+          <w:rFonts w:ascii="Times New Roman" w:hAnsi="Times New Roman" w:cs="Times New Roman"/>
+          <w:color w:val="000000"/>
+          <w:sz w:val="28"/>
+          <w:szCs w:val="28"/>
+        </w:rPr>
+      </w:pPr>
+    </w:p>
+    <w:p>
+      <w:pPr>
+        <w:pStyle w:val="Standard"/>
+        <w:rPr>
+          <w:rFonts w:ascii="Times New Roman" w:hAnsi="Times New Roman" w:cs="Times New Roman"/>
+          <w:color w:val="000000"/>
+          <w:sz w:val="28"/>
+          <w:szCs w:val="28"/>
+        </w:rPr>
+      </w:pPr>
+    </w:p>
+    <w:p>
+      <w:pPr>
+        <w:pStyle w:val="Standard"/>
+        <w:rPr>
+          <w:rFonts w:ascii="Times New Roman" w:hAnsi="Times New Roman" w:cs="Times New Roman"/>
+          <w:color w:val="000000"/>
+          <w:sz w:val="28"/>
+          <w:szCs w:val="28"/>
+        </w:rPr>
+      </w:pPr>
+    </w:p>
+    <w:p>
+      <w:pPr>
+        <w:pStyle w:val="Standard"/>
+        <w:rPr>
+          <w:sz w:val="28"/>
+          <w:szCs w:val="28"/>
+        </w:rPr>
+      </w:pPr>
+    </w:p>
+    <w:p>
+      <w:pPr>
+        <w:jc w:val="center"/>
+        <w:rPr>
+          <w:rFonts w:ascii="Times New Roman" w:hAnsi="Times New Roman" w:cs="Times New Roman"/>
+          <w:color w:val="000000" w:themeColor="text1"/>
+          <w:sz w:val="28"/>
+          <w:szCs w:val="28"/>
+        </w:rPr>
+      </w:pPr>
+    </w:p>
+    <w:p>
+      <w:pPr>
+        <w:rPr>
+          <w:rFonts w:ascii="Times New Roman" w:hAnsi="Times New Roman" w:cs="Times New Roman"/>
+          <w:b/>
+          <w:color w:val="000000" w:themeColor="text1"/>
+          <w:sz w:val="28"/>
+          <w:szCs w:val="28"/>
+        </w:rPr>
+      </w:pPr>
+      <w:r>
+        <w:rPr>
+          <w:rFonts w:ascii="Times New Roman" w:hAnsi="Times New Roman" w:cs="Times New Roman"/>
+          <w:b/>
           <w:color w:val="000000" w:themeColor="text1"/>
           <w:sz w:val="28"/>
           <w:szCs w:val="28"/>
@@ -643,6 +1322,7 @@
     <w:p>
       <w:pPr>
         <w:rPr>
+          <w:b/>
           <w:color w:val="000000" w:themeColor="text1"/>
           <w:sz w:val="28"/>
           <w:szCs w:val="28"/>
@@ -652,6 +1332,7 @@
       <w:r>
         <w:rPr>
           <w:rFonts w:ascii="Times New Roman" w:hAnsi="Times New Roman" w:cs="Times New Roman"/>
+          <w:b/>
           <w:color w:val="000000" w:themeColor="text1"/>
           <w:sz w:val="28"/>
           <w:szCs w:val="28"/>
@@ -847,6 +1528,7 @@
       <w:pPr>
         <w:rPr>
           <w:rFonts w:ascii="Times New Roman" w:hAnsi="Times New Roman" w:cs="Times New Roman"/>
+          <w:b/>
           <w:color w:val="000000" w:themeColor="text1"/>
           <w:sz w:val="28"/>
           <w:szCs w:val="28"/>
@@ -856,12 +1538,24 @@
       <w:r>
         <w:rPr>
           <w:rFonts w:ascii="Times New Roman" w:hAnsi="Times New Roman" w:cs="Times New Roman"/>
+          <w:b/>
           <w:color w:val="000000" w:themeColor="text1"/>
           <w:sz w:val="28"/>
           <w:szCs w:val="28"/>
           <w:u w:val="single"/>
         </w:rPr>
-        <w:t>Platform and Software:</w:t>
+        <w:t>Platform and Softwar</w:t>
+      </w:r>
+      <w:r>
+        <w:rPr>
+          <w:rFonts w:ascii="Times New Roman" w:hAnsi="Times New Roman" w:cs="Times New Roman"/>
+          <w:b/>
+          <w:color w:val="000000" w:themeColor="text1"/>
+          <w:sz w:val="28"/>
+          <w:szCs w:val="28"/>
+          <w:u w:val="single"/>
+        </w:rPr>
+        <w:t>e</w:t>
       </w:r>
     </w:p>
     <w:p>
@@ -1039,8 +1733,8 @@
         </w:rPr>
         <w:t>l outline the various actors (roles) that will be involved in the program.</w:t>
       </w:r>
-      <w:bookmarkStart w:id="1" w:name="LC1"/>
-      <w:bookmarkEnd w:id="1"/>
+      <w:bookmarkStart w:id="2" w:name="LC1"/>
+      <w:bookmarkEnd w:id="2"/>
     </w:p>
     <w:p>
       <w:pPr>
@@ -1086,7 +1780,7 @@
                     <pic:cNvPicPr/>
                   </pic:nvPicPr>
                   <pic:blipFill>
-                    <a:blip r:embed="rId4">
+                    <a:blip r:embed="rId6">
                       <a:extLst>
                         <a:ext uri="{28A0092B-C50C-407E-A947-70E740481C1C}">
                           <a14:useLocalDpi xmlns:a14="http://schemas.microsoft.com/office/drawing/2010/main" val="0"/>
@@ -1118,6 +1812,25 @@
         <w:rPr>
           <w:rFonts w:ascii="Times New Roman" w:hAnsi="Times New Roman" w:cs="Times New Roman"/>
           <w:color w:val="000000" w:themeColor="text1"/>
+          <w:sz w:val="24"/>
+          <w:szCs w:val="24"/>
+        </w:rPr>
+      </w:pPr>
+      <w:r>
+        <w:rPr>
+          <w:rFonts w:ascii="Times New Roman" w:hAnsi="Times New Roman" w:cs="Times New Roman"/>
+          <w:color w:val="000000" w:themeColor="text1"/>
+          <w:sz w:val="24"/>
+          <w:szCs w:val="24"/>
+        </w:rPr>
+        <w:t>Figure 1. Use-Case Diagram for the program that we will be designing.  It shows the four actors and their specific actions which will be described in detail down below.</w:t>
+      </w:r>
+    </w:p>
+    <w:p>
+      <w:pPr>
+        <w:rPr>
+          <w:rFonts w:ascii="Times New Roman" w:hAnsi="Times New Roman" w:cs="Times New Roman"/>
+          <w:color w:val="000000" w:themeColor="text1"/>
           <w:sz w:val="28"/>
           <w:szCs w:val="28"/>
           <w:u w:val="single"/>
@@ -1139,20 +1852,22 @@
       <w:pPr>
         <w:rPr>
           <w:rFonts w:ascii="Times New Roman" w:hAnsi="Times New Roman" w:cs="Times New Roman"/>
-          <w:color w:val="000000" w:themeColor="text1"/>
-          <w:sz w:val="28"/>
-          <w:szCs w:val="28"/>
-        </w:rPr>
-      </w:pPr>
-      <w:r>
-        <w:rPr>
-          <w:rFonts w:ascii="Times New Roman" w:hAnsi="Times New Roman" w:cs="Times New Roman"/>
+          <w:b/>
+          <w:color w:val="000000" w:themeColor="text1"/>
+          <w:sz w:val="28"/>
+          <w:szCs w:val="28"/>
+        </w:rPr>
+      </w:pPr>
+      <w:r>
+        <w:rPr>
+          <w:rFonts w:ascii="Times New Roman" w:hAnsi="Times New Roman" w:cs="Times New Roman"/>
+          <w:b/>
           <w:color w:val="000000" w:themeColor="text1"/>
           <w:sz w:val="28"/>
           <w:szCs w:val="28"/>
           <w:u w:val="single"/>
         </w:rPr>
-        <w:t>Actors:</w:t>
+        <w:t>Actors</w:t>
       </w:r>
     </w:p>
     <w:p>
@@ -1278,6 +1993,16 @@
           <w:color w:val="000000" w:themeColor="text1"/>
           <w:sz w:val="24"/>
           <w:szCs w:val="24"/>
+        </w:rPr>
+      </w:pPr>
+    </w:p>
+    <w:p>
+      <w:pPr>
+        <w:rPr>
+          <w:rFonts w:ascii="Times New Roman" w:hAnsi="Times New Roman" w:cs="Times New Roman"/>
+          <w:color w:val="000000" w:themeColor="text1"/>
+          <w:sz w:val="24"/>
+          <w:szCs w:val="24"/>
           <w:u w:val="single"/>
         </w:rPr>
       </w:pPr>
@@ -1289,6 +2014,7 @@
           <w:szCs w:val="24"/>
           <w:u w:val="single"/>
         </w:rPr>
+        <w:lastRenderedPageBreak/>
         <w:t>Human Player(s)</w:t>
       </w:r>
     </w:p>
@@ -1308,17 +2034,7 @@
           <w:sz w:val="24"/>
           <w:szCs w:val="24"/>
         </w:rPr>
-        <w:t xml:space="preserve">The next actor in the system will be the human players involved in playing the game.  Note: any individual who is fulfilling the user role can also assume the role of a human player. Human </w:t>
-      </w:r>
-      <w:r>
-        <w:rPr>
-          <w:rFonts w:ascii="Times New Roman" w:hAnsi="Times New Roman" w:cs="Times New Roman"/>
-          <w:color w:val="000000" w:themeColor="text1"/>
-          <w:sz w:val="24"/>
-          <w:szCs w:val="24"/>
-        </w:rPr>
-        <w:lastRenderedPageBreak/>
-        <w:t>playe</w:t>
+        <w:t>The next actor in the system will be the human players involved in playing the game.  Note: any individual who is fulfilling the user role can also assume the role of a human player. Human playe</w:t>
       </w:r>
       <w:r>
         <w:rPr>
@@ -1482,20 +2198,22 @@
       <w:pPr>
         <w:rPr>
           <w:rFonts w:ascii="Times New Roman" w:eastAsia="Liberation Mono" w:hAnsi="Times New Roman" w:cs="Liberation Mono"/>
-          <w:color w:val="00000A"/>
-          <w:sz w:val="28"/>
-          <w:szCs w:val="28"/>
-        </w:rPr>
-      </w:pPr>
-      <w:r>
-        <w:rPr>
-          <w:rFonts w:ascii="Times New Roman" w:eastAsia="Liberation Mono" w:hAnsi="Times New Roman" w:cs="Liberation Mono"/>
+          <w:b/>
+          <w:color w:val="00000A"/>
+          <w:sz w:val="28"/>
+          <w:szCs w:val="28"/>
+        </w:rPr>
+      </w:pPr>
+      <w:r>
+        <w:rPr>
+          <w:rFonts w:ascii="Times New Roman" w:eastAsia="Liberation Mono" w:hAnsi="Times New Roman" w:cs="Liberation Mono"/>
+          <w:b/>
           <w:color w:val="00000A"/>
           <w:sz w:val="28"/>
           <w:szCs w:val="28"/>
           <w:u w:val="single"/>
         </w:rPr>
-        <w:t>Actions:</w:t>
+        <w:t>Actions</w:t>
       </w:r>
     </w:p>
     <w:p>
@@ -1567,6 +2285,7 @@
       <w:pPr>
         <w:rPr>
           <w:rFonts w:ascii="Times New Roman" w:hAnsi="Times New Roman" w:cs="Times New Roman"/>
+          <w:i/>
           <w:color w:val="00000A"/>
           <w:sz w:val="28"/>
           <w:szCs w:val="28"/>
@@ -1576,6 +2295,7 @@
       <w:r>
         <w:rPr>
           <w:rFonts w:ascii="Times New Roman" w:eastAsia="Liberation Mono" w:hAnsi="Times New Roman" w:cs="Liberation Mono"/>
+          <w:i/>
           <w:color w:val="00000A"/>
           <w:sz w:val="28"/>
           <w:szCs w:val="28"/>
@@ -1583,8 +2303,8 @@
         </w:rPr>
         <w:t>Must Have</w:t>
       </w:r>
-      <w:bookmarkStart w:id="2" w:name="LC2"/>
-      <w:bookmarkEnd w:id="2"/>
+      <w:bookmarkStart w:id="3" w:name="LC2"/>
+      <w:bookmarkEnd w:id="3"/>
     </w:p>
     <w:p>
       <w:pPr>
@@ -1593,8 +2313,8 @@
           <w:color w:val="00000A"/>
         </w:rPr>
       </w:pPr>
-      <w:bookmarkStart w:id="3" w:name="LC3"/>
-      <w:bookmarkEnd w:id="3"/>
+      <w:bookmarkStart w:id="4" w:name="LC3"/>
+      <w:bookmarkEnd w:id="4"/>
       <w:r>
         <w:rPr>
           <w:rFonts w:ascii="Times New Roman" w:eastAsia="Liberation Mono" w:hAnsi="Times New Roman" w:cs="Liberation Mono"/>
@@ -1631,12 +2351,12 @@
         </w:rPr>
         <w:t>. It will not include all of the features that we would like to implement, which is outlined in the following section, but rather the features that will be required to allow the game to be playable.</w:t>
       </w:r>
-      <w:bookmarkStart w:id="4" w:name="LC4"/>
-      <w:bookmarkStart w:id="5" w:name="LC5"/>
-      <w:bookmarkStart w:id="6" w:name="LC6"/>
-      <w:bookmarkEnd w:id="4"/>
+      <w:bookmarkStart w:id="5" w:name="LC4"/>
+      <w:bookmarkStart w:id="6" w:name="LC5"/>
+      <w:bookmarkStart w:id="7" w:name="LC6"/>
       <w:bookmarkEnd w:id="5"/>
       <w:bookmarkEnd w:id="6"/>
+      <w:bookmarkEnd w:id="7"/>
     </w:p>
     <w:p>
       <w:pPr>
@@ -1684,7 +2404,17 @@
           <w:szCs w:val="24"/>
         </w:rPr>
         <w:tab/>
-        <w:t xml:space="preserve">In order for the game to be played, the user must have a way to actually initialize the game.  Though this is a relatively trivial matter, it is important to take note since without being able to initialize the game the entire program is useless.  The program must be executable through </w:t>
+        <w:t xml:space="preserve">In order for the game to be played, the user must have a way to actually initialize the game.  Though this is a relatively trivial matter, it is important to take note since without being </w:t>
+      </w:r>
+      <w:r>
+        <w:rPr>
+          <w:rFonts w:ascii="Times New Roman" w:hAnsi="Times New Roman" w:cs="Times New Roman"/>
+          <w:color w:val="00000A"/>
+          <w:sz w:val="24"/>
+          <w:szCs w:val="24"/>
+        </w:rPr>
+        <w:lastRenderedPageBreak/>
+        <w:t xml:space="preserve">able to initialize the game the entire program is useless.  The program must be executable through </w:t>
       </w:r>
       <w:proofErr w:type="spellStart"/>
       <w:r>
@@ -1729,7 +2459,6 @@
           <w:color w:val="00000A"/>
           <w:u w:val="single"/>
         </w:rPr>
-        <w:lastRenderedPageBreak/>
         <w:t>View Rules</w:t>
       </w:r>
     </w:p>
@@ -1741,8 +2470,8 @@
           <w:color w:val="00000A"/>
         </w:rPr>
       </w:pPr>
-      <w:bookmarkStart w:id="7" w:name="LC7"/>
-      <w:bookmarkEnd w:id="7"/>
+      <w:bookmarkStart w:id="8" w:name="LC7"/>
+      <w:bookmarkEnd w:id="8"/>
       <w:r>
         <w:rPr>
           <w:rFonts w:ascii="Times New Roman" w:eastAsia="Liberation Mono" w:hAnsi="Times New Roman" w:cs="Liberation Mono"/>
@@ -1780,8 +2509,8 @@
           <w:szCs w:val="24"/>
         </w:rPr>
       </w:pPr>
-      <w:bookmarkStart w:id="8" w:name="LC8"/>
-      <w:bookmarkEnd w:id="8"/>
+      <w:bookmarkStart w:id="9" w:name="LC8"/>
+      <w:bookmarkEnd w:id="9"/>
     </w:p>
     <w:p>
       <w:pPr>
@@ -1812,8 +2541,8 @@
           <w:color w:val="00000A"/>
         </w:rPr>
       </w:pPr>
-      <w:bookmarkStart w:id="9" w:name="LC9"/>
-      <w:bookmarkEnd w:id="9"/>
+      <w:bookmarkStart w:id="10" w:name="LC9"/>
+      <w:bookmarkEnd w:id="10"/>
       <w:r>
         <w:rPr>
           <w:rFonts w:ascii="Times New Roman" w:eastAsia="Liberation Mono" w:hAnsi="Times New Roman" w:cs="Liberation Mono"/>
@@ -1896,12 +2625,12 @@
           <w:szCs w:val="24"/>
         </w:rPr>
       </w:pPr>
-      <w:bookmarkStart w:id="10" w:name="LC12"/>
-      <w:bookmarkStart w:id="11" w:name="LC13"/>
-      <w:bookmarkStart w:id="12" w:name="LC14"/>
-      <w:bookmarkEnd w:id="10"/>
+      <w:bookmarkStart w:id="11" w:name="LC12"/>
+      <w:bookmarkStart w:id="12" w:name="LC13"/>
+      <w:bookmarkStart w:id="13" w:name="LC14"/>
       <w:bookmarkEnd w:id="11"/>
       <w:bookmarkEnd w:id="12"/>
+      <w:bookmarkEnd w:id="13"/>
     </w:p>
     <w:p>
       <w:pPr>
@@ -1931,8 +2660,8 @@
           <w:color w:val="00000A"/>
         </w:rPr>
       </w:pPr>
-      <w:bookmarkStart w:id="13" w:name="LC15"/>
-      <w:bookmarkEnd w:id="13"/>
+      <w:bookmarkStart w:id="14" w:name="LC15"/>
+      <w:bookmarkEnd w:id="14"/>
       <w:r>
         <w:rPr>
           <w:rFonts w:ascii="Times New Roman" w:eastAsia="Liberation Mono" w:hAnsi="Times New Roman" w:cs="Liberation Mono"/>
@@ -1988,8 +2717,8 @@
           <w:szCs w:val="24"/>
         </w:rPr>
       </w:pPr>
-      <w:bookmarkStart w:id="14" w:name="LC16"/>
-      <w:bookmarkEnd w:id="14"/>
+      <w:bookmarkStart w:id="15" w:name="LC16"/>
+      <w:bookmarkEnd w:id="15"/>
     </w:p>
     <w:p>
       <w:pPr>
@@ -2019,8 +2748,8 @@
           <w:color w:val="00000A"/>
         </w:rPr>
       </w:pPr>
-      <w:bookmarkStart w:id="15" w:name="LC17"/>
-      <w:bookmarkEnd w:id="15"/>
+      <w:bookmarkStart w:id="16" w:name="LC17"/>
+      <w:bookmarkEnd w:id="16"/>
       <w:r>
         <w:rPr>
           <w:rFonts w:ascii="Times New Roman" w:eastAsia="Liberation Mono" w:hAnsi="Times New Roman" w:cs="Liberation Mono"/>
@@ -2112,8 +2841,8 @@
           <w:szCs w:val="24"/>
         </w:rPr>
       </w:pPr>
-      <w:bookmarkStart w:id="16" w:name="LC18"/>
-      <w:bookmarkEnd w:id="16"/>
+      <w:bookmarkStart w:id="17" w:name="LC18"/>
+      <w:bookmarkEnd w:id="17"/>
     </w:p>
     <w:p>
       <w:pPr>
@@ -2122,6 +2851,16 @@
           <w:color w:val="00000A"/>
           <w:sz w:val="24"/>
           <w:szCs w:val="24"/>
+        </w:rPr>
+      </w:pPr>
+    </w:p>
+    <w:p>
+      <w:pPr>
+        <w:rPr>
+          <w:rFonts w:ascii="Times New Roman" w:hAnsi="Times New Roman"/>
+          <w:color w:val="00000A"/>
+          <w:sz w:val="24"/>
+          <w:szCs w:val="24"/>
           <w:u w:val="single"/>
         </w:rPr>
       </w:pPr>
@@ -2133,6 +2872,7 @@
           <w:szCs w:val="24"/>
           <w:u w:val="single"/>
         </w:rPr>
+        <w:lastRenderedPageBreak/>
         <w:t>Choose Number of Humans</w:t>
       </w:r>
     </w:p>
@@ -2144,8 +2884,8 @@
           <w:color w:val="00000A"/>
         </w:rPr>
       </w:pPr>
-      <w:bookmarkStart w:id="17" w:name="LC19"/>
-      <w:bookmarkEnd w:id="17"/>
+      <w:bookmarkStart w:id="18" w:name="LC19"/>
+      <w:bookmarkEnd w:id="18"/>
       <w:r>
         <w:rPr>
           <w:rFonts w:ascii="Times New Roman" w:eastAsia="Liberation Mono" w:hAnsi="Times New Roman" w:cs="Liberation Mono"/>
@@ -2180,28 +2920,18 @@
           <w:sz w:val="24"/>
           <w:szCs w:val="24"/>
         </w:rPr>
-        <w:t xml:space="preserve">  Number of players the user can select to be human is limited by how many players the </w:t>
-      </w:r>
-      <w:r>
-        <w:rPr>
-          <w:rFonts w:ascii="Times New Roman" w:eastAsia="Liberation Mono" w:hAnsi="Times New Roman" w:cs="Liberation Mono"/>
-          <w:color w:val="00000A"/>
-          <w:sz w:val="24"/>
-          <w:szCs w:val="24"/>
-        </w:rPr>
-        <w:lastRenderedPageBreak/>
-        <w:t xml:space="preserve">user initially stated.  Through the use of radial buttons, the maximum number of human players the user can select will be the number of players previously selected to play.  </w:t>
-      </w:r>
-      <w:bookmarkStart w:id="18" w:name="LC20"/>
-      <w:bookmarkStart w:id="19" w:name="LC21"/>
-      <w:bookmarkStart w:id="20" w:name="LC22"/>
-      <w:bookmarkStart w:id="21" w:name="LC23"/>
-      <w:bookmarkStart w:id="22" w:name="LC24"/>
-      <w:bookmarkEnd w:id="18"/>
+        <w:t xml:space="preserve">  Number of players the user can select to be human is limited by how many players the user initially stated.  Through the use of radial buttons, the maximum number of human players the user can select will be the number of players previously selected to play.  </w:t>
+      </w:r>
+      <w:bookmarkStart w:id="19" w:name="LC20"/>
+      <w:bookmarkStart w:id="20" w:name="LC21"/>
+      <w:bookmarkStart w:id="21" w:name="LC22"/>
+      <w:bookmarkStart w:id="22" w:name="LC23"/>
+      <w:bookmarkStart w:id="23" w:name="LC24"/>
       <w:bookmarkEnd w:id="19"/>
       <w:bookmarkEnd w:id="20"/>
       <w:bookmarkEnd w:id="21"/>
       <w:bookmarkEnd w:id="22"/>
+      <w:bookmarkEnd w:id="23"/>
     </w:p>
     <w:p>
       <w:pPr>
@@ -2339,11 +3069,338 @@
         </w:rPr>
         <w:t xml:space="preserve">  </w:t>
       </w:r>
-      <w:bookmarkStart w:id="23" w:name="_GoBack"/>
-      <w:bookmarkEnd w:id="23"/>
-    </w:p>
-    <w:p>
-      <w:pPr>
+      <w:r>
+        <w:rPr>
+          <w:rFonts w:ascii="Times New Roman" w:hAnsi="Times New Roman" w:cs="Times New Roman"/>
+          <w:color w:val="00000A"/>
+          <w:sz w:val="24"/>
+          <w:szCs w:val="24"/>
+        </w:rPr>
+        <w:t>In order for this to be done, the code file downloaded by the librarian must be readable.  If the file is not readable for whatever reason, then the system will have an error when trying to display the statistics.  To fix this, the only current solution would be for the user to terminate the program and have someone examine the file.  Once done, the process should be attempted again.</w:t>
+      </w:r>
+    </w:p>
+    <w:p>
+      <w:pPr>
+        <w:rPr>
+          <w:rFonts w:ascii="Times New Roman" w:hAnsi="Times New Roman" w:cs="Times New Roman"/>
+          <w:color w:val="00000A"/>
+          <w:sz w:val="24"/>
+          <w:szCs w:val="24"/>
+        </w:rPr>
+      </w:pPr>
+    </w:p>
+    <w:p>
+      <w:pPr>
+        <w:rPr>
+          <w:rFonts w:ascii="Times New Roman" w:hAnsi="Times New Roman" w:cs="Times New Roman"/>
+          <w:color w:val="00000A"/>
+          <w:sz w:val="24"/>
+          <w:szCs w:val="24"/>
+        </w:rPr>
+      </w:pPr>
+      <w:r>
+        <w:rPr>
+          <w:rFonts w:ascii="Times New Roman" w:hAnsi="Times New Roman" w:cs="Times New Roman"/>
+          <w:color w:val="00000A"/>
+          <w:sz w:val="24"/>
+          <w:szCs w:val="24"/>
+          <w:u w:val="single"/>
+        </w:rPr>
+        <w:t>Download Robots</w:t>
+      </w:r>
+    </w:p>
+    <w:p>
+      <w:pPr>
+        <w:rPr>
+          <w:rFonts w:ascii="Times New Roman" w:hAnsi="Times New Roman" w:cs="Times New Roman"/>
+          <w:color w:val="00000A"/>
+          <w:sz w:val="24"/>
+          <w:szCs w:val="24"/>
+        </w:rPr>
+      </w:pPr>
+      <w:r>
+        <w:rPr>
+          <w:rFonts w:ascii="Times New Roman" w:hAnsi="Times New Roman" w:cs="Times New Roman"/>
+          <w:color w:val="00000A"/>
+          <w:sz w:val="24"/>
+          <w:szCs w:val="24"/>
+        </w:rPr>
+        <w:tab/>
+        <w:t>In order for the robot librarian to enumerate the statistics for the user, they will first have to download t</w:t>
+      </w:r>
+      <w:r>
+        <w:rPr>
+          <w:rFonts w:ascii="Times New Roman" w:hAnsi="Times New Roman" w:cs="Times New Roman"/>
+          <w:color w:val="00000A"/>
+          <w:sz w:val="24"/>
+          <w:szCs w:val="24"/>
+        </w:rPr>
+        <w:t>he information.  Issues can arise when the file containing the robots is not present, in which case the program would terminate and wait for an openable file to be present.</w:t>
+      </w:r>
+    </w:p>
+    <w:p>
+      <w:pPr>
+        <w:rPr>
+          <w:rFonts w:ascii="Times New Roman" w:hAnsi="Times New Roman" w:cs="Times New Roman"/>
+          <w:color w:val="00000A"/>
+          <w:sz w:val="24"/>
+          <w:szCs w:val="24"/>
+        </w:rPr>
+      </w:pPr>
+    </w:p>
+    <w:p>
+      <w:pPr>
+        <w:rPr>
+          <w:rFonts w:ascii="Times New Roman" w:hAnsi="Times New Roman" w:cs="Times New Roman"/>
+          <w:color w:val="00000A"/>
+          <w:sz w:val="24"/>
+          <w:szCs w:val="24"/>
+          <w:u w:val="single"/>
+        </w:rPr>
+      </w:pPr>
+      <w:r>
+        <w:rPr>
+          <w:rFonts w:ascii="Times New Roman" w:hAnsi="Times New Roman" w:cs="Times New Roman"/>
+          <w:color w:val="00000A"/>
+          <w:sz w:val="24"/>
+          <w:szCs w:val="24"/>
+          <w:u w:val="single"/>
+        </w:rPr>
+        <w:t>Register New Robots</w:t>
+      </w:r>
+    </w:p>
+    <w:p>
+      <w:pPr>
+        <w:rPr>
+          <w:rFonts w:ascii="Times New Roman" w:hAnsi="Times New Roman" w:cs="Times New Roman"/>
+          <w:color w:val="00000A"/>
+          <w:sz w:val="24"/>
+          <w:szCs w:val="24"/>
+        </w:rPr>
+      </w:pPr>
+      <w:r>
+        <w:rPr>
+          <w:rFonts w:ascii="Times New Roman" w:hAnsi="Times New Roman" w:cs="Times New Roman"/>
+          <w:color w:val="00000A"/>
+          <w:sz w:val="24"/>
+          <w:szCs w:val="24"/>
+        </w:rPr>
+        <w:tab/>
+        <w:t xml:space="preserve">Once the file is downloaded and enumerated, the librarian must have the ability to add new robot teams for the user to use.  </w:t>
+      </w:r>
+      <w:r>
+        <w:rPr>
+          <w:rFonts w:ascii="Times New Roman" w:hAnsi="Times New Roman" w:cs="Times New Roman"/>
+          <w:color w:val="00000A"/>
+          <w:sz w:val="24"/>
+          <w:szCs w:val="24"/>
+        </w:rPr>
+        <w:t xml:space="preserve">It will give new team names and individual robot names.  </w:t>
+      </w:r>
+      <w:r>
+        <w:rPr>
+          <w:rFonts w:ascii="Times New Roman" w:hAnsi="Times New Roman" w:cs="Times New Roman"/>
+          <w:color w:val="00000A"/>
+          <w:sz w:val="24"/>
+          <w:szCs w:val="24"/>
+        </w:rPr>
+        <w:t>This action will only be present if there is a file new information can be saved and so long as the system has enough memory to store the new team.</w:t>
+      </w:r>
+      <w:r>
+        <w:rPr>
+          <w:rFonts w:ascii="Times New Roman" w:hAnsi="Times New Roman" w:cs="Times New Roman"/>
+          <w:color w:val="00000A"/>
+          <w:sz w:val="24"/>
+          <w:szCs w:val="24"/>
+        </w:rPr>
+        <w:t xml:space="preserve">  Any team will start with all statistics at zero.</w:t>
+      </w:r>
+    </w:p>
+    <w:p>
+      <w:pPr>
+        <w:rPr>
+          <w:rFonts w:ascii="Times New Roman" w:hAnsi="Times New Roman" w:cs="Times New Roman"/>
+          <w:color w:val="00000A"/>
+          <w:sz w:val="24"/>
+          <w:szCs w:val="24"/>
+        </w:rPr>
+      </w:pPr>
+    </w:p>
+    <w:p>
+      <w:pPr>
+        <w:rPr>
+          <w:rFonts w:ascii="Times New Roman" w:hAnsi="Times New Roman" w:cs="Times New Roman"/>
+          <w:color w:val="00000A"/>
+          <w:sz w:val="24"/>
+          <w:szCs w:val="24"/>
+        </w:rPr>
+      </w:pPr>
+      <w:r>
+        <w:rPr>
+          <w:rFonts w:ascii="Times New Roman" w:hAnsi="Times New Roman" w:cs="Times New Roman"/>
+          <w:color w:val="00000A"/>
+          <w:sz w:val="24"/>
+          <w:szCs w:val="24"/>
+          <w:u w:val="single"/>
+        </w:rPr>
+        <w:lastRenderedPageBreak/>
+        <w:t>Revise Existing Robot Teams</w:t>
+      </w:r>
+    </w:p>
+    <w:p>
+      <w:pPr>
+        <w:rPr>
+          <w:rFonts w:ascii="Times New Roman" w:hAnsi="Times New Roman" w:cs="Times New Roman"/>
+          <w:color w:val="00000A"/>
+          <w:sz w:val="24"/>
+          <w:szCs w:val="24"/>
+        </w:rPr>
+      </w:pPr>
+      <w:r>
+        <w:rPr>
+          <w:rFonts w:ascii="Times New Roman" w:hAnsi="Times New Roman" w:cs="Times New Roman"/>
+          <w:color w:val="00000A"/>
+          <w:sz w:val="24"/>
+          <w:szCs w:val="24"/>
+        </w:rPr>
+        <w:tab/>
+        <w:t>Newly created teams and current teams should also be editable. By editing, the team name and individual robot names can be altered.  The result in editing any team will result in the statistics for that team being brought back to zero.</w:t>
+      </w:r>
+    </w:p>
+    <w:p>
+      <w:pPr>
+        <w:rPr>
+          <w:rFonts w:ascii="Times New Roman" w:hAnsi="Times New Roman" w:cs="Times New Roman"/>
+          <w:color w:val="00000A"/>
+          <w:sz w:val="24"/>
+          <w:szCs w:val="24"/>
+        </w:rPr>
+      </w:pPr>
+    </w:p>
+    <w:p>
+      <w:pPr>
+        <w:rPr>
+          <w:rFonts w:ascii="Times New Roman" w:hAnsi="Times New Roman" w:cs="Times New Roman"/>
+          <w:color w:val="00000A"/>
+          <w:sz w:val="24"/>
+          <w:szCs w:val="24"/>
+        </w:rPr>
+      </w:pPr>
+      <w:r>
+        <w:rPr>
+          <w:rFonts w:ascii="Times New Roman" w:hAnsi="Times New Roman" w:cs="Times New Roman"/>
+          <w:color w:val="00000A"/>
+          <w:sz w:val="24"/>
+          <w:szCs w:val="24"/>
+          <w:u w:val="single"/>
+        </w:rPr>
+        <w:t>Retire Existing Robot Teams</w:t>
+      </w:r>
+    </w:p>
+    <w:p>
+      <w:pPr>
+        <w:rPr>
+          <w:rFonts w:ascii="Times New Roman" w:hAnsi="Times New Roman" w:cs="Times New Roman"/>
+          <w:color w:val="00000A"/>
+          <w:sz w:val="24"/>
+          <w:szCs w:val="24"/>
+        </w:rPr>
+      </w:pPr>
+      <w:r>
+        <w:rPr>
+          <w:rFonts w:ascii="Times New Roman" w:hAnsi="Times New Roman" w:cs="Times New Roman"/>
+          <w:color w:val="00000A"/>
+          <w:sz w:val="24"/>
+          <w:szCs w:val="24"/>
+        </w:rPr>
+        <w:tab/>
+        <w:t>In addition to being edited, robot teams must also be able to be deleted from the library.  This would result in that team being no longer playable or allow the user to select it.</w:t>
+      </w:r>
+    </w:p>
+    <w:p>
+      <w:pPr>
+        <w:rPr>
+          <w:rFonts w:ascii="Times New Roman" w:hAnsi="Times New Roman" w:cs="Times New Roman"/>
+          <w:color w:val="00000A"/>
+          <w:sz w:val="24"/>
+          <w:szCs w:val="24"/>
+        </w:rPr>
+      </w:pPr>
+    </w:p>
+    <w:p>
+      <w:pPr>
+        <w:rPr>
+          <w:rFonts w:ascii="Times New Roman" w:hAnsi="Times New Roman" w:cs="Times New Roman"/>
+          <w:color w:val="00000A"/>
+          <w:sz w:val="24"/>
+          <w:szCs w:val="24"/>
+        </w:rPr>
+      </w:pPr>
+      <w:r>
+        <w:rPr>
+          <w:rFonts w:ascii="Times New Roman" w:hAnsi="Times New Roman" w:cs="Times New Roman"/>
+          <w:color w:val="00000A"/>
+          <w:sz w:val="24"/>
+          <w:szCs w:val="24"/>
+          <w:u w:val="single"/>
+        </w:rPr>
+        <w:t>Update Robot Stats</w:t>
+      </w:r>
+    </w:p>
+    <w:p>
+      <w:pPr>
+        <w:rPr>
+          <w:rFonts w:ascii="Times New Roman" w:hAnsi="Times New Roman" w:cs="Times New Roman"/>
+          <w:color w:val="00000A"/>
+          <w:sz w:val="24"/>
+          <w:szCs w:val="24"/>
+        </w:rPr>
+      </w:pPr>
+      <w:r>
+        <w:rPr>
+          <w:rFonts w:ascii="Times New Roman" w:hAnsi="Times New Roman" w:cs="Times New Roman"/>
+          <w:color w:val="00000A"/>
+          <w:sz w:val="24"/>
+          <w:szCs w:val="24"/>
+        </w:rPr>
+        <w:tab/>
+        <w:t>The last action needed for the robot librarian to perform is the ability to update the statistics of all robots and their teams after every game.  In order for this to occur, a full game must be completed.  If the game is terminated before a game is completed, then any adjustments to stats that occurred during the game will not be recorded or updated.</w:t>
+      </w:r>
+    </w:p>
+    <w:p>
+      <w:pPr>
+        <w:rPr>
+          <w:rFonts w:ascii="Times New Roman" w:hAnsi="Times New Roman" w:cs="Times New Roman"/>
+          <w:color w:val="00000A"/>
+          <w:sz w:val="24"/>
+          <w:szCs w:val="24"/>
+        </w:rPr>
+      </w:pPr>
+    </w:p>
+    <w:p>
+      <w:pPr>
+        <w:rPr>
+          <w:rFonts w:ascii="Times New Roman" w:hAnsi="Times New Roman" w:cs="Times New Roman"/>
+          <w:color w:val="00000A"/>
+          <w:sz w:val="24"/>
+          <w:szCs w:val="24"/>
+          <w:u w:val="single"/>
+        </w:rPr>
+      </w:pPr>
+      <w:r>
+        <w:rPr>
+          <w:rFonts w:ascii="Times New Roman" w:hAnsi="Times New Roman" w:cs="Times New Roman"/>
+          <w:color w:val="00000A"/>
+          <w:sz w:val="24"/>
+          <w:szCs w:val="24"/>
+          <w:u w:val="single"/>
+        </w:rPr>
+        <w:t>Display</w:t>
+      </w:r>
+    </w:p>
+    <w:p>
+      <w:pPr>
+        <w:ind w:firstLine="720"/>
         <w:rPr>
           <w:rFonts w:asciiTheme="minorHAnsi" w:hAnsiTheme="minorHAnsi"/>
           <w:color w:val="00000A"/>
@@ -2358,20 +3415,59 @@
           <w:sz w:val="24"/>
           <w:szCs w:val="24"/>
         </w:rPr>
-        <w:t>-Now that the game-play screen is ready to be displayed, the program must be able to display the correct size of game board. There will be five spaces on each side for two players, and seven on each side with six players. If the user has selected three players, they have also chosen the board size to be either five or seven spaces on each side. The program must also randomly assign each player in the game to a colour.</w:t>
-      </w:r>
-    </w:p>
-    <w:p>
-      <w:pPr>
-        <w:rPr>
-          <w:rFonts w:ascii="Times New Roman" w:hAnsi="Times New Roman"/>
-          <w:color w:val="00000A"/>
-          <w:sz w:val="24"/>
-          <w:szCs w:val="24"/>
-        </w:rPr>
-      </w:pPr>
+        <w:t xml:space="preserve">Now that </w:t>
+      </w:r>
+      <w:r>
+        <w:rPr>
+          <w:rFonts w:ascii="Times New Roman" w:eastAsia="Liberation Mono" w:hAnsi="Times New Roman" w:cs="Liberation Mono"/>
+          <w:color w:val="00000A"/>
+          <w:sz w:val="24"/>
+          <w:szCs w:val="24"/>
+        </w:rPr>
+        <w:t>all properties have been selected, the</w:t>
+      </w:r>
+      <w:r>
+        <w:rPr>
+          <w:rFonts w:ascii="Times New Roman" w:eastAsia="Liberation Mono" w:hAnsi="Times New Roman" w:cs="Liberation Mono"/>
+          <w:color w:val="00000A"/>
+          <w:sz w:val="24"/>
+          <w:szCs w:val="24"/>
+        </w:rPr>
+        <w:t xml:space="preserve"> game-play </w:t>
+      </w:r>
+      <w:r>
+        <w:rPr>
+          <w:rFonts w:ascii="Times New Roman" w:eastAsia="Liberation Mono" w:hAnsi="Times New Roman" w:cs="Liberation Mono"/>
+          <w:color w:val="00000A"/>
+          <w:sz w:val="24"/>
+          <w:szCs w:val="24"/>
+        </w:rPr>
+        <w:t>screen is ready to be displayed. T</w:t>
+      </w:r>
+      <w:r>
+        <w:rPr>
+          <w:rFonts w:ascii="Times New Roman" w:eastAsia="Liberation Mono" w:hAnsi="Times New Roman" w:cs="Liberation Mono"/>
+          <w:color w:val="00000A"/>
+          <w:sz w:val="24"/>
+          <w:szCs w:val="24"/>
+        </w:rPr>
+        <w:t>he program must be able to display the correct size of game board. There will be five spaces on each side for two players, and seven on each side with six players. If the user has selected three players, they have also chosen the board size to be either five or seven spaces on each side. The program must also randomly assign each player in the game to a colour</w:t>
+      </w:r>
       <w:bookmarkStart w:id="25" w:name="LC26"/>
+      <w:bookmarkStart w:id="26" w:name="LC27"/>
+      <w:bookmarkStart w:id="27" w:name="LC28"/>
       <w:bookmarkEnd w:id="25"/>
+      <w:bookmarkEnd w:id="26"/>
+      <w:bookmarkEnd w:id="27"/>
+      <w:r>
+        <w:rPr>
+          <w:rFonts w:ascii="Times New Roman" w:eastAsia="Liberation Mono" w:hAnsi="Times New Roman" w:cs="Liberation Mono"/>
+          <w:color w:val="00000A"/>
+          <w:sz w:val="24"/>
+          <w:szCs w:val="24"/>
+        </w:rPr>
+        <w:t xml:space="preserve"> and robot team.</w:t>
+      </w:r>
     </w:p>
     <w:p>
       <w:pPr>
@@ -2380,32 +3476,31 @@
           <w:color w:val="00000A"/>
         </w:rPr>
       </w:pPr>
-      <w:bookmarkStart w:id="26" w:name="LC27"/>
-      <w:bookmarkEnd w:id="26"/>
-      <w:r>
-        <w:rPr>
-          <w:rFonts w:ascii="Times New Roman" w:eastAsia="Liberation Mono" w:hAnsi="Times New Roman" w:cs="Liberation Mono"/>
-          <w:color w:val="00000A"/>
-          <w:sz w:val="24"/>
-          <w:szCs w:val="24"/>
-        </w:rPr>
-        <w:t>- The program must be able to identify whose team's turn it is, and which robot they should be using for their turn. It must also identify if it is a human team or a computer team.</w:t>
-      </w:r>
-    </w:p>
-    <w:p>
-      <w:pPr>
-        <w:rPr>
-          <w:rFonts w:ascii="Times New Roman" w:hAnsi="Times New Roman"/>
-          <w:color w:val="00000A"/>
-          <w:sz w:val="24"/>
-          <w:szCs w:val="24"/>
-        </w:rPr>
-      </w:pPr>
-      <w:bookmarkStart w:id="27" w:name="LC28"/>
-      <w:bookmarkEnd w:id="27"/>
-    </w:p>
-    <w:p>
-      <w:pPr>
+    </w:p>
+    <w:p>
+      <w:pPr>
+        <w:rPr>
+          <w:rFonts w:ascii="Times New Roman" w:hAnsi="Times New Roman" w:cs="Times New Roman"/>
+          <w:color w:val="00000A"/>
+          <w:sz w:val="24"/>
+          <w:szCs w:val="24"/>
+          <w:u w:val="single"/>
+        </w:rPr>
+      </w:pPr>
+      <w:r>
+        <w:rPr>
+          <w:rFonts w:ascii="Times New Roman" w:hAnsi="Times New Roman" w:cs="Times New Roman"/>
+          <w:color w:val="00000A"/>
+          <w:sz w:val="24"/>
+          <w:szCs w:val="24"/>
+          <w:u w:val="single"/>
+        </w:rPr>
+        <w:t>Simulation</w:t>
+      </w:r>
+    </w:p>
+    <w:p>
+      <w:pPr>
+        <w:ind w:firstLine="720"/>
         <w:rPr>
           <w:rFonts w:asciiTheme="minorHAnsi" w:hAnsiTheme="minorHAnsi"/>
           <w:color w:val="00000A"/>
@@ -2420,7 +3515,7 @@
           <w:sz w:val="24"/>
           <w:szCs w:val="24"/>
         </w:rPr>
-        <w:t>-If there are no human players in the game, the program will simulate the game behind the scenes and display the end of game screen. If this is taking too long the user has the option to terminate the game. The user must be able to end the game because the game may take a long time to simulate, and may potentially never end.</w:t>
+        <w:t>If there are no human players in the game, the program will simulate the game behind the scenes and display the end of game screen. If this is taking too long the user has the option to terminate the game. The user must be able to end the game because the game may take a long time to simulate, and may potentially never end.</w:t>
       </w:r>
     </w:p>
     <w:p>
@@ -2430,29 +3525,15 @@
           <w:color w:val="00000A"/>
           <w:sz w:val="24"/>
           <w:szCs w:val="24"/>
+          <w:u w:val="single"/>
         </w:rPr>
       </w:pPr>
       <w:bookmarkStart w:id="29" w:name="LC30"/>
+      <w:bookmarkStart w:id="30" w:name="LC31"/>
+      <w:bookmarkStart w:id="31" w:name="LC32"/>
       <w:bookmarkEnd w:id="29"/>
-    </w:p>
-    <w:p>
-      <w:pPr>
-        <w:rPr>
-          <w:rFonts w:asciiTheme="minorHAnsi" w:hAnsiTheme="minorHAnsi"/>
-          <w:color w:val="00000A"/>
-        </w:rPr>
-      </w:pPr>
-      <w:bookmarkStart w:id="30" w:name="LC31"/>
       <w:bookmarkEnd w:id="30"/>
-      <w:r>
-        <w:rPr>
-          <w:rFonts w:ascii="Times New Roman" w:eastAsia="Liberation Mono" w:hAnsi="Times New Roman" w:cs="Liberation Mono"/>
-          <w:color w:val="00000A"/>
-          <w:sz w:val="24"/>
-          <w:szCs w:val="24"/>
-        </w:rPr>
-        <w:t>-If there are humans in the game, then the user will be able to see the entire board. Once their turn is over, they can observe the entire board and where the other players have moved to. If there is more than one human in the game, then they can both see the entire board.</w:t>
-      </w:r>
+      <w:bookmarkEnd w:id="31"/>
     </w:p>
     <w:p>
       <w:pPr>
@@ -2461,16 +3542,58 @@
           <w:color w:val="00000A"/>
           <w:sz w:val="24"/>
           <w:szCs w:val="24"/>
-        </w:rPr>
-      </w:pPr>
-      <w:bookmarkStart w:id="31" w:name="LC32"/>
-      <w:bookmarkEnd w:id="31"/>
-    </w:p>
-    <w:p>
-      <w:pPr>
-        <w:rPr>
-          <w:rFonts w:asciiTheme="minorHAnsi" w:hAnsiTheme="minorHAnsi"/>
-          <w:color w:val="00000A"/>
+          <w:u w:val="single"/>
+        </w:rPr>
+      </w:pPr>
+      <w:r>
+        <w:rPr>
+          <w:rFonts w:ascii="Times New Roman" w:hAnsi="Times New Roman"/>
+          <w:color w:val="00000A"/>
+          <w:sz w:val="24"/>
+          <w:szCs w:val="24"/>
+          <w:u w:val="single"/>
+        </w:rPr>
+        <w:t xml:space="preserve">Move </w:t>
+      </w:r>
+      <w:r>
+        <w:rPr>
+          <w:rFonts w:ascii="Times New Roman" w:hAnsi="Times New Roman"/>
+          <w:color w:val="00000A"/>
+          <w:sz w:val="24"/>
+          <w:szCs w:val="24"/>
+          <w:u w:val="single"/>
+        </w:rPr>
+        <w:t xml:space="preserve">and Attack </w:t>
+      </w:r>
+      <w:r>
+        <w:rPr>
+          <w:rFonts w:ascii="Times New Roman" w:hAnsi="Times New Roman"/>
+          <w:color w:val="00000A"/>
+          <w:sz w:val="24"/>
+          <w:szCs w:val="24"/>
+          <w:u w:val="single"/>
+        </w:rPr>
+        <w:t>R</w:t>
+      </w:r>
+      <w:r>
+        <w:rPr>
+          <w:rFonts w:ascii="Times New Roman" w:hAnsi="Times New Roman"/>
+          <w:color w:val="00000A"/>
+          <w:sz w:val="24"/>
+          <w:szCs w:val="24"/>
+          <w:u w:val="single"/>
+        </w:rPr>
+        <w:t>obots</w:t>
+      </w:r>
+    </w:p>
+    <w:p>
+      <w:pPr>
+        <w:ind w:firstLine="720"/>
+        <w:rPr>
+          <w:rFonts w:ascii="Times New Roman" w:eastAsia="Liberation Mono" w:hAnsi="Times New Roman" w:cs="Liberation Mono"/>
+          <w:color w:val="00000A"/>
+          <w:sz w:val="24"/>
+          <w:szCs w:val="24"/>
         </w:rPr>
       </w:pPr>
       <w:bookmarkStart w:id="32" w:name="LC33"/>
@@ -2482,48 +3605,153 @@
           <w:sz w:val="24"/>
           <w:szCs w:val="24"/>
         </w:rPr>
+        <w:t>Each player, human and computer,</w:t>
+      </w:r>
+      <w:r>
+        <w:rPr>
+          <w:rFonts w:ascii="Times New Roman" w:eastAsia="Liberation Mono" w:hAnsi="Times New Roman" w:cs="Liberation Mono"/>
+          <w:color w:val="00000A"/>
+          <w:sz w:val="24"/>
+          <w:szCs w:val="24"/>
+        </w:rPr>
+        <w:t xml:space="preserve"> must be able to move the appropriate robot</w:t>
+      </w:r>
+      <w:r>
+        <w:rPr>
+          <w:rFonts w:ascii="Times New Roman" w:eastAsia="Liberation Mono" w:hAnsi="Times New Roman" w:cs="Liberation Mono"/>
+          <w:color w:val="00000A"/>
+          <w:sz w:val="24"/>
+          <w:szCs w:val="24"/>
+        </w:rPr>
+        <w:t xml:space="preserve"> and be able to attack any robots within their range</w:t>
+      </w:r>
+      <w:r>
+        <w:rPr>
+          <w:rFonts w:ascii="Times New Roman" w:eastAsia="Liberation Mono" w:hAnsi="Times New Roman" w:cs="Liberation Mono"/>
+          <w:color w:val="00000A"/>
+          <w:sz w:val="24"/>
+          <w:szCs w:val="24"/>
+        </w:rPr>
+        <w:t xml:space="preserve">.  They must also be able to move again if they still have any moves left. </w:t>
+      </w:r>
+      <w:r>
+        <w:rPr>
+          <w:rFonts w:ascii="Times New Roman" w:eastAsia="Liberation Mono" w:hAnsi="Times New Roman" w:cs="Liberation Mono"/>
+          <w:color w:val="00000A"/>
+          <w:sz w:val="24"/>
+          <w:szCs w:val="24"/>
+        </w:rPr>
+        <w:t>In the case of humans t</w:t>
+      </w:r>
+      <w:r>
+        <w:rPr>
+          <w:rFonts w:ascii="Times New Roman" w:eastAsia="Liberation Mono" w:hAnsi="Times New Roman" w:cs="Liberation Mono"/>
+          <w:color w:val="00000A"/>
+          <w:sz w:val="24"/>
+          <w:szCs w:val="24"/>
+        </w:rPr>
+        <w:t xml:space="preserve">hese options will be determined by the </w:t>
+      </w:r>
+      <w:r>
+        <w:rPr>
+          <w:rFonts w:ascii="Times New Roman" w:eastAsia="Liberation Mono" w:hAnsi="Times New Roman" w:cs="Liberation Mono"/>
+          <w:color w:val="00000A"/>
+          <w:sz w:val="24"/>
+          <w:szCs w:val="24"/>
+        </w:rPr>
+        <w:t>player</w:t>
+      </w:r>
+      <w:r>
+        <w:rPr>
+          <w:rFonts w:ascii="Times New Roman" w:eastAsia="Liberation Mono" w:hAnsi="Times New Roman" w:cs="Liberation Mono"/>
+          <w:color w:val="00000A"/>
+          <w:sz w:val="24"/>
+          <w:szCs w:val="24"/>
+        </w:rPr>
+        <w:t xml:space="preserve"> supplying input to the keyboard and mouse.</w:t>
+      </w:r>
+      <w:r>
+        <w:rPr>
+          <w:rFonts w:ascii="Times New Roman" w:eastAsia="Liberation Mono" w:hAnsi="Times New Roman" w:cs="Liberation Mono"/>
+          <w:color w:val="00000A"/>
+          <w:sz w:val="24"/>
+          <w:szCs w:val="24"/>
+        </w:rPr>
+        <w:t xml:space="preserve">  No other player should be able to move until the previous player has completed their moves.</w:t>
+      </w:r>
+      <w:bookmarkStart w:id="33" w:name="LC34"/>
+      <w:bookmarkStart w:id="34" w:name="LC35"/>
+      <w:bookmarkEnd w:id="33"/>
+      <w:bookmarkEnd w:id="34"/>
+      <w:r>
+        <w:rPr>
+          <w:rFonts w:asciiTheme="minorHAnsi" w:hAnsiTheme="minorHAnsi"/>
+          <w:color w:val="00000A"/>
+        </w:rPr>
+        <w:t xml:space="preserve">  </w:t>
+      </w:r>
+      <w:r>
+        <w:rPr>
+          <w:rFonts w:ascii="Times New Roman" w:eastAsia="Liberation Mono" w:hAnsi="Times New Roman" w:cs="Liberation Mono"/>
+          <w:color w:val="00000A"/>
+          <w:sz w:val="24"/>
+          <w:szCs w:val="24"/>
+        </w:rPr>
+        <w:t>For teams that are</w:t>
+      </w:r>
+      <w:r>
+        <w:rPr>
+          <w:rFonts w:ascii="Times New Roman" w:eastAsia="Liberation Mono" w:hAnsi="Times New Roman" w:cs="Liberation Mono"/>
+          <w:color w:val="00000A"/>
+          <w:sz w:val="24"/>
+          <w:szCs w:val="24"/>
+        </w:rPr>
+        <w:t xml:space="preserve"> being operated by the computer</w:t>
+      </w:r>
+      <w:r>
+        <w:rPr>
+          <w:rFonts w:ascii="Times New Roman" w:eastAsia="Liberation Mono" w:hAnsi="Times New Roman" w:cs="Liberation Mono"/>
+          <w:color w:val="00000A"/>
+          <w:sz w:val="24"/>
+          <w:szCs w:val="24"/>
+        </w:rPr>
+        <w:t xml:space="preserve"> </w:t>
+      </w:r>
+      <w:r>
+        <w:rPr>
+          <w:rFonts w:ascii="Times New Roman" w:eastAsia="Liberation Mono" w:hAnsi="Times New Roman" w:cs="Liberation Mono"/>
+          <w:color w:val="00000A"/>
+          <w:sz w:val="24"/>
+          <w:szCs w:val="24"/>
+        </w:rPr>
         <w:lastRenderedPageBreak/>
-        <w:t>-If it is a human team's turn, they must be able to move the appropriate robot, or fire at a space.  They must also be able to move, fire, and then move again if they still have any moves left. These options will be determined by the user supplying input to the keyboard and mouse.</w:t>
-      </w:r>
-    </w:p>
-    <w:p>
-      <w:pPr>
-        <w:rPr>
-          <w:rFonts w:ascii="Times New Roman" w:hAnsi="Times New Roman"/>
-          <w:color w:val="00000A"/>
-          <w:sz w:val="24"/>
-          <w:szCs w:val="24"/>
-        </w:rPr>
-      </w:pPr>
-      <w:bookmarkStart w:id="33" w:name="LC34"/>
-      <w:bookmarkEnd w:id="33"/>
+        <w:t xml:space="preserve">the program must have an interpreter to take the </w:t>
+      </w:r>
+      <w:r>
+        <w:rPr>
+          <w:rFonts w:ascii="Times New Roman" w:eastAsia="Liberation Mono" w:hAnsi="Times New Roman" w:cs="Liberation Mono"/>
+          <w:color w:val="00000A"/>
+          <w:sz w:val="24"/>
+          <w:szCs w:val="24"/>
+        </w:rPr>
+        <w:t>moves determined by a certain robots’ code</w:t>
+      </w:r>
+      <w:r>
+        <w:rPr>
+          <w:rFonts w:ascii="Times New Roman" w:eastAsia="Liberation Mono" w:hAnsi="Times New Roman" w:cs="Liberation Mono"/>
+          <w:color w:val="00000A"/>
+          <w:sz w:val="24"/>
+          <w:szCs w:val="24"/>
+        </w:rPr>
+        <w:t xml:space="preserve"> and translate that into the computers actions in the game.</w:t>
+      </w:r>
     </w:p>
     <w:p>
       <w:pPr>
         <w:rPr>
           <w:rFonts w:asciiTheme="minorHAnsi" w:hAnsiTheme="minorHAnsi"/>
           <w:color w:val="00000A"/>
-        </w:rPr>
-      </w:pPr>
-      <w:bookmarkStart w:id="34" w:name="LC35"/>
-      <w:bookmarkEnd w:id="34"/>
-      <w:r>
-        <w:rPr>
-          <w:rFonts w:ascii="Times New Roman" w:eastAsia="Liberation Mono" w:hAnsi="Times New Roman" w:cs="Liberation Mono"/>
-          <w:color w:val="00000A"/>
-          <w:sz w:val="24"/>
-          <w:szCs w:val="24"/>
-        </w:rPr>
-        <w:t>-For teams that are being operated by the computer, the program must have an interpreter to take the moves determined by a certain AI code, and translate that into the computers actions in the game.</w:t>
-      </w:r>
-    </w:p>
-    <w:p>
-      <w:pPr>
-        <w:rPr>
-          <w:rFonts w:ascii="Times New Roman" w:hAnsi="Times New Roman"/>
-          <w:color w:val="00000A"/>
-          <w:sz w:val="24"/>
-          <w:szCs w:val="24"/>
+          <w:u w:val="single"/>
         </w:rPr>
       </w:pPr>
       <w:bookmarkStart w:id="35" w:name="LC36"/>
@@ -2532,20 +3760,93 @@
     <w:p>
       <w:pPr>
         <w:rPr>
-          <w:rFonts w:asciiTheme="minorHAnsi" w:hAnsiTheme="minorHAnsi"/>
-          <w:color w:val="00000A"/>
+          <w:rFonts w:ascii="Times New Roman" w:eastAsia="Liberation Mono" w:hAnsi="Times New Roman" w:cs="Liberation Mono"/>
+          <w:color w:val="00000A"/>
+          <w:sz w:val="24"/>
+          <w:szCs w:val="24"/>
         </w:rPr>
       </w:pPr>
       <w:bookmarkStart w:id="36" w:name="LC37"/>
       <w:bookmarkEnd w:id="36"/>
-      <w:r>
-        <w:rPr>
-          <w:rFonts w:ascii="Times New Roman" w:eastAsia="Liberation Mono" w:hAnsi="Times New Roman" w:cs="Liberation Mono"/>
-          <w:color w:val="00000A"/>
-          <w:sz w:val="24"/>
-          <w:szCs w:val="24"/>
-        </w:rPr>
-        <w:t xml:space="preserve">-During the game, there will be a section on the side that will display the current statistics of the game. This will include each </w:t>
+    </w:p>
+    <w:p>
+      <w:pPr>
+        <w:rPr>
+          <w:rFonts w:ascii="Times New Roman" w:eastAsia="Liberation Mono" w:hAnsi="Times New Roman" w:cs="Liberation Mono"/>
+          <w:color w:val="00000A"/>
+          <w:sz w:val="28"/>
+          <w:szCs w:val="28"/>
+        </w:rPr>
+      </w:pPr>
+      <w:r>
+        <w:rPr>
+          <w:rFonts w:ascii="Times New Roman" w:eastAsia="Liberation Mono" w:hAnsi="Times New Roman" w:cs="Liberation Mono"/>
+          <w:i/>
+          <w:color w:val="00000A"/>
+          <w:sz w:val="28"/>
+          <w:szCs w:val="28"/>
+          <w:u w:val="single"/>
+        </w:rPr>
+        <w:t>Should Have</w:t>
+      </w:r>
+    </w:p>
+    <w:p>
+      <w:pPr>
+        <w:rPr>
+          <w:rFonts w:ascii="Times New Roman" w:eastAsia="Liberation Mono" w:hAnsi="Times New Roman" w:cs="Liberation Mono"/>
+          <w:color w:val="00000A"/>
+          <w:sz w:val="24"/>
+          <w:szCs w:val="24"/>
+        </w:rPr>
+      </w:pPr>
+      <w:r>
+        <w:rPr>
+          <w:rFonts w:ascii="Times New Roman" w:eastAsia="Liberation Mono" w:hAnsi="Times New Roman" w:cs="Liberation Mono"/>
+          <w:color w:val="00000A"/>
+          <w:sz w:val="24"/>
+          <w:szCs w:val="24"/>
+        </w:rPr>
+        <w:tab/>
+        <w:t>There are a few functions that will be included in the final product that were not explicitly stated as being required.  We feel as though these functions should be added enhance the gameplay and provide the user with a better experience.</w:t>
+      </w:r>
+    </w:p>
+    <w:p>
+      <w:pPr>
+        <w:rPr>
+          <w:rFonts w:ascii="Times New Roman" w:eastAsia="Liberation Mono" w:hAnsi="Times New Roman" w:cs="Liberation Mono"/>
+          <w:color w:val="00000A"/>
+          <w:sz w:val="24"/>
+          <w:szCs w:val="24"/>
+          <w:u w:val="single"/>
+        </w:rPr>
+      </w:pPr>
+      <w:r>
+        <w:rPr>
+          <w:rFonts w:ascii="Times New Roman" w:eastAsia="Liberation Mono" w:hAnsi="Times New Roman" w:cs="Liberation Mono"/>
+          <w:color w:val="00000A"/>
+          <w:sz w:val="24"/>
+          <w:szCs w:val="24"/>
+          <w:u w:val="single"/>
+        </w:rPr>
+        <w:t>Current Robot Stats</w:t>
+      </w:r>
+    </w:p>
+    <w:p>
+      <w:pPr>
+        <w:ind w:firstLine="720"/>
+        <w:rPr>
+          <w:rFonts w:asciiTheme="minorHAnsi" w:hAnsiTheme="minorHAnsi"/>
+          <w:color w:val="00000A"/>
+        </w:rPr>
+      </w:pPr>
+      <w:r>
+        <w:rPr>
+          <w:rFonts w:ascii="Times New Roman" w:eastAsia="Liberation Mono" w:hAnsi="Times New Roman" w:cs="Liberation Mono"/>
+          <w:color w:val="00000A"/>
+          <w:sz w:val="24"/>
+          <w:szCs w:val="24"/>
+        </w:rPr>
+        <w:t xml:space="preserve">During the game, there will be a section on the side that will display the current statistics of the game. This will include each </w:t>
       </w:r>
       <w:proofErr w:type="gramStart"/>
       <w:r>
@@ -2583,6 +3884,28 @@
     <w:p>
       <w:pPr>
         <w:rPr>
+          <w:rFonts w:ascii="Times New Roman" w:hAnsi="Times New Roman"/>
+          <w:color w:val="00000A"/>
+          <w:sz w:val="24"/>
+          <w:szCs w:val="24"/>
+          <w:u w:val="single"/>
+        </w:rPr>
+      </w:pPr>
+      <w:r>
+        <w:rPr>
+          <w:rFonts w:ascii="Times New Roman" w:hAnsi="Times New Roman"/>
+          <w:color w:val="00000A"/>
+          <w:sz w:val="24"/>
+          <w:szCs w:val="24"/>
+          <w:u w:val="single"/>
+        </w:rPr>
+        <w:t>End Statistics screen</w:t>
+      </w:r>
+    </w:p>
+    <w:p>
+      <w:pPr>
+        <w:ind w:firstLine="720"/>
+        <w:rPr>
           <w:rFonts w:asciiTheme="minorHAnsi" w:hAnsiTheme="minorHAnsi"/>
           <w:color w:val="00000A"/>
         </w:rPr>
@@ -2596,7 +3919,7 @@
           <w:sz w:val="24"/>
           <w:szCs w:val="24"/>
         </w:rPr>
-        <w:t>-Once the game is over, a screen will be displayed that shows the final statistics of the game. This means that statistics must be kept track of for each team. This will include how much damage they dealt out, how much damage they received, and how many spaces they moved. After this it will update these statistics to the Robot Librarian.</w:t>
+        <w:t>Once the game is over, a screen will be displayed that shows the final statistics of the game. This means that statistics must be kept track of for each team. This will include how much damage they dealt out, how much damage they received, and how many spaces they moved. After this it will update these statistics to the Robot Librarian.</w:t>
       </w:r>
     </w:p>
     <w:p>
@@ -2627,7 +3950,11 @@
       <w:pPr>
         <w:rPr>
           <w:rFonts w:asciiTheme="minorHAnsi" w:hAnsiTheme="minorHAnsi"/>
-          <w:color w:val="00000A"/>
+          <w:i/>
+          <w:color w:val="00000A"/>
+          <w:sz w:val="28"/>
+          <w:szCs w:val="28"/>
+          <w:u w:val="single"/>
         </w:rPr>
       </w:pPr>
       <w:bookmarkStart w:id="41" w:name="LC42"/>
@@ -2635,22 +3962,14 @@
       <w:r>
         <w:rPr>
           <w:rFonts w:ascii="Times New Roman" w:eastAsia="Liberation Mono" w:hAnsi="Times New Roman" w:cs="Liberation Mono"/>
-          <w:color w:val="00000A"/>
-          <w:sz w:val="24"/>
-          <w:szCs w:val="24"/>
-        </w:rPr>
-        <w:t>Future Versions</w:t>
-      </w:r>
-    </w:p>
-    <w:p>
-      <w:pPr>
-        <w:rPr>
-          <w:rFonts w:ascii="Times New Roman" w:hAnsi="Times New Roman"/>
-          <w:color w:val="00000A"/>
-          <w:sz w:val="24"/>
-          <w:szCs w:val="24"/>
-        </w:rPr>
-      </w:pPr>
+          <w:i/>
+          <w:color w:val="00000A"/>
+          <w:sz w:val="28"/>
+          <w:szCs w:val="28"/>
+          <w:u w:val="single"/>
+        </w:rPr>
+        <w:t>Could Have</w:t>
+      </w:r>
       <w:bookmarkStart w:id="42" w:name="LC43"/>
       <w:bookmarkEnd w:id="42"/>
     </w:p>
@@ -2670,7 +3989,25 @@
           <w:sz w:val="24"/>
           <w:szCs w:val="24"/>
         </w:rPr>
-        <w:t xml:space="preserve">        Due to time constraints we will not be able to include all of the components that we would like to. We have come up with a few ideas that we believe would improve the game, but they are not detrimental to the functionality of the game. We are not promising that these features will be added, they are just some of our ideas that could be added, given more time. The following is a few aspects that could be added in future versions.</w:t>
+        <w:t xml:space="preserve">        Due to time constraints we will not be able to include all of the components that we would like to. We have come up with a few ideas that we believe would improve the game, but they are not detrimental to the functionality of the game. We are not promising that these features will be added, </w:t>
+      </w:r>
+      <w:r>
+        <w:rPr>
+          <w:rFonts w:ascii="Times New Roman" w:eastAsia="Liberation Mono" w:hAnsi="Times New Roman" w:cs="Liberation Mono"/>
+          <w:color w:val="00000A"/>
+          <w:sz w:val="24"/>
+          <w:szCs w:val="24"/>
+        </w:rPr>
+        <w:t>just ideas that could be added in future version of this program</w:t>
+      </w:r>
+      <w:r>
+        <w:rPr>
+          <w:rFonts w:ascii="Times New Roman" w:eastAsia="Liberation Mono" w:hAnsi="Times New Roman" w:cs="Liberation Mono"/>
+          <w:color w:val="00000A"/>
+          <w:sz w:val="24"/>
+          <w:szCs w:val="24"/>
+        </w:rPr>
+        <w:t>. The following is a few aspects that could be added in future versions.</w:t>
       </w:r>
     </w:p>
     <w:p>
@@ -2690,6 +4027,7 @@
         <w:rPr>
           <w:rFonts w:asciiTheme="minorHAnsi" w:hAnsiTheme="minorHAnsi"/>
           <w:color w:val="00000A"/>
+          <w:u w:val="single"/>
         </w:rPr>
       </w:pPr>
       <w:bookmarkStart w:id="45" w:name="LC46"/>
@@ -2700,12 +4038,14 @@
           <w:color w:val="00000A"/>
           <w:sz w:val="24"/>
           <w:szCs w:val="24"/>
-        </w:rPr>
-        <w:t xml:space="preserve">  - Animation</w:t>
-      </w:r>
-    </w:p>
-    <w:p>
-      <w:pPr>
+          <w:u w:val="single"/>
+        </w:rPr>
+        <w:t>Animation</w:t>
+      </w:r>
+    </w:p>
+    <w:p>
+      <w:pPr>
+        <w:ind w:firstLine="720"/>
         <w:rPr>
           <w:rFonts w:asciiTheme="minorHAnsi" w:hAnsiTheme="minorHAnsi"/>
           <w:color w:val="00000A"/>
@@ -2720,7 +4060,7 @@
           <w:sz w:val="24"/>
           <w:szCs w:val="24"/>
         </w:rPr>
-        <w:t xml:space="preserve">    When a robot is moving to a new position on the map it looks as though it is driving there, instead of just disappearing and reappearing from space to space. Also when a robot is firing at a space on the map, it would show a missile flying through the air to the spot, and an explosion would be shown on collision.</w:t>
+        <w:t>When a robot is moving to a new position on the map it looks as though it is driving there, instead of just disappearing and reappearing from space to space. Also when a robot is firing at a space on the map, it would show a missile flying through the air to the spot, and an explosion would be shown on collision.</w:t>
       </w:r>
     </w:p>
     <w:p>
@@ -2738,8 +4078,39 @@
     <w:p>
       <w:pPr>
         <w:rPr>
+          <w:rFonts w:ascii="Times New Roman" w:hAnsi="Times New Roman"/>
+          <w:color w:val="00000A"/>
+          <w:sz w:val="24"/>
+          <w:szCs w:val="24"/>
+        </w:rPr>
+      </w:pPr>
+    </w:p>
+    <w:p>
+      <w:pPr>
+        <w:rPr>
+          <w:rFonts w:ascii="Times New Roman" w:hAnsi="Times New Roman"/>
+          <w:color w:val="00000A"/>
+          <w:sz w:val="24"/>
+          <w:szCs w:val="24"/>
+        </w:rPr>
+      </w:pPr>
+    </w:p>
+    <w:p>
+      <w:pPr>
+        <w:rPr>
+          <w:rFonts w:ascii="Times New Roman" w:hAnsi="Times New Roman"/>
+          <w:color w:val="00000A"/>
+          <w:sz w:val="24"/>
+          <w:szCs w:val="24"/>
+        </w:rPr>
+      </w:pPr>
+    </w:p>
+    <w:p>
+      <w:pPr>
+        <w:rPr>
           <w:rFonts w:asciiTheme="minorHAnsi" w:hAnsiTheme="minorHAnsi"/>
           <w:color w:val="00000A"/>
+          <w:u w:val="single"/>
         </w:rPr>
       </w:pPr>
       <w:bookmarkStart w:id="48" w:name="LC49"/>
@@ -2750,8 +4121,9 @@
           <w:color w:val="00000A"/>
           <w:sz w:val="24"/>
           <w:szCs w:val="24"/>
-        </w:rPr>
-        <w:t>-Sound Effects</w:t>
+          <w:u w:val="single"/>
+        </w:rPr>
+        <w:t>Sound Effects</w:t>
       </w:r>
     </w:p>
     <w:p>
@@ -2770,15 +4142,34 @@
           <w:sz w:val="24"/>
           <w:szCs w:val="24"/>
         </w:rPr>
-        <w:lastRenderedPageBreak/>
-        <w:t xml:space="preserve">    It would be nice to add sound effects to our game. This would possibly include sounds for firing missiles, explosions, and driving robots. We could also have some sort of intense background war music playing.</w:t>
-      </w:r>
-    </w:p>
-    <w:p>
-      <w:pPr>
-        <w:rPr>
-          <w:rFonts w:asciiTheme="minorHAnsi" w:hAnsiTheme="minorHAnsi"/>
-          <w:color w:val="00000A"/>
+        <w:t xml:space="preserve"> </w:t>
+      </w:r>
+      <w:r>
+        <w:rPr>
+          <w:rFonts w:ascii="Times New Roman" w:eastAsia="Liberation Mono" w:hAnsi="Times New Roman" w:cs="Liberation Mono"/>
+          <w:color w:val="00000A"/>
+          <w:sz w:val="24"/>
+          <w:szCs w:val="24"/>
+        </w:rPr>
+        <w:tab/>
+      </w:r>
+      <w:r>
+        <w:rPr>
+          <w:rFonts w:ascii="Times New Roman" w:eastAsia="Liberation Mono" w:hAnsi="Times New Roman" w:cs="Liberation Mono"/>
+          <w:color w:val="00000A"/>
+          <w:sz w:val="24"/>
+          <w:szCs w:val="24"/>
+        </w:rPr>
+        <w:t>It would be nice to add sound effects to our game. This would possibly include sounds for firing missiles, explosions, and driving robots. We could also have some sort of intense background war music playing.</w:t>
+      </w:r>
+    </w:p>
+    <w:p>
+      <w:pPr>
+        <w:rPr>
+          <w:rFonts w:ascii="Times New Roman" w:eastAsia="Liberation Mono" w:hAnsi="Times New Roman" w:cs="Liberation Mono"/>
+          <w:color w:val="00000A"/>
+          <w:sz w:val="24"/>
+          <w:szCs w:val="24"/>
         </w:rPr>
       </w:pPr>
       <w:bookmarkStart w:id="50" w:name="LC51"/>
@@ -2792,24 +4183,26 @@
         </w:rPr>
         <w:t xml:space="preserve"> </w:t>
       </w:r>
-    </w:p>
-    <w:p>
-      <w:pPr>
-        <w:rPr>
-          <w:rFonts w:asciiTheme="minorHAnsi" w:hAnsiTheme="minorHAnsi"/>
-          <w:color w:val="00000A"/>
-        </w:rPr>
-      </w:pPr>
       <w:bookmarkStart w:id="51" w:name="LC52"/>
       <w:bookmarkEnd w:id="51"/>
-      <w:r>
-        <w:rPr>
-          <w:rFonts w:ascii="Times New Roman" w:eastAsia="Liberation Mono" w:hAnsi="Times New Roman" w:cs="Liberation Mono"/>
-          <w:color w:val="00000A"/>
-          <w:sz w:val="24"/>
-          <w:szCs w:val="24"/>
-        </w:rPr>
-        <w:t xml:space="preserve"> - More advanced AI</w:t>
+    </w:p>
+    <w:p>
+      <w:pPr>
+        <w:rPr>
+          <w:rFonts w:asciiTheme="minorHAnsi" w:hAnsiTheme="minorHAnsi"/>
+          <w:color w:val="00000A"/>
+          <w:u w:val="single"/>
+        </w:rPr>
+      </w:pPr>
+      <w:r>
+        <w:rPr>
+          <w:rFonts w:ascii="Times New Roman" w:eastAsia="Liberation Mono" w:hAnsi="Times New Roman" w:cs="Liberation Mono"/>
+          <w:color w:val="00000A"/>
+          <w:sz w:val="24"/>
+          <w:szCs w:val="24"/>
+          <w:u w:val="single"/>
+        </w:rPr>
+        <w:t>More advanced AI</w:t>
       </w:r>
     </w:p>
     <w:p>
@@ -2855,6 +4248,7 @@
         <w:rPr>
           <w:rFonts w:asciiTheme="minorHAnsi" w:hAnsiTheme="minorHAnsi"/>
           <w:color w:val="00000A"/>
+          <w:u w:val="single"/>
         </w:rPr>
       </w:pPr>
       <w:bookmarkStart w:id="54" w:name="LC55"/>
@@ -2865,8 +4259,9 @@
           <w:color w:val="00000A"/>
           <w:sz w:val="24"/>
           <w:szCs w:val="24"/>
-        </w:rPr>
-        <w:t xml:space="preserve">- Networking </w:t>
+          <w:u w:val="single"/>
+        </w:rPr>
+        <w:t xml:space="preserve">Networking </w:t>
       </w:r>
     </w:p>
     <w:p>
@@ -2905,6 +4300,7 @@
         <w:rPr>
           <w:rFonts w:asciiTheme="minorHAnsi" w:hAnsiTheme="minorHAnsi"/>
           <w:color w:val="00000A"/>
+          <w:u w:val="single"/>
         </w:rPr>
       </w:pPr>
       <w:bookmarkStart w:id="57" w:name="LC58"/>
@@ -2915,8 +4311,9 @@
           <w:color w:val="00000A"/>
           <w:sz w:val="24"/>
           <w:szCs w:val="24"/>
-        </w:rPr>
-        <w:t>-Choice of team</w:t>
+          <w:u w:val="single"/>
+        </w:rPr>
+        <w:t>Choice of team</w:t>
       </w:r>
     </w:p>
     <w:p>
@@ -2935,7 +4332,16 @@
           <w:sz w:val="24"/>
           <w:szCs w:val="24"/>
         </w:rPr>
-        <w:t xml:space="preserve">   It would be nice to add a feature that allows the user to choose their team that they would be playing with.</w:t>
+        <w:t xml:space="preserve">   It would be nice to add a feature that allows the user to choose their team </w:t>
+      </w:r>
+      <w:r>
+        <w:rPr>
+          <w:rFonts w:ascii="Times New Roman" w:eastAsia="Liberation Mono" w:hAnsi="Times New Roman" w:cs="Liberation Mono"/>
+          <w:color w:val="00000A"/>
+          <w:sz w:val="24"/>
+          <w:szCs w:val="24"/>
+        </w:rPr>
+        <w:t>that they would be playing with, rather than being assigned</w:t>
       </w:r>
     </w:p>
     <w:p>
@@ -2956,31 +4362,33 @@
         </w:rPr>
         <w:t xml:space="preserve"> </w:t>
       </w:r>
-    </w:p>
-    <w:p>
-      <w:pPr>
-        <w:rPr>
-          <w:rFonts w:asciiTheme="minorHAnsi" w:hAnsiTheme="minorHAnsi"/>
-          <w:color w:val="00000A"/>
-        </w:rPr>
-      </w:pPr>
       <w:bookmarkStart w:id="60" w:name="LC61"/>
       <w:bookmarkEnd w:id="60"/>
-      <w:r>
-        <w:rPr>
-          <w:rFonts w:ascii="Times New Roman" w:eastAsia="Liberation Mono" w:hAnsi="Times New Roman" w:cs="Liberation Mono"/>
-          <w:color w:val="00000A"/>
-          <w:sz w:val="24"/>
-          <w:szCs w:val="24"/>
-        </w:rPr>
-        <w:t xml:space="preserve"> - Feedback based on user testing</w:t>
-      </w:r>
     </w:p>
     <w:p>
       <w:pPr>
         <w:rPr>
           <w:rFonts w:asciiTheme="minorHAnsi" w:hAnsiTheme="minorHAnsi"/>
           <w:color w:val="00000A"/>
+          <w:u w:val="single"/>
+        </w:rPr>
+      </w:pPr>
+      <w:r>
+        <w:rPr>
+          <w:rFonts w:ascii="Times New Roman" w:eastAsia="Liberation Mono" w:hAnsi="Times New Roman" w:cs="Liberation Mono"/>
+          <w:color w:val="00000A"/>
+          <w:sz w:val="24"/>
+          <w:szCs w:val="24"/>
+          <w:u w:val="single"/>
+        </w:rPr>
+        <w:t>Feedback based on user testing</w:t>
+      </w:r>
+    </w:p>
+    <w:p>
+      <w:pPr>
+        <w:rPr>
+          <w:rFonts w:asciiTheme="minorHAnsi" w:hAnsiTheme="minorHAnsi"/>
+          <w:color w:val="00000A"/>
         </w:rPr>
       </w:pPr>
       <w:r>
@@ -3017,32 +4425,49 @@
       <w:pPr>
         <w:rPr>
           <w:rFonts w:ascii="Times New Roman" w:hAnsi="Times New Roman" w:cs="Times New Roman"/>
+          <w:b/>
           <w:color w:val="000000" w:themeColor="text1"/>
           <w:sz w:val="28"/>
           <w:szCs w:val="28"/>
           <w:u w:val="single"/>
         </w:rPr>
       </w:pPr>
-      <w:r>
-        <w:rPr>
-          <w:rFonts w:ascii="Times New Roman" w:hAnsi="Times New Roman" w:cs="Times New Roman"/>
+    </w:p>
+    <w:p>
+      <w:pPr>
+        <w:rPr>
+          <w:rFonts w:ascii="Times New Roman" w:hAnsi="Times New Roman" w:cs="Times New Roman"/>
+          <w:b/>
           <w:color w:val="000000" w:themeColor="text1"/>
           <w:sz w:val="28"/>
           <w:szCs w:val="28"/>
           <w:u w:val="single"/>
         </w:rPr>
+      </w:pPr>
+    </w:p>
+    <w:p>
+      <w:pPr>
+        <w:rPr>
+          <w:rFonts w:ascii="Times New Roman" w:hAnsi="Times New Roman" w:cs="Times New Roman"/>
+          <w:b/>
+          <w:color w:val="000000" w:themeColor="text1"/>
+          <w:sz w:val="28"/>
+          <w:szCs w:val="28"/>
+          <w:u w:val="single"/>
+        </w:rPr>
+      </w:pPr>
+      <w:r>
+        <w:rPr>
+          <w:rFonts w:ascii="Times New Roman" w:hAnsi="Times New Roman" w:cs="Times New Roman"/>
+          <w:b/>
+          <w:color w:val="000000" w:themeColor="text1"/>
+          <w:sz w:val="28"/>
+          <w:szCs w:val="28"/>
+          <w:u w:val="single"/>
+        </w:rPr>
+        <w:lastRenderedPageBreak/>
         <w:t>Product Functionality</w:t>
       </w:r>
-    </w:p>
-    <w:p>
-      <w:pPr>
-        <w:rPr>
-          <w:rFonts w:ascii="Times New Roman" w:hAnsi="Times New Roman" w:cs="Times New Roman"/>
-          <w:color w:val="000000" w:themeColor="text1"/>
-          <w:sz w:val="24"/>
-          <w:szCs w:val="24"/>
-        </w:rPr>
-      </w:pPr>
     </w:p>
     <w:p>
       <w:pPr>
@@ -3101,15 +4526,6 @@
           <w:szCs w:val="24"/>
           <w:lang w:eastAsia="en-CA"/>
         </w:rPr>
-        <w:t xml:space="preserve">(Figure 1) </w:t>
-      </w:r>
-      <w:r>
-        <w:rPr>
-          <w:rFonts w:ascii="Times New Roman" w:hAnsi="Times New Roman" w:cs="Times New Roman"/>
-          <w:sz w:val="24"/>
-          <w:szCs w:val="24"/>
-          <w:lang w:eastAsia="en-CA"/>
-        </w:rPr>
         <w:t>which will have three options on the screen to choose from</w:t>
       </w:r>
       <w:r>
@@ -3128,17 +4544,7 @@
           <w:szCs w:val="24"/>
           <w:lang w:eastAsia="en-CA"/>
         </w:rPr>
-        <w:t xml:space="preserve">The “Help” button will bring the </w:t>
-      </w:r>
-      <w:r>
-        <w:rPr>
-          <w:rFonts w:ascii="Times New Roman" w:hAnsi="Times New Roman" w:cs="Times New Roman"/>
-          <w:sz w:val="24"/>
-          <w:szCs w:val="24"/>
-          <w:lang w:eastAsia="en-CA"/>
-        </w:rPr>
-        <w:lastRenderedPageBreak/>
-        <w:t>user to a screen where they will be able to</w:t>
+        <w:t>The “Help” button will bring the user to a screen where they will be able to</w:t>
       </w:r>
       <w:r>
         <w:rPr>
@@ -3595,7 +5001,17 @@
           <w:szCs w:val="24"/>
           <w:lang w:eastAsia="en-CA"/>
         </w:rPr>
-        <w:t xml:space="preserve">. The sniper has the highest attack range at 3 points. Its attack, health and movement are all at 2 points. The scout has the highest movement at 3 points, but has the lowest health and attack at 1 point and attack range at 2 points. </w:t>
+        <w:t xml:space="preserve">. The sniper has the highest attack range at 3 points. Its attack, </w:t>
+      </w:r>
+      <w:r>
+        <w:rPr>
+          <w:rFonts w:ascii="Times New Roman" w:hAnsi="Times New Roman" w:cs="Times New Roman"/>
+          <w:sz w:val="24"/>
+          <w:szCs w:val="24"/>
+          <w:lang w:eastAsia="en-CA"/>
+        </w:rPr>
+        <w:lastRenderedPageBreak/>
+        <w:t xml:space="preserve">health and movement are all at 2 points. The scout has the highest movement at 3 points, but has the lowest health and attack at 1 point and attack range at 2 points. </w:t>
       </w:r>
       <w:r>
         <w:rPr>
@@ -3631,17 +5047,7 @@
           <w:szCs w:val="24"/>
           <w:lang w:eastAsia="en-CA"/>
         </w:rPr>
-        <w:t xml:space="preserve">Human players will take turns switching off the keyboard as this version of the program will only allow </w:t>
-      </w:r>
-      <w:r>
-        <w:rPr>
-          <w:rFonts w:ascii="Times New Roman" w:hAnsi="Times New Roman" w:cs="Times New Roman"/>
-          <w:sz w:val="24"/>
-          <w:szCs w:val="24"/>
-          <w:lang w:eastAsia="en-CA"/>
-        </w:rPr>
-        <w:lastRenderedPageBreak/>
-        <w:t xml:space="preserve">players to play on the same computer.  </w:t>
+        <w:t xml:space="preserve">Human players will take turns switching off the keyboard as this version of the program will only allow players to play on the same computer.  </w:t>
       </w:r>
       <w:r>
         <w:rPr>
@@ -3831,6 +5237,218 @@
     </w:p>
     <w:p>
       <w:pPr>
+        <w:contextualSpacing/>
+        <w:rPr>
+          <w:rFonts w:ascii="Times New Roman" w:hAnsi="Times New Roman" w:cs="Times New Roman"/>
+          <w:sz w:val="24"/>
+          <w:szCs w:val="24"/>
+          <w:lang w:eastAsia="en-CA"/>
+        </w:rPr>
+      </w:pPr>
+    </w:p>
+    <w:p>
+      <w:pPr>
+        <w:contextualSpacing/>
+        <w:rPr>
+          <w:rFonts w:ascii="Times New Roman" w:hAnsi="Times New Roman" w:cs="Times New Roman"/>
+          <w:sz w:val="24"/>
+          <w:szCs w:val="24"/>
+          <w:lang w:eastAsia="en-CA"/>
+        </w:rPr>
+      </w:pPr>
+    </w:p>
+    <w:p>
+      <w:pPr>
+        <w:contextualSpacing/>
+        <w:rPr>
+          <w:rFonts w:ascii="Times New Roman" w:hAnsi="Times New Roman" w:cs="Times New Roman"/>
+          <w:sz w:val="24"/>
+          <w:szCs w:val="24"/>
+          <w:lang w:eastAsia="en-CA"/>
+        </w:rPr>
+      </w:pPr>
+    </w:p>
+    <w:p>
+      <w:pPr>
+        <w:contextualSpacing/>
+        <w:rPr>
+          <w:rFonts w:ascii="Times New Roman" w:hAnsi="Times New Roman" w:cs="Times New Roman"/>
+          <w:sz w:val="24"/>
+          <w:szCs w:val="24"/>
+          <w:lang w:eastAsia="en-CA"/>
+        </w:rPr>
+      </w:pPr>
+    </w:p>
+    <w:p>
+      <w:pPr>
+        <w:contextualSpacing/>
+        <w:rPr>
+          <w:rFonts w:ascii="Times New Roman" w:hAnsi="Times New Roman" w:cs="Times New Roman"/>
+          <w:sz w:val="24"/>
+          <w:szCs w:val="24"/>
+          <w:lang w:eastAsia="en-CA"/>
+        </w:rPr>
+      </w:pPr>
+    </w:p>
+    <w:p>
+      <w:pPr>
+        <w:contextualSpacing/>
+        <w:rPr>
+          <w:rFonts w:ascii="Times New Roman" w:hAnsi="Times New Roman" w:cs="Times New Roman"/>
+          <w:sz w:val="24"/>
+          <w:szCs w:val="24"/>
+          <w:lang w:eastAsia="en-CA"/>
+        </w:rPr>
+      </w:pPr>
+    </w:p>
+    <w:p>
+      <w:pPr>
+        <w:contextualSpacing/>
+        <w:rPr>
+          <w:rFonts w:ascii="Times New Roman" w:hAnsi="Times New Roman" w:cs="Times New Roman"/>
+          <w:sz w:val="24"/>
+          <w:szCs w:val="24"/>
+          <w:lang w:eastAsia="en-CA"/>
+        </w:rPr>
+      </w:pPr>
+    </w:p>
+    <w:p>
+      <w:pPr>
+        <w:contextualSpacing/>
+        <w:rPr>
+          <w:rFonts w:ascii="Times New Roman" w:hAnsi="Times New Roman" w:cs="Times New Roman"/>
+          <w:sz w:val="24"/>
+          <w:szCs w:val="24"/>
+          <w:lang w:eastAsia="en-CA"/>
+        </w:rPr>
+      </w:pPr>
+    </w:p>
+    <w:p>
+      <w:pPr>
+        <w:contextualSpacing/>
+        <w:rPr>
+          <w:rFonts w:ascii="Times New Roman" w:hAnsi="Times New Roman" w:cs="Times New Roman"/>
+          <w:sz w:val="24"/>
+          <w:szCs w:val="24"/>
+          <w:lang w:eastAsia="en-CA"/>
+        </w:rPr>
+      </w:pPr>
+    </w:p>
+    <w:p>
+      <w:pPr>
+        <w:contextualSpacing/>
+        <w:rPr>
+          <w:rFonts w:ascii="Times New Roman" w:hAnsi="Times New Roman" w:cs="Times New Roman"/>
+          <w:sz w:val="24"/>
+          <w:szCs w:val="24"/>
+          <w:lang w:eastAsia="en-CA"/>
+        </w:rPr>
+      </w:pPr>
+    </w:p>
+    <w:p>
+      <w:pPr>
+        <w:contextualSpacing/>
+        <w:rPr>
+          <w:rFonts w:ascii="Times New Roman" w:hAnsi="Times New Roman" w:cs="Times New Roman"/>
+          <w:sz w:val="24"/>
+          <w:szCs w:val="24"/>
+          <w:lang w:eastAsia="en-CA"/>
+        </w:rPr>
+      </w:pPr>
+    </w:p>
+    <w:p>
+      <w:pPr>
+        <w:contextualSpacing/>
+        <w:rPr>
+          <w:rFonts w:ascii="Times New Roman" w:hAnsi="Times New Roman" w:cs="Times New Roman"/>
+          <w:sz w:val="24"/>
+          <w:szCs w:val="24"/>
+          <w:lang w:eastAsia="en-CA"/>
+        </w:rPr>
+      </w:pPr>
+    </w:p>
+    <w:p>
+      <w:pPr>
+        <w:contextualSpacing/>
+        <w:rPr>
+          <w:rFonts w:ascii="Times New Roman" w:hAnsi="Times New Roman" w:cs="Times New Roman"/>
+          <w:sz w:val="24"/>
+          <w:szCs w:val="24"/>
+          <w:lang w:eastAsia="en-CA"/>
+        </w:rPr>
+      </w:pPr>
+    </w:p>
+    <w:p>
+      <w:pPr>
+        <w:contextualSpacing/>
+        <w:rPr>
+          <w:rFonts w:ascii="Times New Roman" w:hAnsi="Times New Roman" w:cs="Times New Roman"/>
+          <w:sz w:val="24"/>
+          <w:szCs w:val="24"/>
+          <w:lang w:eastAsia="en-CA"/>
+        </w:rPr>
+      </w:pPr>
+    </w:p>
+    <w:p>
+      <w:pPr>
+        <w:contextualSpacing/>
+        <w:rPr>
+          <w:rFonts w:ascii="Times New Roman" w:hAnsi="Times New Roman" w:cs="Times New Roman"/>
+          <w:sz w:val="24"/>
+          <w:szCs w:val="24"/>
+          <w:lang w:eastAsia="en-CA"/>
+        </w:rPr>
+      </w:pPr>
+    </w:p>
+    <w:p>
+      <w:pPr>
+        <w:contextualSpacing/>
+        <w:rPr>
+          <w:rFonts w:ascii="Times New Roman" w:hAnsi="Times New Roman" w:cs="Times New Roman"/>
+          <w:sz w:val="24"/>
+          <w:szCs w:val="24"/>
+          <w:lang w:eastAsia="en-CA"/>
+        </w:rPr>
+      </w:pPr>
+    </w:p>
+    <w:p>
+      <w:pPr>
+        <w:contextualSpacing/>
+        <w:rPr>
+          <w:rFonts w:ascii="Times New Roman" w:hAnsi="Times New Roman" w:cs="Times New Roman"/>
+          <w:sz w:val="24"/>
+          <w:szCs w:val="24"/>
+          <w:lang w:eastAsia="en-CA"/>
+        </w:rPr>
+      </w:pPr>
+    </w:p>
+    <w:p>
+      <w:pPr>
+        <w:contextualSpacing/>
+        <w:rPr>
+          <w:rFonts w:ascii="Times New Roman" w:hAnsi="Times New Roman" w:cs="Times New Roman"/>
+          <w:b/>
+          <w:sz w:val="28"/>
+          <w:szCs w:val="28"/>
+          <w:u w:val="single"/>
+          <w:lang w:eastAsia="en-CA"/>
+        </w:rPr>
+      </w:pPr>
+      <w:r>
+        <w:rPr>
+          <w:rFonts w:ascii="Times New Roman" w:hAnsi="Times New Roman" w:cs="Times New Roman"/>
+          <w:b/>
+          <w:sz w:val="28"/>
+          <w:szCs w:val="28"/>
+          <w:u w:val="single"/>
+          <w:lang w:eastAsia="en-CA"/>
+        </w:rPr>
+        <w:lastRenderedPageBreak/>
+        <w:t>Sequence Diagrams</w:t>
+      </w:r>
+    </w:p>
+    <w:p>
+      <w:pPr>
         <w:rPr>
           <w:rFonts w:ascii="Times New Roman" w:hAnsi="Times New Roman" w:cs="Times New Roman"/>
           <w:color w:val="000000" w:themeColor="text1"/>
@@ -3843,7 +5461,6 @@
           <w:noProof/>
           <w:lang w:eastAsia="en-CA"/>
         </w:rPr>
-        <w:lastRenderedPageBreak/>
         <w:drawing>
           <wp:inline distT="0" distB="0" distL="0" distR="0">
             <wp:extent cx="5818505" cy="5076825"/>
@@ -3862,7 +5479,7 @@
                     </pic:cNvPicPr>
                   </pic:nvPicPr>
                   <pic:blipFill>
-                    <a:blip r:embed="rId5"/>
+                    <a:blip r:embed="rId7"/>
                     <a:srcRect b="38313"/>
                     <a:stretch>
                       <a:fillRect/>
@@ -3895,107 +5512,31 @@
       <w:pPr>
         <w:rPr>
           <w:rFonts w:ascii="Times New Roman" w:hAnsi="Times New Roman" w:cs="Times New Roman"/>
-          <w:sz w:val="24"/>
-          <w:szCs w:val="24"/>
-        </w:rPr>
-      </w:pPr>
-      <w:r>
-        <w:rPr>
-          <w:rFonts w:ascii="Times New Roman" w:hAnsi="Times New Roman" w:cs="Times New Roman"/>
-          <w:sz w:val="24"/>
-          <w:szCs w:val="24"/>
-        </w:rPr>
-        <w:t xml:space="preserve">Figure x. </w:t>
-      </w:r>
-      <w:r>
-        <w:rPr>
-          <w:rFonts w:ascii="Times New Roman" w:hAnsi="Times New Roman" w:cs="Times New Roman"/>
-          <w:sz w:val="24"/>
-          <w:szCs w:val="24"/>
-        </w:rPr>
-        <w:t xml:space="preserve">The game initiation sequence diagram describes a play through of a single match of </w:t>
-      </w:r>
-      <w:proofErr w:type="spellStart"/>
-      <w:r>
-        <w:rPr>
-          <w:rFonts w:ascii="Times New Roman" w:hAnsi="Times New Roman" w:cs="Times New Roman"/>
-          <w:sz w:val="24"/>
-          <w:szCs w:val="24"/>
-        </w:rPr>
-        <w:t>Battlebots</w:t>
-      </w:r>
-      <w:proofErr w:type="spellEnd"/>
-      <w:r>
-        <w:rPr>
-          <w:rFonts w:ascii="Times New Roman" w:hAnsi="Times New Roman" w:cs="Times New Roman"/>
-          <w:sz w:val="24"/>
-          <w:szCs w:val="24"/>
-        </w:rPr>
-        <w:t xml:space="preserve">, from the various </w:t>
-      </w:r>
-      <w:r>
-        <w:rPr>
-          <w:rFonts w:ascii="Times New Roman" w:hAnsi="Times New Roman" w:cs="Times New Roman"/>
-          <w:sz w:val="24"/>
-          <w:szCs w:val="24"/>
-        </w:rPr>
-        <w:t>game options, through board initiation until a winner is decided and the end game stats shown. It does not include the numerous possible robot actions during a match.</w:t>
-      </w:r>
-    </w:p>
-    <w:p>
-      <w:pPr>
-        <w:rPr>
-          <w:rFonts w:ascii="Times New Roman" w:hAnsi="Times New Roman" w:cs="Times New Roman"/>
-          <w:sz w:val="24"/>
-          <w:szCs w:val="24"/>
-        </w:rPr>
-      </w:pPr>
-    </w:p>
-    <w:p>
-      <w:pPr>
-        <w:rPr>
-          <w:rFonts w:ascii="Times New Roman" w:hAnsi="Times New Roman" w:cs="Times New Roman"/>
-          <w:sz w:val="24"/>
-          <w:szCs w:val="24"/>
-        </w:rPr>
-      </w:pPr>
-      <w:r>
-        <w:rPr>
-          <w:rFonts w:ascii="Times New Roman" w:hAnsi="Times New Roman" w:cs="Times New Roman"/>
-          <w:sz w:val="24"/>
-          <w:szCs w:val="24"/>
-        </w:rPr>
-        <w:t xml:space="preserve">2. The Robot Turn Sequence Diagram describes in detail the different action paths an AI </w:t>
-      </w:r>
-      <w:r>
-        <w:rPr>
-          <w:rFonts w:ascii="Times New Roman" w:hAnsi="Times New Roman" w:cs="Times New Roman"/>
-          <w:sz w:val="24"/>
-          <w:szCs w:val="24"/>
-        </w:rPr>
-        <w:t>controlled robot can take from the beginning of their turn until the end.</w:t>
-      </w:r>
-    </w:p>
-    <w:p/>
-    <w:p>
-      <w:pPr>
-        <w:rPr>
-          <w:rFonts w:ascii="Times New Roman" w:hAnsi="Times New Roman" w:cs="Times New Roman"/>
-          <w:color w:val="000000" w:themeColor="text1"/>
-          <w:sz w:val="24"/>
-          <w:szCs w:val="24"/>
-          <w:lang w:eastAsia="en-CA"/>
-        </w:rPr>
-      </w:pPr>
-      <w:r>
-        <w:rPr>
-          <w:rFonts w:ascii="Times New Roman" w:hAnsi="Times New Roman" w:cs="Times New Roman"/>
-          <w:color w:val="000000" w:themeColor="text1"/>
-          <w:sz w:val="24"/>
-          <w:szCs w:val="24"/>
-          <w:lang w:eastAsia="en-CA"/>
-        </w:rPr>
-        <w:t xml:space="preserve">3. The Game Run </w:t>
+          <w:color w:val="000000" w:themeColor="text1"/>
+          <w:sz w:val="24"/>
+          <w:szCs w:val="24"/>
+          <w:lang w:eastAsia="en-CA"/>
+        </w:rPr>
+      </w:pPr>
+      <w:r>
+        <w:rPr>
+          <w:rFonts w:ascii="Times New Roman" w:hAnsi="Times New Roman" w:cs="Times New Roman"/>
+          <w:color w:val="000000" w:themeColor="text1"/>
+          <w:sz w:val="24"/>
+          <w:szCs w:val="24"/>
+          <w:lang w:eastAsia="en-CA"/>
+        </w:rPr>
+        <w:t xml:space="preserve">Figure 2: </w:t>
+      </w:r>
+      <w:r>
+        <w:rPr>
+          <w:rFonts w:ascii="Times New Roman" w:hAnsi="Times New Roman" w:cs="Times New Roman"/>
+          <w:color w:val="000000" w:themeColor="text1"/>
+          <w:sz w:val="24"/>
+          <w:szCs w:val="24"/>
+          <w:lang w:eastAsia="en-CA"/>
+        </w:rPr>
+        <w:t xml:space="preserve">The Game Run </w:t>
       </w:r>
       <w:proofErr w:type="gramStart"/>
       <w:r>
@@ -4017,17 +5558,7 @@
           <w:szCs w:val="24"/>
           <w:lang w:eastAsia="en-CA"/>
         </w:rPr>
-        <w:t xml:space="preserve"> Display Sequence Diagram shows in detail the different paths a user can take through the games GUI interfaces. Beginning at the Start page and ending at the </w:t>
-      </w:r>
-      <w:r>
-        <w:rPr>
-          <w:rFonts w:ascii="Times New Roman" w:hAnsi="Times New Roman" w:cs="Times New Roman"/>
-          <w:color w:val="000000" w:themeColor="text1"/>
-          <w:sz w:val="24"/>
-          <w:szCs w:val="24"/>
-          <w:lang w:eastAsia="en-CA"/>
-        </w:rPr>
-        <w:t xml:space="preserve">post-game stats page.  </w:t>
+        <w:t xml:space="preserve"> Display Sequence Diagram shows in detail the different paths a user can take through the games GUI interfaces. Beginning at the Start page and ending at the post-game stats page.  </w:t>
       </w:r>
     </w:p>
     <w:p>
@@ -4063,7 +5594,7 @@
                     </pic:cNvPicPr>
                   </pic:nvPicPr>
                   <pic:blipFill>
-                    <a:blip r:embed="rId6"/>
+                    <a:blip r:embed="rId8"/>
                     <a:srcRect b="19449"/>
                     <a:stretch>
                       <a:fillRect/>
@@ -4096,6 +5627,57 @@
       <w:pPr>
         <w:rPr>
           <w:rFonts w:ascii="Times New Roman" w:hAnsi="Times New Roman" w:cs="Times New Roman"/>
+          <w:sz w:val="24"/>
+          <w:szCs w:val="24"/>
+        </w:rPr>
+      </w:pPr>
+      <w:r>
+        <w:rPr>
+          <w:rFonts w:ascii="Times New Roman" w:hAnsi="Times New Roman" w:cs="Times New Roman"/>
+          <w:sz w:val="24"/>
+          <w:szCs w:val="24"/>
+        </w:rPr>
+        <w:t>Figure 3:</w:t>
+      </w:r>
+      <w:r>
+        <w:rPr>
+          <w:rFonts w:ascii="Times New Roman" w:hAnsi="Times New Roman" w:cs="Times New Roman"/>
+          <w:sz w:val="24"/>
+          <w:szCs w:val="24"/>
+        </w:rPr>
+        <w:t xml:space="preserve"> </w:t>
+      </w:r>
+      <w:r>
+        <w:rPr>
+          <w:rFonts w:ascii="Times New Roman" w:hAnsi="Times New Roman" w:cs="Times New Roman"/>
+          <w:sz w:val="24"/>
+          <w:szCs w:val="24"/>
+        </w:rPr>
+        <w:t xml:space="preserve">The game initiation sequence diagram describes a play through of a single match of </w:t>
+      </w:r>
+      <w:proofErr w:type="spellStart"/>
+      <w:r>
+        <w:rPr>
+          <w:rFonts w:ascii="Times New Roman" w:hAnsi="Times New Roman" w:cs="Times New Roman"/>
+          <w:sz w:val="24"/>
+          <w:szCs w:val="24"/>
+        </w:rPr>
+        <w:t>Battlebots</w:t>
+      </w:r>
+      <w:proofErr w:type="spellEnd"/>
+      <w:r>
+        <w:rPr>
+          <w:rFonts w:ascii="Times New Roman" w:hAnsi="Times New Roman" w:cs="Times New Roman"/>
+          <w:sz w:val="24"/>
+          <w:szCs w:val="24"/>
+        </w:rPr>
+        <w:t>, from the various game options, through board initiation until a winner is decided and the end game stats shown. It does not include the numerous possible robot actions during a match.</w:t>
+      </w:r>
+    </w:p>
+    <w:p>
+      <w:pPr>
+        <w:rPr>
+          <w:rFonts w:ascii="Times New Roman" w:hAnsi="Times New Roman" w:cs="Times New Roman"/>
           <w:color w:val="000000" w:themeColor="text1"/>
           <w:sz w:val="24"/>
           <w:szCs w:val="24"/>
@@ -4136,7 +5718,7 @@
                     </pic:cNvPicPr>
                   </pic:nvPicPr>
                   <pic:blipFill>
-                    <a:blip r:embed="rId7"/>
+                    <a:blip r:embed="rId9"/>
                     <a:srcRect b="18291"/>
                     <a:stretch>
                       <a:fillRect/>
@@ -4179,39 +5761,242 @@
       <w:pPr>
         <w:rPr>
           <w:rFonts w:ascii="Times New Roman" w:hAnsi="Times New Roman" w:cs="Times New Roman"/>
-          <w:color w:val="000000" w:themeColor="text1"/>
-          <w:sz w:val="24"/>
-          <w:szCs w:val="24"/>
-          <w:lang w:eastAsia="en-CA"/>
-        </w:rPr>
-      </w:pPr>
-    </w:p>
-    <w:p>
-      <w:pPr>
-        <w:rPr>
-          <w:rFonts w:ascii="Times New Roman" w:hAnsi="Times New Roman" w:cs="Times New Roman"/>
-          <w:color w:val="000000" w:themeColor="text1"/>
-          <w:sz w:val="24"/>
-          <w:szCs w:val="24"/>
-          <w:lang w:eastAsia="en-CA"/>
-        </w:rPr>
-      </w:pPr>
-    </w:p>
-    <w:p>
-      <w:pPr>
-        <w:rPr>
-          <w:rFonts w:ascii="Times New Roman" w:hAnsi="Times New Roman" w:cs="Times New Roman"/>
-          <w:color w:val="000000" w:themeColor="text1"/>
-          <w:sz w:val="24"/>
-          <w:szCs w:val="24"/>
-        </w:rPr>
-      </w:pPr>
-      <w:r>
-        <w:rPr>
+          <w:sz w:val="24"/>
+          <w:szCs w:val="24"/>
+        </w:rPr>
+      </w:pPr>
+      <w:r>
+        <w:rPr>
+          <w:rFonts w:ascii="Times New Roman" w:hAnsi="Times New Roman" w:cs="Times New Roman"/>
+          <w:sz w:val="24"/>
+          <w:szCs w:val="24"/>
+        </w:rPr>
+        <w:t>Fi</w:t>
+      </w:r>
+      <w:r>
+        <w:rPr>
+          <w:rFonts w:ascii="Times New Roman" w:hAnsi="Times New Roman" w:cs="Times New Roman"/>
+          <w:sz w:val="24"/>
+          <w:szCs w:val="24"/>
+        </w:rPr>
+        <w:t xml:space="preserve">gure 4. </w:t>
+      </w:r>
+      <w:r>
+        <w:rPr>
+          <w:rFonts w:ascii="Times New Roman" w:hAnsi="Times New Roman" w:cs="Times New Roman"/>
+          <w:sz w:val="24"/>
+          <w:szCs w:val="24"/>
+        </w:rPr>
+        <w:t>The Robot Turn Sequence Diagram describes in detail the different action paths an AI controlled robot can take from the beginning of their turn until the end.</w:t>
+      </w:r>
+    </w:p>
+    <w:p>
+      <w:pPr>
+        <w:rPr>
+          <w:rFonts w:ascii="Times New Roman" w:hAnsi="Times New Roman" w:cs="Times New Roman"/>
+          <w:sz w:val="24"/>
+          <w:szCs w:val="24"/>
+        </w:rPr>
+      </w:pPr>
+    </w:p>
+    <w:p>
+      <w:pPr>
+        <w:rPr>
+          <w:rFonts w:ascii="Times New Roman" w:hAnsi="Times New Roman" w:cs="Times New Roman"/>
+          <w:sz w:val="24"/>
+          <w:szCs w:val="24"/>
+        </w:rPr>
+      </w:pPr>
+    </w:p>
+    <w:p>
+      <w:pPr>
+        <w:rPr>
+          <w:rFonts w:ascii="Times New Roman" w:hAnsi="Times New Roman" w:cs="Times New Roman"/>
           <w:noProof/>
+          <w:sz w:val="24"/>
+          <w:szCs w:val="24"/>
+          <w:lang w:eastAsia="en-CA"/>
+        </w:rPr>
+      </w:pPr>
+    </w:p>
+    <w:p>
+      <w:pPr>
+        <w:rPr>
+          <w:rFonts w:ascii="Times New Roman" w:hAnsi="Times New Roman" w:cs="Times New Roman"/>
+          <w:sz w:val="24"/>
+          <w:szCs w:val="24"/>
+        </w:rPr>
+      </w:pPr>
+      <w:r>
+        <w:rPr>
+          <w:rFonts w:ascii="Times New Roman" w:hAnsi="Times New Roman" w:cs="Times New Roman"/>
+          <w:noProof/>
+          <w:sz w:val="24"/>
+          <w:szCs w:val="24"/>
+          <w:lang w:eastAsia="en-CA"/>
+        </w:rPr>
+        <w:drawing>
+          <wp:inline distT="0" distB="0" distL="0" distR="0">
+            <wp:extent cx="5818505" cy="5924550"/>
+            <wp:effectExtent l="0" t="0" r="0" b="0"/>
+            <wp:docPr id="13" name="Picture 13"/>
+            <wp:cNvGraphicFramePr>
+              <a:graphicFrameLocks xmlns:a="http://schemas.openxmlformats.org/drawingml/2006/main" noChangeAspect="1"/>
+            </wp:cNvGraphicFramePr>
+            <a:graphic xmlns:a="http://schemas.openxmlformats.org/drawingml/2006/main">
+              <a:graphicData uri="http://schemas.openxmlformats.org/drawingml/2006/picture">
+                <pic:pic xmlns:pic="http://schemas.openxmlformats.org/drawingml/2006/picture">
+                  <pic:nvPicPr>
+                    <pic:cNvPr id="13" name="teamselect.jpg"/>
+                    <pic:cNvPicPr/>
+                  </pic:nvPicPr>
+                  <pic:blipFill rotWithShape="1">
+                    <a:blip r:embed="rId10">
+                      <a:extLst>
+                        <a:ext uri="{28A0092B-C50C-407E-A947-70E740481C1C}">
+                          <a14:useLocalDpi xmlns:a14="http://schemas.microsoft.com/office/drawing/2010/main" val="0"/>
+                        </a:ext>
+                      </a:extLst>
+                    </a:blip>
+                    <a:srcRect b="28009"/>
+                    <a:stretch/>
+                  </pic:blipFill>
+                  <pic:spPr bwMode="auto">
+                    <a:xfrm>
+                      <a:off x="0" y="0"/>
+                      <a:ext cx="5818505" cy="5924550"/>
+                    </a:xfrm>
+                    <a:prstGeom prst="rect">
+                      <a:avLst/>
+                    </a:prstGeom>
+                    <a:ln>
+                      <a:noFill/>
+                    </a:ln>
+                    <a:extLst>
+                      <a:ext uri="{53640926-AAD7-44D8-BBD7-CCE9431645EC}">
+                        <a14:shadowObscured xmlns:a14="http://schemas.microsoft.com/office/drawing/2010/main"/>
+                      </a:ext>
+                    </a:extLst>
+                  </pic:spPr>
+                </pic:pic>
+              </a:graphicData>
+            </a:graphic>
+          </wp:inline>
+        </w:drawing>
+      </w:r>
+    </w:p>
+    <w:p>
+      <w:pPr>
+        <w:rPr>
+          <w:rFonts w:ascii="Times New Roman" w:hAnsi="Times New Roman" w:cs="Times New Roman"/>
+          <w:sz w:val="24"/>
+          <w:szCs w:val="24"/>
+        </w:rPr>
+      </w:pPr>
+      <w:r>
+        <w:rPr>
+          <w:rFonts w:ascii="Times New Roman" w:hAnsi="Times New Roman" w:cs="Times New Roman"/>
+          <w:sz w:val="24"/>
+          <w:szCs w:val="24"/>
+        </w:rPr>
+        <w:t>Figure 5. The Team Selection Sequence Diagram describes the process involved in choosing, creating, editing, or deleting a robot team.</w:t>
+      </w:r>
+    </w:p>
+    <w:p>
+      <w:pPr>
+        <w:rPr>
+          <w:rFonts w:ascii="Times New Roman" w:hAnsi="Times New Roman" w:cs="Times New Roman"/>
+          <w:color w:val="000000" w:themeColor="text1"/>
+          <w:sz w:val="24"/>
+          <w:szCs w:val="24"/>
+          <w:lang w:eastAsia="en-CA"/>
+        </w:rPr>
+      </w:pPr>
+    </w:p>
+    <w:p>
+      <w:pPr>
+        <w:rPr>
+          <w:rFonts w:ascii="Times New Roman" w:hAnsi="Times New Roman" w:cs="Times New Roman"/>
+          <w:color w:val="000000" w:themeColor="text1"/>
+          <w:sz w:val="24"/>
+          <w:szCs w:val="24"/>
+          <w:lang w:eastAsia="en-CA"/>
+        </w:rPr>
+      </w:pPr>
+    </w:p>
+    <w:p>
+      <w:pPr>
+        <w:rPr>
+          <w:rFonts w:ascii="Times New Roman" w:hAnsi="Times New Roman" w:cs="Times New Roman"/>
+          <w:color w:val="000000" w:themeColor="text1"/>
+          <w:sz w:val="24"/>
+          <w:szCs w:val="24"/>
+          <w:lang w:eastAsia="en-CA"/>
+        </w:rPr>
+      </w:pPr>
+    </w:p>
+    <w:p>
+      <w:pPr>
+        <w:rPr>
+          <w:rFonts w:ascii="Times New Roman" w:hAnsi="Times New Roman" w:cs="Times New Roman"/>
+          <w:color w:val="000000" w:themeColor="text1"/>
+          <w:sz w:val="24"/>
+          <w:szCs w:val="24"/>
+          <w:lang w:eastAsia="en-CA"/>
+        </w:rPr>
+      </w:pPr>
+    </w:p>
+    <w:p>
+      <w:pPr>
+        <w:rPr>
+          <w:rFonts w:ascii="Times New Roman" w:hAnsi="Times New Roman" w:cs="Times New Roman"/>
+          <w:color w:val="000000" w:themeColor="text1"/>
+          <w:sz w:val="24"/>
+          <w:szCs w:val="24"/>
+          <w:lang w:eastAsia="en-CA"/>
+        </w:rPr>
+      </w:pPr>
+    </w:p>
+    <w:p>
+      <w:pPr>
+        <w:rPr>
+          <w:rFonts w:ascii="Times New Roman" w:hAnsi="Times New Roman" w:cs="Times New Roman"/>
+          <w:b/>
+          <w:color w:val="000000" w:themeColor="text1"/>
+          <w:sz w:val="28"/>
+          <w:szCs w:val="28"/>
+          <w:u w:val="single"/>
+          <w:lang w:eastAsia="en-CA"/>
+        </w:rPr>
+      </w:pPr>
+      <w:r>
+        <w:rPr>
+          <w:rFonts w:ascii="Times New Roman" w:hAnsi="Times New Roman" w:cs="Times New Roman"/>
+          <w:b/>
+          <w:color w:val="000000" w:themeColor="text1"/>
+          <w:sz w:val="28"/>
+          <w:szCs w:val="28"/>
+          <w:u w:val="single"/>
           <w:lang w:eastAsia="en-CA"/>
         </w:rPr>
         <w:lastRenderedPageBreak/>
+        <w:t>User Interfaces</w:t>
+      </w:r>
+    </w:p>
+    <w:p>
+      <w:pPr>
+        <w:rPr>
+          <w:rFonts w:ascii="Times New Roman" w:hAnsi="Times New Roman" w:cs="Times New Roman"/>
+          <w:color w:val="000000" w:themeColor="text1"/>
+          <w:sz w:val="24"/>
+          <w:szCs w:val="24"/>
+        </w:rPr>
+      </w:pPr>
+      <w:r>
+        <w:rPr>
+          <w:noProof/>
+          <w:lang w:eastAsia="en-CA"/>
+        </w:rPr>
         <w:drawing>
           <wp:inline distT="0" distB="0" distL="0" distR="0">
             <wp:extent cx="4953000" cy="2295525"/>
@@ -4230,7 +6015,7 @@
                     </pic:cNvPicPr>
                   </pic:nvPicPr>
                   <pic:blipFill>
-                    <a:blip r:embed="rId8"/>
+                    <a:blip r:embed="rId11"/>
                     <a:srcRect l="7691" t="15952" r="8973" b="15380"/>
                     <a:stretch>
                       <a:fillRect/>
@@ -4261,36 +6046,45 @@
     </w:p>
     <w:p>
       <w:pPr>
-        <w:rPr>
-          <w:rFonts w:ascii="Times New Roman" w:hAnsi="Times New Roman" w:cs="Times New Roman"/>
-          <w:color w:val="000000" w:themeColor="text1"/>
-          <w:sz w:val="24"/>
-          <w:szCs w:val="24"/>
-          <w:lang w:eastAsia="en-CA"/>
-        </w:rPr>
-      </w:pPr>
-    </w:p>
-    <w:p>
-      <w:pPr>
-        <w:rPr>
-          <w:rFonts w:ascii="Times New Roman" w:hAnsi="Times New Roman" w:cs="Times New Roman"/>
-          <w:color w:val="000000" w:themeColor="text1"/>
-          <w:sz w:val="24"/>
-          <w:szCs w:val="24"/>
-          <w:lang w:eastAsia="en-CA"/>
-        </w:rPr>
-      </w:pPr>
-    </w:p>
-    <w:p>
-      <w:pPr>
-        <w:rPr>
-          <w:rFonts w:ascii="Times New Roman" w:hAnsi="Times New Roman" w:cs="Times New Roman"/>
-          <w:color w:val="000000" w:themeColor="text1"/>
-          <w:sz w:val="24"/>
-          <w:szCs w:val="24"/>
-          <w:lang w:eastAsia="en-CA"/>
-        </w:rPr>
-      </w:pPr>
+        <w:pStyle w:val="Standard"/>
+        <w:rPr>
+          <w:rFonts w:ascii="Times New Roman" w:hAnsi="Times New Roman" w:cs="Times New Roman"/>
+          <w:color w:val="000000"/>
+          <w:lang w:eastAsia="en-CA"/>
+        </w:rPr>
+      </w:pPr>
+      <w:r>
+        <w:rPr>
+          <w:rFonts w:ascii="Times New Roman" w:hAnsi="Times New Roman" w:cs="Times New Roman"/>
+          <w:color w:val="000000" w:themeColor="text1"/>
+          <w:lang w:eastAsia="en-CA"/>
+        </w:rPr>
+        <w:t xml:space="preserve">Figure 6. </w:t>
+      </w:r>
+      <w:r>
+        <w:rPr>
+          <w:rFonts w:ascii="Times New Roman" w:hAnsi="Times New Roman" w:cs="Times New Roman"/>
+          <w:color w:val="000000"/>
+          <w:lang w:eastAsia="en-CA"/>
+        </w:rPr>
+        <w:t>This is the main menu interface. The “Begin” button take the user to the Game Properties sc</w:t>
+      </w:r>
+      <w:r>
+        <w:rPr>
+          <w:rFonts w:ascii="Times New Roman" w:hAnsi="Times New Roman" w:cs="Times New Roman"/>
+          <w:color w:val="000000"/>
+          <w:lang w:eastAsia="en-CA"/>
+        </w:rPr>
+        <w:t>r</w:t>
+      </w:r>
+      <w:r>
+        <w:rPr>
+          <w:rFonts w:ascii="Times New Roman" w:hAnsi="Times New Roman" w:cs="Times New Roman"/>
+          <w:color w:val="000000"/>
+          <w:lang w:eastAsia="en-CA"/>
+        </w:rPr>
+        <w:t>een, “Help” brings up the game rules screen, and “Quit” exits the game.</w:t>
+      </w:r>
     </w:p>
     <w:p>
       <w:pPr>
@@ -4346,7 +6140,7 @@
                     </pic:cNvPicPr>
                   </pic:nvPicPr>
                   <pic:blipFill>
-                    <a:blip r:embed="rId9"/>
+                    <a:blip r:embed="rId12"/>
                     <a:srcRect l="6729" t="15380" r="7848" b="13391"/>
                     <a:stretch>
                       <a:fillRect/>
@@ -4377,6 +6171,42 @@
     </w:p>
     <w:p>
       <w:pPr>
+        <w:pStyle w:val="Standard"/>
+        <w:rPr>
+          <w:rFonts w:ascii="Times New Roman" w:hAnsi="Times New Roman" w:cs="Times New Roman"/>
+          <w:color w:val="000000"/>
+          <w:lang w:eastAsia="en-CA"/>
+        </w:rPr>
+      </w:pPr>
+      <w:r>
+        <w:rPr>
+          <w:rFonts w:ascii="Times New Roman" w:hAnsi="Times New Roman" w:cs="Times New Roman"/>
+          <w:color w:val="000000"/>
+          <w:lang w:eastAsia="en-CA"/>
+        </w:rPr>
+        <w:t xml:space="preserve">Figure 7. </w:t>
+      </w:r>
+      <w:r>
+        <w:rPr>
+          <w:rFonts w:ascii="Times New Roman" w:hAnsi="Times New Roman" w:cs="Times New Roman"/>
+          <w:color w:val="000000"/>
+          <w:lang w:eastAsia="en-CA"/>
+        </w:rPr>
+        <w:t>The Help Section screen displays the rules of the game and a link to a website for troubleshooting. The “Back” button returns to the main menu, and “Quit” exits the game.</w:t>
+      </w:r>
+    </w:p>
+    <w:p>
+      <w:pPr>
+        <w:rPr>
+          <w:rFonts w:ascii="Times New Roman" w:hAnsi="Times New Roman" w:cs="Times New Roman"/>
+          <w:color w:val="000000" w:themeColor="text1"/>
+          <w:sz w:val="24"/>
+          <w:szCs w:val="24"/>
+        </w:rPr>
+      </w:pPr>
+    </w:p>
+    <w:p>
+      <w:pPr>
         <w:rPr>
           <w:rFonts w:ascii="Times New Roman" w:hAnsi="Times New Roman" w:cs="Times New Roman"/>
           <w:color w:val="000000" w:themeColor="text1"/>
@@ -4419,7 +6249,7 @@
                     </pic:cNvPicPr>
                   </pic:nvPicPr>
                   <pic:blipFill>
-                    <a:blip r:embed="rId10"/>
+                    <a:blip r:embed="rId13"/>
                     <a:srcRect l="6891" t="14530" r="8332" b="15091"/>
                     <a:stretch>
                       <a:fillRect/>
@@ -4450,6 +6280,42 @@
     </w:p>
     <w:p>
       <w:pPr>
+        <w:pStyle w:val="Standard"/>
+        <w:rPr>
+          <w:rFonts w:ascii="Times New Roman" w:hAnsi="Times New Roman" w:cs="Times New Roman"/>
+          <w:color w:val="000000"/>
+          <w:lang w:eastAsia="en-CA"/>
+        </w:rPr>
+      </w:pPr>
+      <w:r>
+        <w:rPr>
+          <w:rFonts w:ascii="Times New Roman" w:hAnsi="Times New Roman" w:cs="Times New Roman"/>
+          <w:color w:val="000000"/>
+          <w:lang w:eastAsia="en-CA"/>
+        </w:rPr>
+        <w:t xml:space="preserve">Figure 8. </w:t>
+      </w:r>
+      <w:r>
+        <w:rPr>
+          <w:rFonts w:ascii="Times New Roman" w:hAnsi="Times New Roman" w:cs="Times New Roman"/>
+          <w:color w:val="000000"/>
+          <w:lang w:eastAsia="en-CA"/>
+        </w:rPr>
+        <w:t>In the Game properties interface, the user will be able to choose how many team will be participating. They will then choose how many of those teams will be played by humans. If the user chose three players, they will then get to choose if the board size will have five or 7 spaces on each side.</w:t>
+      </w:r>
+    </w:p>
+    <w:p>
+      <w:pPr>
+        <w:rPr>
+          <w:rFonts w:ascii="Times New Roman" w:hAnsi="Times New Roman" w:cs="Times New Roman"/>
+          <w:color w:val="000000" w:themeColor="text1"/>
+          <w:sz w:val="24"/>
+          <w:szCs w:val="24"/>
+        </w:rPr>
+      </w:pPr>
+    </w:p>
+    <w:p>
+      <w:pPr>
         <w:rPr>
           <w:rFonts w:ascii="Times New Roman" w:hAnsi="Times New Roman" w:cs="Times New Roman"/>
           <w:noProof/>
@@ -4494,7 +6360,7 @@
                     <pic:cNvPicPr/>
                   </pic:nvPicPr>
                   <pic:blipFill rotWithShape="1">
-                    <a:blip r:embed="rId11">
+                    <a:blip r:embed="rId14">
                       <a:extLst>
                         <a:ext uri="{28A0092B-C50C-407E-A947-70E740481C1C}">
                           <a14:useLocalDpi xmlns:a14="http://schemas.microsoft.com/office/drawing/2010/main" val="0"/>
@@ -4530,6 +6396,64 @@
     </w:p>
     <w:p>
       <w:pPr>
+        <w:pStyle w:val="Standard"/>
+        <w:rPr>
+          <w:rFonts w:ascii="Times New Roman" w:hAnsi="Times New Roman" w:cs="Times New Roman"/>
+          <w:color w:val="000000"/>
+          <w:lang w:eastAsia="en-CA"/>
+        </w:rPr>
+      </w:pPr>
+      <w:r>
+        <w:rPr>
+          <w:rFonts w:ascii="Times New Roman" w:hAnsi="Times New Roman" w:cs="Times New Roman"/>
+          <w:color w:val="000000"/>
+          <w:lang w:eastAsia="en-CA"/>
+        </w:rPr>
+        <w:t xml:space="preserve">Figure 9. </w:t>
+      </w:r>
+      <w:r>
+        <w:rPr>
+          <w:rFonts w:ascii="Times New Roman" w:hAnsi="Times New Roman" w:cs="Times New Roman"/>
+          <w:color w:val="000000"/>
+          <w:lang w:eastAsia="en-CA"/>
+        </w:rPr>
+        <w:t>The user is able to choose which teams will play in the game. They will also be able to add a new team, and retire an existing team. The "Back" button takes the u</w:t>
+      </w:r>
+      <w:r>
+        <w:rPr>
+          <w:rFonts w:ascii="Times New Roman" w:hAnsi="Times New Roman" w:cs="Times New Roman"/>
+          <w:color w:val="000000"/>
+          <w:lang w:eastAsia="en-CA"/>
+        </w:rPr>
+        <w:t>ser back to the game properties;</w:t>
+      </w:r>
+      <w:r>
+        <w:rPr>
+          <w:rFonts w:ascii="Times New Roman" w:hAnsi="Times New Roman" w:cs="Times New Roman"/>
+          <w:color w:val="000000"/>
+          <w:lang w:eastAsia="en-CA"/>
+        </w:rPr>
+        <w:t xml:space="preserve"> t</w:t>
+      </w:r>
+      <w:r>
+        <w:rPr>
+          <w:rFonts w:ascii="Times New Roman" w:hAnsi="Times New Roman" w:cs="Times New Roman"/>
+          <w:color w:val="000000"/>
+          <w:lang w:eastAsia="en-CA"/>
+        </w:rPr>
+        <w:t>he "Quit" button exits the game; and</w:t>
+      </w:r>
+      <w:r>
+        <w:rPr>
+          <w:rFonts w:ascii="Times New Roman" w:hAnsi="Times New Roman" w:cs="Times New Roman"/>
+          <w:color w:val="000000"/>
+          <w:lang w:eastAsia="en-CA"/>
+        </w:rPr>
+        <w:t xml:space="preserve"> the "Continue" button takes the user to the game</w:t>
+      </w:r>
+    </w:p>
+    <w:p>
+      <w:pPr>
         <w:rPr>
           <w:rFonts w:ascii="Times New Roman" w:hAnsi="Times New Roman" w:cs="Times New Roman"/>
           <w:color w:val="000000" w:themeColor="text1"/>
@@ -4554,6 +6478,7 @@
           <w:noProof/>
           <w:lang w:eastAsia="en-CA"/>
         </w:rPr>
+        <w:lastRenderedPageBreak/>
         <w:drawing>
           <wp:inline distT="0" distB="0" distL="0" distR="0">
             <wp:extent cx="5019675" cy="2409825"/>
@@ -4572,7 +6497,7 @@
                     </pic:cNvPicPr>
                   </pic:nvPicPr>
                   <pic:blipFill>
-                    <a:blip r:embed="rId12"/>
+                    <a:blip r:embed="rId15"/>
                     <a:srcRect l="6891" t="13952" r="8651" b="13952"/>
                     <a:stretch>
                       <a:fillRect/>
@@ -4603,6 +6528,61 @@
     </w:p>
     <w:p>
       <w:pPr>
+        <w:pStyle w:val="Standard"/>
+        <w:rPr>
+          <w:rFonts w:ascii="Times New Roman" w:hAnsi="Times New Roman" w:cs="Times New Roman"/>
+          <w:color w:val="000000"/>
+          <w:lang w:eastAsia="en-CA"/>
+        </w:rPr>
+      </w:pPr>
+      <w:r>
+        <w:rPr>
+          <w:rFonts w:ascii="Times New Roman" w:hAnsi="Times New Roman" w:cs="Times New Roman"/>
+          <w:color w:val="000000" w:themeColor="text1"/>
+          <w:lang w:eastAsia="en-CA"/>
+        </w:rPr>
+        <w:t xml:space="preserve">Figure 10. </w:t>
+      </w:r>
+      <w:r>
+        <w:rPr>
+          <w:rFonts w:ascii="Times New Roman" w:hAnsi="Times New Roman" w:cs="Times New Roman"/>
+          <w:color w:val="000000"/>
+          <w:lang w:eastAsia="en-CA"/>
+        </w:rPr>
+        <w:t xml:space="preserve">This is the game screen. It displays each teams robots remaining and each robots health remaining. When it is a human </w:t>
+      </w:r>
+      <w:proofErr w:type="gramStart"/>
+      <w:r>
+        <w:rPr>
+          <w:rFonts w:ascii="Times New Roman" w:hAnsi="Times New Roman" w:cs="Times New Roman"/>
+          <w:color w:val="000000"/>
+          <w:lang w:eastAsia="en-CA"/>
+        </w:rPr>
+        <w:t>teams</w:t>
+      </w:r>
+      <w:proofErr w:type="gramEnd"/>
+      <w:r>
+        <w:rPr>
+          <w:rFonts w:ascii="Times New Roman" w:hAnsi="Times New Roman" w:cs="Times New Roman"/>
+          <w:color w:val="000000"/>
+          <w:lang w:eastAsia="en-CA"/>
+        </w:rPr>
+        <w:t xml:space="preserve"> turn, it shows the robot they can move, along with how many moves it has left. It also has a “Help” button to display the rules screen, and a “Quit” button to exit the game.</w:t>
+      </w:r>
+    </w:p>
+    <w:p>
+      <w:pPr>
+        <w:rPr>
+          <w:rFonts w:ascii="Times New Roman" w:hAnsi="Times New Roman" w:cs="Times New Roman"/>
+          <w:color w:val="000000" w:themeColor="text1"/>
+          <w:sz w:val="24"/>
+          <w:szCs w:val="24"/>
+          <w:lang w:eastAsia="en-CA"/>
+        </w:rPr>
+      </w:pPr>
+    </w:p>
+    <w:p>
+      <w:pPr>
         <w:rPr>
           <w:rFonts w:ascii="Times New Roman" w:hAnsi="Times New Roman" w:cs="Times New Roman"/>
           <w:color w:val="000000" w:themeColor="text1"/>
@@ -4615,7 +6595,6 @@
           <w:noProof/>
           <w:lang w:eastAsia="en-CA"/>
         </w:rPr>
-        <w:lastRenderedPageBreak/>
         <w:drawing>
           <wp:inline distT="0" distB="0" distL="0" distR="0">
             <wp:extent cx="5067300" cy="2428875"/>
@@ -4634,7 +6613,7 @@
                     </pic:cNvPicPr>
                   </pic:nvPicPr>
                   <pic:blipFill>
-                    <a:blip r:embed="rId13"/>
+                    <a:blip r:embed="rId16"/>
                     <a:srcRect l="6566" t="14241" r="8173" b="13102"/>
                     <a:stretch>
                       <a:fillRect/>
@@ -4665,6 +6644,41 @@
     </w:p>
     <w:p>
       <w:pPr>
+        <w:pStyle w:val="Standard"/>
+        <w:rPr>
+          <w:rFonts w:ascii="Times New Roman" w:hAnsi="Times New Roman" w:cs="Times New Roman"/>
+          <w:color w:val="000000"/>
+          <w:lang w:eastAsia="en-CA"/>
+        </w:rPr>
+      </w:pPr>
+      <w:r>
+        <w:rPr>
+          <w:rFonts w:ascii="Times New Roman" w:hAnsi="Times New Roman" w:cs="Times New Roman"/>
+          <w:color w:val="000000" w:themeColor="text1"/>
+        </w:rPr>
+        <w:t xml:space="preserve">Figure 11. </w:t>
+      </w:r>
+      <w:r>
+        <w:rPr>
+          <w:rFonts w:ascii="Times New Roman" w:hAnsi="Times New Roman" w:cs="Times New Roman"/>
+          <w:color w:val="000000"/>
+          <w:lang w:eastAsia="en-CA"/>
+        </w:rPr>
+        <w:t>The winner of the game is displayed as well as 3 buttons. The "Play Again" button starts up a new game with the same amount of human teams, and AI teams. The "Stats" button takes the user to the stats screen and the "Quit" button exits the game</w:t>
+      </w:r>
+    </w:p>
+    <w:p>
+      <w:pPr>
+        <w:rPr>
+          <w:rFonts w:ascii="Times New Roman" w:hAnsi="Times New Roman" w:cs="Times New Roman"/>
+          <w:color w:val="000000" w:themeColor="text1"/>
+          <w:sz w:val="24"/>
+          <w:szCs w:val="24"/>
+        </w:rPr>
+      </w:pPr>
+    </w:p>
+    <w:p>
+      <w:pPr>
         <w:rPr>
           <w:rFonts w:ascii="Times New Roman" w:hAnsi="Times New Roman" w:cs="Times New Roman"/>
           <w:color w:val="000000" w:themeColor="text1"/>
@@ -4680,6 +6694,7 @@
           <w:noProof/>
           <w:lang w:eastAsia="en-CA"/>
         </w:rPr>
+        <w:lastRenderedPageBreak/>
         <w:drawing>
           <wp:inline distT="0" distB="0" distL="0" distR="0">
             <wp:extent cx="5086350" cy="2428875"/>
@@ -4698,7 +6713,7 @@
                     </pic:cNvPicPr>
                   </pic:nvPicPr>
                   <pic:blipFill>
-                    <a:blip r:embed="rId14"/>
+                    <a:blip r:embed="rId17"/>
                     <a:srcRect l="7048" t="13952" r="7370" b="13391"/>
                     <a:stretch>
                       <a:fillRect/>
@@ -4727,7 +6742,340 @@
         </w:drawing>
       </w:r>
     </w:p>
+    <w:p>
+      <w:pPr>
+        <w:pStyle w:val="Standard"/>
+        <w:spacing w:after="160"/>
+        <w:rPr>
+          <w:rFonts w:ascii="Times New Roman" w:hAnsi="Times New Roman" w:cs="Times New Roman"/>
+          <w:color w:val="000000"/>
+          <w:lang w:eastAsia="en-CA"/>
+        </w:rPr>
+      </w:pPr>
+      <w:r>
+        <w:rPr>
+          <w:rFonts w:ascii="Times New Roman" w:hAnsi="Times New Roman" w:cs="Times New Roman"/>
+        </w:rPr>
+        <w:t xml:space="preserve">Figure 12. </w:t>
+      </w:r>
+      <w:r>
+        <w:rPr>
+          <w:rFonts w:ascii="Times New Roman" w:hAnsi="Times New Roman" w:cs="Times New Roman"/>
+          <w:color w:val="000000"/>
+          <w:lang w:eastAsia="en-CA"/>
+        </w:rPr>
+        <w:t>This is the end game stats screen. It displays each teams</w:t>
+      </w:r>
+      <w:r>
+        <w:rPr>
+          <w:rFonts w:ascii="Times New Roman" w:hAnsi="Times New Roman" w:cs="Times New Roman"/>
+          <w:color w:val="000000"/>
+          <w:lang w:eastAsia="en-CA"/>
+        </w:rPr>
+        <w:t>’</w:t>
+      </w:r>
+      <w:r>
+        <w:rPr>
+          <w:rFonts w:ascii="Times New Roman" w:hAnsi="Times New Roman" w:cs="Times New Roman"/>
+          <w:color w:val="000000"/>
+          <w:lang w:eastAsia="en-CA"/>
+        </w:rPr>
+        <w:t xml:space="preserve"> wins, losses, ties, scout kills, sniper kills, and tank kills</w:t>
+      </w:r>
+      <w:r>
+        <w:rPr>
+          <w:rFonts w:ascii="Times New Roman" w:hAnsi="Times New Roman" w:cs="Times New Roman"/>
+          <w:color w:val="000000"/>
+          <w:lang w:eastAsia="en-CA"/>
+        </w:rPr>
+        <w:t xml:space="preserve">. </w:t>
+      </w:r>
+      <w:r>
+        <w:rPr>
+          <w:rFonts w:ascii="Times New Roman" w:hAnsi="Times New Roman" w:cs="Times New Roman"/>
+          <w:color w:val="000000"/>
+          <w:lang w:eastAsia="en-CA"/>
+        </w:rPr>
+        <w:t xml:space="preserve"> The "Play Again" button starts up a new game </w:t>
+      </w:r>
+      <w:r>
+        <w:rPr>
+          <w:rFonts w:ascii="Times New Roman" w:hAnsi="Times New Roman" w:cs="Times New Roman"/>
+          <w:color w:val="000000"/>
+          <w:lang w:eastAsia="en-CA"/>
+        </w:rPr>
+        <w:t>that will bring the user back to game properties screen</w:t>
+      </w:r>
+      <w:r>
+        <w:rPr>
+          <w:rFonts w:ascii="Times New Roman" w:hAnsi="Times New Roman" w:cs="Times New Roman"/>
+          <w:color w:val="000000"/>
+          <w:lang w:eastAsia="en-CA"/>
+        </w:rPr>
+        <w:t>. The "Quit" button exits the game</w:t>
+      </w:r>
+      <w:r>
+        <w:rPr>
+          <w:rFonts w:ascii="Times New Roman" w:hAnsi="Times New Roman" w:cs="Times New Roman"/>
+          <w:color w:val="000000"/>
+          <w:lang w:eastAsia="en-CA"/>
+        </w:rPr>
+        <w:t>.</w:t>
+      </w:r>
+    </w:p>
+    <w:p>
+      <w:pPr>
+        <w:spacing w:line="240" w:lineRule="auto"/>
+        <w:contextualSpacing/>
+        <w:rPr>
+          <w:rFonts w:ascii="Times New Roman" w:hAnsi="Times New Roman" w:cs="Times New Roman"/>
+          <w:color w:val="000000" w:themeColor="text1"/>
+          <w:sz w:val="28"/>
+          <w:szCs w:val="28"/>
+          <w:u w:val="single"/>
+        </w:rPr>
+      </w:pPr>
+    </w:p>
+    <w:p>
+      <w:pPr>
+        <w:spacing w:line="240" w:lineRule="auto"/>
+        <w:contextualSpacing/>
+        <w:rPr>
+          <w:rFonts w:ascii="Times New Roman" w:hAnsi="Times New Roman" w:cs="Times New Roman"/>
+          <w:color w:val="000000" w:themeColor="text1"/>
+          <w:sz w:val="28"/>
+          <w:szCs w:val="28"/>
+          <w:u w:val="single"/>
+        </w:rPr>
+      </w:pPr>
+    </w:p>
+    <w:p>
+      <w:pPr>
+        <w:spacing w:line="240" w:lineRule="auto"/>
+        <w:contextualSpacing/>
+        <w:rPr>
+          <w:rFonts w:ascii="Times New Roman" w:hAnsi="Times New Roman" w:cs="Times New Roman"/>
+          <w:b/>
+          <w:color w:val="000000" w:themeColor="text1"/>
+          <w:sz w:val="28"/>
+          <w:szCs w:val="28"/>
+          <w:u w:val="single"/>
+        </w:rPr>
+      </w:pPr>
+      <w:r>
+        <w:rPr>
+          <w:rFonts w:ascii="Times New Roman" w:hAnsi="Times New Roman" w:cs="Times New Roman"/>
+          <w:b/>
+          <w:color w:val="000000" w:themeColor="text1"/>
+          <w:sz w:val="28"/>
+          <w:szCs w:val="28"/>
+          <w:u w:val="single"/>
+        </w:rPr>
+        <w:t>Executive Summary</w:t>
+      </w:r>
+    </w:p>
+    <w:p>
+      <w:pPr>
+        <w:spacing w:line="240" w:lineRule="auto"/>
+        <w:ind w:firstLine="720"/>
+        <w:contextualSpacing/>
+        <w:rPr>
+          <w:rFonts w:ascii="Times New Roman" w:hAnsi="Times New Roman" w:cs="Times New Roman"/>
+          <w:color w:val="000000" w:themeColor="text1"/>
+          <w:sz w:val="24"/>
+          <w:szCs w:val="24"/>
+        </w:rPr>
+      </w:pPr>
+    </w:p>
+    <w:p>
+      <w:pPr>
+        <w:spacing w:line="240" w:lineRule="auto"/>
+        <w:ind w:firstLine="720"/>
+        <w:contextualSpacing/>
+        <w:rPr>
+          <w:sz w:val="24"/>
+          <w:szCs w:val="24"/>
+        </w:rPr>
+      </w:pPr>
+      <w:r>
+        <w:rPr>
+          <w:rFonts w:ascii="Times New Roman" w:hAnsi="Times New Roman" w:cs="Times New Roman"/>
+          <w:color w:val="000000" w:themeColor="text1"/>
+          <w:sz w:val="24"/>
+          <w:szCs w:val="24"/>
+        </w:rPr>
+        <w:t xml:space="preserve">Battle Bots is a program written by Makenzie Power, </w:t>
+      </w:r>
+      <w:proofErr w:type="spellStart"/>
+      <w:r>
+        <w:rPr>
+          <w:rFonts w:ascii="Times New Roman" w:hAnsi="Times New Roman" w:cs="Times New Roman"/>
+          <w:color w:val="000000" w:themeColor="text1"/>
+          <w:sz w:val="24"/>
+          <w:szCs w:val="24"/>
+        </w:rPr>
+        <w:t>Haotian</w:t>
+      </w:r>
+      <w:proofErr w:type="spellEnd"/>
+      <w:r>
+        <w:rPr>
+          <w:rFonts w:ascii="Times New Roman" w:hAnsi="Times New Roman" w:cs="Times New Roman"/>
+          <w:color w:val="000000" w:themeColor="text1"/>
+          <w:sz w:val="24"/>
+          <w:szCs w:val="24"/>
+        </w:rPr>
+        <w:t xml:space="preserve"> Ma, Ryan </w:t>
+      </w:r>
+      <w:proofErr w:type="spellStart"/>
+      <w:r>
+        <w:rPr>
+          <w:rFonts w:ascii="Times New Roman" w:hAnsi="Times New Roman" w:cs="Times New Roman"/>
+          <w:color w:val="000000" w:themeColor="text1"/>
+          <w:sz w:val="24"/>
+          <w:szCs w:val="24"/>
+        </w:rPr>
+        <w:t>Tetland</w:t>
+      </w:r>
+      <w:proofErr w:type="spellEnd"/>
+      <w:r>
+        <w:rPr>
+          <w:rFonts w:ascii="Times New Roman" w:hAnsi="Times New Roman" w:cs="Times New Roman"/>
+          <w:color w:val="000000" w:themeColor="text1"/>
+          <w:sz w:val="24"/>
+          <w:szCs w:val="24"/>
+        </w:rPr>
+        <w:t xml:space="preserve">, William </w:t>
+      </w:r>
+      <w:proofErr w:type="spellStart"/>
+      <w:r>
+        <w:rPr>
+          <w:rFonts w:ascii="Times New Roman" w:hAnsi="Times New Roman" w:cs="Times New Roman"/>
+          <w:color w:val="000000" w:themeColor="text1"/>
+          <w:sz w:val="24"/>
+          <w:szCs w:val="24"/>
+        </w:rPr>
+        <w:t>Revell</w:t>
+      </w:r>
+      <w:proofErr w:type="spellEnd"/>
+      <w:r>
+        <w:rPr>
+          <w:rFonts w:ascii="Times New Roman" w:hAnsi="Times New Roman" w:cs="Times New Roman"/>
+          <w:color w:val="000000" w:themeColor="text1"/>
+          <w:sz w:val="24"/>
+          <w:szCs w:val="24"/>
+        </w:rPr>
+        <w:t xml:space="preserve"> and Mitchel Kovacs as the final project for the computer science class Intermedia</w:t>
+      </w:r>
+      <w:r>
+        <w:rPr>
+          <w:rFonts w:ascii="Times New Roman" w:hAnsi="Times New Roman" w:cs="Times New Roman"/>
+          <w:color w:val="000000" w:themeColor="text1"/>
+          <w:sz w:val="24"/>
+          <w:szCs w:val="24"/>
+        </w:rPr>
+        <w:t xml:space="preserve">te Software Engineering. </w:t>
+      </w:r>
+      <w:proofErr w:type="spellStart"/>
+      <w:r>
+        <w:rPr>
+          <w:rFonts w:ascii="Times New Roman" w:hAnsi="Times New Roman" w:cs="Times New Roman"/>
+          <w:color w:val="000000" w:themeColor="text1"/>
+          <w:sz w:val="24"/>
+          <w:szCs w:val="24"/>
+        </w:rPr>
+        <w:t>BattleB</w:t>
+      </w:r>
+      <w:r>
+        <w:rPr>
+          <w:rFonts w:ascii="Times New Roman" w:hAnsi="Times New Roman" w:cs="Times New Roman"/>
+          <w:color w:val="000000" w:themeColor="text1"/>
+          <w:sz w:val="24"/>
+          <w:szCs w:val="24"/>
+        </w:rPr>
+        <w:t>ots</w:t>
+      </w:r>
+      <w:proofErr w:type="spellEnd"/>
+      <w:r>
+        <w:rPr>
+          <w:rFonts w:ascii="Times New Roman" w:hAnsi="Times New Roman" w:cs="Times New Roman"/>
+          <w:color w:val="000000" w:themeColor="text1"/>
+          <w:sz w:val="24"/>
+          <w:szCs w:val="24"/>
+        </w:rPr>
+        <w:t xml:space="preserve"> is an arena based robot fighting game where humans and AI face off with teams of three robots with variable player amounts and board sizes to determine a victor. The game will be designed using JAVA and FORTH to run on </w:t>
+      </w:r>
+      <w:proofErr w:type="spellStart"/>
+      <w:r>
+        <w:rPr>
+          <w:rFonts w:ascii="Times New Roman" w:hAnsi="Times New Roman" w:cs="Times New Roman"/>
+          <w:color w:val="000000" w:themeColor="text1"/>
+          <w:sz w:val="24"/>
+          <w:szCs w:val="24"/>
+        </w:rPr>
+        <w:t>linux</w:t>
+      </w:r>
+      <w:proofErr w:type="spellEnd"/>
+      <w:r>
+        <w:rPr>
+          <w:rFonts w:ascii="Times New Roman" w:hAnsi="Times New Roman" w:cs="Times New Roman"/>
+          <w:color w:val="000000" w:themeColor="text1"/>
+          <w:sz w:val="24"/>
+          <w:szCs w:val="24"/>
+        </w:rPr>
+        <w:t xml:space="preserve"> based systems utilizing Eclipse, NetBeans, JSON, LibreOffice, Microsoft </w:t>
+      </w:r>
+      <w:r>
+        <w:rPr>
+          <w:rFonts w:ascii="Times New Roman" w:hAnsi="Times New Roman" w:cs="Times New Roman"/>
+          <w:color w:val="000000" w:themeColor="text1"/>
+          <w:sz w:val="24"/>
+          <w:szCs w:val="24"/>
+        </w:rPr>
+        <w:t>PowerPoint</w:t>
+      </w:r>
+      <w:r>
+        <w:rPr>
+          <w:rFonts w:ascii="Times New Roman" w:hAnsi="Times New Roman" w:cs="Times New Roman"/>
+          <w:color w:val="000000" w:themeColor="text1"/>
+          <w:sz w:val="24"/>
+          <w:szCs w:val="24"/>
+        </w:rPr>
+        <w:t xml:space="preserve">, Kate and Microsoft Word. For the game to function there are several important features that must be included. The user must have access to a help section, a program termination option, and must be able to navigate through the games interfaces. When setting up a game the user will be able to select the number of players in the game, the number of AI and humans, the board size in a 3-player game, and the team they want to play as. During gameplay the board will be initialized according to the previously chosen game options, randomly assign colours, and will correctly determine the turn order. Each robot will be able to scan, move and shoot using either AI code or input from the mouse and keyboard. There will be statistics shown during the game and game end screen will be shown upon completion as well as a stats screen at the end of the match. In the future versions of </w:t>
+      </w:r>
+      <w:proofErr w:type="spellStart"/>
+      <w:r>
+        <w:rPr>
+          <w:rFonts w:ascii="Times New Roman" w:hAnsi="Times New Roman" w:cs="Times New Roman"/>
+          <w:color w:val="000000" w:themeColor="text1"/>
+          <w:sz w:val="24"/>
+          <w:szCs w:val="24"/>
+        </w:rPr>
+        <w:t>BattleBots</w:t>
+      </w:r>
+      <w:proofErr w:type="spellEnd"/>
+      <w:r>
+        <w:rPr>
+          <w:rFonts w:ascii="Times New Roman" w:hAnsi="Times New Roman" w:cs="Times New Roman"/>
+          <w:color w:val="000000" w:themeColor="text1"/>
+          <w:sz w:val="24"/>
+          <w:szCs w:val="24"/>
+        </w:rPr>
+        <w:t xml:space="preserve"> we hope to include animation, sound effects, more advanced AI, networking, the ability to choose specific robots for their team and a customer feedback section.  In the report we give a step by step run through of the game from the start-up screen through the game initiation and game play until the final score screen. There will be four actors in the game including the user, human players, robot players and robot librarian. A use case diagram has been included for each of the before mentioned actors. All actions are described in detail including their pre and post conditions along with the various scenarios associated with each of them. Lastly, there are 4 provided sequence diagrams and 6 GUI interfaces. The sequence diagrams show the step by step process through several important primary actions: team selection, a robot’s turn, game initiation </w:t>
+      </w:r>
+      <w:r>
+        <w:rPr>
+          <w:rFonts w:ascii="Times New Roman" w:hAnsi="Times New Roman" w:cs="Times New Roman"/>
+          <w:color w:val="000000" w:themeColor="text1"/>
+          <w:sz w:val="24"/>
+          <w:szCs w:val="24"/>
+        </w:rPr>
+        <w:lastRenderedPageBreak/>
+        <w:t xml:space="preserve">and game run through display. The 6 GUI interfaces give the reader a visual representation of the start page, rules page, game options page, team selection page, game interface, result page and the statistics page. </w:t>
+      </w:r>
+    </w:p>
+    <w:p/>
     <w:sectPr>
+      <w:footerReference w:type="default" r:id="rId18"/>
       <w:pgSz w:w="12240" w:h="15840"/>
       <w:pgMar w:top="1440" w:right="1440" w:bottom="1440" w:left="1440" w:header="0" w:footer="0" w:gutter="0"/>
       <w:cols w:space="720"/>
@@ -4736,6 +7084,134 @@
     </w:sectPr>
   </w:body>
 </w:document>
+</file>
+
+<file path=word/endnotes.xml><?xml version="1.0" encoding="utf-8"?>
+<w:endnotes xmlns:wpc="http://schemas.microsoft.com/office/word/2010/wordprocessingCanvas" xmlns:mc="http://schemas.openxmlformats.org/markup-compatibility/2006" xmlns:o="urn:schemas-microsoft-com:office:office" xmlns:r="http://schemas.openxmlformats.org/officeDocument/2006/relationships" xmlns:m="http://schemas.openxmlformats.org/officeDocument/2006/math" xmlns:v="urn:schemas-microsoft-com:vml" xmlns:wp14="http://schemas.microsoft.com/office/word/2010/wordprocessingDrawing" xmlns:wp="http://schemas.openxmlformats.org/drawingml/2006/wordprocessingDrawing" xmlns:w10="urn:schemas-microsoft-com:office:word" xmlns:w="http://schemas.openxmlformats.org/wordprocessingml/2006/main" xmlns:w14="http://schemas.microsoft.com/office/word/2010/wordml" xmlns:w15="http://schemas.microsoft.com/office/word/2012/wordml" xmlns:wpg="http://schemas.microsoft.com/office/word/2010/wordprocessingGroup" xmlns:wpi="http://schemas.microsoft.com/office/word/2010/wordprocessingInk" xmlns:wne="http://schemas.microsoft.com/office/word/2006/wordml" xmlns:wps="http://schemas.microsoft.com/office/word/2010/wordprocessingShape" mc:Ignorable="w14 w15 wp14">
+  <w:endnote w:type="separator" w:id="-1">
+    <w:p>
+      <w:pPr>
+        <w:spacing w:after="0" w:line="240" w:lineRule="auto"/>
+      </w:pPr>
+      <w:r>
+        <w:separator/>
+      </w:r>
+    </w:p>
+  </w:endnote>
+  <w:endnote w:type="continuationSeparator" w:id="0">
+    <w:p>
+      <w:pPr>
+        <w:spacing w:after="0" w:line="240" w:lineRule="auto"/>
+      </w:pPr>
+      <w:r>
+        <w:continuationSeparator/>
+      </w:r>
+    </w:p>
+  </w:endnote>
+</w:endnotes>
+</file>
+
+<file path=word/footer1.xml><?xml version="1.0" encoding="utf-8"?>
+<w:ftr xmlns:wpc="http://schemas.microsoft.com/office/word/2010/wordprocessingCanvas" xmlns:mc="http://schemas.openxmlformats.org/markup-compatibility/2006" xmlns:o="urn:schemas-microsoft-com:office:office" xmlns:r="http://schemas.openxmlformats.org/officeDocument/2006/relationships" xmlns:m="http://schemas.openxmlformats.org/officeDocument/2006/math" xmlns:v="urn:schemas-microsoft-com:vml" xmlns:wp14="http://schemas.microsoft.com/office/word/2010/wordprocessingDrawing" xmlns:wp="http://schemas.openxmlformats.org/drawingml/2006/wordprocessingDrawing" xmlns:w10="urn:schemas-microsoft-com:office:word" xmlns:w="http://schemas.openxmlformats.org/wordprocessingml/2006/main" xmlns:w14="http://schemas.microsoft.com/office/word/2010/wordml" xmlns:w15="http://schemas.microsoft.com/office/word/2012/wordml" xmlns:wpg="http://schemas.microsoft.com/office/word/2010/wordprocessingGroup" xmlns:wpi="http://schemas.microsoft.com/office/word/2010/wordprocessingInk" xmlns:wne="http://schemas.microsoft.com/office/word/2006/wordml" xmlns:wps="http://schemas.microsoft.com/office/word/2010/wordprocessingShape" mc:Ignorable="w14 w15 wp14">
+  <w:sdt>
+    <w:sdtPr>
+      <w:id w:val="-12303192"/>
+      <w:docPartObj>
+        <w:docPartGallery w:val="Page Numbers (Bottom of Page)"/>
+        <w:docPartUnique/>
+      </w:docPartObj>
+    </w:sdtPr>
+    <w:sdtEndPr>
+      <w:rPr>
+        <w:color w:val="7F7F7F" w:themeColor="background1" w:themeShade="7F"/>
+        <w:spacing w:val="60"/>
+      </w:rPr>
+    </w:sdtEndPr>
+    <w:sdtContent>
+      <w:p>
+        <w:pPr>
+          <w:pStyle w:val="Footer"/>
+          <w:pBdr>
+            <w:top w:val="single" w:sz="4" w:space="1" w:color="D9D9D9" w:themeColor="background1" w:themeShade="D9"/>
+          </w:pBdr>
+          <w:rPr>
+            <w:b/>
+            <w:bCs/>
+          </w:rPr>
+        </w:pPr>
+        <w:r>
+          <w:fldChar w:fldCharType="begin"/>
+        </w:r>
+        <w:r>
+          <w:instrText xml:space="preserve"> PAGE   \* MERGEFORMAT </w:instrText>
+        </w:r>
+        <w:r>
+          <w:fldChar w:fldCharType="separate"/>
+        </w:r>
+        <w:r>
+          <w:rPr>
+            <w:b/>
+            <w:bCs/>
+            <w:noProof/>
+          </w:rPr>
+          <w:t>21</w:t>
+        </w:r>
+        <w:r>
+          <w:rPr>
+            <w:b/>
+            <w:bCs/>
+            <w:noProof/>
+          </w:rPr>
+          <w:fldChar w:fldCharType="end"/>
+        </w:r>
+        <w:r>
+          <w:rPr>
+            <w:b/>
+            <w:bCs/>
+          </w:rPr>
+          <w:t xml:space="preserve"> | </w:t>
+        </w:r>
+        <w:r>
+          <w:rPr>
+            <w:color w:val="7F7F7F" w:themeColor="background1" w:themeShade="7F"/>
+            <w:spacing w:val="60"/>
+          </w:rPr>
+          <w:t>Page</w:t>
+        </w:r>
+      </w:p>
+    </w:sdtContent>
+  </w:sdt>
+  <w:p>
+    <w:pPr>
+      <w:pStyle w:val="Footer"/>
+    </w:pPr>
+  </w:p>
+</w:ftr>
+</file>
+
+<file path=word/footnotes.xml><?xml version="1.0" encoding="utf-8"?>
+<w:footnotes xmlns:wpc="http://schemas.microsoft.com/office/word/2010/wordprocessingCanvas" xmlns:mc="http://schemas.openxmlformats.org/markup-compatibility/2006" xmlns:o="urn:schemas-microsoft-com:office:office" xmlns:r="http://schemas.openxmlformats.org/officeDocument/2006/relationships" xmlns:m="http://schemas.openxmlformats.org/officeDocument/2006/math" xmlns:v="urn:schemas-microsoft-com:vml" xmlns:wp14="http://schemas.microsoft.com/office/word/2010/wordprocessingDrawing" xmlns:wp="http://schemas.openxmlformats.org/drawingml/2006/wordprocessingDrawing" xmlns:w10="urn:schemas-microsoft-com:office:word" xmlns:w="http://schemas.openxmlformats.org/wordprocessingml/2006/main" xmlns:w14="http://schemas.microsoft.com/office/word/2010/wordml" xmlns:w15="http://schemas.microsoft.com/office/word/2012/wordml" xmlns:wpg="http://schemas.microsoft.com/office/word/2010/wordprocessingGroup" xmlns:wpi="http://schemas.microsoft.com/office/word/2010/wordprocessingInk" xmlns:wne="http://schemas.microsoft.com/office/word/2006/wordml" xmlns:wps="http://schemas.microsoft.com/office/word/2010/wordprocessingShape" mc:Ignorable="w14 w15 wp14">
+  <w:footnote w:type="separator" w:id="-1">
+    <w:p>
+      <w:pPr>
+        <w:spacing w:after="0" w:line="240" w:lineRule="auto"/>
+      </w:pPr>
+      <w:r>
+        <w:separator/>
+      </w:r>
+    </w:p>
+  </w:footnote>
+  <w:footnote w:type="continuationSeparator" w:id="0">
+    <w:p>
+      <w:pPr>
+        <w:spacing w:after="0" w:line="240" w:lineRule="auto"/>
+      </w:pPr>
+      <w:r>
+        <w:continuationSeparator/>
+      </w:r>
+    </w:p>
+  </w:footnote>
+</w:footnotes>
 </file>
 
 <file path=word/styles.xml><?xml version="1.0" encoding="utf-8"?>
@@ -5342,6 +7818,74 @@
     <w:basedOn w:val="DefaultParagraphFont"/>
     <w:rsid w:val="00192F34"/>
   </w:style>
+  <w:style w:type="paragraph" w:styleId="Header">
+    <w:name w:val="header"/>
+    <w:basedOn w:val="Normal"/>
+    <w:link w:val="HeaderChar"/>
+    <w:uiPriority w:val="99"/>
+    <w:unhideWhenUsed/>
+    <w:rsid w:val="00714E25"/>
+    <w:pPr>
+      <w:tabs>
+        <w:tab w:val="center" w:pos="4680"/>
+        <w:tab w:val="right" w:pos="9360"/>
+      </w:tabs>
+      <w:spacing w:after="0" w:line="240" w:lineRule="auto"/>
+    </w:pPr>
+  </w:style>
+  <w:style w:type="character" w:customStyle="1" w:styleId="HeaderChar">
+    <w:name w:val="Header Char"/>
+    <w:basedOn w:val="DefaultParagraphFont"/>
+    <w:link w:val="Header"/>
+    <w:uiPriority w:val="99"/>
+    <w:rsid w:val="00714E25"/>
+    <w:rPr>
+      <w:rFonts w:ascii="Calibri" w:eastAsiaTheme="minorHAnsi" w:hAnsi="Calibri"/>
+    </w:rPr>
+  </w:style>
+  <w:style w:type="paragraph" w:styleId="Footer">
+    <w:name w:val="footer"/>
+    <w:basedOn w:val="Normal"/>
+    <w:link w:val="FooterChar"/>
+    <w:uiPriority w:val="99"/>
+    <w:unhideWhenUsed/>
+    <w:rsid w:val="00714E25"/>
+    <w:pPr>
+      <w:tabs>
+        <w:tab w:val="center" w:pos="4680"/>
+        <w:tab w:val="right" w:pos="9360"/>
+      </w:tabs>
+      <w:spacing w:after="0" w:line="240" w:lineRule="auto"/>
+    </w:pPr>
+  </w:style>
+  <w:style w:type="character" w:customStyle="1" w:styleId="FooterChar">
+    <w:name w:val="Footer Char"/>
+    <w:basedOn w:val="DefaultParagraphFont"/>
+    <w:link w:val="Footer"/>
+    <w:uiPriority w:val="99"/>
+    <w:rsid w:val="00714E25"/>
+    <w:rPr>
+      <w:rFonts w:ascii="Calibri" w:eastAsiaTheme="minorHAnsi" w:hAnsi="Calibri"/>
+    </w:rPr>
+  </w:style>
+  <w:style w:type="paragraph" w:customStyle="1" w:styleId="Standard">
+    <w:name w:val="Standard"/>
+    <w:rsid w:val="00724B69"/>
+    <w:pPr>
+      <w:widowControl w:val="0"/>
+      <w:suppressAutoHyphens/>
+      <w:autoSpaceDN w:val="0"/>
+      <w:spacing w:line="240" w:lineRule="auto"/>
+      <w:textAlignment w:val="baseline"/>
+    </w:pPr>
+    <w:rPr>
+      <w:rFonts w:ascii="Liberation Serif" w:eastAsia="DejaVu Sans" w:hAnsi="Liberation Serif" w:cs="FreeSans"/>
+      <w:kern w:val="3"/>
+      <w:sz w:val="24"/>
+      <w:szCs w:val="24"/>
+      <w:lang w:val="en-US" w:eastAsia="zh-CN" w:bidi="hi-IN"/>
+    </w:rPr>
+  </w:style>
 </w:styles>
 </file>
 

</xml_diff>

<commit_message>
Offically all done now
</commit_message>
<xml_diff>
--- a/doc/CMPT370Requirements.docx
+++ b/doc/CMPT370Requirements.docx
@@ -721,1020 +721,1036 @@
         </w:rPr>
         <w:t>lity……………………………………………………………..11</w:t>
       </w:r>
-      <w:bookmarkStart w:id="1" w:name="_GoBack"/>
+    </w:p>
+    <w:p>
+      <w:pPr>
+        <w:pStyle w:val="Standard"/>
+        <w:rPr>
+          <w:sz w:val="28"/>
+          <w:szCs w:val="28"/>
+        </w:rPr>
+      </w:pPr>
+      <w:r>
+        <w:rPr>
+          <w:rFonts w:ascii="Times New Roman" w:hAnsi="Times New Roman" w:cs="Times New Roman"/>
+          <w:color w:val="000000"/>
+          <w:sz w:val="28"/>
+          <w:szCs w:val="28"/>
+        </w:rPr>
+        <w:t>Sequence Dia</w:t>
+      </w:r>
+      <w:r>
+        <w:rPr>
+          <w:rFonts w:ascii="Times New Roman" w:hAnsi="Times New Roman" w:cs="Times New Roman"/>
+          <w:color w:val="000000"/>
+          <w:sz w:val="28"/>
+          <w:szCs w:val="28"/>
+        </w:rPr>
+        <w:t>grams……………………………………………………………….13</w:t>
+      </w:r>
+    </w:p>
+    <w:p>
+      <w:pPr>
+        <w:pStyle w:val="Standard"/>
+        <w:rPr>
+          <w:sz w:val="28"/>
+          <w:szCs w:val="28"/>
+        </w:rPr>
+      </w:pPr>
+      <w:r>
+        <w:rPr>
+          <w:rFonts w:ascii="Times New Roman" w:hAnsi="Times New Roman" w:cs="Times New Roman"/>
+          <w:color w:val="000000"/>
+          <w:sz w:val="28"/>
+          <w:szCs w:val="28"/>
+        </w:rPr>
+        <w:t>Graphical User Interfaces</w:t>
+      </w:r>
+      <w:r>
+        <w:rPr>
+          <w:rFonts w:ascii="Times New Roman" w:hAnsi="Times New Roman" w:cs="Times New Roman"/>
+          <w:color w:val="000000"/>
+          <w:sz w:val="28"/>
+          <w:szCs w:val="28"/>
+        </w:rPr>
+        <w:t xml:space="preserve"> </w:t>
+      </w:r>
+      <w:r>
+        <w:rPr>
+          <w:rFonts w:ascii="Times New Roman" w:hAnsi="Times New Roman" w:cs="Times New Roman"/>
+          <w:color w:val="000000"/>
+          <w:sz w:val="28"/>
+          <w:szCs w:val="28"/>
+        </w:rPr>
+        <w:t>……………….</w:t>
+      </w:r>
+      <w:r>
+        <w:rPr>
+          <w:rFonts w:ascii="Times New Roman" w:hAnsi="Times New Roman" w:cs="Times New Roman"/>
+          <w:color w:val="000000"/>
+          <w:sz w:val="28"/>
+          <w:szCs w:val="28"/>
+        </w:rPr>
+        <w:t>………………………………………..17</w:t>
+      </w:r>
+    </w:p>
+    <w:p>
+      <w:pPr>
+        <w:pStyle w:val="Standard"/>
+        <w:rPr>
+          <w:rFonts w:ascii="Times New Roman" w:hAnsi="Times New Roman" w:cs="Times New Roman"/>
+          <w:color w:val="000000"/>
+          <w:sz w:val="28"/>
+          <w:szCs w:val="28"/>
+        </w:rPr>
+      </w:pPr>
+      <w:r>
+        <w:rPr>
+          <w:rFonts w:ascii="Times New Roman" w:hAnsi="Times New Roman" w:cs="Times New Roman"/>
+          <w:color w:val="000000"/>
+          <w:sz w:val="28"/>
+          <w:szCs w:val="28"/>
+        </w:rPr>
+        <w:t>Executive Su</w:t>
+      </w:r>
+      <w:r>
+        <w:rPr>
+          <w:rFonts w:ascii="Times New Roman" w:hAnsi="Times New Roman" w:cs="Times New Roman"/>
+          <w:color w:val="000000"/>
+          <w:sz w:val="28"/>
+          <w:szCs w:val="28"/>
+        </w:rPr>
+        <w:t>mmary……………………………………………………………….20</w:t>
+      </w:r>
+    </w:p>
+    <w:p>
+      <w:pPr>
+        <w:pStyle w:val="Standard"/>
+        <w:rPr>
+          <w:rFonts w:ascii="Times New Roman" w:hAnsi="Times New Roman" w:cs="Times New Roman"/>
+          <w:color w:val="000000"/>
+          <w:sz w:val="28"/>
+          <w:szCs w:val="28"/>
+        </w:rPr>
+      </w:pPr>
+    </w:p>
+    <w:p>
+      <w:pPr>
+        <w:pStyle w:val="Standard"/>
+        <w:rPr>
+          <w:rFonts w:ascii="Times New Roman" w:hAnsi="Times New Roman" w:cs="Times New Roman"/>
+          <w:color w:val="000000"/>
+          <w:sz w:val="28"/>
+          <w:szCs w:val="28"/>
+        </w:rPr>
+      </w:pPr>
+    </w:p>
+    <w:p>
+      <w:pPr>
+        <w:pStyle w:val="Standard"/>
+        <w:rPr>
+          <w:rFonts w:ascii="Times New Roman" w:hAnsi="Times New Roman" w:cs="Times New Roman"/>
+          <w:color w:val="000000"/>
+          <w:sz w:val="28"/>
+          <w:szCs w:val="28"/>
+        </w:rPr>
+      </w:pPr>
+    </w:p>
+    <w:p>
+      <w:pPr>
+        <w:pStyle w:val="Standard"/>
+        <w:rPr>
+          <w:rFonts w:ascii="Times New Roman" w:hAnsi="Times New Roman" w:cs="Times New Roman"/>
+          <w:color w:val="000000"/>
+          <w:sz w:val="28"/>
+          <w:szCs w:val="28"/>
+        </w:rPr>
+      </w:pPr>
+    </w:p>
+    <w:p>
+      <w:pPr>
+        <w:pStyle w:val="Standard"/>
+        <w:rPr>
+          <w:rFonts w:ascii="Times New Roman" w:hAnsi="Times New Roman" w:cs="Times New Roman"/>
+          <w:color w:val="000000"/>
+          <w:sz w:val="28"/>
+          <w:szCs w:val="28"/>
+        </w:rPr>
+      </w:pPr>
+    </w:p>
+    <w:p>
+      <w:pPr>
+        <w:pStyle w:val="Standard"/>
+        <w:rPr>
+          <w:rFonts w:ascii="Times New Roman" w:hAnsi="Times New Roman" w:cs="Times New Roman"/>
+          <w:color w:val="000000"/>
+          <w:sz w:val="28"/>
+          <w:szCs w:val="28"/>
+        </w:rPr>
+      </w:pPr>
+    </w:p>
+    <w:p>
+      <w:pPr>
+        <w:pStyle w:val="Standard"/>
+        <w:rPr>
+          <w:rFonts w:ascii="Times New Roman" w:hAnsi="Times New Roman" w:cs="Times New Roman"/>
+          <w:color w:val="000000"/>
+          <w:sz w:val="28"/>
+          <w:szCs w:val="28"/>
+        </w:rPr>
+      </w:pPr>
+    </w:p>
+    <w:p>
+      <w:pPr>
+        <w:pStyle w:val="Standard"/>
+        <w:rPr>
+          <w:rFonts w:ascii="Times New Roman" w:hAnsi="Times New Roman" w:cs="Times New Roman"/>
+          <w:color w:val="000000"/>
+          <w:sz w:val="28"/>
+          <w:szCs w:val="28"/>
+        </w:rPr>
+      </w:pPr>
+    </w:p>
+    <w:p>
+      <w:pPr>
+        <w:pStyle w:val="Standard"/>
+        <w:rPr>
+          <w:rFonts w:ascii="Times New Roman" w:hAnsi="Times New Roman" w:cs="Times New Roman"/>
+          <w:color w:val="000000"/>
+          <w:sz w:val="28"/>
+          <w:szCs w:val="28"/>
+        </w:rPr>
+      </w:pPr>
+    </w:p>
+    <w:p>
+      <w:pPr>
+        <w:pStyle w:val="Standard"/>
+        <w:rPr>
+          <w:rFonts w:ascii="Times New Roman" w:hAnsi="Times New Roman" w:cs="Times New Roman"/>
+          <w:color w:val="000000"/>
+          <w:sz w:val="28"/>
+          <w:szCs w:val="28"/>
+        </w:rPr>
+      </w:pPr>
+    </w:p>
+    <w:p>
+      <w:pPr>
+        <w:pStyle w:val="Standard"/>
+        <w:rPr>
+          <w:rFonts w:ascii="Times New Roman" w:hAnsi="Times New Roman" w:cs="Times New Roman"/>
+          <w:color w:val="000000"/>
+          <w:sz w:val="28"/>
+          <w:szCs w:val="28"/>
+        </w:rPr>
+      </w:pPr>
+    </w:p>
+    <w:p>
+      <w:pPr>
+        <w:pStyle w:val="Standard"/>
+        <w:rPr>
+          <w:rFonts w:ascii="Times New Roman" w:hAnsi="Times New Roman" w:cs="Times New Roman"/>
+          <w:color w:val="000000"/>
+          <w:sz w:val="28"/>
+          <w:szCs w:val="28"/>
+        </w:rPr>
+      </w:pPr>
+    </w:p>
+    <w:p>
+      <w:pPr>
+        <w:pStyle w:val="Standard"/>
+        <w:rPr>
+          <w:rFonts w:ascii="Times New Roman" w:hAnsi="Times New Roman" w:cs="Times New Roman"/>
+          <w:color w:val="000000"/>
+          <w:sz w:val="28"/>
+          <w:szCs w:val="28"/>
+        </w:rPr>
+      </w:pPr>
+    </w:p>
+    <w:p>
+      <w:pPr>
+        <w:pStyle w:val="Standard"/>
+        <w:rPr>
+          <w:rFonts w:ascii="Times New Roman" w:hAnsi="Times New Roman" w:cs="Times New Roman"/>
+          <w:color w:val="000000"/>
+          <w:sz w:val="28"/>
+          <w:szCs w:val="28"/>
+        </w:rPr>
+      </w:pPr>
+    </w:p>
+    <w:p>
+      <w:pPr>
+        <w:pStyle w:val="Standard"/>
+        <w:rPr>
+          <w:rFonts w:ascii="Times New Roman" w:hAnsi="Times New Roman" w:cs="Times New Roman"/>
+          <w:color w:val="000000"/>
+          <w:sz w:val="28"/>
+          <w:szCs w:val="28"/>
+        </w:rPr>
+      </w:pPr>
+    </w:p>
+    <w:p>
+      <w:pPr>
+        <w:pStyle w:val="Standard"/>
+        <w:rPr>
+          <w:rFonts w:ascii="Times New Roman" w:hAnsi="Times New Roman" w:cs="Times New Roman"/>
+          <w:color w:val="000000"/>
+          <w:sz w:val="28"/>
+          <w:szCs w:val="28"/>
+        </w:rPr>
+      </w:pPr>
+    </w:p>
+    <w:p>
+      <w:pPr>
+        <w:pStyle w:val="Standard"/>
+        <w:rPr>
+          <w:rFonts w:ascii="Times New Roman" w:hAnsi="Times New Roman" w:cs="Times New Roman"/>
+          <w:color w:val="000000"/>
+          <w:sz w:val="28"/>
+          <w:szCs w:val="28"/>
+        </w:rPr>
+      </w:pPr>
+    </w:p>
+    <w:p>
+      <w:pPr>
+        <w:pStyle w:val="Standard"/>
+        <w:rPr>
+          <w:rFonts w:ascii="Times New Roman" w:hAnsi="Times New Roman" w:cs="Times New Roman"/>
+          <w:color w:val="000000"/>
+          <w:sz w:val="28"/>
+          <w:szCs w:val="28"/>
+        </w:rPr>
+      </w:pPr>
+    </w:p>
+    <w:p>
+      <w:pPr>
+        <w:pStyle w:val="Standard"/>
+        <w:rPr>
+          <w:rFonts w:ascii="Times New Roman" w:hAnsi="Times New Roman" w:cs="Times New Roman"/>
+          <w:color w:val="000000"/>
+          <w:sz w:val="28"/>
+          <w:szCs w:val="28"/>
+        </w:rPr>
+      </w:pPr>
+    </w:p>
+    <w:p>
+      <w:pPr>
+        <w:pStyle w:val="Standard"/>
+        <w:rPr>
+          <w:rFonts w:ascii="Times New Roman" w:hAnsi="Times New Roman" w:cs="Times New Roman"/>
+          <w:color w:val="000000"/>
+          <w:sz w:val="28"/>
+          <w:szCs w:val="28"/>
+        </w:rPr>
+      </w:pPr>
+    </w:p>
+    <w:p>
+      <w:pPr>
+        <w:pStyle w:val="Standard"/>
+        <w:rPr>
+          <w:rFonts w:ascii="Times New Roman" w:hAnsi="Times New Roman" w:cs="Times New Roman"/>
+          <w:color w:val="000000"/>
+          <w:sz w:val="28"/>
+          <w:szCs w:val="28"/>
+        </w:rPr>
+      </w:pPr>
+    </w:p>
+    <w:p>
+      <w:pPr>
+        <w:pStyle w:val="Standard"/>
+        <w:rPr>
+          <w:rFonts w:ascii="Times New Roman" w:hAnsi="Times New Roman" w:cs="Times New Roman"/>
+          <w:color w:val="000000"/>
+          <w:sz w:val="28"/>
+          <w:szCs w:val="28"/>
+        </w:rPr>
+      </w:pPr>
+    </w:p>
+    <w:p>
+      <w:pPr>
+        <w:pStyle w:val="Standard"/>
+        <w:rPr>
+          <w:rFonts w:ascii="Times New Roman" w:hAnsi="Times New Roman" w:cs="Times New Roman"/>
+          <w:color w:val="000000"/>
+          <w:sz w:val="28"/>
+          <w:szCs w:val="28"/>
+        </w:rPr>
+      </w:pPr>
+    </w:p>
+    <w:p>
+      <w:pPr>
+        <w:pStyle w:val="Standard"/>
+        <w:rPr>
+          <w:sz w:val="28"/>
+          <w:szCs w:val="28"/>
+        </w:rPr>
+      </w:pPr>
+    </w:p>
+    <w:p>
+      <w:pPr>
+        <w:jc w:val="center"/>
+        <w:rPr>
+          <w:rFonts w:ascii="Times New Roman" w:hAnsi="Times New Roman" w:cs="Times New Roman"/>
+          <w:color w:val="000000" w:themeColor="text1"/>
+          <w:sz w:val="28"/>
+          <w:szCs w:val="28"/>
+        </w:rPr>
+      </w:pPr>
+    </w:p>
+    <w:p>
+      <w:pPr>
+        <w:rPr>
+          <w:rFonts w:ascii="Times New Roman" w:hAnsi="Times New Roman" w:cs="Times New Roman"/>
+          <w:b/>
+          <w:color w:val="000000" w:themeColor="text1"/>
+          <w:sz w:val="28"/>
+          <w:szCs w:val="28"/>
+        </w:rPr>
+      </w:pPr>
+      <w:r>
+        <w:rPr>
+          <w:rFonts w:ascii="Times New Roman" w:hAnsi="Times New Roman" w:cs="Times New Roman"/>
+          <w:b/>
+          <w:color w:val="000000" w:themeColor="text1"/>
+          <w:sz w:val="28"/>
+          <w:szCs w:val="28"/>
+          <w:u w:val="single"/>
+        </w:rPr>
+        <w:t>Premise</w:t>
+      </w:r>
+    </w:p>
+    <w:p>
+      <w:pPr>
+        <w:ind w:firstLine="720"/>
+        <w:rPr>
+          <w:rFonts w:ascii="Times New Roman" w:hAnsi="Times New Roman" w:cs="Times New Roman"/>
+          <w:color w:val="000000" w:themeColor="text1"/>
+          <w:sz w:val="24"/>
+          <w:szCs w:val="24"/>
+        </w:rPr>
+      </w:pPr>
+      <w:r>
+        <w:rPr>
+          <w:rFonts w:ascii="Times New Roman" w:hAnsi="Times New Roman" w:cs="Times New Roman"/>
+          <w:color w:val="000000" w:themeColor="text1"/>
+          <w:sz w:val="24"/>
+          <w:szCs w:val="24"/>
+        </w:rPr>
+        <w:t xml:space="preserve">This document is the requirements contract between the student software engineers Mackenzie, Mitch, Will, </w:t>
+      </w:r>
+      <w:proofErr w:type="spellStart"/>
+      <w:r>
+        <w:rPr>
+          <w:rFonts w:ascii="Times New Roman" w:hAnsi="Times New Roman" w:cs="Times New Roman"/>
+          <w:color w:val="000000" w:themeColor="text1"/>
+          <w:sz w:val="24"/>
+          <w:szCs w:val="24"/>
+        </w:rPr>
+        <w:t>Haotian</w:t>
+      </w:r>
+      <w:proofErr w:type="spellEnd"/>
+      <w:r>
+        <w:rPr>
+          <w:rFonts w:ascii="Times New Roman" w:hAnsi="Times New Roman" w:cs="Times New Roman"/>
+          <w:color w:val="000000" w:themeColor="text1"/>
+          <w:sz w:val="24"/>
+          <w:szCs w:val="24"/>
+        </w:rPr>
+        <w:t xml:space="preserve">, Ryan and our client Chris </w:t>
+      </w:r>
+      <w:proofErr w:type="spellStart"/>
+      <w:r>
+        <w:rPr>
+          <w:rFonts w:ascii="Times New Roman" w:hAnsi="Times New Roman" w:cs="Times New Roman"/>
+          <w:color w:val="000000" w:themeColor="text1"/>
+          <w:sz w:val="24"/>
+          <w:szCs w:val="24"/>
+        </w:rPr>
+        <w:t>Dutchyn</w:t>
+      </w:r>
+      <w:proofErr w:type="spellEnd"/>
+      <w:r>
+        <w:rPr>
+          <w:rFonts w:ascii="Times New Roman" w:hAnsi="Times New Roman" w:cs="Times New Roman"/>
+          <w:color w:val="000000" w:themeColor="text1"/>
+          <w:sz w:val="24"/>
+          <w:szCs w:val="24"/>
+        </w:rPr>
+        <w:t>.  We will be developing a robot battle game for our clie</w:t>
+      </w:r>
+      <w:r>
+        <w:rPr>
+          <w:rFonts w:ascii="Times New Roman" w:hAnsi="Times New Roman" w:cs="Times New Roman"/>
+          <w:color w:val="000000" w:themeColor="text1"/>
+          <w:sz w:val="24"/>
+          <w:szCs w:val="24"/>
+        </w:rPr>
+        <w:t xml:space="preserve">nt hereby referred to as </w:t>
+      </w:r>
+      <w:proofErr w:type="spellStart"/>
+      <w:r>
+        <w:rPr>
+          <w:rFonts w:ascii="Times New Roman" w:hAnsi="Times New Roman" w:cs="Times New Roman"/>
+          <w:color w:val="000000" w:themeColor="text1"/>
+          <w:sz w:val="24"/>
+          <w:szCs w:val="24"/>
+        </w:rPr>
+        <w:t>Battle</w:t>
+      </w:r>
+      <w:r>
+        <w:rPr>
+          <w:rFonts w:ascii="Times New Roman" w:hAnsi="Times New Roman" w:cs="Times New Roman"/>
+          <w:color w:val="000000" w:themeColor="text1"/>
+          <w:sz w:val="24"/>
+          <w:szCs w:val="24"/>
+        </w:rPr>
+        <w:t>Bots</w:t>
+      </w:r>
+      <w:proofErr w:type="spellEnd"/>
+      <w:r>
+        <w:rPr>
+          <w:rFonts w:ascii="Times New Roman" w:hAnsi="Times New Roman" w:cs="Times New Roman"/>
+          <w:color w:val="000000" w:themeColor="text1"/>
+          <w:sz w:val="24"/>
+          <w:szCs w:val="24"/>
+        </w:rPr>
+        <w:t xml:space="preserve">.  Everything contained within this document is our promise of what </w:t>
+      </w:r>
+      <w:r>
+        <w:rPr>
+          <w:rFonts w:ascii="Times New Roman" w:hAnsi="Times New Roman" w:cs="Times New Roman"/>
+          <w:color w:val="000000" w:themeColor="text1"/>
+          <w:sz w:val="24"/>
+          <w:szCs w:val="24"/>
+        </w:rPr>
+        <w:t>will be included in the final product.</w:t>
+      </w:r>
+      <w:r>
+        <w:rPr>
+          <w:rFonts w:ascii="Times New Roman" w:hAnsi="Times New Roman" w:cs="Times New Roman"/>
+          <w:color w:val="000000" w:themeColor="text1"/>
+          <w:sz w:val="24"/>
+          <w:szCs w:val="24"/>
+        </w:rPr>
+        <w:t xml:space="preserve"> </w:t>
+      </w:r>
+      <w:r>
+        <w:rPr>
+          <w:rFonts w:ascii="Times New Roman" w:hAnsi="Times New Roman" w:cs="Times New Roman"/>
+          <w:color w:val="000000" w:themeColor="text1"/>
+          <w:sz w:val="24"/>
+          <w:szCs w:val="24"/>
+          <w:lang w:eastAsia="zh-CN"/>
+        </w:rPr>
+        <w:t xml:space="preserve">We will prioritize what is necessary in order for the game to run properly and discuss what features we could add to make the game better and more fun to play.  </w:t>
+      </w:r>
+      <w:r>
+        <w:rPr>
+          <w:rFonts w:ascii="Times New Roman" w:hAnsi="Times New Roman" w:cs="Times New Roman"/>
+          <w:color w:val="000000" w:themeColor="text1"/>
+          <w:sz w:val="24"/>
+          <w:szCs w:val="24"/>
+          <w:lang w:eastAsia="zh-CN"/>
+        </w:rPr>
+        <w:t>Included in this document will be</w:t>
+      </w:r>
+      <w:r>
+        <w:rPr>
+          <w:rFonts w:ascii="Times New Roman" w:hAnsi="Times New Roman" w:cs="Times New Roman"/>
+          <w:color w:val="000000" w:themeColor="text1"/>
+          <w:sz w:val="24"/>
+          <w:szCs w:val="24"/>
+          <w:lang w:eastAsia="zh-CN"/>
+        </w:rPr>
+        <w:t xml:space="preserve"> a detailed description of all </w:t>
+      </w:r>
+      <w:r>
+        <w:rPr>
+          <w:rFonts w:ascii="Times New Roman" w:hAnsi="Times New Roman" w:cs="Times New Roman"/>
+          <w:color w:val="000000" w:themeColor="text1"/>
+          <w:sz w:val="24"/>
+          <w:szCs w:val="24"/>
+          <w:lang w:eastAsia="zh-CN"/>
+        </w:rPr>
+        <w:t>actors, actions,</w:t>
+      </w:r>
+      <w:r>
+        <w:rPr>
+          <w:rFonts w:ascii="Times New Roman" w:hAnsi="Times New Roman" w:cs="Times New Roman"/>
+          <w:color w:val="000000" w:themeColor="text1"/>
+          <w:sz w:val="24"/>
+          <w:szCs w:val="24"/>
+          <w:lang w:eastAsia="zh-CN"/>
+        </w:rPr>
+        <w:t xml:space="preserve"> scenarios</w:t>
+      </w:r>
+      <w:r>
+        <w:rPr>
+          <w:rFonts w:ascii="Times New Roman" w:hAnsi="Times New Roman" w:cs="Times New Roman"/>
+          <w:color w:val="000000" w:themeColor="text1"/>
+          <w:sz w:val="24"/>
+          <w:szCs w:val="24"/>
+          <w:lang w:eastAsia="zh-CN"/>
+        </w:rPr>
+        <w:t>,</w:t>
+      </w:r>
+      <w:r>
+        <w:rPr>
+          <w:rFonts w:ascii="Times New Roman" w:hAnsi="Times New Roman" w:cs="Times New Roman"/>
+          <w:color w:val="000000" w:themeColor="text1"/>
+          <w:sz w:val="24"/>
+          <w:szCs w:val="24"/>
+          <w:lang w:eastAsia="zh-CN"/>
+        </w:rPr>
+        <w:t xml:space="preserve"> use case diagrams, sequence diagrams and prototype interfaces</w:t>
+      </w:r>
+      <w:r>
+        <w:rPr>
+          <w:rFonts w:ascii="Times New Roman" w:hAnsi="Times New Roman" w:cs="Times New Roman"/>
+          <w:color w:val="000000" w:themeColor="text1"/>
+          <w:sz w:val="24"/>
+          <w:szCs w:val="24"/>
+          <w:lang w:eastAsia="zh-CN"/>
+        </w:rPr>
+        <w:t xml:space="preserve"> to help our client </w:t>
+      </w:r>
+      <w:r>
+        <w:rPr>
+          <w:rFonts w:ascii="Times New Roman" w:hAnsi="Times New Roman" w:cs="Times New Roman"/>
+          <w:color w:val="000000" w:themeColor="text1"/>
+          <w:sz w:val="24"/>
+          <w:szCs w:val="24"/>
+          <w:lang w:eastAsia="zh-CN"/>
+        </w:rPr>
+        <w:t>gain a better understanding of the game.</w:t>
+      </w:r>
+    </w:p>
+    <w:p>
+      <w:pPr>
+        <w:ind w:firstLine="720"/>
+        <w:rPr>
+          <w:rFonts w:ascii="Times New Roman" w:hAnsi="Times New Roman" w:cs="Times New Roman"/>
+          <w:color w:val="000000" w:themeColor="text1"/>
+          <w:sz w:val="24"/>
+          <w:szCs w:val="24"/>
+        </w:rPr>
+      </w:pPr>
+    </w:p>
+    <w:p>
+      <w:pPr>
+        <w:rPr>
+          <w:b/>
+          <w:color w:val="000000" w:themeColor="text1"/>
+          <w:sz w:val="28"/>
+          <w:szCs w:val="28"/>
+          <w:u w:val="single"/>
+        </w:rPr>
+      </w:pPr>
+      <w:r>
+        <w:rPr>
+          <w:rFonts w:ascii="Times New Roman" w:hAnsi="Times New Roman" w:cs="Times New Roman"/>
+          <w:b/>
+          <w:color w:val="000000" w:themeColor="text1"/>
+          <w:sz w:val="28"/>
+          <w:szCs w:val="28"/>
+          <w:u w:val="single"/>
+        </w:rPr>
+        <w:t>Product</w:t>
+      </w:r>
+    </w:p>
+    <w:p>
+      <w:pPr>
+        <w:ind w:firstLine="720"/>
+        <w:rPr>
+          <w:rFonts w:ascii="Times New Roman" w:hAnsi="Times New Roman" w:cs="Times New Roman"/>
+          <w:color w:val="000000" w:themeColor="text1"/>
+          <w:sz w:val="24"/>
+          <w:szCs w:val="24"/>
+        </w:rPr>
+      </w:pPr>
+      <w:r>
+        <w:rPr>
+          <w:rFonts w:ascii="Times New Roman" w:hAnsi="Times New Roman" w:cs="Times New Roman"/>
+          <w:color w:val="000000" w:themeColor="text1"/>
+          <w:sz w:val="24"/>
+          <w:szCs w:val="24"/>
+        </w:rPr>
+        <w:t xml:space="preserve">The finished program </w:t>
+      </w:r>
+      <w:r>
+        <w:rPr>
+          <w:rFonts w:ascii="Times New Roman" w:hAnsi="Times New Roman" w:cs="Times New Roman"/>
+          <w:color w:val="000000" w:themeColor="text1"/>
+          <w:sz w:val="24"/>
+          <w:szCs w:val="24"/>
+          <w:lang w:eastAsia="zh-CN"/>
+        </w:rPr>
+        <w:t>(</w:t>
+      </w:r>
+      <w:proofErr w:type="spellStart"/>
+      <w:r>
+        <w:rPr>
+          <w:rFonts w:ascii="Times New Roman" w:hAnsi="Times New Roman" w:cs="Times New Roman"/>
+          <w:color w:val="000000" w:themeColor="text1"/>
+          <w:sz w:val="24"/>
+          <w:szCs w:val="24"/>
+          <w:lang w:eastAsia="zh-CN"/>
+        </w:rPr>
+        <w:t>BattleBots</w:t>
+      </w:r>
+      <w:proofErr w:type="spellEnd"/>
+      <w:r>
+        <w:rPr>
+          <w:rFonts w:ascii="Times New Roman" w:hAnsi="Times New Roman" w:cs="Times New Roman"/>
+          <w:color w:val="000000" w:themeColor="text1"/>
+          <w:sz w:val="24"/>
+          <w:szCs w:val="24"/>
+          <w:lang w:eastAsia="zh-CN"/>
+        </w:rPr>
+        <w:t>)</w:t>
+      </w:r>
+      <w:r>
+        <w:rPr>
+          <w:rFonts w:ascii="Times New Roman" w:hAnsi="Times New Roman" w:cs="Times New Roman"/>
+          <w:color w:val="000000" w:themeColor="text1"/>
+          <w:sz w:val="24"/>
+          <w:szCs w:val="24"/>
+        </w:rPr>
+        <w:t xml:space="preserve"> will allow users to play against other players, computer controlled robots, or run a simulation of a robotic battle between different robot teams.  When the user chooses to play against other players or</w:t>
+      </w:r>
+      <w:r>
+        <w:rPr>
+          <w:rFonts w:ascii="Times New Roman" w:hAnsi="Times New Roman" w:cs="Times New Roman"/>
+          <w:color w:val="000000" w:themeColor="text1"/>
+          <w:sz w:val="24"/>
+          <w:szCs w:val="24"/>
+        </w:rPr>
+        <w:t xml:space="preserve"> computers they will be able to visually see a board where they will take turns with their opponents.  Each play will involve a series of rounds where each player </w:t>
+      </w:r>
+      <w:r>
+        <w:rPr>
+          <w:rFonts w:ascii="Times New Roman" w:hAnsi="Times New Roman" w:cs="Times New Roman"/>
+          <w:color w:val="000000" w:themeColor="text1"/>
+          <w:sz w:val="24"/>
+          <w:szCs w:val="24"/>
+        </w:rPr>
+        <w:t>is</w:t>
+      </w:r>
+      <w:r>
+        <w:rPr>
+          <w:rFonts w:ascii="Times New Roman" w:hAnsi="Times New Roman" w:cs="Times New Roman"/>
+          <w:color w:val="000000" w:themeColor="text1"/>
+          <w:sz w:val="24"/>
+          <w:szCs w:val="24"/>
+        </w:rPr>
+        <w:t xml:space="preserve"> given the ability to move a specific robot and attack anything within that robots’ ra</w:t>
+      </w:r>
+      <w:r>
+        <w:rPr>
+          <w:rFonts w:ascii="Times New Roman" w:hAnsi="Times New Roman" w:cs="Times New Roman"/>
+          <w:color w:val="000000" w:themeColor="text1"/>
+          <w:sz w:val="24"/>
+          <w:szCs w:val="24"/>
+        </w:rPr>
+        <w:t>nge</w:t>
+      </w:r>
+      <w:r>
+        <w:rPr>
+          <w:rFonts w:ascii="Times New Roman" w:hAnsi="Times New Roman" w:cs="Times New Roman"/>
+          <w:color w:val="000000" w:themeColor="text1"/>
+          <w:sz w:val="24"/>
+          <w:szCs w:val="24"/>
+          <w:lang w:eastAsia="zh-CN"/>
+        </w:rPr>
+        <w:t xml:space="preserve">. All these movements are limited by the characteristics </w:t>
+      </w:r>
+      <w:r>
+        <w:rPr>
+          <w:rFonts w:ascii="Times New Roman" w:hAnsi="Times New Roman" w:cs="Times New Roman"/>
+          <w:color w:val="000000" w:themeColor="text1"/>
+          <w:sz w:val="24"/>
+          <w:szCs w:val="24"/>
+          <w:lang w:eastAsia="zh-CN"/>
+        </w:rPr>
+        <w:t>that</w:t>
+      </w:r>
+      <w:r>
+        <w:rPr>
+          <w:rFonts w:ascii="Times New Roman" w:hAnsi="Times New Roman" w:cs="Times New Roman"/>
+          <w:color w:val="000000" w:themeColor="text1"/>
+          <w:sz w:val="24"/>
+          <w:szCs w:val="24"/>
+          <w:lang w:eastAsia="zh-CN"/>
+        </w:rPr>
+        <w:t xml:space="preserve"> specific robot</w:t>
+      </w:r>
+      <w:r>
+        <w:rPr>
+          <w:rFonts w:ascii="Times New Roman" w:hAnsi="Times New Roman" w:cs="Times New Roman"/>
+          <w:color w:val="000000" w:themeColor="text1"/>
+          <w:sz w:val="24"/>
+          <w:szCs w:val="24"/>
+        </w:rPr>
+        <w:t xml:space="preserve">. </w:t>
+      </w:r>
+      <w:r>
+        <w:rPr>
+          <w:rFonts w:ascii="Times New Roman" w:hAnsi="Times New Roman" w:cs="Times New Roman"/>
+          <w:color w:val="000000" w:themeColor="text1"/>
+          <w:sz w:val="24"/>
+          <w:szCs w:val="24"/>
+          <w:lang w:eastAsia="zh-CN"/>
+        </w:rPr>
+        <w:t>As the game goes on, players will be eliminated when they have no robot to make a move.</w:t>
+      </w:r>
+      <w:r>
+        <w:rPr>
+          <w:rFonts w:ascii="Times New Roman" w:hAnsi="Times New Roman" w:cs="Times New Roman"/>
+          <w:color w:val="000000" w:themeColor="text1"/>
+          <w:sz w:val="24"/>
+          <w:szCs w:val="24"/>
+        </w:rPr>
+        <w:t xml:space="preserve"> The game ends when only one player has robots remaining.  All robots will have their </w:t>
+      </w:r>
+      <w:r>
+        <w:rPr>
+          <w:rFonts w:ascii="Times New Roman" w:hAnsi="Times New Roman" w:cs="Times New Roman"/>
+          <w:color w:val="000000" w:themeColor="text1"/>
+          <w:sz w:val="24"/>
+          <w:szCs w:val="24"/>
+        </w:rPr>
+        <w:t>win and loss stats updated based on the outcome of the game.  If the user chooses run a game with no human players then a simulation is run instead, showing the result of the simulation and an updated version of each robot team’s stats.</w:t>
+      </w:r>
+      <w:r>
+        <w:rPr>
+          <w:rFonts w:ascii="Times New Roman" w:hAnsi="Times New Roman" w:cs="Times New Roman"/>
+          <w:color w:val="000000" w:themeColor="text1"/>
+          <w:sz w:val="24"/>
+          <w:szCs w:val="24"/>
+        </w:rPr>
+        <w:t xml:space="preserve">  In order to run and complete this program, we will need to utilize several different resources, some of which are used to complete this document.</w:t>
+      </w:r>
+    </w:p>
+    <w:p>
+      <w:pPr>
+        <w:rPr>
+          <w:rFonts w:ascii="Times New Roman" w:hAnsi="Times New Roman" w:cs="Times New Roman"/>
+          <w:color w:val="000000" w:themeColor="text1"/>
+          <w:sz w:val="24"/>
+          <w:szCs w:val="24"/>
+        </w:rPr>
+      </w:pPr>
+    </w:p>
+    <w:p>
+      <w:pPr>
+        <w:rPr>
+          <w:rFonts w:ascii="Times New Roman" w:hAnsi="Times New Roman" w:cs="Times New Roman"/>
+          <w:b/>
+          <w:color w:val="000000" w:themeColor="text1"/>
+          <w:sz w:val="28"/>
+          <w:szCs w:val="28"/>
+          <w:lang w:eastAsia="zh-CN"/>
+        </w:rPr>
+      </w:pPr>
+      <w:r>
+        <w:rPr>
+          <w:rFonts w:ascii="Times New Roman" w:hAnsi="Times New Roman" w:cs="Times New Roman"/>
+          <w:b/>
+          <w:color w:val="000000" w:themeColor="text1"/>
+          <w:sz w:val="28"/>
+          <w:szCs w:val="28"/>
+          <w:u w:val="single"/>
+        </w:rPr>
+        <w:t>Platform and Softwar</w:t>
+      </w:r>
+      <w:r>
+        <w:rPr>
+          <w:rFonts w:ascii="Times New Roman" w:hAnsi="Times New Roman" w:cs="Times New Roman"/>
+          <w:b/>
+          <w:color w:val="000000" w:themeColor="text1"/>
+          <w:sz w:val="28"/>
+          <w:szCs w:val="28"/>
+          <w:u w:val="single"/>
+        </w:rPr>
+        <w:t>e</w:t>
+      </w:r>
+    </w:p>
+    <w:p>
+      <w:pPr>
+        <w:ind w:firstLine="720"/>
+        <w:rPr>
+          <w:rFonts w:ascii="Times New Roman" w:hAnsi="Times New Roman" w:cs="Times New Roman"/>
+          <w:color w:val="000000" w:themeColor="text1"/>
+          <w:sz w:val="24"/>
+          <w:szCs w:val="24"/>
+          <w:lang w:eastAsia="zh-CN"/>
+        </w:rPr>
+      </w:pPr>
+      <w:proofErr w:type="spellStart"/>
+      <w:r>
+        <w:rPr>
+          <w:rFonts w:ascii="Times New Roman" w:hAnsi="Times New Roman" w:cs="Times New Roman"/>
+          <w:color w:val="000000" w:themeColor="text1"/>
+          <w:sz w:val="24"/>
+          <w:szCs w:val="24"/>
+          <w:lang w:eastAsia="zh-CN"/>
+        </w:rPr>
+        <w:t>BattleBots</w:t>
+      </w:r>
+      <w:proofErr w:type="spellEnd"/>
+      <w:r>
+        <w:rPr>
+          <w:rFonts w:ascii="Times New Roman" w:hAnsi="Times New Roman" w:cs="Times New Roman"/>
+          <w:color w:val="000000" w:themeColor="text1"/>
+          <w:sz w:val="24"/>
+          <w:szCs w:val="24"/>
+          <w:lang w:eastAsia="zh-CN"/>
+        </w:rPr>
+        <w:t xml:space="preserve"> will be designed on </w:t>
+      </w:r>
+      <w:r>
+        <w:rPr>
+          <w:rFonts w:ascii="Times New Roman" w:hAnsi="Times New Roman" w:cs="Times New Roman"/>
+          <w:color w:val="000000" w:themeColor="text1"/>
+          <w:sz w:val="24"/>
+          <w:szCs w:val="24"/>
+          <w:lang w:eastAsia="zh-CN"/>
+        </w:rPr>
+        <w:t xml:space="preserve">a Linux based system and </w:t>
+      </w:r>
+      <w:r>
+        <w:rPr>
+          <w:rFonts w:ascii="Times New Roman" w:hAnsi="Times New Roman" w:cs="Times New Roman"/>
+          <w:color w:val="000000" w:themeColor="text1"/>
+          <w:sz w:val="24"/>
+          <w:szCs w:val="24"/>
+          <w:lang w:eastAsia="zh-CN"/>
+        </w:rPr>
+        <w:t>be executable usin</w:t>
+      </w:r>
+      <w:r>
+        <w:rPr>
+          <w:rFonts w:ascii="Times New Roman" w:hAnsi="Times New Roman" w:cs="Times New Roman"/>
+          <w:color w:val="000000" w:themeColor="text1"/>
+          <w:sz w:val="24"/>
+          <w:szCs w:val="24"/>
+          <w:lang w:eastAsia="zh-CN"/>
+        </w:rPr>
+        <w:t xml:space="preserve">g </w:t>
+      </w:r>
+      <w:r>
+        <w:rPr>
+          <w:rFonts w:ascii="Times New Roman" w:hAnsi="Times New Roman" w:cs="Times New Roman"/>
+          <w:color w:val="000000" w:themeColor="text1"/>
+          <w:sz w:val="24"/>
+          <w:szCs w:val="24"/>
+          <w:lang w:eastAsia="zh-CN"/>
+        </w:rPr>
+        <w:t xml:space="preserve">a </w:t>
+      </w:r>
+      <w:r>
+        <w:rPr>
+          <w:rFonts w:ascii="Times New Roman" w:hAnsi="Times New Roman" w:cs="Times New Roman"/>
+          <w:color w:val="000000" w:themeColor="text1"/>
+          <w:sz w:val="24"/>
+          <w:szCs w:val="24"/>
+          <w:lang w:eastAsia="zh-CN"/>
+        </w:rPr>
+        <w:t xml:space="preserve">remote access through </w:t>
+      </w:r>
+      <w:proofErr w:type="spellStart"/>
+      <w:r>
+        <w:rPr>
+          <w:rFonts w:ascii="Times New Roman" w:hAnsi="Times New Roman" w:cs="Times New Roman"/>
+          <w:color w:val="000000" w:themeColor="text1"/>
+          <w:sz w:val="24"/>
+          <w:szCs w:val="24"/>
+          <w:lang w:eastAsia="zh-CN"/>
+        </w:rPr>
+        <w:t>tuxworld</w:t>
+      </w:r>
+      <w:proofErr w:type="spellEnd"/>
+      <w:r>
+        <w:rPr>
+          <w:rFonts w:ascii="Times New Roman" w:hAnsi="Times New Roman" w:cs="Times New Roman"/>
+          <w:color w:val="000000" w:themeColor="text1"/>
+          <w:sz w:val="24"/>
+          <w:szCs w:val="24"/>
+          <w:lang w:eastAsia="zh-CN"/>
+        </w:rPr>
+        <w:t xml:space="preserve">. All team collaboration will be done through a GIT repository accessible to the client. Most </w:t>
+      </w:r>
+      <w:r>
+        <w:rPr>
+          <w:rFonts w:ascii="Times New Roman" w:hAnsi="Times New Roman" w:cs="Times New Roman"/>
+          <w:color w:val="000000" w:themeColor="text1"/>
+          <w:sz w:val="24"/>
+          <w:szCs w:val="24"/>
+          <w:lang w:eastAsia="zh-CN"/>
+        </w:rPr>
+        <w:t xml:space="preserve">coding will be </w:t>
+      </w:r>
+      <w:r>
+        <w:rPr>
+          <w:rFonts w:ascii="Times New Roman" w:hAnsi="Times New Roman" w:cs="Times New Roman"/>
+          <w:color w:val="000000" w:themeColor="text1"/>
+          <w:sz w:val="24"/>
+          <w:szCs w:val="24"/>
+          <w:lang w:eastAsia="zh-CN"/>
+        </w:rPr>
+        <w:t xml:space="preserve">done in </w:t>
+      </w:r>
+      <w:r>
+        <w:rPr>
+          <w:rFonts w:ascii="Times New Roman" w:hAnsi="Times New Roman" w:cs="Times New Roman"/>
+          <w:color w:val="000000" w:themeColor="text1"/>
+          <w:sz w:val="24"/>
+          <w:szCs w:val="24"/>
+          <w:lang w:eastAsia="zh-CN"/>
+        </w:rPr>
+        <w:t>JAVA using eclipse and NetBeans. Coding for robot artificial intelligence will be written in Forth</w:t>
+      </w:r>
+      <w:r>
+        <w:rPr>
+          <w:rFonts w:ascii="Times New Roman" w:hAnsi="Times New Roman" w:cs="Times New Roman"/>
+          <w:color w:val="000000" w:themeColor="text1"/>
+          <w:sz w:val="24"/>
+          <w:szCs w:val="24"/>
+          <w:lang w:eastAsia="zh-CN"/>
+        </w:rPr>
+        <w:t xml:space="preserve"> and will be utilized in JAVA</w:t>
+      </w:r>
+      <w:r>
+        <w:rPr>
+          <w:rFonts w:ascii="Times New Roman" w:hAnsi="Times New Roman" w:cs="Times New Roman"/>
+          <w:color w:val="000000" w:themeColor="text1"/>
+          <w:sz w:val="24"/>
+          <w:szCs w:val="24"/>
+          <w:lang w:eastAsia="zh-CN"/>
+        </w:rPr>
+        <w:t xml:space="preserve"> using JSON. The use case diagrams are created in Microsoft PowerPoint and the sequence diagrams are created using LibreOffice Draw. All formal documents will be created using Kate and Microsoft Word. </w:t>
+      </w:r>
+      <w:r>
+        <w:rPr>
+          <w:rFonts w:ascii="Times New Roman" w:hAnsi="Times New Roman" w:cs="Times New Roman"/>
+          <w:color w:val="000000" w:themeColor="text1"/>
+          <w:sz w:val="24"/>
+          <w:szCs w:val="24"/>
+          <w:lang w:eastAsia="zh-CN"/>
+        </w:rPr>
+        <w:t>The next section of this document wil</w:t>
+      </w:r>
+      <w:r>
+        <w:rPr>
+          <w:rFonts w:ascii="Times New Roman" w:hAnsi="Times New Roman" w:cs="Times New Roman"/>
+          <w:color w:val="000000" w:themeColor="text1"/>
+          <w:sz w:val="24"/>
+          <w:szCs w:val="24"/>
+          <w:lang w:eastAsia="zh-CN"/>
+        </w:rPr>
+        <w:t>l outline the various actors (roles) that will be involved in the program.</w:t>
+      </w:r>
+      <w:bookmarkStart w:id="1" w:name="LC1"/>
       <w:bookmarkEnd w:id="1"/>
-    </w:p>
-    <w:p>
-      <w:pPr>
-        <w:pStyle w:val="Standard"/>
-        <w:rPr>
-          <w:sz w:val="28"/>
-          <w:szCs w:val="28"/>
-        </w:rPr>
-      </w:pPr>
-      <w:r>
-        <w:rPr>
-          <w:rFonts w:ascii="Times New Roman" w:hAnsi="Times New Roman" w:cs="Times New Roman"/>
-          <w:color w:val="000000"/>
-          <w:sz w:val="28"/>
-          <w:szCs w:val="28"/>
-        </w:rPr>
-        <w:t>Sequence Dia</w:t>
-      </w:r>
-      <w:r>
-        <w:rPr>
-          <w:rFonts w:ascii="Times New Roman" w:hAnsi="Times New Roman" w:cs="Times New Roman"/>
-          <w:color w:val="000000"/>
-          <w:sz w:val="28"/>
-          <w:szCs w:val="28"/>
-        </w:rPr>
-        <w:t>grams……………………………………………………………….13</w:t>
-      </w:r>
-    </w:p>
-    <w:p>
-      <w:pPr>
-        <w:pStyle w:val="Standard"/>
-        <w:rPr>
-          <w:sz w:val="28"/>
-          <w:szCs w:val="28"/>
-        </w:rPr>
-      </w:pPr>
-      <w:r>
-        <w:rPr>
-          <w:rFonts w:ascii="Times New Roman" w:hAnsi="Times New Roman" w:cs="Times New Roman"/>
-          <w:color w:val="000000"/>
-          <w:sz w:val="28"/>
-          <w:szCs w:val="28"/>
-        </w:rPr>
-        <w:t>GUI exampl</w:t>
-      </w:r>
-      <w:r>
-        <w:rPr>
-          <w:rFonts w:ascii="Times New Roman" w:hAnsi="Times New Roman" w:cs="Times New Roman"/>
-          <w:color w:val="000000"/>
-          <w:sz w:val="28"/>
-          <w:szCs w:val="28"/>
-        </w:rPr>
-        <w:t>es……………………………………………………………………..17</w:t>
-      </w:r>
-    </w:p>
-    <w:p>
-      <w:pPr>
-        <w:pStyle w:val="Standard"/>
-        <w:rPr>
-          <w:rFonts w:ascii="Times New Roman" w:hAnsi="Times New Roman" w:cs="Times New Roman"/>
-          <w:color w:val="000000"/>
-          <w:sz w:val="28"/>
-          <w:szCs w:val="28"/>
-        </w:rPr>
-      </w:pPr>
-      <w:r>
-        <w:rPr>
-          <w:rFonts w:ascii="Times New Roman" w:hAnsi="Times New Roman" w:cs="Times New Roman"/>
-          <w:color w:val="000000"/>
-          <w:sz w:val="28"/>
-          <w:szCs w:val="28"/>
-        </w:rPr>
-        <w:t>Executive Su</w:t>
-      </w:r>
-      <w:r>
-        <w:rPr>
-          <w:rFonts w:ascii="Times New Roman" w:hAnsi="Times New Roman" w:cs="Times New Roman"/>
-          <w:color w:val="000000"/>
-          <w:sz w:val="28"/>
-          <w:szCs w:val="28"/>
-        </w:rPr>
-        <w:t>mmary……………………………………………………………….20</w:t>
-      </w:r>
-    </w:p>
-    <w:p>
-      <w:pPr>
-        <w:pStyle w:val="Standard"/>
-        <w:rPr>
-          <w:rFonts w:ascii="Times New Roman" w:hAnsi="Times New Roman" w:cs="Times New Roman"/>
-          <w:color w:val="000000"/>
-          <w:sz w:val="28"/>
-          <w:szCs w:val="28"/>
-        </w:rPr>
-      </w:pPr>
-    </w:p>
-    <w:p>
-      <w:pPr>
-        <w:pStyle w:val="Standard"/>
-        <w:rPr>
-          <w:rFonts w:ascii="Times New Roman" w:hAnsi="Times New Roman" w:cs="Times New Roman"/>
-          <w:color w:val="000000"/>
-          <w:sz w:val="28"/>
-          <w:szCs w:val="28"/>
-        </w:rPr>
-      </w:pPr>
-    </w:p>
-    <w:p>
-      <w:pPr>
-        <w:pStyle w:val="Standard"/>
-        <w:rPr>
-          <w:rFonts w:ascii="Times New Roman" w:hAnsi="Times New Roman" w:cs="Times New Roman"/>
-          <w:color w:val="000000"/>
-          <w:sz w:val="28"/>
-          <w:szCs w:val="28"/>
-        </w:rPr>
-      </w:pPr>
-    </w:p>
-    <w:p>
-      <w:pPr>
-        <w:pStyle w:val="Standard"/>
-        <w:rPr>
-          <w:rFonts w:ascii="Times New Roman" w:hAnsi="Times New Roman" w:cs="Times New Roman"/>
-          <w:color w:val="000000"/>
-          <w:sz w:val="28"/>
-          <w:szCs w:val="28"/>
-        </w:rPr>
-      </w:pPr>
-    </w:p>
-    <w:p>
-      <w:pPr>
-        <w:pStyle w:val="Standard"/>
-        <w:rPr>
-          <w:rFonts w:ascii="Times New Roman" w:hAnsi="Times New Roman" w:cs="Times New Roman"/>
-          <w:color w:val="000000"/>
-          <w:sz w:val="28"/>
-          <w:szCs w:val="28"/>
-        </w:rPr>
-      </w:pPr>
-    </w:p>
-    <w:p>
-      <w:pPr>
-        <w:pStyle w:val="Standard"/>
-        <w:rPr>
-          <w:rFonts w:ascii="Times New Roman" w:hAnsi="Times New Roman" w:cs="Times New Roman"/>
-          <w:color w:val="000000"/>
-          <w:sz w:val="28"/>
-          <w:szCs w:val="28"/>
-        </w:rPr>
-      </w:pPr>
-    </w:p>
-    <w:p>
-      <w:pPr>
-        <w:pStyle w:val="Standard"/>
-        <w:rPr>
-          <w:rFonts w:ascii="Times New Roman" w:hAnsi="Times New Roman" w:cs="Times New Roman"/>
-          <w:color w:val="000000"/>
-          <w:sz w:val="28"/>
-          <w:szCs w:val="28"/>
-        </w:rPr>
-      </w:pPr>
-    </w:p>
-    <w:p>
-      <w:pPr>
-        <w:pStyle w:val="Standard"/>
-        <w:rPr>
-          <w:rFonts w:ascii="Times New Roman" w:hAnsi="Times New Roman" w:cs="Times New Roman"/>
-          <w:color w:val="000000"/>
-          <w:sz w:val="28"/>
-          <w:szCs w:val="28"/>
-        </w:rPr>
-      </w:pPr>
-    </w:p>
-    <w:p>
-      <w:pPr>
-        <w:pStyle w:val="Standard"/>
-        <w:rPr>
-          <w:rFonts w:ascii="Times New Roman" w:hAnsi="Times New Roman" w:cs="Times New Roman"/>
-          <w:color w:val="000000"/>
-          <w:sz w:val="28"/>
-          <w:szCs w:val="28"/>
-        </w:rPr>
-      </w:pPr>
-    </w:p>
-    <w:p>
-      <w:pPr>
-        <w:pStyle w:val="Standard"/>
-        <w:rPr>
-          <w:rFonts w:ascii="Times New Roman" w:hAnsi="Times New Roman" w:cs="Times New Roman"/>
-          <w:color w:val="000000"/>
-          <w:sz w:val="28"/>
-          <w:szCs w:val="28"/>
-        </w:rPr>
-      </w:pPr>
-    </w:p>
-    <w:p>
-      <w:pPr>
-        <w:pStyle w:val="Standard"/>
-        <w:rPr>
-          <w:rFonts w:ascii="Times New Roman" w:hAnsi="Times New Roman" w:cs="Times New Roman"/>
-          <w:color w:val="000000"/>
-          <w:sz w:val="28"/>
-          <w:szCs w:val="28"/>
-        </w:rPr>
-      </w:pPr>
-    </w:p>
-    <w:p>
-      <w:pPr>
-        <w:pStyle w:val="Standard"/>
-        <w:rPr>
-          <w:rFonts w:ascii="Times New Roman" w:hAnsi="Times New Roman" w:cs="Times New Roman"/>
-          <w:color w:val="000000"/>
-          <w:sz w:val="28"/>
-          <w:szCs w:val="28"/>
-        </w:rPr>
-      </w:pPr>
-    </w:p>
-    <w:p>
-      <w:pPr>
-        <w:pStyle w:val="Standard"/>
-        <w:rPr>
-          <w:rFonts w:ascii="Times New Roman" w:hAnsi="Times New Roman" w:cs="Times New Roman"/>
-          <w:color w:val="000000"/>
-          <w:sz w:val="28"/>
-          <w:szCs w:val="28"/>
-        </w:rPr>
-      </w:pPr>
-    </w:p>
-    <w:p>
-      <w:pPr>
-        <w:pStyle w:val="Standard"/>
-        <w:rPr>
-          <w:rFonts w:ascii="Times New Roman" w:hAnsi="Times New Roman" w:cs="Times New Roman"/>
-          <w:color w:val="000000"/>
-          <w:sz w:val="28"/>
-          <w:szCs w:val="28"/>
-        </w:rPr>
-      </w:pPr>
-    </w:p>
-    <w:p>
-      <w:pPr>
-        <w:pStyle w:val="Standard"/>
-        <w:rPr>
-          <w:rFonts w:ascii="Times New Roman" w:hAnsi="Times New Roman" w:cs="Times New Roman"/>
-          <w:color w:val="000000"/>
-          <w:sz w:val="28"/>
-          <w:szCs w:val="28"/>
-        </w:rPr>
-      </w:pPr>
-    </w:p>
-    <w:p>
-      <w:pPr>
-        <w:pStyle w:val="Standard"/>
-        <w:rPr>
-          <w:rFonts w:ascii="Times New Roman" w:hAnsi="Times New Roman" w:cs="Times New Roman"/>
-          <w:color w:val="000000"/>
-          <w:sz w:val="28"/>
-          <w:szCs w:val="28"/>
-        </w:rPr>
-      </w:pPr>
-    </w:p>
-    <w:p>
-      <w:pPr>
-        <w:pStyle w:val="Standard"/>
-        <w:rPr>
-          <w:rFonts w:ascii="Times New Roman" w:hAnsi="Times New Roman" w:cs="Times New Roman"/>
-          <w:color w:val="000000"/>
-          <w:sz w:val="28"/>
-          <w:szCs w:val="28"/>
-        </w:rPr>
-      </w:pPr>
-    </w:p>
-    <w:p>
-      <w:pPr>
-        <w:pStyle w:val="Standard"/>
-        <w:rPr>
-          <w:rFonts w:ascii="Times New Roman" w:hAnsi="Times New Roman" w:cs="Times New Roman"/>
-          <w:color w:val="000000"/>
-          <w:sz w:val="28"/>
-          <w:szCs w:val="28"/>
-        </w:rPr>
-      </w:pPr>
-    </w:p>
-    <w:p>
-      <w:pPr>
-        <w:pStyle w:val="Standard"/>
-        <w:rPr>
-          <w:rFonts w:ascii="Times New Roman" w:hAnsi="Times New Roman" w:cs="Times New Roman"/>
-          <w:color w:val="000000"/>
-          <w:sz w:val="28"/>
-          <w:szCs w:val="28"/>
-        </w:rPr>
-      </w:pPr>
-    </w:p>
-    <w:p>
-      <w:pPr>
-        <w:pStyle w:val="Standard"/>
-        <w:rPr>
-          <w:rFonts w:ascii="Times New Roman" w:hAnsi="Times New Roman" w:cs="Times New Roman"/>
-          <w:color w:val="000000"/>
-          <w:sz w:val="28"/>
-          <w:szCs w:val="28"/>
-        </w:rPr>
-      </w:pPr>
-    </w:p>
-    <w:p>
-      <w:pPr>
-        <w:pStyle w:val="Standard"/>
-        <w:rPr>
-          <w:rFonts w:ascii="Times New Roman" w:hAnsi="Times New Roman" w:cs="Times New Roman"/>
-          <w:color w:val="000000"/>
-          <w:sz w:val="28"/>
-          <w:szCs w:val="28"/>
-        </w:rPr>
-      </w:pPr>
-    </w:p>
-    <w:p>
-      <w:pPr>
-        <w:pStyle w:val="Standard"/>
-        <w:rPr>
-          <w:rFonts w:ascii="Times New Roman" w:hAnsi="Times New Roman" w:cs="Times New Roman"/>
-          <w:color w:val="000000"/>
-          <w:sz w:val="28"/>
-          <w:szCs w:val="28"/>
-        </w:rPr>
-      </w:pPr>
-    </w:p>
-    <w:p>
-      <w:pPr>
-        <w:pStyle w:val="Standard"/>
-        <w:rPr>
-          <w:rFonts w:ascii="Times New Roman" w:hAnsi="Times New Roman" w:cs="Times New Roman"/>
-          <w:color w:val="000000"/>
-          <w:sz w:val="28"/>
-          <w:szCs w:val="28"/>
-        </w:rPr>
-      </w:pPr>
-    </w:p>
-    <w:p>
-      <w:pPr>
-        <w:pStyle w:val="Standard"/>
-        <w:rPr>
-          <w:sz w:val="28"/>
-          <w:szCs w:val="28"/>
-        </w:rPr>
-      </w:pPr>
-    </w:p>
-    <w:p>
-      <w:pPr>
-        <w:jc w:val="center"/>
-        <w:rPr>
-          <w:rFonts w:ascii="Times New Roman" w:hAnsi="Times New Roman" w:cs="Times New Roman"/>
-          <w:color w:val="000000" w:themeColor="text1"/>
-          <w:sz w:val="28"/>
-          <w:szCs w:val="28"/>
-        </w:rPr>
-      </w:pPr>
-    </w:p>
-    <w:p>
-      <w:pPr>
-        <w:rPr>
-          <w:rFonts w:ascii="Times New Roman" w:hAnsi="Times New Roman" w:cs="Times New Roman"/>
-          <w:b/>
-          <w:color w:val="000000" w:themeColor="text1"/>
-          <w:sz w:val="28"/>
-          <w:szCs w:val="28"/>
-        </w:rPr>
-      </w:pPr>
-      <w:r>
-        <w:rPr>
-          <w:rFonts w:ascii="Times New Roman" w:hAnsi="Times New Roman" w:cs="Times New Roman"/>
-          <w:b/>
-          <w:color w:val="000000" w:themeColor="text1"/>
-          <w:sz w:val="28"/>
-          <w:szCs w:val="28"/>
-          <w:u w:val="single"/>
-        </w:rPr>
-        <w:t>Premise</w:t>
-      </w:r>
-    </w:p>
-    <w:p>
-      <w:pPr>
-        <w:ind w:firstLine="720"/>
-        <w:rPr>
-          <w:rFonts w:ascii="Times New Roman" w:hAnsi="Times New Roman" w:cs="Times New Roman"/>
-          <w:color w:val="000000" w:themeColor="text1"/>
-          <w:sz w:val="24"/>
-          <w:szCs w:val="24"/>
-        </w:rPr>
-      </w:pPr>
-      <w:r>
-        <w:rPr>
-          <w:rFonts w:ascii="Times New Roman" w:hAnsi="Times New Roman" w:cs="Times New Roman"/>
-          <w:color w:val="000000" w:themeColor="text1"/>
-          <w:sz w:val="24"/>
-          <w:szCs w:val="24"/>
-        </w:rPr>
-        <w:t xml:space="preserve">This document is the requirements contract between the student software engineers Mackenzie, Mitch, Will, </w:t>
-      </w:r>
-      <w:proofErr w:type="spellStart"/>
-      <w:r>
-        <w:rPr>
-          <w:rFonts w:ascii="Times New Roman" w:hAnsi="Times New Roman" w:cs="Times New Roman"/>
-          <w:color w:val="000000" w:themeColor="text1"/>
-          <w:sz w:val="24"/>
-          <w:szCs w:val="24"/>
-        </w:rPr>
-        <w:t>Haotian</w:t>
-      </w:r>
-      <w:proofErr w:type="spellEnd"/>
-      <w:r>
-        <w:rPr>
-          <w:rFonts w:ascii="Times New Roman" w:hAnsi="Times New Roman" w:cs="Times New Roman"/>
-          <w:color w:val="000000" w:themeColor="text1"/>
-          <w:sz w:val="24"/>
-          <w:szCs w:val="24"/>
-        </w:rPr>
-        <w:t xml:space="preserve">, Ryan and our client Chris </w:t>
-      </w:r>
-      <w:proofErr w:type="spellStart"/>
-      <w:r>
-        <w:rPr>
-          <w:rFonts w:ascii="Times New Roman" w:hAnsi="Times New Roman" w:cs="Times New Roman"/>
-          <w:color w:val="000000" w:themeColor="text1"/>
-          <w:sz w:val="24"/>
-          <w:szCs w:val="24"/>
-        </w:rPr>
-        <w:t>Dutchyn</w:t>
-      </w:r>
-      <w:proofErr w:type="spellEnd"/>
-      <w:r>
-        <w:rPr>
-          <w:rFonts w:ascii="Times New Roman" w:hAnsi="Times New Roman" w:cs="Times New Roman"/>
-          <w:color w:val="000000" w:themeColor="text1"/>
-          <w:sz w:val="24"/>
-          <w:szCs w:val="24"/>
-        </w:rPr>
-        <w:t>.  We will be developing a robot battle game for our clie</w:t>
-      </w:r>
-      <w:r>
-        <w:rPr>
-          <w:rFonts w:ascii="Times New Roman" w:hAnsi="Times New Roman" w:cs="Times New Roman"/>
-          <w:color w:val="000000" w:themeColor="text1"/>
-          <w:sz w:val="24"/>
-          <w:szCs w:val="24"/>
-        </w:rPr>
-        <w:t xml:space="preserve">nt hereby referred to as </w:t>
-      </w:r>
-      <w:proofErr w:type="spellStart"/>
-      <w:r>
-        <w:rPr>
-          <w:rFonts w:ascii="Times New Roman" w:hAnsi="Times New Roman" w:cs="Times New Roman"/>
-          <w:color w:val="000000" w:themeColor="text1"/>
-          <w:sz w:val="24"/>
-          <w:szCs w:val="24"/>
-        </w:rPr>
-        <w:t>Battle</w:t>
-      </w:r>
-      <w:r>
-        <w:rPr>
-          <w:rFonts w:ascii="Times New Roman" w:hAnsi="Times New Roman" w:cs="Times New Roman"/>
-          <w:color w:val="000000" w:themeColor="text1"/>
-          <w:sz w:val="24"/>
-          <w:szCs w:val="24"/>
-        </w:rPr>
-        <w:t>Bots</w:t>
-      </w:r>
-      <w:proofErr w:type="spellEnd"/>
-      <w:r>
-        <w:rPr>
-          <w:rFonts w:ascii="Times New Roman" w:hAnsi="Times New Roman" w:cs="Times New Roman"/>
-          <w:color w:val="000000" w:themeColor="text1"/>
-          <w:sz w:val="24"/>
-          <w:szCs w:val="24"/>
-        </w:rPr>
-        <w:t xml:space="preserve">.  Everything contained within this document is our promise of what </w:t>
-      </w:r>
-      <w:r>
-        <w:rPr>
-          <w:rFonts w:ascii="Times New Roman" w:hAnsi="Times New Roman" w:cs="Times New Roman"/>
-          <w:color w:val="000000" w:themeColor="text1"/>
-          <w:sz w:val="24"/>
-          <w:szCs w:val="24"/>
-        </w:rPr>
-        <w:t>will be included in the final product.</w:t>
-      </w:r>
-      <w:r>
-        <w:rPr>
-          <w:rFonts w:ascii="Times New Roman" w:hAnsi="Times New Roman" w:cs="Times New Roman"/>
-          <w:color w:val="000000" w:themeColor="text1"/>
-          <w:sz w:val="24"/>
-          <w:szCs w:val="24"/>
-        </w:rPr>
-        <w:t xml:space="preserve"> </w:t>
-      </w:r>
-      <w:r>
-        <w:rPr>
-          <w:rFonts w:ascii="Times New Roman" w:hAnsi="Times New Roman" w:cs="Times New Roman"/>
-          <w:color w:val="000000" w:themeColor="text1"/>
-          <w:sz w:val="24"/>
-          <w:szCs w:val="24"/>
-          <w:lang w:eastAsia="zh-CN"/>
-        </w:rPr>
-        <w:t xml:space="preserve">We will prioritize what is necessary in order for the game to run properly and discuss what features we could add to make the game better and more fun to play.  </w:t>
-      </w:r>
-      <w:r>
-        <w:rPr>
-          <w:rFonts w:ascii="Times New Roman" w:hAnsi="Times New Roman" w:cs="Times New Roman"/>
-          <w:color w:val="000000" w:themeColor="text1"/>
-          <w:sz w:val="24"/>
-          <w:szCs w:val="24"/>
-          <w:lang w:eastAsia="zh-CN"/>
-        </w:rPr>
-        <w:t>Included in this document will be</w:t>
-      </w:r>
-      <w:r>
-        <w:rPr>
-          <w:rFonts w:ascii="Times New Roman" w:hAnsi="Times New Roman" w:cs="Times New Roman"/>
-          <w:color w:val="000000" w:themeColor="text1"/>
-          <w:sz w:val="24"/>
-          <w:szCs w:val="24"/>
-          <w:lang w:eastAsia="zh-CN"/>
-        </w:rPr>
-        <w:t xml:space="preserve"> a detailed description of all </w:t>
-      </w:r>
-      <w:r>
-        <w:rPr>
-          <w:rFonts w:ascii="Times New Roman" w:hAnsi="Times New Roman" w:cs="Times New Roman"/>
-          <w:color w:val="000000" w:themeColor="text1"/>
-          <w:sz w:val="24"/>
-          <w:szCs w:val="24"/>
-          <w:lang w:eastAsia="zh-CN"/>
-        </w:rPr>
-        <w:t>actors, actions,</w:t>
-      </w:r>
-      <w:r>
-        <w:rPr>
-          <w:rFonts w:ascii="Times New Roman" w:hAnsi="Times New Roman" w:cs="Times New Roman"/>
-          <w:color w:val="000000" w:themeColor="text1"/>
-          <w:sz w:val="24"/>
-          <w:szCs w:val="24"/>
-          <w:lang w:eastAsia="zh-CN"/>
-        </w:rPr>
-        <w:t xml:space="preserve"> scenarios</w:t>
-      </w:r>
-      <w:r>
-        <w:rPr>
-          <w:rFonts w:ascii="Times New Roman" w:hAnsi="Times New Roman" w:cs="Times New Roman"/>
-          <w:color w:val="000000" w:themeColor="text1"/>
-          <w:sz w:val="24"/>
-          <w:szCs w:val="24"/>
-          <w:lang w:eastAsia="zh-CN"/>
-        </w:rPr>
-        <w:t>,</w:t>
-      </w:r>
-      <w:r>
-        <w:rPr>
-          <w:rFonts w:ascii="Times New Roman" w:hAnsi="Times New Roman" w:cs="Times New Roman"/>
-          <w:color w:val="000000" w:themeColor="text1"/>
-          <w:sz w:val="24"/>
-          <w:szCs w:val="24"/>
-          <w:lang w:eastAsia="zh-CN"/>
-        </w:rPr>
-        <w:t xml:space="preserve"> use case diagrams, sequence diagrams and prototype interfaces</w:t>
-      </w:r>
-      <w:r>
-        <w:rPr>
-          <w:rFonts w:ascii="Times New Roman" w:hAnsi="Times New Roman" w:cs="Times New Roman"/>
-          <w:color w:val="000000" w:themeColor="text1"/>
-          <w:sz w:val="24"/>
-          <w:szCs w:val="24"/>
-          <w:lang w:eastAsia="zh-CN"/>
-        </w:rPr>
-        <w:t xml:space="preserve"> to help our client </w:t>
-      </w:r>
-      <w:r>
-        <w:rPr>
-          <w:rFonts w:ascii="Times New Roman" w:hAnsi="Times New Roman" w:cs="Times New Roman"/>
-          <w:color w:val="000000" w:themeColor="text1"/>
-          <w:sz w:val="24"/>
-          <w:szCs w:val="24"/>
-          <w:lang w:eastAsia="zh-CN"/>
-        </w:rPr>
-        <w:t>gain a better understanding of the game.</w:t>
-      </w:r>
-    </w:p>
-    <w:p>
-      <w:pPr>
-        <w:ind w:firstLine="720"/>
-        <w:rPr>
-          <w:rFonts w:ascii="Times New Roman" w:hAnsi="Times New Roman" w:cs="Times New Roman"/>
-          <w:color w:val="000000" w:themeColor="text1"/>
-          <w:sz w:val="24"/>
-          <w:szCs w:val="24"/>
-        </w:rPr>
-      </w:pPr>
-    </w:p>
-    <w:p>
-      <w:pPr>
-        <w:rPr>
-          <w:b/>
-          <w:color w:val="000000" w:themeColor="text1"/>
-          <w:sz w:val="28"/>
-          <w:szCs w:val="28"/>
-          <w:u w:val="single"/>
-        </w:rPr>
-      </w:pPr>
-      <w:r>
-        <w:rPr>
-          <w:rFonts w:ascii="Times New Roman" w:hAnsi="Times New Roman" w:cs="Times New Roman"/>
-          <w:b/>
-          <w:color w:val="000000" w:themeColor="text1"/>
-          <w:sz w:val="28"/>
-          <w:szCs w:val="28"/>
-          <w:u w:val="single"/>
-        </w:rPr>
-        <w:t>Product</w:t>
-      </w:r>
-    </w:p>
-    <w:p>
-      <w:pPr>
-        <w:ind w:firstLine="720"/>
-        <w:rPr>
-          <w:rFonts w:ascii="Times New Roman" w:hAnsi="Times New Roman" w:cs="Times New Roman"/>
-          <w:color w:val="000000" w:themeColor="text1"/>
-          <w:sz w:val="24"/>
-          <w:szCs w:val="24"/>
-        </w:rPr>
-      </w:pPr>
-      <w:r>
-        <w:rPr>
-          <w:rFonts w:ascii="Times New Roman" w:hAnsi="Times New Roman" w:cs="Times New Roman"/>
-          <w:color w:val="000000" w:themeColor="text1"/>
-          <w:sz w:val="24"/>
-          <w:szCs w:val="24"/>
-        </w:rPr>
-        <w:t xml:space="preserve">The finished program </w:t>
-      </w:r>
-      <w:r>
-        <w:rPr>
-          <w:rFonts w:ascii="Times New Roman" w:hAnsi="Times New Roman" w:cs="Times New Roman"/>
-          <w:color w:val="000000" w:themeColor="text1"/>
-          <w:sz w:val="24"/>
-          <w:szCs w:val="24"/>
-          <w:lang w:eastAsia="zh-CN"/>
-        </w:rPr>
-        <w:t>(</w:t>
-      </w:r>
-      <w:proofErr w:type="spellStart"/>
-      <w:r>
-        <w:rPr>
-          <w:rFonts w:ascii="Times New Roman" w:hAnsi="Times New Roman" w:cs="Times New Roman"/>
-          <w:color w:val="000000" w:themeColor="text1"/>
-          <w:sz w:val="24"/>
-          <w:szCs w:val="24"/>
-          <w:lang w:eastAsia="zh-CN"/>
-        </w:rPr>
-        <w:t>BattleBots</w:t>
-      </w:r>
-      <w:proofErr w:type="spellEnd"/>
-      <w:r>
-        <w:rPr>
-          <w:rFonts w:ascii="Times New Roman" w:hAnsi="Times New Roman" w:cs="Times New Roman"/>
-          <w:color w:val="000000" w:themeColor="text1"/>
-          <w:sz w:val="24"/>
-          <w:szCs w:val="24"/>
-          <w:lang w:eastAsia="zh-CN"/>
-        </w:rPr>
-        <w:t>)</w:t>
-      </w:r>
-      <w:r>
-        <w:rPr>
-          <w:rFonts w:ascii="Times New Roman" w:hAnsi="Times New Roman" w:cs="Times New Roman"/>
-          <w:color w:val="000000" w:themeColor="text1"/>
-          <w:sz w:val="24"/>
-          <w:szCs w:val="24"/>
-        </w:rPr>
-        <w:t xml:space="preserve"> will allow users to play against other players, computer controlled robots, or run a simulation of a robotic battle between different robot teams.  When the user chooses to play against other players or</w:t>
-      </w:r>
-      <w:r>
-        <w:rPr>
-          <w:rFonts w:ascii="Times New Roman" w:hAnsi="Times New Roman" w:cs="Times New Roman"/>
-          <w:color w:val="000000" w:themeColor="text1"/>
-          <w:sz w:val="24"/>
-          <w:szCs w:val="24"/>
-        </w:rPr>
-        <w:t xml:space="preserve"> computers they will be able to visually see a board where they will take turns with their opponents.  Each play will involve a series of rounds where each player </w:t>
-      </w:r>
-      <w:r>
-        <w:rPr>
-          <w:rFonts w:ascii="Times New Roman" w:hAnsi="Times New Roman" w:cs="Times New Roman"/>
-          <w:color w:val="000000" w:themeColor="text1"/>
-          <w:sz w:val="24"/>
-          <w:szCs w:val="24"/>
-        </w:rPr>
-        <w:t>is</w:t>
-      </w:r>
-      <w:r>
-        <w:rPr>
-          <w:rFonts w:ascii="Times New Roman" w:hAnsi="Times New Roman" w:cs="Times New Roman"/>
-          <w:color w:val="000000" w:themeColor="text1"/>
-          <w:sz w:val="24"/>
-          <w:szCs w:val="24"/>
-        </w:rPr>
-        <w:t xml:space="preserve"> given the ability to move a specific robot and attack anything within that robots’ ra</w:t>
-      </w:r>
-      <w:r>
-        <w:rPr>
-          <w:rFonts w:ascii="Times New Roman" w:hAnsi="Times New Roman" w:cs="Times New Roman"/>
-          <w:color w:val="000000" w:themeColor="text1"/>
-          <w:sz w:val="24"/>
-          <w:szCs w:val="24"/>
-        </w:rPr>
-        <w:t>nge</w:t>
-      </w:r>
-      <w:r>
-        <w:rPr>
-          <w:rFonts w:ascii="Times New Roman" w:hAnsi="Times New Roman" w:cs="Times New Roman"/>
-          <w:color w:val="000000" w:themeColor="text1"/>
-          <w:sz w:val="24"/>
-          <w:szCs w:val="24"/>
-          <w:lang w:eastAsia="zh-CN"/>
-        </w:rPr>
-        <w:t xml:space="preserve">. All these movements are limited by the characteristics </w:t>
-      </w:r>
-      <w:r>
-        <w:rPr>
-          <w:rFonts w:ascii="Times New Roman" w:hAnsi="Times New Roman" w:cs="Times New Roman"/>
-          <w:color w:val="000000" w:themeColor="text1"/>
-          <w:sz w:val="24"/>
-          <w:szCs w:val="24"/>
-          <w:lang w:eastAsia="zh-CN"/>
-        </w:rPr>
-        <w:t>that</w:t>
-      </w:r>
-      <w:r>
-        <w:rPr>
-          <w:rFonts w:ascii="Times New Roman" w:hAnsi="Times New Roman" w:cs="Times New Roman"/>
-          <w:color w:val="000000" w:themeColor="text1"/>
-          <w:sz w:val="24"/>
-          <w:szCs w:val="24"/>
-          <w:lang w:eastAsia="zh-CN"/>
-        </w:rPr>
-        <w:t xml:space="preserve"> specific robot</w:t>
-      </w:r>
-      <w:r>
-        <w:rPr>
-          <w:rFonts w:ascii="Times New Roman" w:hAnsi="Times New Roman" w:cs="Times New Roman"/>
-          <w:color w:val="000000" w:themeColor="text1"/>
-          <w:sz w:val="24"/>
-          <w:szCs w:val="24"/>
-        </w:rPr>
-        <w:t xml:space="preserve">. </w:t>
-      </w:r>
-      <w:r>
-        <w:rPr>
-          <w:rFonts w:ascii="Times New Roman" w:hAnsi="Times New Roman" w:cs="Times New Roman"/>
-          <w:color w:val="000000" w:themeColor="text1"/>
-          <w:sz w:val="24"/>
-          <w:szCs w:val="24"/>
-          <w:lang w:eastAsia="zh-CN"/>
-        </w:rPr>
-        <w:t>As the game goes on, players will be eliminated when they have no robot to make a move.</w:t>
-      </w:r>
-      <w:r>
-        <w:rPr>
-          <w:rFonts w:ascii="Times New Roman" w:hAnsi="Times New Roman" w:cs="Times New Roman"/>
-          <w:color w:val="000000" w:themeColor="text1"/>
-          <w:sz w:val="24"/>
-          <w:szCs w:val="24"/>
-        </w:rPr>
-        <w:t xml:space="preserve"> The game ends when only one player has robots remaining.  All robots will have their </w:t>
-      </w:r>
-      <w:r>
-        <w:rPr>
-          <w:rFonts w:ascii="Times New Roman" w:hAnsi="Times New Roman" w:cs="Times New Roman"/>
-          <w:color w:val="000000" w:themeColor="text1"/>
-          <w:sz w:val="24"/>
-          <w:szCs w:val="24"/>
-        </w:rPr>
-        <w:t>win and loss stats updated based on the outcome of the game.  If the user chooses run a game with no human players then a simulation is run instead, showing the result of the simulation and an updated version of each robot team’s stats.</w:t>
-      </w:r>
-      <w:r>
-        <w:rPr>
-          <w:rFonts w:ascii="Times New Roman" w:hAnsi="Times New Roman" w:cs="Times New Roman"/>
-          <w:color w:val="000000" w:themeColor="text1"/>
-          <w:sz w:val="24"/>
-          <w:szCs w:val="24"/>
-        </w:rPr>
-        <w:t xml:space="preserve">  In order to run and complete this program, we will need to utilize several different resources, some of which are used to complete this document.</w:t>
-      </w:r>
-    </w:p>
-    <w:p>
-      <w:pPr>
-        <w:rPr>
-          <w:rFonts w:ascii="Times New Roman" w:hAnsi="Times New Roman" w:cs="Times New Roman"/>
-          <w:color w:val="000000" w:themeColor="text1"/>
-          <w:sz w:val="24"/>
-          <w:szCs w:val="24"/>
-        </w:rPr>
-      </w:pPr>
-    </w:p>
-    <w:p>
-      <w:pPr>
-        <w:rPr>
-          <w:rFonts w:ascii="Times New Roman" w:hAnsi="Times New Roman" w:cs="Times New Roman"/>
-          <w:b/>
-          <w:color w:val="000000" w:themeColor="text1"/>
-          <w:sz w:val="28"/>
-          <w:szCs w:val="28"/>
-          <w:lang w:eastAsia="zh-CN"/>
-        </w:rPr>
-      </w:pPr>
-      <w:r>
-        <w:rPr>
-          <w:rFonts w:ascii="Times New Roman" w:hAnsi="Times New Roman" w:cs="Times New Roman"/>
-          <w:b/>
-          <w:color w:val="000000" w:themeColor="text1"/>
-          <w:sz w:val="28"/>
-          <w:szCs w:val="28"/>
-          <w:u w:val="single"/>
-        </w:rPr>
-        <w:t>Platform and Softwar</w:t>
-      </w:r>
-      <w:r>
-        <w:rPr>
-          <w:rFonts w:ascii="Times New Roman" w:hAnsi="Times New Roman" w:cs="Times New Roman"/>
-          <w:b/>
-          <w:color w:val="000000" w:themeColor="text1"/>
-          <w:sz w:val="28"/>
-          <w:szCs w:val="28"/>
-          <w:u w:val="single"/>
-        </w:rPr>
-        <w:t>e</w:t>
-      </w:r>
-    </w:p>
-    <w:p>
-      <w:pPr>
-        <w:ind w:firstLine="720"/>
-        <w:rPr>
-          <w:rFonts w:ascii="Times New Roman" w:hAnsi="Times New Roman" w:cs="Times New Roman"/>
-          <w:color w:val="000000" w:themeColor="text1"/>
-          <w:sz w:val="24"/>
-          <w:szCs w:val="24"/>
-          <w:lang w:eastAsia="zh-CN"/>
-        </w:rPr>
-      </w:pPr>
-      <w:proofErr w:type="spellStart"/>
-      <w:r>
-        <w:rPr>
-          <w:rFonts w:ascii="Times New Roman" w:hAnsi="Times New Roman" w:cs="Times New Roman"/>
-          <w:color w:val="000000" w:themeColor="text1"/>
-          <w:sz w:val="24"/>
-          <w:szCs w:val="24"/>
-          <w:lang w:eastAsia="zh-CN"/>
-        </w:rPr>
-        <w:t>BattleBots</w:t>
-      </w:r>
-      <w:proofErr w:type="spellEnd"/>
-      <w:r>
-        <w:rPr>
-          <w:rFonts w:ascii="Times New Roman" w:hAnsi="Times New Roman" w:cs="Times New Roman"/>
-          <w:color w:val="000000" w:themeColor="text1"/>
-          <w:sz w:val="24"/>
-          <w:szCs w:val="24"/>
-          <w:lang w:eastAsia="zh-CN"/>
-        </w:rPr>
-        <w:t xml:space="preserve"> will be designed on </w:t>
-      </w:r>
-      <w:r>
-        <w:rPr>
-          <w:rFonts w:ascii="Times New Roman" w:hAnsi="Times New Roman" w:cs="Times New Roman"/>
-          <w:color w:val="000000" w:themeColor="text1"/>
-          <w:sz w:val="24"/>
-          <w:szCs w:val="24"/>
-          <w:lang w:eastAsia="zh-CN"/>
-        </w:rPr>
-        <w:t xml:space="preserve">a Linux based system and </w:t>
-      </w:r>
-      <w:r>
-        <w:rPr>
-          <w:rFonts w:ascii="Times New Roman" w:hAnsi="Times New Roman" w:cs="Times New Roman"/>
-          <w:color w:val="000000" w:themeColor="text1"/>
-          <w:sz w:val="24"/>
-          <w:szCs w:val="24"/>
-          <w:lang w:eastAsia="zh-CN"/>
-        </w:rPr>
-        <w:t>be executable usin</w:t>
-      </w:r>
-      <w:r>
-        <w:rPr>
-          <w:rFonts w:ascii="Times New Roman" w:hAnsi="Times New Roman" w:cs="Times New Roman"/>
-          <w:color w:val="000000" w:themeColor="text1"/>
-          <w:sz w:val="24"/>
-          <w:szCs w:val="24"/>
-          <w:lang w:eastAsia="zh-CN"/>
-        </w:rPr>
-        <w:t xml:space="preserve">g </w:t>
-      </w:r>
-      <w:r>
-        <w:rPr>
-          <w:rFonts w:ascii="Times New Roman" w:hAnsi="Times New Roman" w:cs="Times New Roman"/>
-          <w:color w:val="000000" w:themeColor="text1"/>
-          <w:sz w:val="24"/>
-          <w:szCs w:val="24"/>
-          <w:lang w:eastAsia="zh-CN"/>
-        </w:rPr>
-        <w:t xml:space="preserve">a </w:t>
-      </w:r>
-      <w:r>
-        <w:rPr>
-          <w:rFonts w:ascii="Times New Roman" w:hAnsi="Times New Roman" w:cs="Times New Roman"/>
-          <w:color w:val="000000" w:themeColor="text1"/>
-          <w:sz w:val="24"/>
-          <w:szCs w:val="24"/>
-          <w:lang w:eastAsia="zh-CN"/>
-        </w:rPr>
-        <w:t xml:space="preserve">remote access through </w:t>
-      </w:r>
-      <w:proofErr w:type="spellStart"/>
-      <w:r>
-        <w:rPr>
-          <w:rFonts w:ascii="Times New Roman" w:hAnsi="Times New Roman" w:cs="Times New Roman"/>
-          <w:color w:val="000000" w:themeColor="text1"/>
-          <w:sz w:val="24"/>
-          <w:szCs w:val="24"/>
-          <w:lang w:eastAsia="zh-CN"/>
-        </w:rPr>
-        <w:t>tuxworld</w:t>
-      </w:r>
-      <w:proofErr w:type="spellEnd"/>
-      <w:r>
-        <w:rPr>
-          <w:rFonts w:ascii="Times New Roman" w:hAnsi="Times New Roman" w:cs="Times New Roman"/>
-          <w:color w:val="000000" w:themeColor="text1"/>
-          <w:sz w:val="24"/>
-          <w:szCs w:val="24"/>
-          <w:lang w:eastAsia="zh-CN"/>
-        </w:rPr>
-        <w:t xml:space="preserve">. All team collaboration will be done through a GIT repository accessible to the client. Most </w:t>
-      </w:r>
-      <w:r>
-        <w:rPr>
-          <w:rFonts w:ascii="Times New Roman" w:hAnsi="Times New Roman" w:cs="Times New Roman"/>
-          <w:color w:val="000000" w:themeColor="text1"/>
-          <w:sz w:val="24"/>
-          <w:szCs w:val="24"/>
-          <w:lang w:eastAsia="zh-CN"/>
-        </w:rPr>
-        <w:t xml:space="preserve">coding will be </w:t>
-      </w:r>
-      <w:r>
-        <w:rPr>
-          <w:rFonts w:ascii="Times New Roman" w:hAnsi="Times New Roman" w:cs="Times New Roman"/>
-          <w:color w:val="000000" w:themeColor="text1"/>
-          <w:sz w:val="24"/>
-          <w:szCs w:val="24"/>
-          <w:lang w:eastAsia="zh-CN"/>
-        </w:rPr>
-        <w:t xml:space="preserve">done in </w:t>
-      </w:r>
-      <w:r>
-        <w:rPr>
-          <w:rFonts w:ascii="Times New Roman" w:hAnsi="Times New Roman" w:cs="Times New Roman"/>
-          <w:color w:val="000000" w:themeColor="text1"/>
-          <w:sz w:val="24"/>
-          <w:szCs w:val="24"/>
-          <w:lang w:eastAsia="zh-CN"/>
-        </w:rPr>
-        <w:t>JAVA using eclipse and NetBeans. Coding for robot artificial intelligence will be written in Forth</w:t>
-      </w:r>
-      <w:r>
-        <w:rPr>
-          <w:rFonts w:ascii="Times New Roman" w:hAnsi="Times New Roman" w:cs="Times New Roman"/>
-          <w:color w:val="000000" w:themeColor="text1"/>
-          <w:sz w:val="24"/>
-          <w:szCs w:val="24"/>
-          <w:lang w:eastAsia="zh-CN"/>
-        </w:rPr>
-        <w:t xml:space="preserve"> and will be utilized in JAVA</w:t>
-      </w:r>
-      <w:r>
-        <w:rPr>
-          <w:rFonts w:ascii="Times New Roman" w:hAnsi="Times New Roman" w:cs="Times New Roman"/>
-          <w:color w:val="000000" w:themeColor="text1"/>
-          <w:sz w:val="24"/>
-          <w:szCs w:val="24"/>
-          <w:lang w:eastAsia="zh-CN"/>
-        </w:rPr>
-        <w:t xml:space="preserve"> using JSON. The use case diagrams are created in Microsoft PowerPoint and the sequence diagrams are created using LibreOffice Draw. All formal documents will be created using Kate and Microsoft Word. </w:t>
-      </w:r>
-      <w:r>
-        <w:rPr>
-          <w:rFonts w:ascii="Times New Roman" w:hAnsi="Times New Roman" w:cs="Times New Roman"/>
-          <w:color w:val="000000" w:themeColor="text1"/>
-          <w:sz w:val="24"/>
-          <w:szCs w:val="24"/>
-          <w:lang w:eastAsia="zh-CN"/>
-        </w:rPr>
-        <w:t>The next section of this document wil</w:t>
-      </w:r>
-      <w:r>
-        <w:rPr>
-          <w:rFonts w:ascii="Times New Roman" w:hAnsi="Times New Roman" w:cs="Times New Roman"/>
-          <w:color w:val="000000" w:themeColor="text1"/>
-          <w:sz w:val="24"/>
-          <w:szCs w:val="24"/>
-          <w:lang w:eastAsia="zh-CN"/>
-        </w:rPr>
-        <w:t>l outline the various actors (roles) that will be involved in the program.</w:t>
-      </w:r>
-      <w:bookmarkStart w:id="2" w:name="LC1"/>
-      <w:bookmarkEnd w:id="2"/>
     </w:p>
     <w:p>
       <w:pPr>
@@ -2303,60 +2319,60 @@
         </w:rPr>
         <w:t>Must Have</w:t>
       </w:r>
-      <w:bookmarkStart w:id="3" w:name="LC2"/>
+      <w:bookmarkStart w:id="2" w:name="LC2"/>
+      <w:bookmarkEnd w:id="2"/>
+    </w:p>
+    <w:p>
+      <w:pPr>
+        <w:rPr>
+          <w:rFonts w:asciiTheme="minorHAnsi" w:hAnsiTheme="minorHAnsi"/>
+          <w:color w:val="00000A"/>
+        </w:rPr>
+      </w:pPr>
+      <w:bookmarkStart w:id="3" w:name="LC3"/>
       <w:bookmarkEnd w:id="3"/>
-    </w:p>
-    <w:p>
-      <w:pPr>
-        <w:rPr>
-          <w:rFonts w:asciiTheme="minorHAnsi" w:hAnsiTheme="minorHAnsi"/>
-          <w:color w:val="00000A"/>
-        </w:rPr>
-      </w:pPr>
-      <w:bookmarkStart w:id="4" w:name="LC3"/>
+      <w:r>
+        <w:rPr>
+          <w:rFonts w:ascii="Times New Roman" w:eastAsia="Liberation Mono" w:hAnsi="Times New Roman" w:cs="Liberation Mono"/>
+          <w:color w:val="00000A"/>
+          <w:sz w:val="24"/>
+          <w:szCs w:val="24"/>
+        </w:rPr>
+        <w:t xml:space="preserve">        The “Must Have” section</w:t>
+      </w:r>
+      <w:r>
+        <w:rPr>
+          <w:rFonts w:ascii="Times New Roman" w:eastAsia="Liberation Mono" w:hAnsi="Times New Roman" w:cs="Liberation Mono"/>
+          <w:color w:val="00000A"/>
+          <w:sz w:val="24"/>
+          <w:szCs w:val="24"/>
+        </w:rPr>
+        <w:t xml:space="preserve"> will list </w:t>
+      </w:r>
+      <w:r>
+        <w:rPr>
+          <w:rFonts w:ascii="Times New Roman" w:eastAsia="Liberation Mono" w:hAnsi="Times New Roman" w:cs="Liberation Mono"/>
+          <w:color w:val="00000A"/>
+          <w:sz w:val="24"/>
+          <w:szCs w:val="24"/>
+        </w:rPr>
+        <w:t>actions that are integral to the functionality of the game</w:t>
+      </w:r>
+      <w:r>
+        <w:rPr>
+          <w:rFonts w:ascii="Times New Roman" w:eastAsia="Liberation Mono" w:hAnsi="Times New Roman" w:cs="Liberation Mono"/>
+          <w:color w:val="00000A"/>
+          <w:sz w:val="24"/>
+          <w:szCs w:val="24"/>
+        </w:rPr>
+        <w:t>. It will not include all of the features that we would like to implement, which is outlined in the following section, but rather the features that will be required to allow the game to be playable.</w:t>
+      </w:r>
+      <w:bookmarkStart w:id="4" w:name="LC4"/>
+      <w:bookmarkStart w:id="5" w:name="LC5"/>
+      <w:bookmarkStart w:id="6" w:name="LC6"/>
       <w:bookmarkEnd w:id="4"/>
-      <w:r>
-        <w:rPr>
-          <w:rFonts w:ascii="Times New Roman" w:eastAsia="Liberation Mono" w:hAnsi="Times New Roman" w:cs="Liberation Mono"/>
-          <w:color w:val="00000A"/>
-          <w:sz w:val="24"/>
-          <w:szCs w:val="24"/>
-        </w:rPr>
-        <w:t xml:space="preserve">        The “Must Have” section</w:t>
-      </w:r>
-      <w:r>
-        <w:rPr>
-          <w:rFonts w:ascii="Times New Roman" w:eastAsia="Liberation Mono" w:hAnsi="Times New Roman" w:cs="Liberation Mono"/>
-          <w:color w:val="00000A"/>
-          <w:sz w:val="24"/>
-          <w:szCs w:val="24"/>
-        </w:rPr>
-        <w:t xml:space="preserve"> will list </w:t>
-      </w:r>
-      <w:r>
-        <w:rPr>
-          <w:rFonts w:ascii="Times New Roman" w:eastAsia="Liberation Mono" w:hAnsi="Times New Roman" w:cs="Liberation Mono"/>
-          <w:color w:val="00000A"/>
-          <w:sz w:val="24"/>
-          <w:szCs w:val="24"/>
-        </w:rPr>
-        <w:t>actions that are integral to the functionality of the game</w:t>
-      </w:r>
-      <w:r>
-        <w:rPr>
-          <w:rFonts w:ascii="Times New Roman" w:eastAsia="Liberation Mono" w:hAnsi="Times New Roman" w:cs="Liberation Mono"/>
-          <w:color w:val="00000A"/>
-          <w:sz w:val="24"/>
-          <w:szCs w:val="24"/>
-        </w:rPr>
-        <w:t>. It will not include all of the features that we would like to implement, which is outlined in the following section, but rather the features that will be required to allow the game to be playable.</w:t>
-      </w:r>
-      <w:bookmarkStart w:id="5" w:name="LC4"/>
-      <w:bookmarkStart w:id="6" w:name="LC5"/>
-      <w:bookmarkStart w:id="7" w:name="LC6"/>
       <w:bookmarkEnd w:id="5"/>
       <w:bookmarkEnd w:id="6"/>
-      <w:bookmarkEnd w:id="7"/>
     </w:p>
     <w:p>
       <w:pPr>
@@ -2470,35 +2486,47 @@
           <w:color w:val="00000A"/>
         </w:rPr>
       </w:pPr>
-      <w:bookmarkStart w:id="8" w:name="LC7"/>
+      <w:bookmarkStart w:id="7" w:name="LC7"/>
+      <w:bookmarkEnd w:id="7"/>
+      <w:r>
+        <w:rPr>
+          <w:rFonts w:ascii="Times New Roman" w:eastAsia="Liberation Mono" w:hAnsi="Times New Roman" w:cs="Liberation Mono"/>
+          <w:color w:val="00000A"/>
+          <w:sz w:val="24"/>
+          <w:szCs w:val="24"/>
+        </w:rPr>
+        <w:t>The user must be able to click on a button labelled "Help" which would display a screen that explains all of the rules of the game and comments for troubleshooting. From there, the user should be able to click a “Back” button to return to the previous screen.</w:t>
+      </w:r>
+      <w:r>
+        <w:rPr>
+          <w:rFonts w:ascii="Times New Roman" w:eastAsia="Liberation Mono" w:hAnsi="Times New Roman" w:cs="Liberation Mono"/>
+          <w:color w:val="00000A"/>
+          <w:sz w:val="24"/>
+          <w:szCs w:val="24"/>
+        </w:rPr>
+        <w:t xml:space="preserve">  It is important for any user to be able to view the rules and tro</w:t>
+      </w:r>
+      <w:r>
+        <w:rPr>
+          <w:rFonts w:ascii="Times New Roman" w:eastAsia="Liberation Mono" w:hAnsi="Times New Roman" w:cs="Liberation Mono"/>
+          <w:color w:val="00000A"/>
+          <w:sz w:val="24"/>
+          <w:szCs w:val="24"/>
+        </w:rPr>
+        <w:t xml:space="preserve">ubleshooting page at key points when it is convenient.  In order to access the rules page, the user must either be in the initial main menu screen or be playing the actual game.  Access to it at any other time would be unnecessary.  As mentioned, being able to return to the previous screen after viewing the rules is required to keep flow of the program streamline. </w:t>
+      </w:r>
+    </w:p>
+    <w:p>
+      <w:pPr>
+        <w:rPr>
+          <w:rFonts w:ascii="Times New Roman" w:hAnsi="Times New Roman"/>
+          <w:color w:val="00000A"/>
+          <w:sz w:val="24"/>
+          <w:szCs w:val="24"/>
+        </w:rPr>
+      </w:pPr>
+      <w:bookmarkStart w:id="8" w:name="LC8"/>
       <w:bookmarkEnd w:id="8"/>
-      <w:r>
-        <w:rPr>
-          <w:rFonts w:ascii="Times New Roman" w:eastAsia="Liberation Mono" w:hAnsi="Times New Roman" w:cs="Liberation Mono"/>
-          <w:color w:val="00000A"/>
-          <w:sz w:val="24"/>
-          <w:szCs w:val="24"/>
-        </w:rPr>
-        <w:t>The user must be able to click on a button labelled "Help" which would display a screen that explains all of the rules of the game and comments for troubleshooting. From there, the user should be able to click a “Back” button to return to the previous screen.</w:t>
-      </w:r>
-      <w:r>
-        <w:rPr>
-          <w:rFonts w:ascii="Times New Roman" w:eastAsia="Liberation Mono" w:hAnsi="Times New Roman" w:cs="Liberation Mono"/>
-          <w:color w:val="00000A"/>
-          <w:sz w:val="24"/>
-          <w:szCs w:val="24"/>
-        </w:rPr>
-        <w:t xml:space="preserve">  It is important for any user to be able to view the rules and tro</w:t>
-      </w:r>
-      <w:r>
-        <w:rPr>
-          <w:rFonts w:ascii="Times New Roman" w:eastAsia="Liberation Mono" w:hAnsi="Times New Roman" w:cs="Liberation Mono"/>
-          <w:color w:val="00000A"/>
-          <w:sz w:val="24"/>
-          <w:szCs w:val="24"/>
-        </w:rPr>
-        <w:t xml:space="preserve">ubleshooting page at key points when it is convenient.  In order to access the rules page, the user must either be in the initial main menu screen or be playing the actual game.  Access to it at any other time would be unnecessary.  As mentioned, being able to return to the previous screen after viewing the rules is required to keep flow of the program streamline. </w:t>
-      </w:r>
     </w:p>
     <w:p>
       <w:pPr>
@@ -2507,10 +2535,102 @@
           <w:color w:val="00000A"/>
           <w:sz w:val="24"/>
           <w:szCs w:val="24"/>
-        </w:rPr>
-      </w:pPr>
-      <w:bookmarkStart w:id="9" w:name="LC8"/>
+          <w:u w:val="single"/>
+        </w:rPr>
+      </w:pPr>
+      <w:r>
+        <w:rPr>
+          <w:rFonts w:ascii="Times New Roman" w:hAnsi="Times New Roman"/>
+          <w:color w:val="00000A"/>
+          <w:sz w:val="24"/>
+          <w:szCs w:val="24"/>
+          <w:u w:val="single"/>
+        </w:rPr>
+        <w:t>Terminate System</w:t>
+      </w:r>
+    </w:p>
+    <w:p>
+      <w:pPr>
+        <w:ind w:firstLine="720"/>
+        <w:rPr>
+          <w:rFonts w:asciiTheme="minorHAnsi" w:hAnsiTheme="minorHAnsi"/>
+          <w:color w:val="00000A"/>
+        </w:rPr>
+      </w:pPr>
+      <w:bookmarkStart w:id="9" w:name="LC9"/>
       <w:bookmarkEnd w:id="9"/>
+      <w:r>
+        <w:rPr>
+          <w:rFonts w:ascii="Times New Roman" w:eastAsia="Liberation Mono" w:hAnsi="Times New Roman" w:cs="Liberation Mono"/>
+          <w:color w:val="00000A"/>
+          <w:sz w:val="24"/>
+          <w:szCs w:val="24"/>
+        </w:rPr>
+        <w:t>Another aspect of which keeps the program streamline is for the user to</w:t>
+      </w:r>
+      <w:r>
+        <w:rPr>
+          <w:rFonts w:ascii="Times New Roman" w:eastAsia="Liberation Mono" w:hAnsi="Times New Roman" w:cs="Liberation Mono"/>
+          <w:color w:val="00000A"/>
+          <w:sz w:val="24"/>
+          <w:szCs w:val="24"/>
+        </w:rPr>
+        <w:t xml:space="preserve"> have </w:t>
+      </w:r>
+      <w:r>
+        <w:rPr>
+          <w:rFonts w:ascii="Times New Roman" w:eastAsia="Liberation Mono" w:hAnsi="Times New Roman" w:cs="Liberation Mono"/>
+          <w:color w:val="00000A"/>
+          <w:sz w:val="24"/>
+          <w:szCs w:val="24"/>
+        </w:rPr>
+        <w:t>the</w:t>
+      </w:r>
+      <w:r>
+        <w:rPr>
+          <w:rFonts w:ascii="Times New Roman" w:eastAsia="Liberation Mono" w:hAnsi="Times New Roman" w:cs="Liberation Mono"/>
+          <w:color w:val="00000A"/>
+          <w:sz w:val="24"/>
+          <w:szCs w:val="24"/>
+        </w:rPr>
+        <w:t xml:space="preserve"> option to exit the game at any point in time while the program is running. There will be a button labelled "Quit" which, when pressed, will terminate the program.</w:t>
+      </w:r>
+      <w:r>
+        <w:rPr>
+          <w:rFonts w:ascii="Times New Roman" w:eastAsia="Liberation Mono" w:hAnsi="Times New Roman" w:cs="Liberation Mono"/>
+          <w:color w:val="00000A"/>
+          <w:sz w:val="24"/>
+          <w:szCs w:val="24"/>
+        </w:rPr>
+        <w:t xml:space="preserve">  There are no conditions set on being able to terminate the program.  An important scenario to take note of would be termination of the program during the actual game play.  While no errors should occur, any actions committed by robots prior to termination will not be saved.  This means that the stats of each robot will not be changed regardless if they </w:t>
+      </w:r>
+      <w:r>
+        <w:rPr>
+          <w:rFonts w:ascii="Times New Roman" w:eastAsia="Liberation Mono" w:hAnsi="Times New Roman" w:cs="Liberation Mono"/>
+          <w:color w:val="00000A"/>
+          <w:sz w:val="24"/>
+          <w:szCs w:val="24"/>
+        </w:rPr>
+        <w:t>committed</w:t>
+      </w:r>
+      <w:r>
+        <w:rPr>
+          <w:rFonts w:ascii="Times New Roman" w:eastAsia="Liberation Mono" w:hAnsi="Times New Roman" w:cs="Liberation Mono"/>
+          <w:color w:val="00000A"/>
+          <w:sz w:val="24"/>
+          <w:szCs w:val="24"/>
+        </w:rPr>
+        <w:t xml:space="preserve"> an action </w:t>
+      </w:r>
+      <w:r>
+        <w:rPr>
+          <w:rFonts w:ascii="Times New Roman" w:eastAsia="Liberation Mono" w:hAnsi="Times New Roman" w:cs="Liberation Mono"/>
+          <w:color w:val="00000A"/>
+          <w:sz w:val="24"/>
+          <w:szCs w:val="24"/>
+        </w:rPr>
+        <w:t>during the game play that would change any of their stats.</w:t>
+      </w:r>
     </w:p>
     <w:p>
       <w:pPr>
@@ -2519,118 +2639,90 @@
           <w:color w:val="00000A"/>
           <w:sz w:val="24"/>
           <w:szCs w:val="24"/>
-          <w:u w:val="single"/>
-        </w:rPr>
-      </w:pPr>
-      <w:r>
-        <w:rPr>
-          <w:rFonts w:ascii="Times New Roman" w:hAnsi="Times New Roman"/>
-          <w:color w:val="00000A"/>
-          <w:sz w:val="24"/>
-          <w:szCs w:val="24"/>
-          <w:u w:val="single"/>
-        </w:rPr>
-        <w:t>Terminate System</w:t>
-      </w:r>
-    </w:p>
-    <w:p>
-      <w:pPr>
-        <w:ind w:firstLine="720"/>
-        <w:rPr>
-          <w:rFonts w:asciiTheme="minorHAnsi" w:hAnsiTheme="minorHAnsi"/>
-          <w:color w:val="00000A"/>
-        </w:rPr>
-      </w:pPr>
-      <w:bookmarkStart w:id="10" w:name="LC9"/>
+        </w:rPr>
+      </w:pPr>
+      <w:bookmarkStart w:id="10" w:name="LC12"/>
+      <w:bookmarkStart w:id="11" w:name="LC13"/>
+      <w:bookmarkStart w:id="12" w:name="LC14"/>
       <w:bookmarkEnd w:id="10"/>
-      <w:r>
-        <w:rPr>
-          <w:rFonts w:ascii="Times New Roman" w:eastAsia="Liberation Mono" w:hAnsi="Times New Roman" w:cs="Liberation Mono"/>
-          <w:color w:val="00000A"/>
-          <w:sz w:val="24"/>
-          <w:szCs w:val="24"/>
-        </w:rPr>
-        <w:t>Another aspect of which keeps the program streamline is for the user to</w:t>
-      </w:r>
-      <w:r>
-        <w:rPr>
-          <w:rFonts w:ascii="Times New Roman" w:eastAsia="Liberation Mono" w:hAnsi="Times New Roman" w:cs="Liberation Mono"/>
-          <w:color w:val="00000A"/>
-          <w:sz w:val="24"/>
-          <w:szCs w:val="24"/>
-        </w:rPr>
-        <w:t xml:space="preserve"> have </w:t>
-      </w:r>
-      <w:r>
-        <w:rPr>
-          <w:rFonts w:ascii="Times New Roman" w:eastAsia="Liberation Mono" w:hAnsi="Times New Roman" w:cs="Liberation Mono"/>
-          <w:color w:val="00000A"/>
-          <w:sz w:val="24"/>
-          <w:szCs w:val="24"/>
-        </w:rPr>
-        <w:t>the</w:t>
-      </w:r>
-      <w:r>
-        <w:rPr>
-          <w:rFonts w:ascii="Times New Roman" w:eastAsia="Liberation Mono" w:hAnsi="Times New Roman" w:cs="Liberation Mono"/>
-          <w:color w:val="00000A"/>
-          <w:sz w:val="24"/>
-          <w:szCs w:val="24"/>
-        </w:rPr>
-        <w:t xml:space="preserve"> option to exit the game at any point in time while the program is running. There will be a button labelled "Quit" which, when pressed, will terminate the program.</w:t>
-      </w:r>
-      <w:r>
-        <w:rPr>
-          <w:rFonts w:ascii="Times New Roman" w:eastAsia="Liberation Mono" w:hAnsi="Times New Roman" w:cs="Liberation Mono"/>
-          <w:color w:val="00000A"/>
-          <w:sz w:val="24"/>
-          <w:szCs w:val="24"/>
-        </w:rPr>
-        <w:t xml:space="preserve">  There are no conditions set on being able to terminate the program.  An important scenario to take note of would be termination of the program during the actual game play.  While no errors should occur, any actions committed by robots prior to termination will not be saved.  This means that the stats of each robot will not be changed regardless if they </w:t>
-      </w:r>
-      <w:r>
-        <w:rPr>
-          <w:rFonts w:ascii="Times New Roman" w:eastAsia="Liberation Mono" w:hAnsi="Times New Roman" w:cs="Liberation Mono"/>
-          <w:color w:val="00000A"/>
-          <w:sz w:val="24"/>
-          <w:szCs w:val="24"/>
-        </w:rPr>
-        <w:t>committed</w:t>
-      </w:r>
-      <w:r>
-        <w:rPr>
-          <w:rFonts w:ascii="Times New Roman" w:eastAsia="Liberation Mono" w:hAnsi="Times New Roman" w:cs="Liberation Mono"/>
-          <w:color w:val="00000A"/>
-          <w:sz w:val="24"/>
-          <w:szCs w:val="24"/>
-        </w:rPr>
-        <w:t xml:space="preserve"> an action </w:t>
-      </w:r>
-      <w:r>
-        <w:rPr>
-          <w:rFonts w:ascii="Times New Roman" w:eastAsia="Liberation Mono" w:hAnsi="Times New Roman" w:cs="Liberation Mono"/>
-          <w:color w:val="00000A"/>
-          <w:sz w:val="24"/>
-          <w:szCs w:val="24"/>
-        </w:rPr>
-        <w:t>during the game play that would change any of their stats.</w:t>
-      </w:r>
-    </w:p>
-    <w:p>
-      <w:pPr>
-        <w:rPr>
-          <w:rFonts w:ascii="Times New Roman" w:hAnsi="Times New Roman"/>
-          <w:color w:val="00000A"/>
-          <w:sz w:val="24"/>
-          <w:szCs w:val="24"/>
-        </w:rPr>
-      </w:pPr>
-      <w:bookmarkStart w:id="11" w:name="LC12"/>
-      <w:bookmarkStart w:id="12" w:name="LC13"/>
-      <w:bookmarkStart w:id="13" w:name="LC14"/>
       <w:bookmarkEnd w:id="11"/>
       <w:bookmarkEnd w:id="12"/>
+    </w:p>
+    <w:p>
+      <w:pPr>
+        <w:rPr>
+          <w:rFonts w:ascii="Times New Roman" w:hAnsi="Times New Roman"/>
+          <w:color w:val="00000A"/>
+          <w:sz w:val="24"/>
+          <w:szCs w:val="24"/>
+        </w:rPr>
+      </w:pPr>
+      <w:r>
+        <w:rPr>
+          <w:rFonts w:ascii="Times New Roman" w:hAnsi="Times New Roman"/>
+          <w:color w:val="00000A"/>
+          <w:sz w:val="24"/>
+          <w:szCs w:val="24"/>
+          <w:u w:val="single"/>
+        </w:rPr>
+        <w:t>Choose Number of Players</w:t>
+      </w:r>
+    </w:p>
+    <w:p>
+      <w:pPr>
+        <w:ind w:firstLine="720"/>
+        <w:rPr>
+          <w:rFonts w:asciiTheme="minorHAnsi" w:hAnsiTheme="minorHAnsi"/>
+          <w:color w:val="00000A"/>
+        </w:rPr>
+      </w:pPr>
+      <w:bookmarkStart w:id="13" w:name="LC15"/>
       <w:bookmarkEnd w:id="13"/>
+      <w:r>
+        <w:rPr>
+          <w:rFonts w:ascii="Times New Roman" w:eastAsia="Liberation Mono" w:hAnsi="Times New Roman" w:cs="Liberation Mono"/>
+          <w:color w:val="00000A"/>
+          <w:sz w:val="24"/>
+          <w:szCs w:val="24"/>
+        </w:rPr>
+        <w:t>Another important action t</w:t>
+      </w:r>
+      <w:r>
+        <w:rPr>
+          <w:rFonts w:ascii="Times New Roman" w:eastAsia="Liberation Mono" w:hAnsi="Times New Roman" w:cs="Liberation Mono"/>
+          <w:color w:val="00000A"/>
+          <w:sz w:val="24"/>
+          <w:szCs w:val="24"/>
+        </w:rPr>
+        <w:t xml:space="preserve">he user </w:t>
+      </w:r>
+      <w:r>
+        <w:rPr>
+          <w:rFonts w:ascii="Times New Roman" w:eastAsia="Liberation Mono" w:hAnsi="Times New Roman" w:cs="Liberation Mono"/>
+          <w:color w:val="00000A"/>
+          <w:sz w:val="24"/>
+          <w:szCs w:val="24"/>
+        </w:rPr>
+        <w:t>will have is the</w:t>
+      </w:r>
+      <w:r>
+        <w:rPr>
+          <w:rFonts w:ascii="Times New Roman" w:eastAsia="Liberation Mono" w:hAnsi="Times New Roman" w:cs="Liberation Mono"/>
+          <w:color w:val="00000A"/>
+          <w:sz w:val="24"/>
+          <w:szCs w:val="24"/>
+        </w:rPr>
+        <w:t xml:space="preserve"> option to select to select the number of players they would like to participate in their game. They will have three options: two players, three players, or six players.</w:t>
+      </w:r>
+      <w:r>
+        <w:rPr>
+          <w:rFonts w:ascii="Times New Roman" w:eastAsia="Liberation Mono" w:hAnsi="Times New Roman" w:cs="Liberation Mono"/>
+          <w:color w:val="00000A"/>
+          <w:sz w:val="24"/>
+          <w:szCs w:val="24"/>
+        </w:rPr>
+        <w:t xml:space="preserve">  Depending on how many players are chosen will influence the next action on how large the board size will be.</w:t>
+      </w:r>
     </w:p>
     <w:p>
       <w:pPr>
@@ -2641,15 +2733,27 @@
           <w:szCs w:val="24"/>
         </w:rPr>
       </w:pPr>
-      <w:r>
+      <w:bookmarkStart w:id="14" w:name="LC16"/>
+      <w:bookmarkEnd w:id="14"/>
+    </w:p>
+    <w:p>
+      <w:pPr>
         <w:rPr>
           <w:rFonts w:ascii="Times New Roman" w:hAnsi="Times New Roman"/>
           <w:color w:val="00000A"/>
           <w:sz w:val="24"/>
           <w:szCs w:val="24"/>
+        </w:rPr>
+      </w:pPr>
+      <w:r>
+        <w:rPr>
+          <w:rFonts w:ascii="Times New Roman" w:hAnsi="Times New Roman"/>
+          <w:color w:val="00000A"/>
+          <w:sz w:val="24"/>
+          <w:szCs w:val="24"/>
           <w:u w:val="single"/>
         </w:rPr>
-        <w:t>Choose Number of Players</w:t>
+        <w:t>Choose Board Size</w:t>
       </w:r>
     </w:p>
     <w:p>
@@ -2660,52 +2764,88 @@
           <w:color w:val="00000A"/>
         </w:rPr>
       </w:pPr>
-      <w:bookmarkStart w:id="14" w:name="LC15"/>
-      <w:bookmarkEnd w:id="14"/>
-      <w:r>
-        <w:rPr>
-          <w:rFonts w:ascii="Times New Roman" w:eastAsia="Liberation Mono" w:hAnsi="Times New Roman" w:cs="Liberation Mono"/>
-          <w:color w:val="00000A"/>
-          <w:sz w:val="24"/>
-          <w:szCs w:val="24"/>
-        </w:rPr>
-        <w:t>Another important action t</w:t>
-      </w:r>
-      <w:r>
-        <w:rPr>
-          <w:rFonts w:ascii="Times New Roman" w:eastAsia="Liberation Mono" w:hAnsi="Times New Roman" w:cs="Liberation Mono"/>
-          <w:color w:val="00000A"/>
-          <w:sz w:val="24"/>
-          <w:szCs w:val="24"/>
-        </w:rPr>
-        <w:t xml:space="preserve">he user </w:t>
-      </w:r>
-      <w:r>
-        <w:rPr>
-          <w:rFonts w:ascii="Times New Roman" w:eastAsia="Liberation Mono" w:hAnsi="Times New Roman" w:cs="Liberation Mono"/>
-          <w:color w:val="00000A"/>
-          <w:sz w:val="24"/>
-          <w:szCs w:val="24"/>
-        </w:rPr>
-        <w:t>will have is the</w:t>
-      </w:r>
-      <w:r>
-        <w:rPr>
-          <w:rFonts w:ascii="Times New Roman" w:eastAsia="Liberation Mono" w:hAnsi="Times New Roman" w:cs="Liberation Mono"/>
-          <w:color w:val="00000A"/>
-          <w:sz w:val="24"/>
-          <w:szCs w:val="24"/>
-        </w:rPr>
-        <w:t xml:space="preserve"> option to select to select the number of players they would like to participate in their game. They will have three options: two players, three players, or six players.</w:t>
-      </w:r>
-      <w:r>
-        <w:rPr>
-          <w:rFonts w:ascii="Times New Roman" w:eastAsia="Liberation Mono" w:hAnsi="Times New Roman" w:cs="Liberation Mono"/>
-          <w:color w:val="00000A"/>
-          <w:sz w:val="24"/>
-          <w:szCs w:val="24"/>
-        </w:rPr>
-        <w:t xml:space="preserve">  Depending on how many players are chosen will influence the next action on how large the board size will be.</w:t>
+      <w:bookmarkStart w:id="15" w:name="LC17"/>
+      <w:bookmarkEnd w:id="15"/>
+      <w:r>
+        <w:rPr>
+          <w:rFonts w:ascii="Times New Roman" w:eastAsia="Liberation Mono" w:hAnsi="Times New Roman" w:cs="Liberation Mono"/>
+          <w:color w:val="00000A"/>
+          <w:sz w:val="24"/>
+          <w:szCs w:val="24"/>
+        </w:rPr>
+        <w:t>The user should be able to select how big the board is based on how many players are present.  If three players are</w:t>
+      </w:r>
+      <w:r>
+        <w:rPr>
+          <w:rFonts w:ascii="Times New Roman" w:eastAsia="Liberation Mono" w:hAnsi="Times New Roman" w:cs="Liberation Mono"/>
+          <w:color w:val="00000A"/>
+          <w:sz w:val="24"/>
+          <w:szCs w:val="24"/>
+        </w:rPr>
+        <w:t xml:space="preserve"> chosen, the user will then have to decide whether to play on a board with </w:t>
+      </w:r>
+      <w:r>
+        <w:rPr>
+          <w:rFonts w:ascii="Times New Roman" w:eastAsia="Liberation Mono" w:hAnsi="Times New Roman" w:cs="Liberation Mono"/>
+          <w:color w:val="00000A"/>
+          <w:sz w:val="24"/>
+          <w:szCs w:val="24"/>
+        </w:rPr>
+        <w:t xml:space="preserve">a length of </w:t>
+      </w:r>
+      <w:r>
+        <w:rPr>
+          <w:rFonts w:ascii="Times New Roman" w:eastAsia="Liberation Mono" w:hAnsi="Times New Roman" w:cs="Liberation Mono"/>
+          <w:color w:val="00000A"/>
+          <w:sz w:val="24"/>
+          <w:szCs w:val="24"/>
+        </w:rPr>
+        <w:t xml:space="preserve">five </w:t>
+      </w:r>
+      <w:r>
+        <w:rPr>
+          <w:rFonts w:ascii="Times New Roman" w:eastAsia="Liberation Mono" w:hAnsi="Times New Roman" w:cs="Liberation Mono"/>
+          <w:color w:val="00000A"/>
+          <w:sz w:val="24"/>
+          <w:szCs w:val="24"/>
+        </w:rPr>
+        <w:t xml:space="preserve">hexagon </w:t>
+      </w:r>
+      <w:r>
+        <w:rPr>
+          <w:rFonts w:ascii="Times New Roman" w:eastAsia="Liberation Mono" w:hAnsi="Times New Roman" w:cs="Liberation Mono"/>
+          <w:color w:val="00000A"/>
+          <w:sz w:val="24"/>
+          <w:szCs w:val="24"/>
+        </w:rPr>
+        <w:t xml:space="preserve">spaces on a side or seven </w:t>
+      </w:r>
+      <w:r>
+        <w:rPr>
+          <w:rFonts w:ascii="Times New Roman" w:eastAsia="Liberation Mono" w:hAnsi="Times New Roman" w:cs="Liberation Mono"/>
+          <w:color w:val="00000A"/>
+          <w:sz w:val="24"/>
+          <w:szCs w:val="24"/>
+        </w:rPr>
+        <w:t xml:space="preserve">hexagon </w:t>
+      </w:r>
+      <w:r>
+        <w:rPr>
+          <w:rFonts w:ascii="Times New Roman" w:eastAsia="Liberation Mono" w:hAnsi="Times New Roman" w:cs="Liberation Mono"/>
+          <w:color w:val="00000A"/>
+          <w:sz w:val="24"/>
+          <w:szCs w:val="24"/>
+        </w:rPr>
+        <w:t>spaces on a side.</w:t>
+      </w:r>
+      <w:r>
+        <w:rPr>
+          <w:rFonts w:ascii="Times New Roman" w:eastAsia="Liberation Mono" w:hAnsi="Times New Roman" w:cs="Liberation Mono"/>
+          <w:color w:val="00000A"/>
+          <w:sz w:val="24"/>
+          <w:szCs w:val="24"/>
+        </w:rPr>
+        <w:t xml:space="preserve">  If two or six players are chosen, then the game will played on a board of length five and seven (respectively).</w:t>
       </w:r>
     </w:p>
     <w:p>
@@ -2717,132 +2857,8 @@
           <w:szCs w:val="24"/>
         </w:rPr>
       </w:pPr>
-      <w:bookmarkStart w:id="15" w:name="LC16"/>
-      <w:bookmarkEnd w:id="15"/>
-    </w:p>
-    <w:p>
-      <w:pPr>
-        <w:rPr>
-          <w:rFonts w:ascii="Times New Roman" w:hAnsi="Times New Roman"/>
-          <w:color w:val="00000A"/>
-          <w:sz w:val="24"/>
-          <w:szCs w:val="24"/>
-        </w:rPr>
-      </w:pPr>
-      <w:r>
-        <w:rPr>
-          <w:rFonts w:ascii="Times New Roman" w:hAnsi="Times New Roman"/>
-          <w:color w:val="00000A"/>
-          <w:sz w:val="24"/>
-          <w:szCs w:val="24"/>
-          <w:u w:val="single"/>
-        </w:rPr>
-        <w:t>Choose Board Size</w:t>
-      </w:r>
-    </w:p>
-    <w:p>
-      <w:pPr>
-        <w:ind w:firstLine="720"/>
-        <w:rPr>
-          <w:rFonts w:asciiTheme="minorHAnsi" w:hAnsiTheme="minorHAnsi"/>
-          <w:color w:val="00000A"/>
-        </w:rPr>
-      </w:pPr>
-      <w:bookmarkStart w:id="16" w:name="LC17"/>
+      <w:bookmarkStart w:id="16" w:name="LC18"/>
       <w:bookmarkEnd w:id="16"/>
-      <w:r>
-        <w:rPr>
-          <w:rFonts w:ascii="Times New Roman" w:eastAsia="Liberation Mono" w:hAnsi="Times New Roman" w:cs="Liberation Mono"/>
-          <w:color w:val="00000A"/>
-          <w:sz w:val="24"/>
-          <w:szCs w:val="24"/>
-        </w:rPr>
-        <w:t>The user should be able to select how big the board is based on how many players are present.  If three players are</w:t>
-      </w:r>
-      <w:r>
-        <w:rPr>
-          <w:rFonts w:ascii="Times New Roman" w:eastAsia="Liberation Mono" w:hAnsi="Times New Roman" w:cs="Liberation Mono"/>
-          <w:color w:val="00000A"/>
-          <w:sz w:val="24"/>
-          <w:szCs w:val="24"/>
-        </w:rPr>
-        <w:t xml:space="preserve"> chosen, the user will then have to decide whether to play on a board with </w:t>
-      </w:r>
-      <w:r>
-        <w:rPr>
-          <w:rFonts w:ascii="Times New Roman" w:eastAsia="Liberation Mono" w:hAnsi="Times New Roman" w:cs="Liberation Mono"/>
-          <w:color w:val="00000A"/>
-          <w:sz w:val="24"/>
-          <w:szCs w:val="24"/>
-        </w:rPr>
-        <w:t xml:space="preserve">a length of </w:t>
-      </w:r>
-      <w:r>
-        <w:rPr>
-          <w:rFonts w:ascii="Times New Roman" w:eastAsia="Liberation Mono" w:hAnsi="Times New Roman" w:cs="Liberation Mono"/>
-          <w:color w:val="00000A"/>
-          <w:sz w:val="24"/>
-          <w:szCs w:val="24"/>
-        </w:rPr>
-        <w:t xml:space="preserve">five </w:t>
-      </w:r>
-      <w:r>
-        <w:rPr>
-          <w:rFonts w:ascii="Times New Roman" w:eastAsia="Liberation Mono" w:hAnsi="Times New Roman" w:cs="Liberation Mono"/>
-          <w:color w:val="00000A"/>
-          <w:sz w:val="24"/>
-          <w:szCs w:val="24"/>
-        </w:rPr>
-        <w:t xml:space="preserve">hexagon </w:t>
-      </w:r>
-      <w:r>
-        <w:rPr>
-          <w:rFonts w:ascii="Times New Roman" w:eastAsia="Liberation Mono" w:hAnsi="Times New Roman" w:cs="Liberation Mono"/>
-          <w:color w:val="00000A"/>
-          <w:sz w:val="24"/>
-          <w:szCs w:val="24"/>
-        </w:rPr>
-        <w:t xml:space="preserve">spaces on a side or seven </w:t>
-      </w:r>
-      <w:r>
-        <w:rPr>
-          <w:rFonts w:ascii="Times New Roman" w:eastAsia="Liberation Mono" w:hAnsi="Times New Roman" w:cs="Liberation Mono"/>
-          <w:color w:val="00000A"/>
-          <w:sz w:val="24"/>
-          <w:szCs w:val="24"/>
-        </w:rPr>
-        <w:t xml:space="preserve">hexagon </w:t>
-      </w:r>
-      <w:r>
-        <w:rPr>
-          <w:rFonts w:ascii="Times New Roman" w:eastAsia="Liberation Mono" w:hAnsi="Times New Roman" w:cs="Liberation Mono"/>
-          <w:color w:val="00000A"/>
-          <w:sz w:val="24"/>
-          <w:szCs w:val="24"/>
-        </w:rPr>
-        <w:t>spaces on a side.</w:t>
-      </w:r>
-      <w:r>
-        <w:rPr>
-          <w:rFonts w:ascii="Times New Roman" w:eastAsia="Liberation Mono" w:hAnsi="Times New Roman" w:cs="Liberation Mono"/>
-          <w:color w:val="00000A"/>
-          <w:sz w:val="24"/>
-          <w:szCs w:val="24"/>
-        </w:rPr>
-        <w:t xml:space="preserve">  If two or six players are chosen, then the game will played on a board of length five and seven (respectively).</w:t>
-      </w:r>
-    </w:p>
-    <w:p>
-      <w:pPr>
-        <w:rPr>
-          <w:rFonts w:ascii="Times New Roman" w:hAnsi="Times New Roman"/>
-          <w:color w:val="00000A"/>
-          <w:sz w:val="24"/>
-          <w:szCs w:val="24"/>
-        </w:rPr>
-      </w:pPr>
-      <w:bookmarkStart w:id="17" w:name="LC18"/>
-      <w:bookmarkEnd w:id="17"/>
     </w:p>
     <w:p>
       <w:pPr>
@@ -2884,54 +2900,54 @@
           <w:color w:val="00000A"/>
         </w:rPr>
       </w:pPr>
-      <w:bookmarkStart w:id="18" w:name="LC19"/>
+      <w:bookmarkStart w:id="17" w:name="LC19"/>
+      <w:bookmarkEnd w:id="17"/>
+      <w:r>
+        <w:rPr>
+          <w:rFonts w:ascii="Times New Roman" w:eastAsia="Liberation Mono" w:hAnsi="Times New Roman" w:cs="Liberation Mono"/>
+          <w:color w:val="00000A"/>
+          <w:sz w:val="24"/>
+          <w:szCs w:val="24"/>
+        </w:rPr>
+        <w:t>Once the number of players is chosen, t</w:t>
+      </w:r>
+      <w:r>
+        <w:rPr>
+          <w:rFonts w:ascii="Times New Roman" w:eastAsia="Liberation Mono" w:hAnsi="Times New Roman" w:cs="Liberation Mono"/>
+          <w:color w:val="00000A"/>
+          <w:sz w:val="24"/>
+          <w:szCs w:val="24"/>
+        </w:rPr>
+        <w:t xml:space="preserve">he user then must choose how many of the players in the game will </w:t>
+      </w:r>
+      <w:r>
+        <w:rPr>
+          <w:rFonts w:ascii="Times New Roman" w:eastAsia="Liberation Mono" w:hAnsi="Times New Roman" w:cs="Liberation Mono"/>
+          <w:color w:val="00000A"/>
+          <w:sz w:val="24"/>
+          <w:szCs w:val="24"/>
+        </w:rPr>
+        <w:t>be humans, which will determine how many will be controlled by robots.</w:t>
+      </w:r>
+      <w:r>
+        <w:rPr>
+          <w:rFonts w:ascii="Times New Roman" w:eastAsia="Liberation Mono" w:hAnsi="Times New Roman" w:cs="Liberation Mono"/>
+          <w:color w:val="00000A"/>
+          <w:sz w:val="24"/>
+          <w:szCs w:val="24"/>
+        </w:rPr>
+        <w:t xml:space="preserve">  Number of players the user can select to be human is limited by how many players the user initially stated.  Through the use of radial buttons, the maximum number of human players the user can select will be the number of players previously selected to play.  </w:t>
+      </w:r>
+      <w:bookmarkStart w:id="18" w:name="LC20"/>
+      <w:bookmarkStart w:id="19" w:name="LC21"/>
+      <w:bookmarkStart w:id="20" w:name="LC22"/>
+      <w:bookmarkStart w:id="21" w:name="LC23"/>
+      <w:bookmarkStart w:id="22" w:name="LC24"/>
       <w:bookmarkEnd w:id="18"/>
-      <w:r>
-        <w:rPr>
-          <w:rFonts w:ascii="Times New Roman" w:eastAsia="Liberation Mono" w:hAnsi="Times New Roman" w:cs="Liberation Mono"/>
-          <w:color w:val="00000A"/>
-          <w:sz w:val="24"/>
-          <w:szCs w:val="24"/>
-        </w:rPr>
-        <w:t>Once the number of players is chosen, t</w:t>
-      </w:r>
-      <w:r>
-        <w:rPr>
-          <w:rFonts w:ascii="Times New Roman" w:eastAsia="Liberation Mono" w:hAnsi="Times New Roman" w:cs="Liberation Mono"/>
-          <w:color w:val="00000A"/>
-          <w:sz w:val="24"/>
-          <w:szCs w:val="24"/>
-        </w:rPr>
-        <w:t xml:space="preserve">he user then must choose how many of the players in the game will </w:t>
-      </w:r>
-      <w:r>
-        <w:rPr>
-          <w:rFonts w:ascii="Times New Roman" w:eastAsia="Liberation Mono" w:hAnsi="Times New Roman" w:cs="Liberation Mono"/>
-          <w:color w:val="00000A"/>
-          <w:sz w:val="24"/>
-          <w:szCs w:val="24"/>
-        </w:rPr>
-        <w:t>be humans, which will determine how many will be controlled by robots.</w:t>
-      </w:r>
-      <w:r>
-        <w:rPr>
-          <w:rFonts w:ascii="Times New Roman" w:eastAsia="Liberation Mono" w:hAnsi="Times New Roman" w:cs="Liberation Mono"/>
-          <w:color w:val="00000A"/>
-          <w:sz w:val="24"/>
-          <w:szCs w:val="24"/>
-        </w:rPr>
-        <w:t xml:space="preserve">  Number of players the user can select to be human is limited by how many players the user initially stated.  Through the use of radial buttons, the maximum number of human players the user can select will be the number of players previously selected to play.  </w:t>
-      </w:r>
-      <w:bookmarkStart w:id="19" w:name="LC20"/>
-      <w:bookmarkStart w:id="20" w:name="LC21"/>
-      <w:bookmarkStart w:id="21" w:name="LC22"/>
-      <w:bookmarkStart w:id="22" w:name="LC23"/>
-      <w:bookmarkStart w:id="23" w:name="LC24"/>
       <w:bookmarkEnd w:id="19"/>
       <w:bookmarkEnd w:id="20"/>
       <w:bookmarkEnd w:id="21"/>
       <w:bookmarkEnd w:id="22"/>
-      <w:bookmarkEnd w:id="23"/>
     </w:p>
     <w:p>
       <w:pPr>
@@ -3406,58 +3422,107 @@
           <w:color w:val="00000A"/>
         </w:rPr>
       </w:pPr>
-      <w:bookmarkStart w:id="24" w:name="LC25"/>
+      <w:bookmarkStart w:id="23" w:name="LC25"/>
+      <w:bookmarkEnd w:id="23"/>
+      <w:r>
+        <w:rPr>
+          <w:rFonts w:ascii="Times New Roman" w:eastAsia="Liberation Mono" w:hAnsi="Times New Roman" w:cs="Liberation Mono"/>
+          <w:color w:val="00000A"/>
+          <w:sz w:val="24"/>
+          <w:szCs w:val="24"/>
+        </w:rPr>
+        <w:t xml:space="preserve">Now that </w:t>
+      </w:r>
+      <w:r>
+        <w:rPr>
+          <w:rFonts w:ascii="Times New Roman" w:eastAsia="Liberation Mono" w:hAnsi="Times New Roman" w:cs="Liberation Mono"/>
+          <w:color w:val="00000A"/>
+          <w:sz w:val="24"/>
+          <w:szCs w:val="24"/>
+        </w:rPr>
+        <w:t>all properties have been selected, the</w:t>
+      </w:r>
+      <w:r>
+        <w:rPr>
+          <w:rFonts w:ascii="Times New Roman" w:eastAsia="Liberation Mono" w:hAnsi="Times New Roman" w:cs="Liberation Mono"/>
+          <w:color w:val="00000A"/>
+          <w:sz w:val="24"/>
+          <w:szCs w:val="24"/>
+        </w:rPr>
+        <w:t xml:space="preserve"> game-play </w:t>
+      </w:r>
+      <w:r>
+        <w:rPr>
+          <w:rFonts w:ascii="Times New Roman" w:eastAsia="Liberation Mono" w:hAnsi="Times New Roman" w:cs="Liberation Mono"/>
+          <w:color w:val="00000A"/>
+          <w:sz w:val="24"/>
+          <w:szCs w:val="24"/>
+        </w:rPr>
+        <w:t>screen is ready to be displayed. T</w:t>
+      </w:r>
+      <w:r>
+        <w:rPr>
+          <w:rFonts w:ascii="Times New Roman" w:eastAsia="Liberation Mono" w:hAnsi="Times New Roman" w:cs="Liberation Mono"/>
+          <w:color w:val="00000A"/>
+          <w:sz w:val="24"/>
+          <w:szCs w:val="24"/>
+        </w:rPr>
+        <w:t>he program must be able to display the correct size of game board. There will be five spaces on each side for two players, and seven on each side with six players. If the user has selected three players, they have also chosen the board size to be either five or seven spaces on each side. The program must also randomly assign each player in the game to a colour</w:t>
+      </w:r>
+      <w:bookmarkStart w:id="24" w:name="LC26"/>
+      <w:bookmarkStart w:id="25" w:name="LC27"/>
+      <w:bookmarkStart w:id="26" w:name="LC28"/>
       <w:bookmarkEnd w:id="24"/>
-      <w:r>
-        <w:rPr>
-          <w:rFonts w:ascii="Times New Roman" w:eastAsia="Liberation Mono" w:hAnsi="Times New Roman" w:cs="Liberation Mono"/>
-          <w:color w:val="00000A"/>
-          <w:sz w:val="24"/>
-          <w:szCs w:val="24"/>
-        </w:rPr>
-        <w:t xml:space="preserve">Now that </w:t>
-      </w:r>
-      <w:r>
-        <w:rPr>
-          <w:rFonts w:ascii="Times New Roman" w:eastAsia="Liberation Mono" w:hAnsi="Times New Roman" w:cs="Liberation Mono"/>
-          <w:color w:val="00000A"/>
-          <w:sz w:val="24"/>
-          <w:szCs w:val="24"/>
-        </w:rPr>
-        <w:t>all properties have been selected, the</w:t>
-      </w:r>
-      <w:r>
-        <w:rPr>
-          <w:rFonts w:ascii="Times New Roman" w:eastAsia="Liberation Mono" w:hAnsi="Times New Roman" w:cs="Liberation Mono"/>
-          <w:color w:val="00000A"/>
-          <w:sz w:val="24"/>
-          <w:szCs w:val="24"/>
-        </w:rPr>
-        <w:t xml:space="preserve"> game-play </w:t>
-      </w:r>
-      <w:r>
-        <w:rPr>
-          <w:rFonts w:ascii="Times New Roman" w:eastAsia="Liberation Mono" w:hAnsi="Times New Roman" w:cs="Liberation Mono"/>
-          <w:color w:val="00000A"/>
-          <w:sz w:val="24"/>
-          <w:szCs w:val="24"/>
-        </w:rPr>
-        <w:t>screen is ready to be displayed. T</w:t>
-      </w:r>
-      <w:r>
-        <w:rPr>
-          <w:rFonts w:ascii="Times New Roman" w:eastAsia="Liberation Mono" w:hAnsi="Times New Roman" w:cs="Liberation Mono"/>
-          <w:color w:val="00000A"/>
-          <w:sz w:val="24"/>
-          <w:szCs w:val="24"/>
-        </w:rPr>
-        <w:t>he program must be able to display the correct size of game board. There will be five spaces on each side for two players, and seven on each side with six players. If the user has selected three players, they have also chosen the board size to be either five or seven spaces on each side. The program must also randomly assign each player in the game to a colour</w:t>
-      </w:r>
-      <w:bookmarkStart w:id="25" w:name="LC26"/>
-      <w:bookmarkStart w:id="26" w:name="LC27"/>
-      <w:bookmarkStart w:id="27" w:name="LC28"/>
       <w:bookmarkEnd w:id="25"/>
       <w:bookmarkEnd w:id="26"/>
+      <w:r>
+        <w:rPr>
+          <w:rFonts w:ascii="Times New Roman" w:eastAsia="Liberation Mono" w:hAnsi="Times New Roman" w:cs="Liberation Mono"/>
+          <w:color w:val="00000A"/>
+          <w:sz w:val="24"/>
+          <w:szCs w:val="24"/>
+        </w:rPr>
+        <w:t xml:space="preserve"> and robot team.</w:t>
+      </w:r>
+    </w:p>
+    <w:p>
+      <w:pPr>
+        <w:rPr>
+          <w:rFonts w:asciiTheme="minorHAnsi" w:hAnsiTheme="minorHAnsi"/>
+          <w:color w:val="00000A"/>
+        </w:rPr>
+      </w:pPr>
+    </w:p>
+    <w:p>
+      <w:pPr>
+        <w:rPr>
+          <w:rFonts w:ascii="Times New Roman" w:hAnsi="Times New Roman" w:cs="Times New Roman"/>
+          <w:color w:val="00000A"/>
+          <w:sz w:val="24"/>
+          <w:szCs w:val="24"/>
+          <w:u w:val="single"/>
+        </w:rPr>
+      </w:pPr>
+      <w:r>
+        <w:rPr>
+          <w:rFonts w:ascii="Times New Roman" w:hAnsi="Times New Roman" w:cs="Times New Roman"/>
+          <w:color w:val="00000A"/>
+          <w:sz w:val="24"/>
+          <w:szCs w:val="24"/>
+          <w:u w:val="single"/>
+        </w:rPr>
+        <w:t>Simulation</w:t>
+      </w:r>
+    </w:p>
+    <w:p>
+      <w:pPr>
+        <w:ind w:firstLine="720"/>
+        <w:rPr>
+          <w:rFonts w:asciiTheme="minorHAnsi" w:hAnsiTheme="minorHAnsi"/>
+          <w:color w:val="00000A"/>
+        </w:rPr>
+      </w:pPr>
+      <w:bookmarkStart w:id="27" w:name="LC29"/>
       <w:bookmarkEnd w:id="27"/>
       <w:r>
         <w:rPr>
@@ -3466,223 +3531,174 @@
           <w:sz w:val="24"/>
           <w:szCs w:val="24"/>
         </w:rPr>
-        <w:t xml:space="preserve"> and robot team.</w:t>
-      </w:r>
-    </w:p>
-    <w:p>
-      <w:pPr>
-        <w:rPr>
-          <w:rFonts w:asciiTheme="minorHAnsi" w:hAnsiTheme="minorHAnsi"/>
-          <w:color w:val="00000A"/>
-        </w:rPr>
-      </w:pPr>
-    </w:p>
-    <w:p>
-      <w:pPr>
-        <w:rPr>
-          <w:rFonts w:ascii="Times New Roman" w:hAnsi="Times New Roman" w:cs="Times New Roman"/>
+        <w:t>If there are no human players in the game, the program will simulate the game behind the scenes and display the end of game screen. If this is taking too long the user has the option to terminate the game. The user must be able to end the game because the game may take a long time to simulate, and may potentially never end.</w:t>
+      </w:r>
+    </w:p>
+    <w:p>
+      <w:pPr>
+        <w:rPr>
+          <w:rFonts w:ascii="Times New Roman" w:hAnsi="Times New Roman"/>
           <w:color w:val="00000A"/>
           <w:sz w:val="24"/>
           <w:szCs w:val="24"/>
           <w:u w:val="single"/>
         </w:rPr>
       </w:pPr>
-      <w:r>
-        <w:rPr>
-          <w:rFonts w:ascii="Times New Roman" w:hAnsi="Times New Roman" w:cs="Times New Roman"/>
-          <w:color w:val="00000A"/>
-          <w:sz w:val="24"/>
-          <w:szCs w:val="24"/>
-          <w:u w:val="single"/>
-        </w:rPr>
-        <w:t>Simulation</w:t>
-      </w:r>
-    </w:p>
-    <w:p>
-      <w:pPr>
-        <w:ind w:firstLine="720"/>
-        <w:rPr>
-          <w:rFonts w:asciiTheme="minorHAnsi" w:hAnsiTheme="minorHAnsi"/>
-          <w:color w:val="00000A"/>
-        </w:rPr>
-      </w:pPr>
-      <w:bookmarkStart w:id="28" w:name="LC29"/>
+      <w:bookmarkStart w:id="28" w:name="LC30"/>
+      <w:bookmarkStart w:id="29" w:name="LC31"/>
+      <w:bookmarkStart w:id="30" w:name="LC32"/>
       <w:bookmarkEnd w:id="28"/>
-      <w:r>
-        <w:rPr>
-          <w:rFonts w:ascii="Times New Roman" w:eastAsia="Liberation Mono" w:hAnsi="Times New Roman" w:cs="Liberation Mono"/>
-          <w:color w:val="00000A"/>
-          <w:sz w:val="24"/>
-          <w:szCs w:val="24"/>
-        </w:rPr>
-        <w:t>If there are no human players in the game, the program will simulate the game behind the scenes and display the end of game screen. If this is taking too long the user has the option to terminate the game. The user must be able to end the game because the game may take a long time to simulate, and may potentially never end.</w:t>
-      </w:r>
-    </w:p>
-    <w:p>
-      <w:pPr>
-        <w:rPr>
-          <w:rFonts w:ascii="Times New Roman" w:hAnsi="Times New Roman"/>
-          <w:color w:val="00000A"/>
-          <w:sz w:val="24"/>
-          <w:szCs w:val="24"/>
-          <w:u w:val="single"/>
-        </w:rPr>
-      </w:pPr>
-      <w:bookmarkStart w:id="29" w:name="LC30"/>
-      <w:bookmarkStart w:id="30" w:name="LC31"/>
-      <w:bookmarkStart w:id="31" w:name="LC32"/>
       <w:bookmarkEnd w:id="29"/>
       <w:bookmarkEnd w:id="30"/>
+    </w:p>
+    <w:p>
+      <w:pPr>
+        <w:rPr>
+          <w:rFonts w:ascii="Times New Roman" w:hAnsi="Times New Roman"/>
+          <w:color w:val="00000A"/>
+          <w:sz w:val="24"/>
+          <w:szCs w:val="24"/>
+          <w:u w:val="single"/>
+        </w:rPr>
+      </w:pPr>
+      <w:r>
+        <w:rPr>
+          <w:rFonts w:ascii="Times New Roman" w:hAnsi="Times New Roman"/>
+          <w:color w:val="00000A"/>
+          <w:sz w:val="24"/>
+          <w:szCs w:val="24"/>
+          <w:u w:val="single"/>
+        </w:rPr>
+        <w:t xml:space="preserve">Move </w:t>
+      </w:r>
+      <w:r>
+        <w:rPr>
+          <w:rFonts w:ascii="Times New Roman" w:hAnsi="Times New Roman"/>
+          <w:color w:val="00000A"/>
+          <w:sz w:val="24"/>
+          <w:szCs w:val="24"/>
+          <w:u w:val="single"/>
+        </w:rPr>
+        <w:t xml:space="preserve">and Attack </w:t>
+      </w:r>
+      <w:r>
+        <w:rPr>
+          <w:rFonts w:ascii="Times New Roman" w:hAnsi="Times New Roman"/>
+          <w:color w:val="00000A"/>
+          <w:sz w:val="24"/>
+          <w:szCs w:val="24"/>
+          <w:u w:val="single"/>
+        </w:rPr>
+        <w:t>R</w:t>
+      </w:r>
+      <w:r>
+        <w:rPr>
+          <w:rFonts w:ascii="Times New Roman" w:hAnsi="Times New Roman"/>
+          <w:color w:val="00000A"/>
+          <w:sz w:val="24"/>
+          <w:szCs w:val="24"/>
+          <w:u w:val="single"/>
+        </w:rPr>
+        <w:t>obots</w:t>
+      </w:r>
+    </w:p>
+    <w:p>
+      <w:pPr>
+        <w:ind w:firstLine="720"/>
+        <w:rPr>
+          <w:rFonts w:ascii="Times New Roman" w:eastAsia="Liberation Mono" w:hAnsi="Times New Roman" w:cs="Liberation Mono"/>
+          <w:color w:val="00000A"/>
+          <w:sz w:val="24"/>
+          <w:szCs w:val="24"/>
+        </w:rPr>
+      </w:pPr>
+      <w:bookmarkStart w:id="31" w:name="LC33"/>
       <w:bookmarkEnd w:id="31"/>
-    </w:p>
-    <w:p>
-      <w:pPr>
-        <w:rPr>
-          <w:rFonts w:ascii="Times New Roman" w:hAnsi="Times New Roman"/>
-          <w:color w:val="00000A"/>
-          <w:sz w:val="24"/>
-          <w:szCs w:val="24"/>
-          <w:u w:val="single"/>
-        </w:rPr>
-      </w:pPr>
-      <w:r>
-        <w:rPr>
-          <w:rFonts w:ascii="Times New Roman" w:hAnsi="Times New Roman"/>
-          <w:color w:val="00000A"/>
-          <w:sz w:val="24"/>
-          <w:szCs w:val="24"/>
-          <w:u w:val="single"/>
-        </w:rPr>
-        <w:t xml:space="preserve">Move </w:t>
-      </w:r>
-      <w:r>
-        <w:rPr>
-          <w:rFonts w:ascii="Times New Roman" w:hAnsi="Times New Roman"/>
-          <w:color w:val="00000A"/>
-          <w:sz w:val="24"/>
-          <w:szCs w:val="24"/>
-          <w:u w:val="single"/>
-        </w:rPr>
-        <w:t xml:space="preserve">and Attack </w:t>
-      </w:r>
-      <w:r>
-        <w:rPr>
-          <w:rFonts w:ascii="Times New Roman" w:hAnsi="Times New Roman"/>
-          <w:color w:val="00000A"/>
-          <w:sz w:val="24"/>
-          <w:szCs w:val="24"/>
-          <w:u w:val="single"/>
-        </w:rPr>
-        <w:t>R</w:t>
-      </w:r>
-      <w:r>
-        <w:rPr>
-          <w:rFonts w:ascii="Times New Roman" w:hAnsi="Times New Roman"/>
-          <w:color w:val="00000A"/>
-          <w:sz w:val="24"/>
-          <w:szCs w:val="24"/>
-          <w:u w:val="single"/>
-        </w:rPr>
-        <w:t>obots</w:t>
-      </w:r>
-    </w:p>
-    <w:p>
-      <w:pPr>
-        <w:ind w:firstLine="720"/>
-        <w:rPr>
-          <w:rFonts w:ascii="Times New Roman" w:eastAsia="Liberation Mono" w:hAnsi="Times New Roman" w:cs="Liberation Mono"/>
-          <w:color w:val="00000A"/>
-          <w:sz w:val="24"/>
-          <w:szCs w:val="24"/>
-        </w:rPr>
-      </w:pPr>
-      <w:bookmarkStart w:id="32" w:name="LC33"/>
+      <w:r>
+        <w:rPr>
+          <w:rFonts w:ascii="Times New Roman" w:eastAsia="Liberation Mono" w:hAnsi="Times New Roman" w:cs="Liberation Mono"/>
+          <w:color w:val="00000A"/>
+          <w:sz w:val="24"/>
+          <w:szCs w:val="24"/>
+        </w:rPr>
+        <w:t>Each player, human and computer,</w:t>
+      </w:r>
+      <w:r>
+        <w:rPr>
+          <w:rFonts w:ascii="Times New Roman" w:eastAsia="Liberation Mono" w:hAnsi="Times New Roman" w:cs="Liberation Mono"/>
+          <w:color w:val="00000A"/>
+          <w:sz w:val="24"/>
+          <w:szCs w:val="24"/>
+        </w:rPr>
+        <w:t xml:space="preserve"> must be able to move the appropriate robot</w:t>
+      </w:r>
+      <w:r>
+        <w:rPr>
+          <w:rFonts w:ascii="Times New Roman" w:eastAsia="Liberation Mono" w:hAnsi="Times New Roman" w:cs="Liberation Mono"/>
+          <w:color w:val="00000A"/>
+          <w:sz w:val="24"/>
+          <w:szCs w:val="24"/>
+        </w:rPr>
+        <w:t xml:space="preserve"> and be able to attack any robots within their range</w:t>
+      </w:r>
+      <w:r>
+        <w:rPr>
+          <w:rFonts w:ascii="Times New Roman" w:eastAsia="Liberation Mono" w:hAnsi="Times New Roman" w:cs="Liberation Mono"/>
+          <w:color w:val="00000A"/>
+          <w:sz w:val="24"/>
+          <w:szCs w:val="24"/>
+        </w:rPr>
+        <w:t xml:space="preserve">.  They must also be able to move again if they still have any moves left. </w:t>
+      </w:r>
+      <w:r>
+        <w:rPr>
+          <w:rFonts w:ascii="Times New Roman" w:eastAsia="Liberation Mono" w:hAnsi="Times New Roman" w:cs="Liberation Mono"/>
+          <w:color w:val="00000A"/>
+          <w:sz w:val="24"/>
+          <w:szCs w:val="24"/>
+        </w:rPr>
+        <w:t>In the case of humans t</w:t>
+      </w:r>
+      <w:r>
+        <w:rPr>
+          <w:rFonts w:ascii="Times New Roman" w:eastAsia="Liberation Mono" w:hAnsi="Times New Roman" w:cs="Liberation Mono"/>
+          <w:color w:val="00000A"/>
+          <w:sz w:val="24"/>
+          <w:szCs w:val="24"/>
+        </w:rPr>
+        <w:t xml:space="preserve">hese options will be determined by the </w:t>
+      </w:r>
+      <w:r>
+        <w:rPr>
+          <w:rFonts w:ascii="Times New Roman" w:eastAsia="Liberation Mono" w:hAnsi="Times New Roman" w:cs="Liberation Mono"/>
+          <w:color w:val="00000A"/>
+          <w:sz w:val="24"/>
+          <w:szCs w:val="24"/>
+        </w:rPr>
+        <w:t>player</w:t>
+      </w:r>
+      <w:r>
+        <w:rPr>
+          <w:rFonts w:ascii="Times New Roman" w:eastAsia="Liberation Mono" w:hAnsi="Times New Roman" w:cs="Liberation Mono"/>
+          <w:color w:val="00000A"/>
+          <w:sz w:val="24"/>
+          <w:szCs w:val="24"/>
+        </w:rPr>
+        <w:t xml:space="preserve"> supplying input to the keyboard and mouse.</w:t>
+      </w:r>
+      <w:r>
+        <w:rPr>
+          <w:rFonts w:ascii="Times New Roman" w:eastAsia="Liberation Mono" w:hAnsi="Times New Roman" w:cs="Liberation Mono"/>
+          <w:color w:val="00000A"/>
+          <w:sz w:val="24"/>
+          <w:szCs w:val="24"/>
+        </w:rPr>
+        <w:t xml:space="preserve">  No other player should be able to move until the previous player has completed their moves.</w:t>
+      </w:r>
+      <w:bookmarkStart w:id="32" w:name="LC34"/>
+      <w:bookmarkStart w:id="33" w:name="LC35"/>
       <w:bookmarkEnd w:id="32"/>
-      <w:r>
-        <w:rPr>
-          <w:rFonts w:ascii="Times New Roman" w:eastAsia="Liberation Mono" w:hAnsi="Times New Roman" w:cs="Liberation Mono"/>
-          <w:color w:val="00000A"/>
-          <w:sz w:val="24"/>
-          <w:szCs w:val="24"/>
-        </w:rPr>
-        <w:t>Each player, human and computer,</w:t>
-      </w:r>
-      <w:r>
-        <w:rPr>
-          <w:rFonts w:ascii="Times New Roman" w:eastAsia="Liberation Mono" w:hAnsi="Times New Roman" w:cs="Liberation Mono"/>
-          <w:color w:val="00000A"/>
-          <w:sz w:val="24"/>
-          <w:szCs w:val="24"/>
-        </w:rPr>
-        <w:t xml:space="preserve"> must be able to move the appropriate robot</w:t>
-      </w:r>
-      <w:r>
-        <w:rPr>
-          <w:rFonts w:ascii="Times New Roman" w:eastAsia="Liberation Mono" w:hAnsi="Times New Roman" w:cs="Liberation Mono"/>
-          <w:color w:val="00000A"/>
-          <w:sz w:val="24"/>
-          <w:szCs w:val="24"/>
-        </w:rPr>
-        <w:t xml:space="preserve"> and be able to attack any robots within their range</w:t>
-      </w:r>
-      <w:r>
-        <w:rPr>
-          <w:rFonts w:ascii="Times New Roman" w:eastAsia="Liberation Mono" w:hAnsi="Times New Roman" w:cs="Liberation Mono"/>
-          <w:color w:val="00000A"/>
-          <w:sz w:val="24"/>
-          <w:szCs w:val="24"/>
-        </w:rPr>
-        <w:t xml:space="preserve">.  They must also be able to move again if they still have any moves left. </w:t>
-      </w:r>
-      <w:r>
-        <w:rPr>
-          <w:rFonts w:ascii="Times New Roman" w:eastAsia="Liberation Mono" w:hAnsi="Times New Roman" w:cs="Liberation Mono"/>
-          <w:color w:val="00000A"/>
-          <w:sz w:val="24"/>
-          <w:szCs w:val="24"/>
-        </w:rPr>
-        <w:t>In the case of humans t</w:t>
-      </w:r>
-      <w:r>
-        <w:rPr>
-          <w:rFonts w:ascii="Times New Roman" w:eastAsia="Liberation Mono" w:hAnsi="Times New Roman" w:cs="Liberation Mono"/>
-          <w:color w:val="00000A"/>
-          <w:sz w:val="24"/>
-          <w:szCs w:val="24"/>
-        </w:rPr>
-        <w:t xml:space="preserve">hese options will be determined by the </w:t>
-      </w:r>
-      <w:r>
-        <w:rPr>
-          <w:rFonts w:ascii="Times New Roman" w:eastAsia="Liberation Mono" w:hAnsi="Times New Roman" w:cs="Liberation Mono"/>
-          <w:color w:val="00000A"/>
-          <w:sz w:val="24"/>
-          <w:szCs w:val="24"/>
-        </w:rPr>
-        <w:t>player</w:t>
-      </w:r>
-      <w:r>
-        <w:rPr>
-          <w:rFonts w:ascii="Times New Roman" w:eastAsia="Liberation Mono" w:hAnsi="Times New Roman" w:cs="Liberation Mono"/>
-          <w:color w:val="00000A"/>
-          <w:sz w:val="24"/>
-          <w:szCs w:val="24"/>
-        </w:rPr>
-        <w:t xml:space="preserve"> supplying input to the keyboard and mouse.</w:t>
-      </w:r>
-      <w:r>
-        <w:rPr>
-          <w:rFonts w:ascii="Times New Roman" w:eastAsia="Liberation Mono" w:hAnsi="Times New Roman" w:cs="Liberation Mono"/>
-          <w:color w:val="00000A"/>
-          <w:sz w:val="24"/>
-          <w:szCs w:val="24"/>
-        </w:rPr>
-        <w:t xml:space="preserve">  No other player should be able to move until the previous player has completed their moves.</w:t>
-      </w:r>
-      <w:bookmarkStart w:id="33" w:name="LC34"/>
-      <w:bookmarkStart w:id="34" w:name="LC35"/>
       <w:bookmarkEnd w:id="33"/>
-      <w:bookmarkEnd w:id="34"/>
       <w:r>
         <w:rPr>
           <w:rFonts w:asciiTheme="minorHAnsi" w:hAnsiTheme="minorHAnsi"/>
@@ -3754,20 +3770,20 @@
           <w:u w:val="single"/>
         </w:rPr>
       </w:pPr>
-      <w:bookmarkStart w:id="35" w:name="LC36"/>
+      <w:bookmarkStart w:id="34" w:name="LC36"/>
+      <w:bookmarkEnd w:id="34"/>
+    </w:p>
+    <w:p>
+      <w:pPr>
+        <w:rPr>
+          <w:rFonts w:ascii="Times New Roman" w:eastAsia="Liberation Mono" w:hAnsi="Times New Roman" w:cs="Liberation Mono"/>
+          <w:color w:val="00000A"/>
+          <w:sz w:val="24"/>
+          <w:szCs w:val="24"/>
+        </w:rPr>
+      </w:pPr>
+      <w:bookmarkStart w:id="35" w:name="LC37"/>
       <w:bookmarkEnd w:id="35"/>
-    </w:p>
-    <w:p>
-      <w:pPr>
-        <w:rPr>
-          <w:rFonts w:ascii="Times New Roman" w:eastAsia="Liberation Mono" w:hAnsi="Times New Roman" w:cs="Liberation Mono"/>
-          <w:color w:val="00000A"/>
-          <w:sz w:val="24"/>
-          <w:szCs w:val="24"/>
-        </w:rPr>
-      </w:pPr>
-      <w:bookmarkStart w:id="36" w:name="LC37"/>
-      <w:bookmarkEnd w:id="36"/>
     </w:p>
     <w:p>
       <w:pPr>
@@ -3878,8 +3894,49 @@
           <w:szCs w:val="24"/>
         </w:rPr>
       </w:pPr>
-      <w:bookmarkStart w:id="37" w:name="LC38"/>
+      <w:bookmarkStart w:id="36" w:name="LC38"/>
+      <w:bookmarkEnd w:id="36"/>
+    </w:p>
+    <w:p>
+      <w:pPr>
+        <w:rPr>
+          <w:rFonts w:ascii="Times New Roman" w:hAnsi="Times New Roman"/>
+          <w:color w:val="00000A"/>
+          <w:sz w:val="24"/>
+          <w:szCs w:val="24"/>
+          <w:u w:val="single"/>
+        </w:rPr>
+      </w:pPr>
+      <w:r>
+        <w:rPr>
+          <w:rFonts w:ascii="Times New Roman" w:hAnsi="Times New Roman"/>
+          <w:color w:val="00000A"/>
+          <w:sz w:val="24"/>
+          <w:szCs w:val="24"/>
+          <w:u w:val="single"/>
+        </w:rPr>
+        <w:t>End Statistics screen</w:t>
+      </w:r>
+    </w:p>
+    <w:p>
+      <w:pPr>
+        <w:ind w:firstLine="720"/>
+        <w:rPr>
+          <w:rFonts w:asciiTheme="minorHAnsi" w:hAnsiTheme="minorHAnsi"/>
+          <w:color w:val="00000A"/>
+        </w:rPr>
+      </w:pPr>
+      <w:bookmarkStart w:id="37" w:name="LC39"/>
       <w:bookmarkEnd w:id="37"/>
+      <w:r>
+        <w:rPr>
+          <w:rFonts w:ascii="Times New Roman" w:eastAsia="Liberation Mono" w:hAnsi="Times New Roman" w:cs="Liberation Mono"/>
+          <w:color w:val="00000A"/>
+          <w:sz w:val="24"/>
+          <w:szCs w:val="24"/>
+        </w:rPr>
+        <w:t>Once the game is over, a screen will be displayed that shows the final statistics of the game. This means that statistics must be kept track of for each team. This will include how much damage they dealt out, how much damage they received, and how many spaces they moved. After this it will update these statistics to the Robot Librarian.</w:t>
+      </w:r>
     </w:p>
     <w:p>
       <w:pPr>
@@ -3888,63 +3945,22 @@
           <w:color w:val="00000A"/>
           <w:sz w:val="24"/>
           <w:szCs w:val="24"/>
-          <w:u w:val="single"/>
-        </w:rPr>
-      </w:pPr>
-      <w:r>
+        </w:rPr>
+      </w:pPr>
+      <w:bookmarkStart w:id="38" w:name="LC40"/>
+      <w:bookmarkEnd w:id="38"/>
+    </w:p>
+    <w:p>
+      <w:pPr>
         <w:rPr>
           <w:rFonts w:ascii="Times New Roman" w:hAnsi="Times New Roman"/>
           <w:color w:val="00000A"/>
           <w:sz w:val="24"/>
           <w:szCs w:val="24"/>
-          <w:u w:val="single"/>
-        </w:rPr>
-        <w:t>End Statistics screen</w:t>
-      </w:r>
-    </w:p>
-    <w:p>
-      <w:pPr>
-        <w:ind w:firstLine="720"/>
-        <w:rPr>
-          <w:rFonts w:asciiTheme="minorHAnsi" w:hAnsiTheme="minorHAnsi"/>
-          <w:color w:val="00000A"/>
-        </w:rPr>
-      </w:pPr>
-      <w:bookmarkStart w:id="38" w:name="LC39"/>
-      <w:bookmarkEnd w:id="38"/>
-      <w:r>
-        <w:rPr>
-          <w:rFonts w:ascii="Times New Roman" w:eastAsia="Liberation Mono" w:hAnsi="Times New Roman" w:cs="Liberation Mono"/>
-          <w:color w:val="00000A"/>
-          <w:sz w:val="24"/>
-          <w:szCs w:val="24"/>
-        </w:rPr>
-        <w:t>Once the game is over, a screen will be displayed that shows the final statistics of the game. This means that statistics must be kept track of for each team. This will include how much damage they dealt out, how much damage they received, and how many spaces they moved. After this it will update these statistics to the Robot Librarian.</w:t>
-      </w:r>
-    </w:p>
-    <w:p>
-      <w:pPr>
-        <w:rPr>
-          <w:rFonts w:ascii="Times New Roman" w:hAnsi="Times New Roman"/>
-          <w:color w:val="00000A"/>
-          <w:sz w:val="24"/>
-          <w:szCs w:val="24"/>
-        </w:rPr>
-      </w:pPr>
-      <w:bookmarkStart w:id="39" w:name="LC40"/>
+        </w:rPr>
+      </w:pPr>
+      <w:bookmarkStart w:id="39" w:name="LC41"/>
       <w:bookmarkEnd w:id="39"/>
-    </w:p>
-    <w:p>
-      <w:pPr>
-        <w:rPr>
-          <w:rFonts w:ascii="Times New Roman" w:hAnsi="Times New Roman"/>
-          <w:color w:val="00000A"/>
-          <w:sz w:val="24"/>
-          <w:szCs w:val="24"/>
-        </w:rPr>
-      </w:pPr>
-      <w:bookmarkStart w:id="40" w:name="LC41"/>
-      <w:bookmarkEnd w:id="40"/>
     </w:p>
     <w:p>
       <w:pPr>
@@ -3957,57 +3973,110 @@
           <w:u w:val="single"/>
         </w:rPr>
       </w:pPr>
-      <w:bookmarkStart w:id="41" w:name="LC42"/>
+      <w:bookmarkStart w:id="40" w:name="LC42"/>
+      <w:bookmarkEnd w:id="40"/>
+      <w:r>
+        <w:rPr>
+          <w:rFonts w:ascii="Times New Roman" w:eastAsia="Liberation Mono" w:hAnsi="Times New Roman" w:cs="Liberation Mono"/>
+          <w:i/>
+          <w:color w:val="00000A"/>
+          <w:sz w:val="28"/>
+          <w:szCs w:val="28"/>
+          <w:u w:val="single"/>
+        </w:rPr>
+        <w:t>Could Have</w:t>
+      </w:r>
+      <w:bookmarkStart w:id="41" w:name="LC43"/>
       <w:bookmarkEnd w:id="41"/>
-      <w:r>
-        <w:rPr>
-          <w:rFonts w:ascii="Times New Roman" w:eastAsia="Liberation Mono" w:hAnsi="Times New Roman" w:cs="Liberation Mono"/>
-          <w:i/>
-          <w:color w:val="00000A"/>
-          <w:sz w:val="28"/>
-          <w:szCs w:val="28"/>
+    </w:p>
+    <w:p>
+      <w:pPr>
+        <w:rPr>
+          <w:rFonts w:asciiTheme="minorHAnsi" w:hAnsiTheme="minorHAnsi"/>
+          <w:color w:val="00000A"/>
+        </w:rPr>
+      </w:pPr>
+      <w:bookmarkStart w:id="42" w:name="LC44"/>
+      <w:bookmarkEnd w:id="42"/>
+      <w:r>
+        <w:rPr>
+          <w:rFonts w:ascii="Times New Roman" w:eastAsia="Liberation Mono" w:hAnsi="Times New Roman" w:cs="Liberation Mono"/>
+          <w:color w:val="00000A"/>
+          <w:sz w:val="24"/>
+          <w:szCs w:val="24"/>
+        </w:rPr>
+        <w:t xml:space="preserve">        Due to time constraints we will not be able to include all of the components that we would like to. We have come up with a few ideas that we believe would improve the game, but they are not detrimental to the functionality of the game. We are not promising that these features will be added, </w:t>
+      </w:r>
+      <w:r>
+        <w:rPr>
+          <w:rFonts w:ascii="Times New Roman" w:eastAsia="Liberation Mono" w:hAnsi="Times New Roman" w:cs="Liberation Mono"/>
+          <w:color w:val="00000A"/>
+          <w:sz w:val="24"/>
+          <w:szCs w:val="24"/>
+        </w:rPr>
+        <w:t>just ideas that could be added in future version of this program</w:t>
+      </w:r>
+      <w:r>
+        <w:rPr>
+          <w:rFonts w:ascii="Times New Roman" w:eastAsia="Liberation Mono" w:hAnsi="Times New Roman" w:cs="Liberation Mono"/>
+          <w:color w:val="00000A"/>
+          <w:sz w:val="24"/>
+          <w:szCs w:val="24"/>
+        </w:rPr>
+        <w:t>. The following is a few aspects that could be added in future versions.</w:t>
+      </w:r>
+    </w:p>
+    <w:p>
+      <w:pPr>
+        <w:rPr>
+          <w:rFonts w:ascii="Times New Roman" w:hAnsi="Times New Roman"/>
+          <w:color w:val="00000A"/>
+          <w:sz w:val="24"/>
+          <w:szCs w:val="24"/>
+        </w:rPr>
+      </w:pPr>
+      <w:bookmarkStart w:id="43" w:name="LC45"/>
+      <w:bookmarkEnd w:id="43"/>
+    </w:p>
+    <w:p>
+      <w:pPr>
+        <w:rPr>
+          <w:rFonts w:asciiTheme="minorHAnsi" w:hAnsiTheme="minorHAnsi"/>
+          <w:color w:val="00000A"/>
           <w:u w:val="single"/>
         </w:rPr>
-        <w:t>Could Have</w:t>
-      </w:r>
-      <w:bookmarkStart w:id="42" w:name="LC43"/>
-      <w:bookmarkEnd w:id="42"/>
-    </w:p>
-    <w:p>
-      <w:pPr>
+      </w:pPr>
+      <w:bookmarkStart w:id="44" w:name="LC46"/>
+      <w:bookmarkEnd w:id="44"/>
+      <w:r>
+        <w:rPr>
+          <w:rFonts w:ascii="Times New Roman" w:eastAsia="Liberation Mono" w:hAnsi="Times New Roman" w:cs="Liberation Mono"/>
+          <w:color w:val="00000A"/>
+          <w:sz w:val="24"/>
+          <w:szCs w:val="24"/>
+          <w:u w:val="single"/>
+        </w:rPr>
+        <w:t>Animation</w:t>
+      </w:r>
+    </w:p>
+    <w:p>
+      <w:pPr>
+        <w:ind w:firstLine="720"/>
         <w:rPr>
           <w:rFonts w:asciiTheme="minorHAnsi" w:hAnsiTheme="minorHAnsi"/>
           <w:color w:val="00000A"/>
         </w:rPr>
       </w:pPr>
-      <w:bookmarkStart w:id="43" w:name="LC44"/>
-      <w:bookmarkEnd w:id="43"/>
-      <w:r>
-        <w:rPr>
-          <w:rFonts w:ascii="Times New Roman" w:eastAsia="Liberation Mono" w:hAnsi="Times New Roman" w:cs="Liberation Mono"/>
-          <w:color w:val="00000A"/>
-          <w:sz w:val="24"/>
-          <w:szCs w:val="24"/>
-        </w:rPr>
-        <w:t xml:space="preserve">        Due to time constraints we will not be able to include all of the components that we would like to. We have come up with a few ideas that we believe would improve the game, but they are not detrimental to the functionality of the game. We are not promising that these features will be added, </w:t>
-      </w:r>
-      <w:r>
-        <w:rPr>
-          <w:rFonts w:ascii="Times New Roman" w:eastAsia="Liberation Mono" w:hAnsi="Times New Roman" w:cs="Liberation Mono"/>
-          <w:color w:val="00000A"/>
-          <w:sz w:val="24"/>
-          <w:szCs w:val="24"/>
-        </w:rPr>
-        <w:t>just ideas that could be added in future version of this program</w:t>
-      </w:r>
-      <w:r>
-        <w:rPr>
-          <w:rFonts w:ascii="Times New Roman" w:eastAsia="Liberation Mono" w:hAnsi="Times New Roman" w:cs="Liberation Mono"/>
-          <w:color w:val="00000A"/>
-          <w:sz w:val="24"/>
-          <w:szCs w:val="24"/>
-        </w:rPr>
-        <w:t>. The following is a few aspects that could be added in future versions.</w:t>
+      <w:bookmarkStart w:id="45" w:name="LC47"/>
+      <w:bookmarkEnd w:id="45"/>
+      <w:r>
+        <w:rPr>
+          <w:rFonts w:ascii="Times New Roman" w:eastAsia="Liberation Mono" w:hAnsi="Times New Roman" w:cs="Liberation Mono"/>
+          <w:color w:val="00000A"/>
+          <w:sz w:val="24"/>
+          <w:szCs w:val="24"/>
+        </w:rPr>
+        <w:t>When a robot is moving to a new position on the map it looks as though it is driving there, instead of just disappearing and reappearing from space to space. Also when a robot is firing at a space on the map, it would show a missile flying through the air to the spot, and an explosion would be shown on collision.</w:t>
       </w:r>
     </w:p>
     <w:p>
@@ -4019,8 +4088,38 @@
           <w:szCs w:val="24"/>
         </w:rPr>
       </w:pPr>
-      <w:bookmarkStart w:id="44" w:name="LC45"/>
-      <w:bookmarkEnd w:id="44"/>
+      <w:bookmarkStart w:id="46" w:name="LC48"/>
+      <w:bookmarkEnd w:id="46"/>
+    </w:p>
+    <w:p>
+      <w:pPr>
+        <w:rPr>
+          <w:rFonts w:ascii="Times New Roman" w:hAnsi="Times New Roman"/>
+          <w:color w:val="00000A"/>
+          <w:sz w:val="24"/>
+          <w:szCs w:val="24"/>
+        </w:rPr>
+      </w:pPr>
+    </w:p>
+    <w:p>
+      <w:pPr>
+        <w:rPr>
+          <w:rFonts w:ascii="Times New Roman" w:hAnsi="Times New Roman"/>
+          <w:color w:val="00000A"/>
+          <w:sz w:val="24"/>
+          <w:szCs w:val="24"/>
+        </w:rPr>
+      </w:pPr>
+    </w:p>
+    <w:p>
+      <w:pPr>
+        <w:rPr>
+          <w:rFonts w:ascii="Times New Roman" w:hAnsi="Times New Roman"/>
+          <w:color w:val="00000A"/>
+          <w:sz w:val="24"/>
+          <w:szCs w:val="24"/>
+        </w:rPr>
+      </w:pPr>
     </w:p>
     <w:p>
       <w:pPr>
@@ -4030,8 +4129,8 @@
           <w:u w:val="single"/>
         </w:rPr>
       </w:pPr>
-      <w:bookmarkStart w:id="45" w:name="LC46"/>
-      <w:bookmarkEnd w:id="45"/>
+      <w:bookmarkStart w:id="47" w:name="LC49"/>
+      <w:bookmarkEnd w:id="47"/>
       <w:r>
         <w:rPr>
           <w:rFonts w:ascii="Times New Roman" w:eastAsia="Liberation Mono" w:hAnsi="Times New Roman" w:cs="Liberation Mono"/>
@@ -4040,27 +4139,164 @@
           <w:szCs w:val="24"/>
           <w:u w:val="single"/>
         </w:rPr>
-        <w:t>Animation</w:t>
-      </w:r>
-    </w:p>
-    <w:p>
-      <w:pPr>
-        <w:ind w:firstLine="720"/>
+        <w:t>Sound Effects</w:t>
+      </w:r>
+    </w:p>
+    <w:p>
+      <w:pPr>
         <w:rPr>
           <w:rFonts w:asciiTheme="minorHAnsi" w:hAnsiTheme="minorHAnsi"/>
           <w:color w:val="00000A"/>
         </w:rPr>
       </w:pPr>
-      <w:bookmarkStart w:id="46" w:name="LC47"/>
-      <w:bookmarkEnd w:id="46"/>
-      <w:r>
-        <w:rPr>
-          <w:rFonts w:ascii="Times New Roman" w:eastAsia="Liberation Mono" w:hAnsi="Times New Roman" w:cs="Liberation Mono"/>
-          <w:color w:val="00000A"/>
-          <w:sz w:val="24"/>
-          <w:szCs w:val="24"/>
-        </w:rPr>
-        <w:t>When a robot is moving to a new position on the map it looks as though it is driving there, instead of just disappearing and reappearing from space to space. Also when a robot is firing at a space on the map, it would show a missile flying through the air to the spot, and an explosion would be shown on collision.</w:t>
+      <w:bookmarkStart w:id="48" w:name="LC50"/>
+      <w:bookmarkEnd w:id="48"/>
+      <w:r>
+        <w:rPr>
+          <w:rFonts w:ascii="Times New Roman" w:eastAsia="Liberation Mono" w:hAnsi="Times New Roman" w:cs="Liberation Mono"/>
+          <w:color w:val="00000A"/>
+          <w:sz w:val="24"/>
+          <w:szCs w:val="24"/>
+        </w:rPr>
+        <w:t xml:space="preserve"> </w:t>
+      </w:r>
+      <w:r>
+        <w:rPr>
+          <w:rFonts w:ascii="Times New Roman" w:eastAsia="Liberation Mono" w:hAnsi="Times New Roman" w:cs="Liberation Mono"/>
+          <w:color w:val="00000A"/>
+          <w:sz w:val="24"/>
+          <w:szCs w:val="24"/>
+        </w:rPr>
+        <w:tab/>
+      </w:r>
+      <w:r>
+        <w:rPr>
+          <w:rFonts w:ascii="Times New Roman" w:eastAsia="Liberation Mono" w:hAnsi="Times New Roman" w:cs="Liberation Mono"/>
+          <w:color w:val="00000A"/>
+          <w:sz w:val="24"/>
+          <w:szCs w:val="24"/>
+        </w:rPr>
+        <w:t>It would be nice to add sound effects to our game. This would possibly include sounds for firing missiles, explosions, and driving robots. We could also have some sort of intense background war music playing.</w:t>
+      </w:r>
+    </w:p>
+    <w:p>
+      <w:pPr>
+        <w:rPr>
+          <w:rFonts w:ascii="Times New Roman" w:eastAsia="Liberation Mono" w:hAnsi="Times New Roman" w:cs="Liberation Mono"/>
+          <w:color w:val="00000A"/>
+          <w:sz w:val="24"/>
+          <w:szCs w:val="24"/>
+        </w:rPr>
+      </w:pPr>
+      <w:bookmarkStart w:id="49" w:name="LC51"/>
+      <w:bookmarkEnd w:id="49"/>
+      <w:r>
+        <w:rPr>
+          <w:rFonts w:ascii="Times New Roman" w:eastAsia="Liberation Mono" w:hAnsi="Times New Roman" w:cs="Liberation Mono"/>
+          <w:color w:val="00000A"/>
+          <w:sz w:val="24"/>
+          <w:szCs w:val="24"/>
+        </w:rPr>
+        <w:t xml:space="preserve"> </w:t>
+      </w:r>
+      <w:bookmarkStart w:id="50" w:name="LC52"/>
+      <w:bookmarkEnd w:id="50"/>
+    </w:p>
+    <w:p>
+      <w:pPr>
+        <w:rPr>
+          <w:rFonts w:asciiTheme="minorHAnsi" w:hAnsiTheme="minorHAnsi"/>
+          <w:color w:val="00000A"/>
+          <w:u w:val="single"/>
+        </w:rPr>
+      </w:pPr>
+      <w:r>
+        <w:rPr>
+          <w:rFonts w:ascii="Times New Roman" w:eastAsia="Liberation Mono" w:hAnsi="Times New Roman" w:cs="Liberation Mono"/>
+          <w:color w:val="00000A"/>
+          <w:sz w:val="24"/>
+          <w:szCs w:val="24"/>
+          <w:u w:val="single"/>
+        </w:rPr>
+        <w:t>More advanced AI</w:t>
+      </w:r>
+    </w:p>
+    <w:p>
+      <w:pPr>
+        <w:rPr>
+          <w:rFonts w:asciiTheme="minorHAnsi" w:hAnsiTheme="minorHAnsi"/>
+          <w:color w:val="00000A"/>
+        </w:rPr>
+      </w:pPr>
+      <w:bookmarkStart w:id="51" w:name="LC53"/>
+      <w:bookmarkEnd w:id="51"/>
+      <w:r>
+        <w:rPr>
+          <w:rFonts w:ascii="Times New Roman" w:eastAsia="Liberation Mono" w:hAnsi="Times New Roman" w:cs="Liberation Mono"/>
+          <w:color w:val="00000A"/>
+          <w:sz w:val="24"/>
+          <w:szCs w:val="24"/>
+        </w:rPr>
+        <w:t xml:space="preserve">    Based on testing game-play, we would observe the actions of the CPU's strategy, and devise new strategies that would make the game more difficult for humans to play against. Perhaps, as an example, the CPU's could detect if another player is doing well, and teams up with other CPU's in the game to even things out. We would make an option in the game setup interface to choose a desired difficulty.</w:t>
+      </w:r>
+    </w:p>
+    <w:p>
+      <w:pPr>
+        <w:rPr>
+          <w:rFonts w:asciiTheme="minorHAnsi" w:hAnsiTheme="minorHAnsi"/>
+          <w:color w:val="00000A"/>
+        </w:rPr>
+      </w:pPr>
+      <w:bookmarkStart w:id="52" w:name="LC54"/>
+      <w:bookmarkEnd w:id="52"/>
+      <w:r>
+        <w:rPr>
+          <w:rFonts w:ascii="Times New Roman" w:eastAsia="Liberation Mono" w:hAnsi="Times New Roman" w:cs="Liberation Mono"/>
+          <w:color w:val="00000A"/>
+          <w:sz w:val="24"/>
+          <w:szCs w:val="24"/>
+        </w:rPr>
+        <w:t xml:space="preserve">  </w:t>
+      </w:r>
+    </w:p>
+    <w:p>
+      <w:pPr>
+        <w:rPr>
+          <w:rFonts w:asciiTheme="minorHAnsi" w:hAnsiTheme="minorHAnsi"/>
+          <w:color w:val="00000A"/>
+          <w:u w:val="single"/>
+        </w:rPr>
+      </w:pPr>
+      <w:bookmarkStart w:id="53" w:name="LC55"/>
+      <w:bookmarkEnd w:id="53"/>
+      <w:r>
+        <w:rPr>
+          <w:rFonts w:ascii="Times New Roman" w:eastAsia="Liberation Mono" w:hAnsi="Times New Roman" w:cs="Liberation Mono"/>
+          <w:color w:val="00000A"/>
+          <w:sz w:val="24"/>
+          <w:szCs w:val="24"/>
+          <w:u w:val="single"/>
+        </w:rPr>
+        <w:t xml:space="preserve">Networking </w:t>
+      </w:r>
+    </w:p>
+    <w:p>
+      <w:pPr>
+        <w:rPr>
+          <w:rFonts w:asciiTheme="minorHAnsi" w:hAnsiTheme="minorHAnsi"/>
+          <w:color w:val="00000A"/>
+        </w:rPr>
+      </w:pPr>
+      <w:bookmarkStart w:id="54" w:name="LC56"/>
+      <w:bookmarkEnd w:id="54"/>
+      <w:r>
+        <w:rPr>
+          <w:rFonts w:ascii="Times New Roman" w:eastAsia="Liberation Mono" w:hAnsi="Times New Roman" w:cs="Liberation Mono"/>
+          <w:color w:val="00000A"/>
+          <w:sz w:val="24"/>
+          <w:szCs w:val="24"/>
+        </w:rPr>
+        <w:t xml:space="preserve">    As of now, our game is designed to be played on a single computer. In a future version, the game would be able to be played on different computers for different human players. Each players screen would only display the area that they are allowed see, and would not be allowed to do anything until it is their turn to move. This would be more desirable for multi-player use.</w:t>
       </w:r>
     </w:p>
     <w:p>
@@ -4072,38 +4308,8 @@
           <w:szCs w:val="24"/>
         </w:rPr>
       </w:pPr>
-      <w:bookmarkStart w:id="47" w:name="LC48"/>
-      <w:bookmarkEnd w:id="47"/>
-    </w:p>
-    <w:p>
-      <w:pPr>
-        <w:rPr>
-          <w:rFonts w:ascii="Times New Roman" w:hAnsi="Times New Roman"/>
-          <w:color w:val="00000A"/>
-          <w:sz w:val="24"/>
-          <w:szCs w:val="24"/>
-        </w:rPr>
-      </w:pPr>
-    </w:p>
-    <w:p>
-      <w:pPr>
-        <w:rPr>
-          <w:rFonts w:ascii="Times New Roman" w:hAnsi="Times New Roman"/>
-          <w:color w:val="00000A"/>
-          <w:sz w:val="24"/>
-          <w:szCs w:val="24"/>
-        </w:rPr>
-      </w:pPr>
-    </w:p>
-    <w:p>
-      <w:pPr>
-        <w:rPr>
-          <w:rFonts w:ascii="Times New Roman" w:hAnsi="Times New Roman"/>
-          <w:color w:val="00000A"/>
-          <w:sz w:val="24"/>
-          <w:szCs w:val="24"/>
-        </w:rPr>
-      </w:pPr>
+      <w:bookmarkStart w:id="55" w:name="LC57"/>
+      <w:bookmarkEnd w:id="55"/>
     </w:p>
     <w:p>
       <w:pPr>
@@ -4113,8 +4319,8 @@
           <w:u w:val="single"/>
         </w:rPr>
       </w:pPr>
-      <w:bookmarkStart w:id="48" w:name="LC49"/>
-      <w:bookmarkEnd w:id="48"/>
+      <w:bookmarkStart w:id="56" w:name="LC58"/>
+      <w:bookmarkEnd w:id="56"/>
       <w:r>
         <w:rPr>
           <w:rFonts w:ascii="Times New Roman" w:eastAsia="Liberation Mono" w:hAnsi="Times New Roman" w:cs="Liberation Mono"/>
@@ -4123,7 +4329,7 @@
           <w:szCs w:val="24"/>
           <w:u w:val="single"/>
         </w:rPr>
-        <w:t>Sound Effects</w:t>
+        <w:t>Choice of team</w:t>
       </w:r>
     </w:p>
     <w:p>
@@ -4133,8 +4339,36 @@
           <w:color w:val="00000A"/>
         </w:rPr>
       </w:pPr>
-      <w:bookmarkStart w:id="49" w:name="LC50"/>
-      <w:bookmarkEnd w:id="49"/>
+      <w:bookmarkStart w:id="57" w:name="LC59"/>
+      <w:bookmarkEnd w:id="57"/>
+      <w:r>
+        <w:rPr>
+          <w:rFonts w:ascii="Times New Roman" w:eastAsia="Liberation Mono" w:hAnsi="Times New Roman" w:cs="Liberation Mono"/>
+          <w:color w:val="00000A"/>
+          <w:sz w:val="24"/>
+          <w:szCs w:val="24"/>
+        </w:rPr>
+        <w:t xml:space="preserve">   It would be nice to add a feature that allows the user to choose their team </w:t>
+      </w:r>
+      <w:r>
+        <w:rPr>
+          <w:rFonts w:ascii="Times New Roman" w:eastAsia="Liberation Mono" w:hAnsi="Times New Roman" w:cs="Liberation Mono"/>
+          <w:color w:val="00000A"/>
+          <w:sz w:val="24"/>
+          <w:szCs w:val="24"/>
+        </w:rPr>
+        <w:t>that they would be playing with, rather than being assigned</w:t>
+      </w:r>
+    </w:p>
+    <w:p>
+      <w:pPr>
+        <w:rPr>
+          <w:rFonts w:asciiTheme="minorHAnsi" w:hAnsiTheme="minorHAnsi"/>
+          <w:color w:val="00000A"/>
+        </w:rPr>
+      </w:pPr>
+      <w:bookmarkStart w:id="58" w:name="LC60"/>
+      <w:bookmarkEnd w:id="58"/>
       <w:r>
         <w:rPr>
           <w:rFonts w:ascii="Times New Roman" w:eastAsia="Liberation Mono" w:hAnsi="Times New Roman" w:cs="Liberation Mono"/>
@@ -4144,226 +4378,8 @@
         </w:rPr>
         <w:t xml:space="preserve"> </w:t>
       </w:r>
-      <w:r>
-        <w:rPr>
-          <w:rFonts w:ascii="Times New Roman" w:eastAsia="Liberation Mono" w:hAnsi="Times New Roman" w:cs="Liberation Mono"/>
-          <w:color w:val="00000A"/>
-          <w:sz w:val="24"/>
-          <w:szCs w:val="24"/>
-        </w:rPr>
-        <w:tab/>
-      </w:r>
-      <w:r>
-        <w:rPr>
-          <w:rFonts w:ascii="Times New Roman" w:eastAsia="Liberation Mono" w:hAnsi="Times New Roman" w:cs="Liberation Mono"/>
-          <w:color w:val="00000A"/>
-          <w:sz w:val="24"/>
-          <w:szCs w:val="24"/>
-        </w:rPr>
-        <w:t>It would be nice to add sound effects to our game. This would possibly include sounds for firing missiles, explosions, and driving robots. We could also have some sort of intense background war music playing.</w:t>
-      </w:r>
-    </w:p>
-    <w:p>
-      <w:pPr>
-        <w:rPr>
-          <w:rFonts w:ascii="Times New Roman" w:eastAsia="Liberation Mono" w:hAnsi="Times New Roman" w:cs="Liberation Mono"/>
-          <w:color w:val="00000A"/>
-          <w:sz w:val="24"/>
-          <w:szCs w:val="24"/>
-        </w:rPr>
-      </w:pPr>
-      <w:bookmarkStart w:id="50" w:name="LC51"/>
-      <w:bookmarkEnd w:id="50"/>
-      <w:r>
-        <w:rPr>
-          <w:rFonts w:ascii="Times New Roman" w:eastAsia="Liberation Mono" w:hAnsi="Times New Roman" w:cs="Liberation Mono"/>
-          <w:color w:val="00000A"/>
-          <w:sz w:val="24"/>
-          <w:szCs w:val="24"/>
-        </w:rPr>
-        <w:t xml:space="preserve"> </w:t>
-      </w:r>
-      <w:bookmarkStart w:id="51" w:name="LC52"/>
-      <w:bookmarkEnd w:id="51"/>
-    </w:p>
-    <w:p>
-      <w:pPr>
-        <w:rPr>
-          <w:rFonts w:asciiTheme="minorHAnsi" w:hAnsiTheme="minorHAnsi"/>
-          <w:color w:val="00000A"/>
-          <w:u w:val="single"/>
-        </w:rPr>
-      </w:pPr>
-      <w:r>
-        <w:rPr>
-          <w:rFonts w:ascii="Times New Roman" w:eastAsia="Liberation Mono" w:hAnsi="Times New Roman" w:cs="Liberation Mono"/>
-          <w:color w:val="00000A"/>
-          <w:sz w:val="24"/>
-          <w:szCs w:val="24"/>
-          <w:u w:val="single"/>
-        </w:rPr>
-        <w:t>More advanced AI</w:t>
-      </w:r>
-    </w:p>
-    <w:p>
-      <w:pPr>
-        <w:rPr>
-          <w:rFonts w:asciiTheme="minorHAnsi" w:hAnsiTheme="minorHAnsi"/>
-          <w:color w:val="00000A"/>
-        </w:rPr>
-      </w:pPr>
-      <w:bookmarkStart w:id="52" w:name="LC53"/>
-      <w:bookmarkEnd w:id="52"/>
-      <w:r>
-        <w:rPr>
-          <w:rFonts w:ascii="Times New Roman" w:eastAsia="Liberation Mono" w:hAnsi="Times New Roman" w:cs="Liberation Mono"/>
-          <w:color w:val="00000A"/>
-          <w:sz w:val="24"/>
-          <w:szCs w:val="24"/>
-        </w:rPr>
-        <w:t xml:space="preserve">    Based on testing game-play, we would observe the actions of the CPU's strategy, and devise new strategies that would make the game more difficult for humans to play against. Perhaps, as an example, the CPU's could detect if another player is doing well, and teams up with other CPU's in the game to even things out. We would make an option in the game setup interface to choose a desired difficulty.</w:t>
-      </w:r>
-    </w:p>
-    <w:p>
-      <w:pPr>
-        <w:rPr>
-          <w:rFonts w:asciiTheme="minorHAnsi" w:hAnsiTheme="minorHAnsi"/>
-          <w:color w:val="00000A"/>
-        </w:rPr>
-      </w:pPr>
-      <w:bookmarkStart w:id="53" w:name="LC54"/>
-      <w:bookmarkEnd w:id="53"/>
-      <w:r>
-        <w:rPr>
-          <w:rFonts w:ascii="Times New Roman" w:eastAsia="Liberation Mono" w:hAnsi="Times New Roman" w:cs="Liberation Mono"/>
-          <w:color w:val="00000A"/>
-          <w:sz w:val="24"/>
-          <w:szCs w:val="24"/>
-        </w:rPr>
-        <w:t xml:space="preserve">  </w:t>
-      </w:r>
-    </w:p>
-    <w:p>
-      <w:pPr>
-        <w:rPr>
-          <w:rFonts w:asciiTheme="minorHAnsi" w:hAnsiTheme="minorHAnsi"/>
-          <w:color w:val="00000A"/>
-          <w:u w:val="single"/>
-        </w:rPr>
-      </w:pPr>
-      <w:bookmarkStart w:id="54" w:name="LC55"/>
-      <w:bookmarkEnd w:id="54"/>
-      <w:r>
-        <w:rPr>
-          <w:rFonts w:ascii="Times New Roman" w:eastAsia="Liberation Mono" w:hAnsi="Times New Roman" w:cs="Liberation Mono"/>
-          <w:color w:val="00000A"/>
-          <w:sz w:val="24"/>
-          <w:szCs w:val="24"/>
-          <w:u w:val="single"/>
-        </w:rPr>
-        <w:t xml:space="preserve">Networking </w:t>
-      </w:r>
-    </w:p>
-    <w:p>
-      <w:pPr>
-        <w:rPr>
-          <w:rFonts w:asciiTheme="minorHAnsi" w:hAnsiTheme="minorHAnsi"/>
-          <w:color w:val="00000A"/>
-        </w:rPr>
-      </w:pPr>
-      <w:bookmarkStart w:id="55" w:name="LC56"/>
-      <w:bookmarkEnd w:id="55"/>
-      <w:r>
-        <w:rPr>
-          <w:rFonts w:ascii="Times New Roman" w:eastAsia="Liberation Mono" w:hAnsi="Times New Roman" w:cs="Liberation Mono"/>
-          <w:color w:val="00000A"/>
-          <w:sz w:val="24"/>
-          <w:szCs w:val="24"/>
-        </w:rPr>
-        <w:t xml:space="preserve">    As of now, our game is designed to be played on a single computer. In a future version, the game would be able to be played on different computers for different human players. Each players screen would only display the area that they are allowed see, and would not be allowed to do anything until it is their turn to move. This would be more desirable for multi-player use.</w:t>
-      </w:r>
-    </w:p>
-    <w:p>
-      <w:pPr>
-        <w:rPr>
-          <w:rFonts w:ascii="Times New Roman" w:hAnsi="Times New Roman"/>
-          <w:color w:val="00000A"/>
-          <w:sz w:val="24"/>
-          <w:szCs w:val="24"/>
-        </w:rPr>
-      </w:pPr>
-      <w:bookmarkStart w:id="56" w:name="LC57"/>
-      <w:bookmarkEnd w:id="56"/>
-    </w:p>
-    <w:p>
-      <w:pPr>
-        <w:rPr>
-          <w:rFonts w:asciiTheme="minorHAnsi" w:hAnsiTheme="minorHAnsi"/>
-          <w:color w:val="00000A"/>
-          <w:u w:val="single"/>
-        </w:rPr>
-      </w:pPr>
-      <w:bookmarkStart w:id="57" w:name="LC58"/>
-      <w:bookmarkEnd w:id="57"/>
-      <w:r>
-        <w:rPr>
-          <w:rFonts w:ascii="Times New Roman" w:eastAsia="Liberation Mono" w:hAnsi="Times New Roman" w:cs="Liberation Mono"/>
-          <w:color w:val="00000A"/>
-          <w:sz w:val="24"/>
-          <w:szCs w:val="24"/>
-          <w:u w:val="single"/>
-        </w:rPr>
-        <w:t>Choice of team</w:t>
-      </w:r>
-    </w:p>
-    <w:p>
-      <w:pPr>
-        <w:rPr>
-          <w:rFonts w:asciiTheme="minorHAnsi" w:hAnsiTheme="minorHAnsi"/>
-          <w:color w:val="00000A"/>
-        </w:rPr>
-      </w:pPr>
-      <w:bookmarkStart w:id="58" w:name="LC59"/>
-      <w:bookmarkEnd w:id="58"/>
-      <w:r>
-        <w:rPr>
-          <w:rFonts w:ascii="Times New Roman" w:eastAsia="Liberation Mono" w:hAnsi="Times New Roman" w:cs="Liberation Mono"/>
-          <w:color w:val="00000A"/>
-          <w:sz w:val="24"/>
-          <w:szCs w:val="24"/>
-        </w:rPr>
-        <w:t xml:space="preserve">   It would be nice to add a feature that allows the user to choose their team </w:t>
-      </w:r>
-      <w:r>
-        <w:rPr>
-          <w:rFonts w:ascii="Times New Roman" w:eastAsia="Liberation Mono" w:hAnsi="Times New Roman" w:cs="Liberation Mono"/>
-          <w:color w:val="00000A"/>
-          <w:sz w:val="24"/>
-          <w:szCs w:val="24"/>
-        </w:rPr>
-        <w:t>that they would be playing with, rather than being assigned</w:t>
-      </w:r>
-    </w:p>
-    <w:p>
-      <w:pPr>
-        <w:rPr>
-          <w:rFonts w:asciiTheme="minorHAnsi" w:hAnsiTheme="minorHAnsi"/>
-          <w:color w:val="00000A"/>
-        </w:rPr>
-      </w:pPr>
-      <w:bookmarkStart w:id="59" w:name="LC60"/>
+      <w:bookmarkStart w:id="59" w:name="LC61"/>
       <w:bookmarkEnd w:id="59"/>
-      <w:r>
-        <w:rPr>
-          <w:rFonts w:ascii="Times New Roman" w:eastAsia="Liberation Mono" w:hAnsi="Times New Roman" w:cs="Liberation Mono"/>
-          <w:color w:val="00000A"/>
-          <w:sz w:val="24"/>
-          <w:szCs w:val="24"/>
-        </w:rPr>
-        <w:t xml:space="preserve"> </w:t>
-      </w:r>
-      <w:bookmarkStart w:id="60" w:name="LC61"/>
-      <w:bookmarkEnd w:id="60"/>
     </w:p>
     <w:p>
       <w:pPr>
@@ -5980,8 +5996,22 @@
           <w:lang w:eastAsia="en-CA"/>
         </w:rPr>
         <w:lastRenderedPageBreak/>
-        <w:t>User Interfaces</w:t>
-      </w:r>
+        <w:t>Graphical User</w:t>
+      </w:r>
+      <w:r>
+        <w:rPr>
+          <w:rFonts w:ascii="Times New Roman" w:hAnsi="Times New Roman" w:cs="Times New Roman"/>
+          <w:b/>
+          <w:color w:val="000000" w:themeColor="text1"/>
+          <w:sz w:val="28"/>
+          <w:szCs w:val="28"/>
+          <w:u w:val="single"/>
+          <w:lang w:eastAsia="en-CA"/>
+        </w:rPr>
+        <w:t xml:space="preserve"> Interfaces</w:t>
+      </w:r>
+      <w:bookmarkStart w:id="60" w:name="_GoBack"/>
+      <w:bookmarkEnd w:id="60"/>
     </w:p>
     <w:p>
       <w:pPr>
@@ -7154,7 +7184,7 @@
             <w:bCs/>
             <w:noProof/>
           </w:rPr>
-          <w:t>21</w:t>
+          <w:t>20</w:t>
         </w:r>
         <w:r>
           <w:rPr>

</xml_diff>